<commit_message>
finished chapter 1, a quarter done with chapter 2
</commit_message>
<xml_diff>
--- a/writing/ThesisBanuelos.docx
+++ b/writing/ThesisBanuelos.docx
@@ -5646,6 +5646,70 @@
     </w:p>
     <w:p>
       <w:pPr>
+        <w:tabs>
+          <w:tab w:val="left" w:pos="2160"/>
+        </w:tabs>
+        <w:spacing w:after="120"/>
+        <w:ind w:left="2160" w:hanging="2160"/>
+        <w:jc w:val="left"/>
+        <w:rPr>
+          <w:color w:val="943634" w:themeColor="accent2" w:themeShade="BF"/>
+        </w:rPr>
+      </w:pPr>
+      <w:r>
+        <w:rPr>
+          <w:color w:val="943634" w:themeColor="accent2" w:themeShade="BF"/>
+        </w:rPr>
+        <w:t xml:space="preserve">CSP </w:t>
+      </w:r>
+      <w:r>
+        <w:rPr>
+          <w:color w:val="943634" w:themeColor="accent2" w:themeShade="BF"/>
+        </w:rPr>
+        <w:tab/>
+        <w:t>CubeSat Space Protocol</w:t>
+      </w:r>
+    </w:p>
+    <w:p>
+      <w:pPr>
+        <w:tabs>
+          <w:tab w:val="left" w:pos="2160"/>
+        </w:tabs>
+        <w:spacing w:after="120"/>
+        <w:ind w:left="2160" w:hanging="2160"/>
+        <w:jc w:val="left"/>
+        <w:rPr>
+          <w:color w:val="943634" w:themeColor="accent2" w:themeShade="BF"/>
+        </w:rPr>
+      </w:pPr>
+      <w:r>
+        <w:rPr>
+          <w:color w:val="943634" w:themeColor="accent2" w:themeShade="BF"/>
+        </w:rPr>
+        <w:t>OSI</w:t>
+      </w:r>
+    </w:p>
+    <w:p>
+      <w:pPr>
+        <w:tabs>
+          <w:tab w:val="left" w:pos="2160"/>
+        </w:tabs>
+        <w:spacing w:after="120"/>
+        <w:ind w:left="2160" w:hanging="2160"/>
+        <w:jc w:val="left"/>
+        <w:rPr>
+          <w:color w:val="943634" w:themeColor="accent2" w:themeShade="BF"/>
+        </w:rPr>
+      </w:pPr>
+      <w:r>
+        <w:rPr>
+          <w:color w:val="943634" w:themeColor="accent2" w:themeShade="BF"/>
+        </w:rPr>
+        <w:t>ISO</w:t>
+      </w:r>
+    </w:p>
+    <w:p>
+      <w:pPr>
         <w:jc w:val="left"/>
         <w:rPr>
           <w:color w:val="943634" w:themeColor="accent2" w:themeShade="BF"/>
@@ -6154,6 +6218,9 @@
         <w:t xml:space="preserve">, </w:t>
       </w:r>
       <w:r>
+        <w:t xml:space="preserve">and to simplify the communication schemes, </w:t>
+      </w:r>
+      <w:r>
         <w:t>researchers have designed nanosatellites to</w:t>
       </w:r>
       <w:r>
@@ -6175,7 +6242,7 @@
         <w:t>ys done by two teams, Bryan Klofas et al. in 2008, and Paul Muri and Janis McNair in 2012</w:t>
       </w:r>
       <w:r>
-        <w:t xml:space="preserve">, show that nanosatellites, specifically CubeSats operating in the UHF band, are typically have a baud rate ranging from 1200-9600 </w:t>
+        <w:t xml:space="preserve">, show that nanosatellites, specifically CubeSats operating in the UHF band, typically have a baud rate ranging from 1200-9600 </w:t>
       </w:r>
       <w:sdt>
         <w:sdtPr>
@@ -6232,11 +6299,1093 @@
           </w:r>
         </w:sdtContent>
       </w:sdt>
+      <w:r>
+        <w:t xml:space="preserve">. </w:t>
+      </w:r>
+      <w:r>
+        <w:t xml:space="preserve">Regardless of whether these satellites use transceivers either custom-built for the specific mission by the research institute, or use prefabricated COTS transceivers, if operating on the UHF or VHF band, a common communication protocol employed is the AX.25 protocol. </w:t>
+      </w:r>
     </w:p>
     <w:p>
       <w:pPr>
         <w:pStyle w:val="ALLPARAGRAPH"/>
       </w:pPr>
+      <w:r>
+        <w:t>Klofas’</w:t>
+      </w:r>
+      <w:r>
+        <w:t xml:space="preserve"> survey, dated in 2008, </w:t>
+      </w:r>
+      <w:r>
+        <w:t xml:space="preserve">shows a </w:t>
+      </w:r>
+      <w:r>
+        <w:t xml:space="preserve">comparison summary of the various communication transceivers, frequencies, in addition to the baud rate of 18 different satellites operating in UHF and VHF bands. </w:t>
+      </w:r>
+      <w:r>
+        <w:t>This survey also specifies the data link layer protocol</w:t>
+      </w:r>
+      <w:r>
+        <w:t>, Open Systems Interconnection (OSI) Layer 2 as defined by the International Organization for Standardization (ISO),</w:t>
+      </w:r>
+      <w:r>
+        <w:t xml:space="preserve"> used by these satellites</w:t>
+      </w:r>
+      <w:r>
+        <w:t>. More s</w:t>
+      </w:r>
+      <w:r>
+        <w:t>pecifically</w:t>
+      </w:r>
+      <w:r>
+        <w:t>, the survey shows that out of the 18 satellites included in the paper, 14 devices utilize</w:t>
+      </w:r>
+      <w:r>
+        <w:t xml:space="preserve"> the AX.25 protocol </w:t>
+      </w:r>
+      <w:r>
+        <w:t xml:space="preserve">for amateur packet radio </w:t>
+      </w:r>
+      <w:sdt>
+        <w:sdtPr>
+          <w:id w:val="136694100"/>
+          <w:citation/>
+        </w:sdtPr>
+        <w:sdtContent>
+          <w:r>
+            <w:fldChar w:fldCharType="begin"/>
+          </w:r>
+          <w:r>
+            <w:instrText xml:space="preserve"> CITATION 2008CubeSat \l 1033 </w:instrText>
+          </w:r>
+          <w:r>
+            <w:fldChar w:fldCharType="separate"/>
+          </w:r>
+          <w:r>
+            <w:rPr>
+              <w:noProof/>
+            </w:rPr>
+            <w:t>[1]</w:t>
+          </w:r>
+          <w:r>
+            <w:fldChar w:fldCharType="end"/>
+          </w:r>
+        </w:sdtContent>
+      </w:sdt>
+      <w:r>
+        <w:t>.</w:t>
+      </w:r>
+      <w:r>
+        <w:t xml:space="preserve"> Muri and McNair’s survey, shows a database of 30 satellites launched in the 2009-2011 timeframe; of these devices 16 utilized the AX.25 protocol </w:t>
+      </w:r>
+      <w:sdt>
+        <w:sdtPr>
+          <w:id w:val="-2072486389"/>
+          <w:citation/>
+        </w:sdtPr>
+        <w:sdtContent>
+          <w:r>
+            <w:fldChar w:fldCharType="begin"/>
+          </w:r>
+          <w:r>
+            <w:instrText xml:space="preserve"> CITATION CubeSats2012 \l 1033 </w:instrText>
+          </w:r>
+          <w:r>
+            <w:fldChar w:fldCharType="separate"/>
+          </w:r>
+          <w:r>
+            <w:rPr>
+              <w:noProof/>
+            </w:rPr>
+            <w:t>[2]</w:t>
+          </w:r>
+          <w:r>
+            <w:fldChar w:fldCharType="end"/>
+          </w:r>
+        </w:sdtContent>
+      </w:sdt>
+      <w:r>
+        <w:t xml:space="preserve">. </w:t>
+      </w:r>
+    </w:p>
+    <w:p>
+      <w:pPr>
+        <w:pStyle w:val="ALLPARAGRAPH"/>
+      </w:pPr>
+      <w:r>
+        <w:t xml:space="preserve"> </w:t>
+      </w:r>
+      <w:r>
+        <w:t>The AX.25 packet radio protocol ensu</w:t>
+      </w:r>
+      <w:r>
+        <w:t>res the delivery of packet data encapsulated in frames and managed by the transceiver.</w:t>
+      </w:r>
+      <w:r>
+        <w:t xml:space="preserve"> </w:t>
+      </w:r>
+      <w:r>
+        <w:t>This protocol</w:t>
+      </w:r>
+      <w:r>
+        <w:t xml:space="preserve"> provides a standard for the intercommunication between various ground stations and satellites in either half or full-duplex schemes.</w:t>
+      </w:r>
+      <w:r>
+        <w:t xml:space="preserve"> Unfortunately, this protocol does not intrinsically provide any support for the implementation of the IP protocols</w:t>
+      </w:r>
+      <w:r>
+        <w:t xml:space="preserve"> </w:t>
+      </w:r>
+      <w:r>
+        <w:t xml:space="preserve">such as TCP or UDP, as those operate on the OSI Layer 3, the Network Layer </w:t>
+      </w:r>
+      <w:sdt>
+        <w:sdtPr>
+          <w:id w:val="-375856874"/>
+          <w:citation/>
+        </w:sdtPr>
+        <w:sdtContent>
+          <w:r>
+            <w:fldChar w:fldCharType="begin"/>
+          </w:r>
+          <w:r>
+            <w:instrText xml:space="preserve">CITATION AX25 \l 1033 </w:instrText>
+          </w:r>
+          <w:r>
+            <w:fldChar w:fldCharType="separate"/>
+          </w:r>
+          <w:r>
+            <w:rPr>
+              <w:noProof/>
+            </w:rPr>
+            <w:t>[3]</w:t>
+          </w:r>
+          <w:r>
+            <w:fldChar w:fldCharType="end"/>
+          </w:r>
+        </w:sdtContent>
+      </w:sdt>
+      <w:r>
+        <w:t xml:space="preserve">. </w:t>
+      </w:r>
+      <w:r>
+        <w:t xml:space="preserve">The lack of network packet management functionality provided by TCP or UDP in the AX.25 protocol means that these protocols typically have to be added on top of the existing OSI Layer 2 much like those same IP protocols have to be used in addition to the Ethernet frames in standard internet communications. </w:t>
+      </w:r>
+    </w:p>
+    <w:p>
+      <w:pPr>
+        <w:pStyle w:val="ALLPARAGRAPH"/>
+      </w:pPr>
+      <w:r>
+        <w:lastRenderedPageBreak/>
+        <w:t>From a security perspective, nanosatellite communication schemes lack a cryptographic method that ensures the confidentiality of the data transmitted. While there are some solutions that provide encryption of data, such as CubeSec and GndSec solutions devised by Challa et al.</w:t>
+      </w:r>
+      <w:r>
+        <w:t xml:space="preserve"> in </w:t>
+      </w:r>
+      <w:sdt>
+        <w:sdtPr>
+          <w:id w:val="-1065409742"/>
+          <w:citation/>
+        </w:sdtPr>
+        <w:sdtContent>
+          <w:r>
+            <w:fldChar w:fldCharType="begin"/>
+          </w:r>
+          <w:r>
+            <w:instrText xml:space="preserve"> CITATION Challa \l 1033 </w:instrText>
+          </w:r>
+          <w:r>
+            <w:fldChar w:fldCharType="separate"/>
+          </w:r>
+          <w:r>
+            <w:rPr>
+              <w:noProof/>
+            </w:rPr>
+            <w:t>[4]</w:t>
+          </w:r>
+          <w:r>
+            <w:fldChar w:fldCharType="end"/>
+          </w:r>
+        </w:sdtContent>
+      </w:sdt>
+      <w:r>
+        <w:t xml:space="preserve">, </w:t>
+      </w:r>
+      <w:r>
+        <w:t xml:space="preserve">these solutions are hardware based. Limiting communications to specific hardware configurations places a constraint in the design and flexibility of nanosatellites. </w:t>
+      </w:r>
+      <w:r>
+        <w:t xml:space="preserve">While hardware implementation of encryption may be faster for certain encryption methods as stated in </w:t>
+      </w:r>
+      <w:sdt>
+        <w:sdtPr>
+          <w:id w:val="1731189089"/>
+          <w:citation/>
+        </w:sdtPr>
+        <w:sdtContent>
+          <w:r>
+            <w:fldChar w:fldCharType="begin"/>
+          </w:r>
+          <w:r>
+            <w:instrText xml:space="preserve"> CITATION Challa \l 1033 </w:instrText>
+          </w:r>
+          <w:r>
+            <w:fldChar w:fldCharType="separate"/>
+          </w:r>
+          <w:r>
+            <w:rPr>
+              <w:noProof/>
+            </w:rPr>
+            <w:t>[4]</w:t>
+          </w:r>
+          <w:r>
+            <w:fldChar w:fldCharType="end"/>
+          </w:r>
+        </w:sdtContent>
+      </w:sdt>
+      <w:r>
+        <w:t xml:space="preserve">, a low impact software encryption mechanism would be more favorable as it can be independent of specific hardware constraints. </w:t>
+      </w:r>
+      <w:r>
+        <w:t xml:space="preserve">Additionally, using encryption methods such as AES means that if a large file is encrypted and transmitted, the receiver would have to wait to receive the whole object before decryption can begin which may not be in the best interests of the mission. </w:t>
+      </w:r>
+    </w:p>
+    <w:p>
+      <w:pPr>
+        <w:pStyle w:val="ALLPARAGRAPH"/>
+      </w:pPr>
+      <w:r>
+        <w:t>As mentioned above, TCP and UDP ha</w:t>
+      </w:r>
+      <w:r>
+        <w:t>ve their drawbacks in design and</w:t>
+      </w:r>
+      <w:r>
+        <w:t xml:space="preserve"> </w:t>
+      </w:r>
+      <w:r>
+        <w:t>applicability</w:t>
+      </w:r>
+      <w:r>
+        <w:t xml:space="preserve">. TCP is heavily connection based </w:t>
+      </w:r>
+      <w:r>
+        <w:t>protocol that requires a persistent, connection, ideally running in full duplex mode. This allows the transmitter to receive acknowledgements while it transmits data packets. Unfortunately, due to the limitations of the AX.25 protocol in the amount o</w:t>
+      </w:r>
+      <w:r>
+        <w:t>f possible data transmitted per frame</w:t>
+      </w:r>
+      <w:r>
+        <w:t xml:space="preserve">, the relatively higher noise rate of the UHF and VHF bands, </w:t>
+      </w:r>
+      <w:r>
+        <w:t>and the size of the TCP header, TCP become unwieldly for nanosatellites with lower baud. At 9600 baud, a nanosatellite can tran</w:t>
+      </w:r>
+      <w:r>
+        <w:t xml:space="preserve">smit 9600 bits per second, and at half duplex this could present a large data cost to an already limited bandwidth. </w:t>
+      </w:r>
+    </w:p>
+    <w:p>
+      <w:pPr>
+        <w:pStyle w:val="ALLPARAGRAPH"/>
+      </w:pPr>
+      <w:r>
+        <w:t xml:space="preserve">An OSI Layer 3, Network Layer, solution has been proposed by members of Aalborg University in Denmark called the CubeSat Space Protocol (CSP) </w:t>
+      </w:r>
+      <w:sdt>
+        <w:sdtPr>
+          <w:id w:val="1561974297"/>
+          <w:citation/>
+        </w:sdtPr>
+        <w:sdtContent>
+          <w:r>
+            <w:fldChar w:fldCharType="begin"/>
+          </w:r>
+          <w:r>
+            <w:instrText xml:space="preserve"> CITATION Cub08 \l 1033 </w:instrText>
+          </w:r>
+          <w:r>
+            <w:fldChar w:fldCharType="separate"/>
+          </w:r>
+          <w:r>
+            <w:rPr>
+              <w:noProof/>
+            </w:rPr>
+            <w:t>[5]</w:t>
+          </w:r>
+          <w:r>
+            <w:fldChar w:fldCharType="end"/>
+          </w:r>
+        </w:sdtContent>
+      </w:sdt>
+      <w:r>
+        <w:t>. This protocol was developed in C and modeled after the IP TCP standard and includes a header that is only 4 bytes long and supports eXtended Tiny Encryption Algorithm (XTEA) encryption</w:t>
+      </w:r>
+      <w:r>
+        <w:t xml:space="preserve"> and is</w:t>
+      </w:r>
+      <w:r>
+        <w:t xml:space="preserve"> designed to </w:t>
+      </w:r>
+      <w:r>
+        <w:t>successfully integrate with several physical layer technologies. While thi</w:t>
+      </w:r>
+      <w:r>
+        <w:t xml:space="preserve">s protocol does provide some additional functionality at a lower cost, it is limited to the specific physical layer drivers and is more centered towards network operations. This is reflected by looking at the packet structure and noticing that it uses 22 bits out of the available 32 just to establish a source, destination, and their corresponding </w:t>
+      </w:r>
+      <w:r>
+        <w:t xml:space="preserve">ports </w:t>
+      </w:r>
+      <w:sdt>
+        <w:sdtPr>
+          <w:id w:val="-1865195742"/>
+          <w:citation/>
+        </w:sdtPr>
+        <w:sdtContent>
+          <w:r>
+            <w:fldChar w:fldCharType="begin"/>
+          </w:r>
+          <w:r>
+            <w:instrText xml:space="preserve"> CITATION Cub08 \l 1033 </w:instrText>
+          </w:r>
+          <w:r>
+            <w:fldChar w:fldCharType="separate"/>
+          </w:r>
+          <w:r>
+            <w:rPr>
+              <w:noProof/>
+            </w:rPr>
+            <w:t>[5]</w:t>
+          </w:r>
+          <w:r>
+            <w:fldChar w:fldCharType="end"/>
+          </w:r>
+        </w:sdtContent>
+      </w:sdt>
+      <w:r>
+        <w:t xml:space="preserve">. Since most of the source and destination addressing can be done </w:t>
+      </w:r>
+      <w:r>
+        <w:lastRenderedPageBreak/>
+        <w:t xml:space="preserve">at the OSI Layer 2 for most radios, it is inefficient to use that much of the packet header in a redundant manner. Furthermore, CSP reserves several ports for buffer status, pings, and other network functions that may not be a priority for researchers or can again be derived from the radio protocol used. The use of XTEA does not allow partial decryption, as described above, and limits data validation to only after the entirety of the object has been downloaded. CSP documentation found in </w:t>
+      </w:r>
+      <w:sdt>
+        <w:sdtPr>
+          <w:id w:val="1282846022"/>
+          <w:citation/>
+        </w:sdtPr>
+        <w:sdtContent>
+          <w:r>
+            <w:fldChar w:fldCharType="begin"/>
+          </w:r>
+          <w:r>
+            <w:instrText xml:space="preserve"> CITATION Cub08 \l 1033 </w:instrText>
+          </w:r>
+          <w:r>
+            <w:fldChar w:fldCharType="separate"/>
+          </w:r>
+          <w:r>
+            <w:rPr>
+              <w:noProof/>
+            </w:rPr>
+            <w:t>[5]</w:t>
+          </w:r>
+          <w:r>
+            <w:fldChar w:fldCharType="end"/>
+          </w:r>
+        </w:sdtContent>
+      </w:sdt>
+      <w:r>
+        <w:t xml:space="preserve"> does not readily outline the mechanism for packet receipt acknowledgement, packet retransmission</w:t>
+      </w:r>
+      <w:r>
+        <w:t xml:space="preserve">, or data integrity checksums. </w:t>
+      </w:r>
+    </w:p>
+    <w:p>
+      <w:pPr>
+        <w:pStyle w:val="Heading2"/>
+      </w:pPr>
+      <w:r>
+        <w:t>Research Questions</w:t>
+      </w:r>
+    </w:p>
+    <w:p>
+      <w:pPr>
+        <w:pStyle w:val="ALLPARAGRAPH"/>
+      </w:pPr>
+      <w:r>
+        <w:t>The following questions are key for this investigation:</w:t>
+      </w:r>
+    </w:p>
+    <w:p>
+      <w:pPr>
+        <w:pStyle w:val="Heading5"/>
+      </w:pPr>
+      <w:r>
+        <w:t>What are the processing, data overhead, and encryption costs of current communication protocols?</w:t>
+      </w:r>
+    </w:p>
+    <w:p>
+      <w:pPr>
+        <w:pStyle w:val="Heading5"/>
+      </w:pPr>
+      <w:r>
+        <w:t>What are the processing and storage costs associated with using a one-time pad for encryption in nanosatellite communications, and how do they compare to CSP and XTEA?</w:t>
+      </w:r>
+    </w:p>
+    <w:p>
+      <w:pPr>
+        <w:pStyle w:val="Heading5"/>
+      </w:pPr>
+      <w:r>
+        <w:t>Does the NERDP</w:t>
+      </w:r>
+      <w:r>
+        <w:t xml:space="preserve"> reduce the amount of data overhead and result in faster transfer times and/or a reduced number of packet exchanges than TCP?</w:t>
+      </w:r>
+    </w:p>
+    <w:p>
+      <w:pPr>
+        <w:pStyle w:val="Heading2"/>
+      </w:pPr>
+      <w:r>
+        <w:t>scope</w:t>
+      </w:r>
+    </w:p>
+    <w:p>
+      <w:pPr>
+        <w:pStyle w:val="ALLPARAGRAPH"/>
+      </w:pPr>
+      <w:r>
+        <w:t>The scope of this thesis is to investigate the technical needs of the small satellite and nanosatellite community operating in the UHF and VHF bands, focusing on their bandwidth their limitations and developing a versatile lightweight software solution that can meet those needs and increase the productivity of the satellite</w:t>
+      </w:r>
+      <w:r>
+        <w:t>, labeled as the Nanosatellite Encrypted Reliable Datagram Protocol (NERDP)</w:t>
+      </w:r>
+      <w:r>
+        <w:t>. Focus will also include invest</w:t>
+      </w:r>
+      <w:r>
+        <w:t>igating the addition of confidentiality to the data payloads using a pre-loaded one-time pad (OTP) increasing the cybersecurity strength of the communications scheme.</w:t>
+      </w:r>
+      <w:r>
+        <w:t xml:space="preserve"> Development will target a software solution tha</w:t>
+      </w:r>
+      <w:r>
+        <w:t xml:space="preserve">t can be run on COTS components, measure the performance of the OTP encryption, add integrity checks for the data transmitted, and add reliability to the data transmissions while maintaining hardware limitations in mind. </w:t>
+      </w:r>
+    </w:p>
+    <w:p>
+      <w:pPr>
+        <w:pStyle w:val="Heading2"/>
+      </w:pPr>
+      <w:r>
+        <w:lastRenderedPageBreak/>
+        <w:t>Approach</w:t>
+      </w:r>
+    </w:p>
+    <w:p>
+      <w:pPr>
+        <w:pStyle w:val="ALLPARAGRAPH"/>
+      </w:pPr>
+      <w:r>
+        <w:t>The process used for this investigation determined the curre</w:t>
+      </w:r>
+      <w:r>
+        <w:t>nt limitations in the transfer of data from nanosatellites deployed by the Naval Postgraduate School Space Systems Academic Group, and a survey of protocols used and the challenges encountered. This focused primarily on the application of TCP and UDP as the main protocols for data transfer, as none of these satellites support encryption. The</w:t>
+      </w:r>
+      <w:r>
+        <w:t xml:space="preserve"> NERDP</w:t>
+      </w:r>
+      <w:r>
+        <w:t xml:space="preserve"> prototype developed then focused on demonstrating TCP-like functionality in data packet reliability and retransmission at a lower cost in data and performance in UHF and VHF. This prototype was developed to operate as a proof of concept in a virtual network with limited applications, but with a modular approach that and support the addition of increased functionality depending on </w:t>
+      </w:r>
+      <w:r>
+        <w:t>mission requirements. NERDP</w:t>
+      </w:r>
+      <w:r>
+        <w:t xml:space="preserve"> was designed to operate strictly in OSI Layer 3 and higher, leaving the Data Link Layer to the hardware specifications. For the information assurance component of the prototype, and independent module using OTP encryption was developed and its performance was measured. This was done independently of the overall protocol as the protocol can support it and other types of encryption, but does not necessarily require it. The conclusions and performance assessments can be found in Chapters VI and VII.</w:t>
+      </w:r>
+    </w:p>
+    <w:p>
+      <w:pPr>
+        <w:pStyle w:val="Heading2"/>
+      </w:pPr>
+      <w:r>
+        <w:t>Thesis Structure</w:t>
+      </w:r>
+    </w:p>
+    <w:p>
+      <w:pPr>
+        <w:pStyle w:val="ALLPARAGRAPH"/>
+      </w:pPr>
+      <w:r>
+        <w:t>The remainder of this thesis is structured as follows:</w:t>
+      </w:r>
+    </w:p>
+    <w:p>
+      <w:pPr>
+        <w:pStyle w:val="ALLPARAGRAPH"/>
+      </w:pPr>
+      <w:r>
+        <w:t>Chapter II continues the discussion of bandwidth in UHF and VHF bands further outlining the problem space, includes a brief survey of current communication schemes and notable nanosatellites and CubeSats relevant to this thesis, discusses the need for cybersecurity in nanosatellites and outlines the status quo, and discusses the different methods of encryption with a particular focus on OTP.</w:t>
+      </w:r>
+    </w:p>
+    <w:p>
+      <w:pPr>
+        <w:pStyle w:val="ALLPARAGRAPH"/>
+      </w:pPr>
+      <w:r>
+        <w:t>Chapter III discusses the goals, development, and robustness of the OTP encryption algorithm designed for this thesis.</w:t>
+      </w:r>
+    </w:p>
+    <w:p>
+      <w:pPr>
+        <w:pStyle w:val="ALLPARAGRAPH"/>
+      </w:pPr>
+      <w:r>
+        <w:t xml:space="preserve">Chapter </w:t>
+      </w:r>
+      <w:r>
+        <w:t>I</w:t>
+      </w:r>
+      <w:r>
+        <w:t xml:space="preserve">V discusses the data analysis of the error propagation simulated in the encryption algorithm and the data collected in the FM band testing. </w:t>
+      </w:r>
+    </w:p>
+    <w:p>
+      <w:pPr>
+        <w:pStyle w:val="ALLPARAGRAPH"/>
+      </w:pPr>
+      <w:r>
+        <w:lastRenderedPageBreak/>
+        <w:t>Chapter V discusses the structure, reliability mechanisms, and the data overhead reduction of the Network Layer software based protocol proposed in this thesis</w:t>
+      </w:r>
+      <w:r>
+        <w:t>, NERDP</w:t>
+      </w:r>
+      <w:r>
+        <w:t>, and includes a comparison to other IP protocols</w:t>
+      </w:r>
+      <w:r>
+        <w:t>.</w:t>
+      </w:r>
+    </w:p>
+    <w:p>
+      <w:pPr>
+        <w:pStyle w:val="ALLPARAGRAPH"/>
+      </w:pPr>
+      <w:r>
+        <w:t>Chapter VI summarizes the results o</w:t>
+      </w:r>
+      <w:r>
+        <w:t>f the encryption scheme and NERDP as functions of overall system performance. This will evaluate the systems costs and their feasibility along with any potential cybersecurity vulnerabilities.</w:t>
+      </w:r>
+    </w:p>
+    <w:p>
+      <w:pPr>
+        <w:pStyle w:val="ALLPARAGRAPH"/>
+      </w:pPr>
+      <w:r>
+        <w:t xml:space="preserve">Chapter VII will provide main conclusions arrived on the applicability of the prototype and encryption scheme proposed, and outline the future work and next steps. </w:t>
+      </w:r>
+    </w:p>
+    <w:p>
+      <w:pPr>
+        <w:pStyle w:val="Heading1"/>
+      </w:pPr>
+      <w:r>
+        <w:lastRenderedPageBreak/>
+        <w:t>Background</w:t>
+      </w:r>
+    </w:p>
+    <w:p>
+      <w:pPr>
+        <w:pStyle w:val="ALLPARAGRAPH"/>
+      </w:pPr>
+      <w:r>
+        <w:t xml:space="preserve">This chapter discusses bandwidth limitations in the UHF and VHF bands by exploring typical nanosatellite communication schemes. The root of the issues is discussed, and notable nanosatellites and CubeSats are explored. These surveys provide further context of the problem space and the limitations currently encountered by nanosatellite developers. </w:t>
+      </w:r>
+      <w:r>
+        <w:t xml:space="preserve">The text also provides a brief overview of cybersecurity and information assurance in nanosatellites, and a discussion on encryption with a focus on one-time pads. </w:t>
+      </w:r>
+    </w:p>
+    <w:p>
+      <w:pPr>
+        <w:pStyle w:val="Heading2"/>
+      </w:pPr>
+      <w:r>
+        <w:t>Problem Space: Low Bandidth in UHF and VHF bands</w:t>
+      </w:r>
+    </w:p>
+    <w:p>
+      <w:pPr>
+        <w:pStyle w:val="ALLPARAGRAPH"/>
+      </w:pPr>
+      <w:r>
+        <w:t xml:space="preserve">As described in </w:t>
+      </w:r>
+      <w:sdt>
+        <w:sdtPr>
+          <w:id w:val="1921054055"/>
+          <w:citation/>
+        </w:sdtPr>
+        <w:sdtContent>
+          <w:r>
+            <w:fldChar w:fldCharType="begin"/>
+          </w:r>
+          <w:r>
+            <w:instrText xml:space="preserve"> CITATION 2008CubeSat \l 1033 </w:instrText>
+          </w:r>
+          <w:r>
+            <w:fldChar w:fldCharType="separate"/>
+          </w:r>
+          <w:r>
+            <w:rPr>
+              <w:noProof/>
+            </w:rPr>
+            <w:t>[1]</w:t>
+          </w:r>
+          <w:r>
+            <w:fldChar w:fldCharType="end"/>
+          </w:r>
+        </w:sdtContent>
+      </w:sdt>
+      <w:r>
+        <w:t xml:space="preserve"> and </w:t>
+      </w:r>
+      <w:sdt>
+        <w:sdtPr>
+          <w:id w:val="1914896992"/>
+          <w:citation/>
+        </w:sdtPr>
+        <w:sdtContent>
+          <w:r>
+            <w:fldChar w:fldCharType="begin"/>
+          </w:r>
+          <w:r>
+            <w:instrText xml:space="preserve"> CITATION CubeSats2012 \l 1033 </w:instrText>
+          </w:r>
+          <w:r>
+            <w:fldChar w:fldCharType="separate"/>
+          </w:r>
+          <w:r>
+            <w:rPr>
+              <w:noProof/>
+            </w:rPr>
+            <w:t>[2]</w:t>
+          </w:r>
+          <w:r>
+            <w:fldChar w:fldCharType="end"/>
+          </w:r>
+        </w:sdtContent>
+      </w:sdt>
+      <w:r>
+        <w:t>, most nanosatellites communicate in the UHF range and have a baud rate typically of 1200 to 9600. Several factors limiting this baud rate include, but are not limited to the hardware used, the power available to the communications array, antenna type,</w:t>
+      </w:r>
+      <w:r>
+        <w:t xml:space="preserve"> time window for communication,</w:t>
+      </w:r>
+      <w:r>
+        <w:t xml:space="preserve"> and angle on the horizon. Variations in all of these factors can create not only fluctuations in the baud rate but also in the quality of the signal. Lower signal quality introduces random noise and errors, typically in the form of flipped bits in the payload, and </w:t>
+      </w:r>
+      <w:r>
+        <w:t xml:space="preserve">can compromise the integrity of the overall object being transmitted. This loss of packets due to signal noise, measured as bit error rate, is part of the reason some nanosatellites use protocols like TCP or CSP as they allow for the retransmission of lost packets and packets deemed too compromised. </w:t>
+      </w:r>
+    </w:p>
+    <w:p>
+      <w:pPr>
+        <w:pStyle w:val="Heading3"/>
+      </w:pPr>
+      <w:r>
+        <w:t>Common nanosatellite frequency and bit rate ranges</w:t>
+      </w:r>
+    </w:p>
+    <w:p>
+      <w:pPr>
+        <w:pStyle w:val="3rdOrderPara"/>
+      </w:pPr>
+      <w:r>
+        <w:t xml:space="preserve">The UHF an VHF bands are defined by radar-frequency letter band nomenclature, and also by the International Telecommunications Union (ITU). These nomenclatures, while similar, </w:t>
+      </w:r>
+      <w:r>
+        <w:t xml:space="preserve">can lead to some confusion. Radar nomenclature identifies the VHF band as a frequency range of 30-300 MHz, the UHF band as 200-1000MHz, the L-band as 1 - 2 GHz, and the S band as 2 - 4 GHz. Meanwhile The ITU nomenclature, while maintaining the same definition of the VHF band range, groups any frequency between 300 Mhz - 3 GHz as UHF </w:t>
+      </w:r>
+      <w:sdt>
+        <w:sdtPr>
+          <w:id w:val="-581449063"/>
+          <w:citation/>
+        </w:sdtPr>
+        <w:sdtContent>
+          <w:r>
+            <w:fldChar w:fldCharType="begin"/>
+          </w:r>
+          <w:r>
+            <w:instrText xml:space="preserve"> CITATION Rad02 \l 1033 </w:instrText>
+          </w:r>
+          <w:r>
+            <w:fldChar w:fldCharType="separate"/>
+          </w:r>
+          <w:r>
+            <w:rPr>
+              <w:noProof/>
+            </w:rPr>
+            <w:t>[6]</w:t>
+          </w:r>
+          <w:r>
+            <w:fldChar w:fldCharType="end"/>
+          </w:r>
+        </w:sdtContent>
+      </w:sdt>
+      <w:r>
+        <w:t xml:space="preserve">. Revisiting the surveys by </w:t>
+      </w:r>
+      <w:r>
+        <w:t>Klofas</w:t>
+      </w:r>
+      <w:r>
+        <w:t xml:space="preserve"> et al., and </w:t>
+      </w:r>
+      <w:r>
+        <w:t xml:space="preserve">Muri and </w:t>
+      </w:r>
+      <w:r>
+        <w:lastRenderedPageBreak/>
+        <w:t xml:space="preserve">McNair, shows that most CubeSats and nanosatellites transmit at the 435 MHz frequency </w:t>
+      </w:r>
+      <w:sdt>
+        <w:sdtPr>
+          <w:id w:val="165372693"/>
+          <w:citation/>
+        </w:sdtPr>
+        <w:sdtContent>
+          <w:r>
+            <w:fldChar w:fldCharType="begin"/>
+          </w:r>
+          <w:r>
+            <w:instrText xml:space="preserve"> CITATION 2008CubeSat \l 1033 </w:instrText>
+          </w:r>
+          <w:r>
+            <w:fldChar w:fldCharType="separate"/>
+          </w:r>
+          <w:r>
+            <w:rPr>
+              <w:noProof/>
+            </w:rPr>
+            <w:t>[1]</w:t>
+          </w:r>
+          <w:r>
+            <w:fldChar w:fldCharType="end"/>
+          </w:r>
+        </w:sdtContent>
+      </w:sdt>
+      <w:r>
+        <w:t xml:space="preserve">, </w:t>
+      </w:r>
+      <w:sdt>
+        <w:sdtPr>
+          <w:id w:val="1675528269"/>
+          <w:citation/>
+        </w:sdtPr>
+        <w:sdtContent>
+          <w:r>
+            <w:fldChar w:fldCharType="begin"/>
+          </w:r>
+          <w:r>
+            <w:instrText xml:space="preserve"> CITATION CubeSats2012 \l 1033 </w:instrText>
+          </w:r>
+          <w:r>
+            <w:fldChar w:fldCharType="separate"/>
+          </w:r>
+          <w:r>
+            <w:rPr>
+              <w:noProof/>
+            </w:rPr>
+            <w:t>[2]</w:t>
+          </w:r>
+          <w:r>
+            <w:fldChar w:fldCharType="end"/>
+          </w:r>
+        </w:sdtContent>
+      </w:sdt>
+      <w:r>
+        <w:t xml:space="preserve">. In the </w:t>
+      </w:r>
+      <w:r>
+        <w:t>Klofas</w:t>
+      </w:r>
+      <w:r>
+        <w:t xml:space="preserve"> survey, of the 18 satellites examined, all but 3 devices operated on the range between 400.375 – 437.880 MHz with the outliers operating at 902 – 928 MHz and 2.4 GHz </w:t>
+      </w:r>
+      <w:sdt>
+        <w:sdtPr>
+          <w:id w:val="-1438518103"/>
+          <w:citation/>
+        </w:sdtPr>
+        <w:sdtContent>
+          <w:r>
+            <w:fldChar w:fldCharType="begin"/>
+          </w:r>
+          <w:r>
+            <w:instrText xml:space="preserve"> CITATION 2008CubeSat \l 1033 </w:instrText>
+          </w:r>
+          <w:r>
+            <w:fldChar w:fldCharType="separate"/>
+          </w:r>
+          <w:r>
+            <w:rPr>
+              <w:noProof/>
+            </w:rPr>
+            <w:t>[1]</w:t>
+          </w:r>
+          <w:r>
+            <w:fldChar w:fldCharType="end"/>
+          </w:r>
+        </w:sdtContent>
+      </w:sdt>
+      <w:r>
+        <w:t xml:space="preserve">. Muri and McNair, also showed similar results, with only </w:t>
+      </w:r>
+      <w:r>
+        <w:t>10</w:t>
+      </w:r>
+      <w:r>
+        <w:t xml:space="preserve"> out of the 30 satellites recorded not operating in the </w:t>
+      </w:r>
+      <w:r>
+        <w:t xml:space="preserve">~437 MHz. frequency </w:t>
+      </w:r>
+      <w:sdt>
+        <w:sdtPr>
+          <w:id w:val="1968693538"/>
+          <w:citation/>
+        </w:sdtPr>
+        <w:sdtContent>
+          <w:r>
+            <w:fldChar w:fldCharType="begin"/>
+          </w:r>
+          <w:r>
+            <w:instrText xml:space="preserve"> CITATION CubeSats2012 \l 1033 </w:instrText>
+          </w:r>
+          <w:r>
+            <w:fldChar w:fldCharType="separate"/>
+          </w:r>
+          <w:r>
+            <w:rPr>
+              <w:noProof/>
+            </w:rPr>
+            <w:t>[2]</w:t>
+          </w:r>
+          <w:r>
+            <w:fldChar w:fldCharType="end"/>
+          </w:r>
+        </w:sdtContent>
+      </w:sdt>
+      <w:r>
+        <w:t xml:space="preserve">. Researching this distribution further reveals that in an update to the </w:t>
+      </w:r>
+      <w:r>
+        <w:t>Klofas’</w:t>
+      </w:r>
+      <w:r>
+        <w:t xml:space="preserve"> survey to include CubeSats launched between 2003 - 2014, 112 out of 172 total transmitters recorded operated in the 437 MHz amateur radio frequency range, with an additional 40 devices still operating below 1000 MHz </w:t>
+      </w:r>
+      <w:sdt>
+        <w:sdtPr>
+          <w:id w:val="-1713265577"/>
+          <w:citation/>
+        </w:sdtPr>
+        <w:sdtContent>
+          <w:r>
+            <w:fldChar w:fldCharType="begin"/>
+          </w:r>
+          <w:r>
+            <w:instrText xml:space="preserve"> CITATION Bry14 \l 1033 </w:instrText>
+          </w:r>
+          <w:r>
+            <w:fldChar w:fldCharType="separate"/>
+          </w:r>
+          <w:r>
+            <w:rPr>
+              <w:noProof/>
+            </w:rPr>
+            <w:t>[7]</w:t>
+          </w:r>
+          <w:r>
+            <w:fldChar w:fldCharType="end"/>
+          </w:r>
+        </w:sdtContent>
+      </w:sdt>
+      <w:r>
+        <w:t xml:space="preserve">. </w:t>
+      </w:r>
+    </w:p>
+    <w:p>
+      <w:pPr>
+        <w:pStyle w:val="3rdOrderPara"/>
+      </w:pPr>
+      <w:r>
+        <w:t xml:space="preserve">Bit rate is measured in amount of bits transmitted per second </w:t>
+      </w:r>
+      <w:r>
+        <w:t>(b</w:t>
+      </w:r>
+      <w:r>
+        <w:t xml:space="preserve">ps) or baud rate, </w:t>
+      </w:r>
+      <w:r>
+        <w:t xml:space="preserve">and is used to </w:t>
+      </w:r>
+      <w:r>
+        <w:t>determine the rate at which data can be tr</w:t>
+      </w:r>
+      <w:r>
+        <w:t>ansmitted. On ground based systems, such as the internet, speed is typicall</w:t>
+      </w:r>
+      <w:r>
+        <w:t>y measured in the megabit range</w:t>
+      </w:r>
+      <w:r>
+        <w:t xml:space="preserve"> </w:t>
+      </w:r>
+      <w:r>
+        <w:t>(</w:t>
+      </w:r>
+      <w:r>
+        <w:t>million</w:t>
+      </w:r>
+      <w:r>
+        <w:t>s of bits per second)</w:t>
+      </w:r>
+      <w:r>
+        <w:t xml:space="preserve"> but due to the low power and the limited hardware of the </w:t>
+      </w:r>
+      <w:r>
+        <w:t xml:space="preserve">nanosatellites, these ranges typically fall into the (kilobits per second) range. Again, the Klofas, and Muri and McNair surveys expose the data rates of several satellites. More specifically, out of 144 transmitters recorded by Klofas, including the other surveys, 121 transmitters operated at 9600 baud or less, with the second most common rate being 1200 bps </w:t>
+      </w:r>
+      <w:sdt>
+        <w:sdtPr>
+          <w:id w:val="-927732817"/>
+          <w:citation/>
+        </w:sdtPr>
+        <w:sdtContent>
+          <w:r>
+            <w:fldChar w:fldCharType="begin"/>
+          </w:r>
+          <w:r>
+            <w:instrText xml:space="preserve"> CITATION 2008CubeSat \l 1033 </w:instrText>
+          </w:r>
+          <w:r>
+            <w:fldChar w:fldCharType="separate"/>
+          </w:r>
+          <w:r>
+            <w:rPr>
+              <w:noProof/>
+            </w:rPr>
+            <w:t>[1]</w:t>
+          </w:r>
+          <w:r>
+            <w:fldChar w:fldCharType="end"/>
+          </w:r>
+        </w:sdtContent>
+      </w:sdt>
+      <w:r>
+        <w:t>,</w:t>
+      </w:r>
+      <w:sdt>
+        <w:sdtPr>
+          <w:id w:val="627435543"/>
+          <w:citation/>
+        </w:sdtPr>
+        <w:sdtContent>
+          <w:r>
+            <w:fldChar w:fldCharType="begin"/>
+          </w:r>
+          <w:r>
+            <w:instrText xml:space="preserve"> CITATION CubeSats2012 \l 1033 </w:instrText>
+          </w:r>
+          <w:r>
+            <w:fldChar w:fldCharType="separate"/>
+          </w:r>
+          <w:r>
+            <w:rPr>
+              <w:noProof/>
+            </w:rPr>
+            <w:t xml:space="preserve"> [2]</w:t>
+          </w:r>
+          <w:r>
+            <w:fldChar w:fldCharType="end"/>
+          </w:r>
+        </w:sdtContent>
+      </w:sdt>
+      <w:r>
+        <w:t>,</w:t>
+      </w:r>
+      <w:sdt>
+        <w:sdtPr>
+          <w:id w:val="2122338758"/>
+          <w:citation/>
+        </w:sdtPr>
+        <w:sdtContent>
+          <w:r>
+            <w:fldChar w:fldCharType="begin"/>
+          </w:r>
+          <w:r>
+            <w:instrText xml:space="preserve"> CITATION Bry14 \l 1033 </w:instrText>
+          </w:r>
+          <w:r>
+            <w:fldChar w:fldCharType="separate"/>
+          </w:r>
+          <w:r>
+            <w:rPr>
+              <w:noProof/>
+            </w:rPr>
+            <w:t xml:space="preserve"> [7]</w:t>
+          </w:r>
+          <w:r>
+            <w:fldChar w:fldCharType="end"/>
+          </w:r>
+        </w:sdtContent>
+      </w:sdt>
+      <w:r>
+        <w:t>.</w:t>
+      </w:r>
+      <w:r>
+        <w:t xml:space="preserve"> These low bit rates are why these devices are labeled as low-bandwidth for the sake of this problem space and part of the reason why reducing data overhead is so important and significant. </w:t>
+      </w:r>
+    </w:p>
+    <w:p>
+      <w:pPr>
+        <w:pStyle w:val="3rdOrderPara"/>
+      </w:pPr>
+      <w:r>
+        <w:t>Due to the prevalence of the 437 MHz frequency and a typical baud rate of 9600</w:t>
+      </w:r>
+      <w:r>
+        <w:t xml:space="preserve"> or less</w:t>
+      </w:r>
+      <w:r>
+        <w:t xml:space="preserve"> in both early and more current nanosatellites, research and development of communication protocols should strive to operate at those target specifications. These specifications seem to provide the most cost effective hardware and communication packages for nanosatellites, as reflected by their popularity, but simultaneously also </w:t>
+      </w:r>
+      <w:r>
+        <w:t xml:space="preserve">limit the </w:t>
+      </w:r>
+      <w:r>
+        <w:t xml:space="preserve">usefulness of these devices. If experiments collect too much data, then it may be unfeasible for the data to be transmitted to the ground recipient. The problem is only exacerbated when a large portion of this limited bandwidth is needed to retransmit a large number of packets due to poor connection, and each of these packets has an unnecessarily large header attached to it. </w:t>
+      </w:r>
+    </w:p>
+    <w:p>
+      <w:pPr>
+        <w:pStyle w:val="Heading3"/>
+      </w:pPr>
+      <w:r>
+        <w:lastRenderedPageBreak/>
+        <w:t>Bit error rate and packet loss</w:t>
+      </w:r>
+      <w:bookmarkStart w:id="13" w:name="_GoBack"/>
+      <w:bookmarkEnd w:id="13"/>
     </w:p>
     <w:p>
       <w:pPr>
@@ -6499,8 +7648,8 @@
       <w:pPr>
         <w:pStyle w:val="FIGURETITLE"/>
       </w:pPr>
-      <w:bookmarkStart w:id="13" w:name="_Toc486585401"/>
-      <w:bookmarkStart w:id="14" w:name="_Toc486835523"/>
+      <w:bookmarkStart w:id="14" w:name="_Toc486585401"/>
+      <w:bookmarkStart w:id="15" w:name="_Toc486835523"/>
       <w:r>
         <w:t>Heading Levels and Their Associated Styles. Adapted from</w:t>
       </w:r>
@@ -6508,25 +7657,25 @@
         <w:br/>
         <w:t>Hawks (2015).</w:t>
       </w:r>
-      <w:bookmarkEnd w:id="13"/>
       <w:bookmarkEnd w:id="14"/>
+      <w:bookmarkEnd w:id="15"/>
     </w:p>
     <w:p>
       <w:pPr>
         <w:pStyle w:val="Heading2"/>
         <w:spacing w:before="360"/>
       </w:pPr>
-      <w:bookmarkStart w:id="15" w:name="_Toc408401044"/>
-      <w:bookmarkStart w:id="16" w:name="_Toc422821067"/>
-      <w:bookmarkStart w:id="17" w:name="_Toc486494037"/>
-      <w:bookmarkStart w:id="18" w:name="_Toc488268799"/>
+      <w:bookmarkStart w:id="16" w:name="_Toc408401044"/>
+      <w:bookmarkStart w:id="17" w:name="_Toc422821067"/>
+      <w:bookmarkStart w:id="18" w:name="_Toc486494037"/>
+      <w:bookmarkStart w:id="19" w:name="_Toc488268799"/>
       <w:r>
         <w:t>BODY TEXT STYLES</w:t>
       </w:r>
-      <w:bookmarkEnd w:id="15"/>
       <w:bookmarkEnd w:id="16"/>
       <w:bookmarkEnd w:id="17"/>
       <w:bookmarkEnd w:id="18"/>
+      <w:bookmarkEnd w:id="19"/>
     </w:p>
     <w:p>
       <w:pPr>
@@ -6577,15 +7726,15 @@
         <w:pStyle w:val="Heading3"/>
         <w:ind w:left="720"/>
       </w:pPr>
-      <w:bookmarkStart w:id="19" w:name="_Toc486494038"/>
-      <w:bookmarkStart w:id="20" w:name="_Toc408401045"/>
-      <w:bookmarkStart w:id="21" w:name="_Toc422821068"/>
-      <w:bookmarkStart w:id="22" w:name="_Toc488268800"/>
+      <w:bookmarkStart w:id="20" w:name="_Toc486494038"/>
+      <w:bookmarkStart w:id="21" w:name="_Toc408401045"/>
+      <w:bookmarkStart w:id="22" w:name="_Toc422821068"/>
+      <w:bookmarkStart w:id="23" w:name="_Toc488268800"/>
       <w:r>
         <w:t>Figures</w:t>
       </w:r>
-      <w:bookmarkEnd w:id="19"/>
-      <w:bookmarkEnd w:id="22"/>
+      <w:bookmarkEnd w:id="20"/>
+      <w:bookmarkEnd w:id="23"/>
       <w:r>
         <w:t xml:space="preserve"> </w:t>
       </w:r>
@@ -6728,8 +7877,8 @@
         <w:t xml:space="preserve"> end of your horizontally aligned information and changing the page orientation to “landscape.” Section breaks are available in Word’s “Page Layout” tab.</w:t>
       </w:r>
     </w:p>
-    <w:bookmarkEnd w:id="20"/>
     <w:bookmarkEnd w:id="21"/>
+    <w:bookmarkEnd w:id="22"/>
     <w:p>
       <w:pPr>
         <w:pStyle w:val="ListBullet"/>
@@ -7254,16 +8403,16 @@
           <w:lang w:eastAsia="ko-KR"/>
         </w:rPr>
       </w:pPr>
-      <w:bookmarkStart w:id="23" w:name="_Toc486585402"/>
-      <w:bookmarkStart w:id="24" w:name="_Toc486835524"/>
+      <w:bookmarkStart w:id="24" w:name="_Toc486585402"/>
+      <w:bookmarkStart w:id="25" w:name="_Toc486835524"/>
       <w:r>
         <w:rPr>
           <w:lang w:eastAsia="ko-KR"/>
         </w:rPr>
         <w:t>A Basic Figure</w:t>
       </w:r>
-      <w:bookmarkEnd w:id="23"/>
       <w:bookmarkEnd w:id="24"/>
+      <w:bookmarkEnd w:id="25"/>
       <w:r>
         <w:rPr>
           <w:lang w:eastAsia="ko-KR"/>
@@ -8096,8 +9245,8 @@
         <w:pStyle w:val="FIGURETITLE"/>
         <w:spacing w:before="120"/>
       </w:pPr>
-      <w:bookmarkStart w:id="25" w:name="_Toc486585403"/>
-      <w:bookmarkStart w:id="26" w:name="_Toc486835525"/>
+      <w:bookmarkStart w:id="26" w:name="_Toc486585403"/>
+      <w:bookmarkStart w:id="27" w:name="_Toc486835525"/>
       <w:r>
         <w:t xml:space="preserve">A Figure with a Title and a Citation in APA Style. </w:t>
       </w:r>
@@ -8114,8 +9263,8 @@
         <w:br/>
         <w:t>Doe (2017).</w:t>
       </w:r>
-      <w:bookmarkEnd w:id="25"/>
       <w:bookmarkEnd w:id="26"/>
+      <w:bookmarkEnd w:id="27"/>
     </w:p>
     <w:p>
       <w:pPr>
@@ -8643,16 +9792,16 @@
           <w:color w:val="000000" w:themeColor="text1"/>
         </w:rPr>
       </w:pPr>
-      <w:bookmarkStart w:id="27" w:name="_Toc486585404"/>
-      <w:bookmarkStart w:id="28" w:name="_Toc486835526"/>
+      <w:bookmarkStart w:id="28" w:name="_Toc486585404"/>
+      <w:bookmarkStart w:id="29" w:name="_Toc486835526"/>
       <w:r>
         <w:rPr>
           <w:color w:val="000000" w:themeColor="text1"/>
         </w:rPr>
         <w:t>Placement of Optional Secondary Captions in Figure Title</w:t>
       </w:r>
-      <w:bookmarkEnd w:id="27"/>
       <w:bookmarkEnd w:id="28"/>
+      <w:bookmarkEnd w:id="29"/>
     </w:p>
     <w:p>
       <w:pPr>
@@ -8952,7 +10101,7 @@
       </w:r>
     </w:p>
     <w:p>
-      <w:bookmarkStart w:id="29" w:name="_Ref431889327"/>
+      <w:bookmarkStart w:id="30" w:name="_Ref431889327"/>
       <w:r>
         <w:rPr>
           <w:noProof/>
@@ -9168,7 +10317,7 @@
           </mc:Fallback>
         </mc:AlternateContent>
       </w:r>
-      <w:bookmarkEnd w:id="29"/>
+      <w:bookmarkEnd w:id="30"/>
     </w:p>
     <w:p/>
     <w:p>
@@ -9224,8 +10373,8 @@
           <w:specVanish/>
         </w:rPr>
       </w:pPr>
-      <w:bookmarkStart w:id="30" w:name="_Toc486585405"/>
-      <w:bookmarkStart w:id="31" w:name="_Toc486835527"/>
+      <w:bookmarkStart w:id="31" w:name="_Toc486585405"/>
+      <w:bookmarkStart w:id="32" w:name="_Toc486835527"/>
       <w:r>
         <w:t xml:space="preserve">Variation—Multi-Line Figure Title, </w:t>
       </w:r>
@@ -9235,9 +10384,9 @@
       <w:r>
         <w:t>First Sentence Only in List of Figures. Adapted from Doe (2017).</w:t>
       </w:r>
-      <w:bookmarkStart w:id="32" w:name="_Toc486585406"/>
-      <w:bookmarkEnd w:id="30"/>
+      <w:bookmarkStart w:id="33" w:name="_Toc486585406"/>
       <w:bookmarkEnd w:id="31"/>
+      <w:bookmarkEnd w:id="32"/>
     </w:p>
     <w:p>
       <w:pPr>
@@ -9253,7 +10402,7 @@
       <w:r>
         <w:t>Use sentence case in secondary text.</w:t>
       </w:r>
-      <w:bookmarkEnd w:id="32"/>
+      <w:bookmarkEnd w:id="33"/>
     </w:p>
     <w:p>
       <w:pPr>
@@ -9480,8 +10629,8 @@
         <w:pStyle w:val="FIGURETITLE"/>
         <w:spacing w:before="480" w:after="120"/>
       </w:pPr>
-      <w:bookmarkStart w:id="33" w:name="_Toc486585407"/>
-      <w:bookmarkStart w:id="34" w:name="_Toc486835528"/>
+      <w:bookmarkStart w:id="34" w:name="_Toc486585407"/>
+      <w:bookmarkStart w:id="35" w:name="_Toc486835528"/>
       <w:r>
         <w:t xml:space="preserve">Variation—Figure </w:t>
       </w:r>
@@ -9497,8 +10646,8 @@
       <w:r>
         <w:t xml:space="preserve"> Figure</w:t>
       </w:r>
-      <w:bookmarkEnd w:id="33"/>
       <w:bookmarkEnd w:id="34"/>
+      <w:bookmarkEnd w:id="35"/>
     </w:p>
     <w:p>
       <w:pPr>
@@ -9927,8 +11076,8 @@
           <w:color w:val="000000" w:themeColor="text1"/>
         </w:rPr>
       </w:pPr>
-      <w:bookmarkStart w:id="35" w:name="_Toc486494039"/>
-      <w:bookmarkStart w:id="36" w:name="_Toc488268801"/>
+      <w:bookmarkStart w:id="36" w:name="_Toc486494039"/>
+      <w:bookmarkStart w:id="37" w:name="_Toc488268801"/>
       <w:r>
         <w:rPr>
           <w:color w:val="000000" w:themeColor="text1"/>
@@ -9936,8 +11085,8 @@
         <w:lastRenderedPageBreak/>
         <w:t>Tables</w:t>
       </w:r>
-      <w:bookmarkEnd w:id="35"/>
       <w:bookmarkEnd w:id="36"/>
+      <w:bookmarkEnd w:id="37"/>
     </w:p>
     <w:p>
       <w:pPr>
@@ -10522,18 +11671,18 @@
           <w:color w:val="000000" w:themeColor="text1"/>
         </w:rPr>
       </w:pPr>
-      <w:bookmarkStart w:id="37" w:name="_Toc392177335"/>
-      <w:bookmarkStart w:id="38" w:name="_Toc392200811"/>
-      <w:bookmarkStart w:id="39" w:name="_Toc476037039"/>
+      <w:bookmarkStart w:id="38" w:name="_Toc392177335"/>
+      <w:bookmarkStart w:id="39" w:name="_Toc392200811"/>
+      <w:bookmarkStart w:id="40" w:name="_Toc476037039"/>
       <w:r>
         <w:rPr>
           <w:color w:val="000000" w:themeColor="text1"/>
         </w:rPr>
         <w:t>Styles to Use and Element Placement for Figures and Tables</w:t>
       </w:r>
-      <w:bookmarkEnd w:id="37"/>
       <w:bookmarkEnd w:id="38"/>
       <w:bookmarkEnd w:id="39"/>
+      <w:bookmarkEnd w:id="40"/>
       <w:r>
         <w:rPr>
           <w:color w:val="000000" w:themeColor="text1"/>
@@ -11824,8 +12973,8 @@
       <w:pPr>
         <w:pStyle w:val="TABLENOTE"/>
       </w:pPr>
-      <w:bookmarkStart w:id="40" w:name="_Toc408401046"/>
-      <w:bookmarkStart w:id="41" w:name="_Toc422821069"/>
+      <w:bookmarkStart w:id="41" w:name="_Toc408401046"/>
+      <w:bookmarkStart w:id="42" w:name="_Toc422821069"/>
       <w:r>
         <w:t>You many include notes or a legend underneath a table. Align them with the left side of the table.</w:t>
       </w:r>
@@ -12387,16 +13536,16 @@
       <w:pPr>
         <w:pStyle w:val="Heading3"/>
       </w:pPr>
-      <w:bookmarkStart w:id="42" w:name="_Toc488268802"/>
-      <w:bookmarkEnd w:id="40"/>
+      <w:bookmarkStart w:id="43" w:name="_Toc488268802"/>
       <w:bookmarkEnd w:id="41"/>
+      <w:bookmarkEnd w:id="42"/>
       <w:r>
         <w:t>Bulleted and Numbered Lists</w:t>
       </w:r>
       <w:bookmarkEnd w:id="2"/>
       <w:bookmarkEnd w:id="3"/>
       <w:bookmarkEnd w:id="4"/>
-      <w:bookmarkEnd w:id="42"/>
+      <w:bookmarkEnd w:id="43"/>
     </w:p>
     <w:p>
       <w:pPr>
@@ -12508,25 +13657,25 @@
       <w:pPr>
         <w:pStyle w:val="Heading3"/>
       </w:pPr>
-      <w:bookmarkStart w:id="43" w:name="_Toc408401050"/>
-      <w:bookmarkStart w:id="44" w:name="_Toc422821073"/>
-      <w:bookmarkStart w:id="45" w:name="_Toc488268803"/>
+      <w:bookmarkStart w:id="44" w:name="_Toc408401050"/>
+      <w:bookmarkStart w:id="45" w:name="_Toc422821073"/>
+      <w:bookmarkStart w:id="46" w:name="_Toc488268803"/>
       <w:r>
         <w:t xml:space="preserve">Block </w:t>
       </w:r>
       <w:r>
         <w:t>Quotes</w:t>
       </w:r>
-      <w:bookmarkEnd w:id="43"/>
       <w:bookmarkEnd w:id="44"/>
       <w:bookmarkEnd w:id="45"/>
+      <w:bookmarkEnd w:id="46"/>
     </w:p>
     <w:p>
       <w:pPr>
         <w:pStyle w:val="ALLPARAGRAPH"/>
       </w:pPr>
-      <w:bookmarkStart w:id="46" w:name="_Toc330465427"/>
-      <w:bookmarkStart w:id="47" w:name="_Toc330471038"/>
+      <w:bookmarkStart w:id="47" w:name="_Toc330465427"/>
+      <w:bookmarkStart w:id="48" w:name="_Toc330471038"/>
       <w:r>
         <w:rPr>
           <w:noProof/>
@@ -12792,22 +13941,22 @@
       <w:pPr>
         <w:pStyle w:val="Heading2"/>
       </w:pPr>
-      <w:bookmarkStart w:id="48" w:name="_Toc408401051"/>
-      <w:bookmarkStart w:id="49" w:name="_Toc422821074"/>
-      <w:bookmarkStart w:id="50" w:name="_Toc519588792"/>
-      <w:bookmarkStart w:id="51" w:name="_Toc488268804"/>
+      <w:bookmarkStart w:id="49" w:name="_Toc408401051"/>
+      <w:bookmarkStart w:id="50" w:name="_Toc422821074"/>
+      <w:bookmarkStart w:id="51" w:name="_Toc519588792"/>
+      <w:bookmarkStart w:id="52" w:name="_Toc488268804"/>
       <w:bookmarkEnd w:id="5"/>
       <w:bookmarkEnd w:id="6"/>
       <w:bookmarkEnd w:id="7"/>
-      <w:bookmarkEnd w:id="46"/>
       <w:bookmarkEnd w:id="47"/>
+      <w:bookmarkEnd w:id="48"/>
       <w:r>
         <w:lastRenderedPageBreak/>
         <w:t>Table of contents</w:t>
       </w:r>
-      <w:bookmarkEnd w:id="48"/>
       <w:bookmarkEnd w:id="49"/>
-      <w:bookmarkEnd w:id="51"/>
+      <w:bookmarkEnd w:id="50"/>
+      <w:bookmarkEnd w:id="52"/>
     </w:p>
     <w:p>
       <w:pPr>
@@ -13140,11 +14289,11 @@
       <w:pPr>
         <w:pStyle w:val="Heading2"/>
       </w:pPr>
-      <w:bookmarkStart w:id="52" w:name="_Toc354747052"/>
-      <w:bookmarkStart w:id="53" w:name="_Toc408401052"/>
-      <w:bookmarkStart w:id="54" w:name="_Toc422821075"/>
-      <w:bookmarkStart w:id="55" w:name="_Toc488268805"/>
-      <w:bookmarkEnd w:id="50"/>
+      <w:bookmarkStart w:id="53" w:name="_Toc354747052"/>
+      <w:bookmarkStart w:id="54" w:name="_Toc408401052"/>
+      <w:bookmarkStart w:id="55" w:name="_Toc422821075"/>
+      <w:bookmarkStart w:id="56" w:name="_Toc488268805"/>
+      <w:bookmarkEnd w:id="51"/>
       <w:r>
         <w:t>zotero</w:t>
       </w:r>
@@ -13157,10 +14306,10 @@
       <w:r>
         <w:t>and the like</w:t>
       </w:r>
-      <w:bookmarkEnd w:id="52"/>
       <w:bookmarkEnd w:id="53"/>
       <w:bookmarkEnd w:id="54"/>
       <w:bookmarkEnd w:id="55"/>
+      <w:bookmarkEnd w:id="56"/>
     </w:p>
     <w:p>
       <w:pPr>
@@ -13317,17 +14466,17 @@
       <w:pPr>
         <w:pStyle w:val="Heading2"/>
       </w:pPr>
-      <w:bookmarkStart w:id="56" w:name="_Toc354747053"/>
-      <w:bookmarkStart w:id="57" w:name="_Toc408401053"/>
-      <w:bookmarkStart w:id="58" w:name="_Toc422821076"/>
-      <w:bookmarkStart w:id="59" w:name="_Toc488268806"/>
+      <w:bookmarkStart w:id="57" w:name="_Toc354747053"/>
+      <w:bookmarkStart w:id="58" w:name="_Toc408401053"/>
+      <w:bookmarkStart w:id="59" w:name="_Toc422821076"/>
+      <w:bookmarkStart w:id="60" w:name="_Toc488268806"/>
       <w:r>
         <w:t>blank pages</w:t>
       </w:r>
-      <w:bookmarkEnd w:id="56"/>
       <w:bookmarkEnd w:id="57"/>
       <w:bookmarkEnd w:id="58"/>
       <w:bookmarkEnd w:id="59"/>
+      <w:bookmarkEnd w:id="60"/>
     </w:p>
     <w:p>
       <w:pPr>
@@ -13370,9 +14519,9 @@
       <w:pPr>
         <w:pStyle w:val="Heading2"/>
       </w:pPr>
-      <w:bookmarkStart w:id="60" w:name="_Toc408401054"/>
-      <w:bookmarkStart w:id="61" w:name="_Toc422821077"/>
-      <w:bookmarkStart w:id="62" w:name="_Toc488268807"/>
+      <w:bookmarkStart w:id="61" w:name="_Toc408401054"/>
+      <w:bookmarkStart w:id="62" w:name="_Toc422821077"/>
+      <w:bookmarkStart w:id="63" w:name="_Toc488268807"/>
       <w:r>
         <w:rPr>
           <w:noProof/>
@@ -13500,9 +14649,9 @@
       <w:r>
         <w:t>Cross referencing</w:t>
       </w:r>
-      <w:bookmarkEnd w:id="60"/>
       <w:bookmarkEnd w:id="61"/>
       <w:bookmarkEnd w:id="62"/>
+      <w:bookmarkEnd w:id="63"/>
     </w:p>
     <w:p>
       <w:pPr>
@@ -13796,18 +14945,18 @@
       <w:pPr>
         <w:pStyle w:val="Heading2"/>
       </w:pPr>
-      <w:bookmarkStart w:id="63" w:name="_Toc355877289"/>
-      <w:bookmarkStart w:id="64" w:name="_Toc408401055"/>
-      <w:bookmarkStart w:id="65" w:name="_Toc422821078"/>
-      <w:bookmarkStart w:id="66" w:name="_Toc354747054"/>
-      <w:bookmarkStart w:id="67" w:name="_Toc488268808"/>
+      <w:bookmarkStart w:id="64" w:name="_Toc355877289"/>
+      <w:bookmarkStart w:id="65" w:name="_Toc408401055"/>
+      <w:bookmarkStart w:id="66" w:name="_Toc422821078"/>
+      <w:bookmarkStart w:id="67" w:name="_Toc354747054"/>
+      <w:bookmarkStart w:id="68" w:name="_Toc488268808"/>
       <w:r>
         <w:t>equations</w:t>
       </w:r>
-      <w:bookmarkEnd w:id="63"/>
       <w:bookmarkEnd w:id="64"/>
       <w:bookmarkEnd w:id="65"/>
-      <w:bookmarkEnd w:id="67"/>
+      <w:bookmarkEnd w:id="66"/>
+      <w:bookmarkEnd w:id="68"/>
     </w:p>
     <w:p>
       <w:pPr>
@@ -13981,7 +15130,7 @@
       <w:r>
         <w:t xml:space="preserve">). Or, you can manually number your equations. </w:t>
       </w:r>
-      <w:bookmarkEnd w:id="66"/>
+      <w:bookmarkEnd w:id="67"/>
     </w:p>
     <w:p>
       <w:pPr>
@@ -14004,12 +15153,12 @@
       <w:pPr>
         <w:pStyle w:val="Heading1"/>
       </w:pPr>
-      <w:bookmarkStart w:id="68" w:name="_Toc408401056"/>
-      <w:bookmarkStart w:id="69" w:name="_Toc422821079"/>
-      <w:bookmarkStart w:id="70" w:name="_Toc358192311"/>
-      <w:bookmarkStart w:id="71" w:name="_Toc158527412"/>
-      <w:bookmarkStart w:id="72" w:name="_Toc158527850"/>
-      <w:bookmarkStart w:id="73" w:name="_Toc488268809"/>
+      <w:bookmarkStart w:id="69" w:name="_Toc408401056"/>
+      <w:bookmarkStart w:id="70" w:name="_Toc422821079"/>
+      <w:bookmarkStart w:id="71" w:name="_Toc358192311"/>
+      <w:bookmarkStart w:id="72" w:name="_Toc158527412"/>
+      <w:bookmarkStart w:id="73" w:name="_Toc158527850"/>
+      <w:bookmarkStart w:id="74" w:name="_Toc488268809"/>
       <w:bookmarkEnd w:id="8"/>
       <w:bookmarkEnd w:id="9"/>
       <w:r>
@@ -14156,9 +15305,9 @@
       <w:r>
         <w:t>AMPLE CHAPTER</w:t>
       </w:r>
-      <w:bookmarkEnd w:id="68"/>
       <w:bookmarkEnd w:id="69"/>
-      <w:bookmarkEnd w:id="73"/>
+      <w:bookmarkEnd w:id="70"/>
+      <w:bookmarkEnd w:id="74"/>
     </w:p>
     <w:p>
       <w:pPr>
@@ -14309,15 +15458,15 @@
       <w:pPr>
         <w:pStyle w:val="Heading2"/>
       </w:pPr>
-      <w:bookmarkStart w:id="74" w:name="_Toc408401057"/>
-      <w:bookmarkStart w:id="75" w:name="_Toc422821080"/>
-      <w:bookmarkStart w:id="76" w:name="_Toc488268810"/>
+      <w:bookmarkStart w:id="75" w:name="_Toc408401057"/>
+      <w:bookmarkStart w:id="76" w:name="_Toc422821080"/>
+      <w:bookmarkStart w:id="77" w:name="_Toc488268810"/>
       <w:r>
         <w:t>THIS IS A HEADING 2</w:t>
       </w:r>
-      <w:bookmarkEnd w:id="74"/>
       <w:bookmarkEnd w:id="75"/>
       <w:bookmarkEnd w:id="76"/>
+      <w:bookmarkEnd w:id="77"/>
     </w:p>
     <w:p>
       <w:pPr>
@@ -14353,15 +15502,15 @@
       <w:pPr>
         <w:pStyle w:val="Heading3"/>
       </w:pPr>
-      <w:bookmarkStart w:id="77" w:name="_Toc408401058"/>
-      <w:bookmarkStart w:id="78" w:name="_Toc422821081"/>
-      <w:bookmarkStart w:id="79" w:name="_Toc488268811"/>
+      <w:bookmarkStart w:id="78" w:name="_Toc408401058"/>
+      <w:bookmarkStart w:id="79" w:name="_Toc422821081"/>
+      <w:bookmarkStart w:id="80" w:name="_Toc488268811"/>
       <w:r>
         <w:t>Heading 3</w:t>
       </w:r>
-      <w:bookmarkEnd w:id="77"/>
       <w:bookmarkEnd w:id="78"/>
       <w:bookmarkEnd w:id="79"/>
+      <w:bookmarkEnd w:id="80"/>
     </w:p>
     <w:p>
       <w:pPr>
@@ -14387,13 +15536,13 @@
       <w:pPr>
         <w:pStyle w:val="Heading4"/>
       </w:pPr>
-      <w:bookmarkStart w:id="80" w:name="_Toc408401059"/>
-      <w:bookmarkStart w:id="81" w:name="_Toc422821082"/>
+      <w:bookmarkStart w:id="81" w:name="_Toc408401059"/>
+      <w:bookmarkStart w:id="82" w:name="_Toc422821082"/>
       <w:r>
         <w:t>Heading 4</w:t>
       </w:r>
-      <w:bookmarkEnd w:id="80"/>
       <w:bookmarkEnd w:id="81"/>
+      <w:bookmarkEnd w:id="82"/>
     </w:p>
     <w:p>
       <w:pPr>
@@ -14479,13 +15628,13 @@
       <w:pPr>
         <w:pStyle w:val="Heading4"/>
       </w:pPr>
-      <w:bookmarkStart w:id="82" w:name="_Toc408401060"/>
-      <w:bookmarkStart w:id="83" w:name="_Toc422821083"/>
+      <w:bookmarkStart w:id="83" w:name="_Toc408401060"/>
+      <w:bookmarkStart w:id="84" w:name="_Toc422821083"/>
       <w:r>
         <w:t>Heading 4</w:t>
       </w:r>
-      <w:bookmarkEnd w:id="82"/>
       <w:bookmarkEnd w:id="83"/>
+      <w:bookmarkEnd w:id="84"/>
     </w:p>
     <w:p>
       <w:pPr>
@@ -14522,15 +15671,15 @@
       <w:pPr>
         <w:pStyle w:val="Heading3"/>
       </w:pPr>
-      <w:bookmarkStart w:id="84" w:name="_Toc408401061"/>
-      <w:bookmarkStart w:id="85" w:name="_Toc422821084"/>
-      <w:bookmarkStart w:id="86" w:name="_Toc488268812"/>
+      <w:bookmarkStart w:id="85" w:name="_Toc408401061"/>
+      <w:bookmarkStart w:id="86" w:name="_Toc422821084"/>
+      <w:bookmarkStart w:id="87" w:name="_Toc488268812"/>
       <w:r>
         <w:t>Heading 3</w:t>
       </w:r>
-      <w:bookmarkEnd w:id="84"/>
       <w:bookmarkEnd w:id="85"/>
       <w:bookmarkEnd w:id="86"/>
+      <w:bookmarkEnd w:id="87"/>
     </w:p>
     <w:p>
       <w:pPr>
@@ -14602,15 +15751,15 @@
       <w:pPr>
         <w:pStyle w:val="Heading2"/>
       </w:pPr>
-      <w:bookmarkStart w:id="87" w:name="_Toc408401062"/>
-      <w:bookmarkStart w:id="88" w:name="_Toc422821085"/>
-      <w:bookmarkStart w:id="89" w:name="_Toc488268813"/>
+      <w:bookmarkStart w:id="88" w:name="_Toc408401062"/>
+      <w:bookmarkStart w:id="89" w:name="_Toc422821085"/>
+      <w:bookmarkStart w:id="90" w:name="_Toc488268813"/>
       <w:r>
         <w:t>This is a heading 2</w:t>
       </w:r>
-      <w:bookmarkEnd w:id="87"/>
       <w:bookmarkEnd w:id="88"/>
       <w:bookmarkEnd w:id="89"/>
+      <w:bookmarkEnd w:id="90"/>
     </w:p>
     <w:p>
       <w:pPr>
@@ -14881,23 +16030,23 @@
           <w:numId w:val="0"/>
         </w:numPr>
       </w:pPr>
-      <w:bookmarkStart w:id="90" w:name="_Toc408401063"/>
-      <w:bookmarkStart w:id="91" w:name="_Toc422821086"/>
-      <w:bookmarkStart w:id="92" w:name="_Toc488268814"/>
+      <w:bookmarkStart w:id="91" w:name="_Toc408401063"/>
+      <w:bookmarkStart w:id="92" w:name="_Toc422821086"/>
+      <w:bookmarkStart w:id="93" w:name="_Toc488268814"/>
       <w:r>
         <w:lastRenderedPageBreak/>
         <w:t>appendi</w:t>
       </w:r>
-      <w:bookmarkEnd w:id="70"/>
+      <w:bookmarkEnd w:id="71"/>
       <w:r>
         <w:t>x</w:t>
       </w:r>
-      <w:bookmarkEnd w:id="90"/>
       <w:bookmarkEnd w:id="91"/>
+      <w:bookmarkEnd w:id="92"/>
       <w:r>
         <w:t>.  Optional</w:t>
       </w:r>
-      <w:bookmarkEnd w:id="92"/>
+      <w:bookmarkEnd w:id="93"/>
     </w:p>
     <w:p>
       <w:pPr>
@@ -15108,9 +16257,9 @@
           <w:numId w:val="0"/>
         </w:numPr>
       </w:pPr>
-      <w:bookmarkStart w:id="93" w:name="_Toc408401064"/>
-      <w:bookmarkStart w:id="94" w:name="_Toc422821087"/>
-      <w:bookmarkStart w:id="95" w:name="_Toc488268815"/>
+      <w:bookmarkStart w:id="94" w:name="_Toc408401064"/>
+      <w:bookmarkStart w:id="95" w:name="_Toc422821087"/>
+      <w:bookmarkStart w:id="96" w:name="_Toc488268815"/>
       <w:r>
         <w:lastRenderedPageBreak/>
         <w:t>L</w:t>
@@ -15121,15 +16270,16 @@
       <w:r>
         <w:t>ferences</w:t>
       </w:r>
-      <w:bookmarkEnd w:id="71"/>
       <w:bookmarkEnd w:id="72"/>
-      <w:bookmarkEnd w:id="93"/>
+      <w:bookmarkEnd w:id="73"/>
       <w:bookmarkEnd w:id="94"/>
       <w:bookmarkEnd w:id="95"/>
+      <w:bookmarkEnd w:id="96"/>
     </w:p>
     <w:p>
       <w:pPr>
         <w:pStyle w:val="REFERENCELIST"/>
+        <w:ind w:left="0" w:firstLine="0"/>
         <w:rPr>
           <w:noProof/>
         </w:rPr>
@@ -15162,7 +16312,7 @@
       </w:tblGrid>
       <w:tr>
         <w:trPr>
-          <w:divId w:val="278144495"/>
+          <w:divId w:val="1333725769"/>
           <w:tblCellSpacing w:w="15" w:type="dxa"/>
         </w:trPr>
         <w:tc>
@@ -15172,7 +16322,7 @@
           </w:tcPr>
           <w:p>
             <w:pPr>
-              <w:pStyle w:val="REFERENCELIST"/>
+              <w:pStyle w:val="Bibliography"/>
               <w:rPr>
                 <w:noProof/>
               </w:rPr>
@@ -15192,7 +16342,7 @@
           </w:tcPr>
           <w:p>
             <w:pPr>
-              <w:pStyle w:val="REFERENCELIST"/>
+              <w:pStyle w:val="Bibliography"/>
               <w:rPr>
                 <w:noProof/>
               </w:rPr>
@@ -15222,7 +16372,7 @@
       </w:tr>
       <w:tr>
         <w:trPr>
-          <w:divId w:val="278144495"/>
+          <w:divId w:val="1333725769"/>
           <w:tblCellSpacing w:w="15" w:type="dxa"/>
         </w:trPr>
         <w:tc>
@@ -15232,7 +16382,7 @@
           </w:tcPr>
           <w:p>
             <w:pPr>
-              <w:pStyle w:val="REFERENCELIST"/>
+              <w:pStyle w:val="Bibliography"/>
               <w:rPr>
                 <w:noProof/>
               </w:rPr>
@@ -15252,7 +16402,7 @@
           </w:tcPr>
           <w:p>
             <w:pPr>
-              <w:pStyle w:val="REFERENCELIST"/>
+              <w:pStyle w:val="Bibliography"/>
               <w:rPr>
                 <w:noProof/>
               </w:rPr>
@@ -15280,10 +16430,268 @@
           </w:p>
         </w:tc>
       </w:tr>
+      <w:tr>
+        <w:trPr>
+          <w:divId w:val="1333725769"/>
+          <w:tblCellSpacing w:w="15" w:type="dxa"/>
+        </w:trPr>
+        <w:tc>
+          <w:tcPr>
+            <w:tcW w:w="50" w:type="pct"/>
+            <w:hideMark/>
+          </w:tcPr>
+          <w:p>
+            <w:pPr>
+              <w:pStyle w:val="Bibliography"/>
+              <w:rPr>
+                <w:noProof/>
+              </w:rPr>
+            </w:pPr>
+            <w:r>
+              <w:rPr>
+                <w:noProof/>
+              </w:rPr>
+              <w:t xml:space="preserve">[3] </w:t>
+            </w:r>
+          </w:p>
+        </w:tc>
+        <w:tc>
+          <w:tcPr>
+            <w:tcW w:w="0" w:type="auto"/>
+            <w:hideMark/>
+          </w:tcPr>
+          <w:p>
+            <w:pPr>
+              <w:pStyle w:val="Bibliography"/>
+              <w:rPr>
+                <w:noProof/>
+              </w:rPr>
+            </w:pPr>
+            <w:r>
+              <w:rPr>
+                <w:noProof/>
+              </w:rPr>
+              <w:t>W. A. Beech, D. E. Nielsen and J. Taylor, "AX.25 link access protocol for amateur packet radio version 2.2," Tucson Amateru Packet Radio Corpoeration, 1997.</w:t>
+            </w:r>
+          </w:p>
+        </w:tc>
+      </w:tr>
+      <w:tr>
+        <w:trPr>
+          <w:divId w:val="1333725769"/>
+          <w:tblCellSpacing w:w="15" w:type="dxa"/>
+        </w:trPr>
+        <w:tc>
+          <w:tcPr>
+            <w:tcW w:w="50" w:type="pct"/>
+            <w:hideMark/>
+          </w:tcPr>
+          <w:p>
+            <w:pPr>
+              <w:pStyle w:val="Bibliography"/>
+              <w:rPr>
+                <w:noProof/>
+              </w:rPr>
+            </w:pPr>
+            <w:r>
+              <w:rPr>
+                <w:noProof/>
+              </w:rPr>
+              <w:t xml:space="preserve">[4] </w:t>
+            </w:r>
+          </w:p>
+        </w:tc>
+        <w:tc>
+          <w:tcPr>
+            <w:tcW w:w="0" w:type="auto"/>
+            <w:hideMark/>
+          </w:tcPr>
+          <w:p>
+            <w:pPr>
+              <w:pStyle w:val="Bibliography"/>
+              <w:rPr>
+                <w:noProof/>
+              </w:rPr>
+            </w:pPr>
+            <w:r>
+              <w:rPr>
+                <w:noProof/>
+              </w:rPr>
+              <w:t xml:space="preserve">O. N. Challa, G. Bhat and J. McNair, "CubeSec and GndSec: a lightweight security solution for CubeSat communications," in </w:t>
+            </w:r>
+            <w:r>
+              <w:rPr>
+                <w:i/>
+                <w:iCs/>
+                <w:noProof/>
+              </w:rPr>
+              <w:t>26th Annual AIAA/USU Conference on Small Satellites</w:t>
+            </w:r>
+            <w:r>
+              <w:rPr>
+                <w:noProof/>
+              </w:rPr>
+              <w:t xml:space="preserve">, 2012. </w:t>
+            </w:r>
+          </w:p>
+        </w:tc>
+      </w:tr>
+      <w:tr>
+        <w:trPr>
+          <w:divId w:val="1333725769"/>
+          <w:tblCellSpacing w:w="15" w:type="dxa"/>
+        </w:trPr>
+        <w:tc>
+          <w:tcPr>
+            <w:tcW w:w="50" w:type="pct"/>
+            <w:hideMark/>
+          </w:tcPr>
+          <w:p>
+            <w:pPr>
+              <w:pStyle w:val="Bibliography"/>
+              <w:rPr>
+                <w:noProof/>
+              </w:rPr>
+            </w:pPr>
+            <w:r>
+              <w:rPr>
+                <w:noProof/>
+              </w:rPr>
+              <w:t xml:space="preserve">[5] </w:t>
+            </w:r>
+          </w:p>
+        </w:tc>
+        <w:tc>
+          <w:tcPr>
+            <w:tcW w:w="0" w:type="auto"/>
+            <w:hideMark/>
+          </w:tcPr>
+          <w:p>
+            <w:pPr>
+              <w:pStyle w:val="Bibliography"/>
+              <w:rPr>
+                <w:noProof/>
+              </w:rPr>
+            </w:pPr>
+            <w:r>
+              <w:rPr>
+                <w:noProof/>
+              </w:rPr>
+              <w:t>"CubeSat Space Protocol: A small network-layer delivery protocol designed for CubeSats," Aalborg University, 2008. [Online]. Available: https://github.com/libcsp/libcsp. [Accessed 3 July 2017].</w:t>
+            </w:r>
+          </w:p>
+        </w:tc>
+      </w:tr>
+      <w:tr>
+        <w:trPr>
+          <w:divId w:val="1333725769"/>
+          <w:tblCellSpacing w:w="15" w:type="dxa"/>
+        </w:trPr>
+        <w:tc>
+          <w:tcPr>
+            <w:tcW w:w="50" w:type="pct"/>
+            <w:hideMark/>
+          </w:tcPr>
+          <w:p>
+            <w:pPr>
+              <w:pStyle w:val="Bibliography"/>
+              <w:rPr>
+                <w:noProof/>
+              </w:rPr>
+            </w:pPr>
+            <w:r>
+              <w:rPr>
+                <w:noProof/>
+              </w:rPr>
+              <w:t xml:space="preserve">[6] </w:t>
+            </w:r>
+          </w:p>
+        </w:tc>
+        <w:tc>
+          <w:tcPr>
+            <w:tcW w:w="0" w:type="auto"/>
+            <w:hideMark/>
+          </w:tcPr>
+          <w:p>
+            <w:pPr>
+              <w:pStyle w:val="Bibliography"/>
+              <w:rPr>
+                <w:noProof/>
+              </w:rPr>
+            </w:pPr>
+            <w:r>
+              <w:rPr>
+                <w:noProof/>
+              </w:rPr>
+              <w:t>Radar Systems Panel of the IEEE Aerospace &amp; Elctronic Systems Society, "IEEE standard for letter designations for radar-frequency bands," The Institute of Electrical and Electronics Engineers, New York, 2002.</w:t>
+            </w:r>
+          </w:p>
+        </w:tc>
+      </w:tr>
+      <w:tr>
+        <w:trPr>
+          <w:divId w:val="1333725769"/>
+          <w:tblCellSpacing w:w="15" w:type="dxa"/>
+        </w:trPr>
+        <w:tc>
+          <w:tcPr>
+            <w:tcW w:w="50" w:type="pct"/>
+            <w:hideMark/>
+          </w:tcPr>
+          <w:p>
+            <w:pPr>
+              <w:pStyle w:val="Bibliography"/>
+              <w:rPr>
+                <w:noProof/>
+              </w:rPr>
+            </w:pPr>
+            <w:r>
+              <w:rPr>
+                <w:noProof/>
+              </w:rPr>
+              <w:t xml:space="preserve">[7] </w:t>
+            </w:r>
+          </w:p>
+        </w:tc>
+        <w:tc>
+          <w:tcPr>
+            <w:tcW w:w="0" w:type="auto"/>
+            <w:hideMark/>
+          </w:tcPr>
+          <w:p>
+            <w:pPr>
+              <w:pStyle w:val="Bibliography"/>
+              <w:rPr>
+                <w:noProof/>
+              </w:rPr>
+            </w:pPr>
+            <w:r>
+              <w:rPr>
+                <w:noProof/>
+              </w:rPr>
+              <w:t xml:space="preserve">B. Kolfas, "CubeSat radios: from kilobits to megabits," in </w:t>
+            </w:r>
+            <w:r>
+              <w:rPr>
+                <w:i/>
+                <w:iCs/>
+                <w:noProof/>
+              </w:rPr>
+              <w:t>Ground System Architectures Workshop</w:t>
+            </w:r>
+            <w:r>
+              <w:rPr>
+                <w:noProof/>
+              </w:rPr>
+              <w:t xml:space="preserve">, Los Angeles, 2014. </w:t>
+            </w:r>
+          </w:p>
+        </w:tc>
+      </w:tr>
     </w:tbl>
     <w:p>
       <w:pPr>
-        <w:divId w:val="278144495"/>
+        <w:divId w:val="1333725769"/>
         <w:rPr>
           <w:noProof/>
         </w:rPr>
@@ -15339,8 +16747,6 @@
       <w:r>
         <w:t>All in-text citations must have a matching entry in the list of references, with few exceptions; consult your citation style guide.</w:t>
       </w:r>
-      <w:bookmarkStart w:id="96" w:name="_GoBack"/>
-      <w:bookmarkEnd w:id="96"/>
     </w:p>
     <w:p>
       <w:pPr>
@@ -15416,6 +16822,7 @@
         <w:rPr>
           <w:noProof/>
         </w:rPr>
+        <w:lastRenderedPageBreak/>
         <w:t xml:space="preserve">Again, if you use reference-list generating software, such as RefWorks, ensure that you fill in all fields completely and accurately when creating your citation list. </w:t>
       </w:r>
       <w:r>
@@ -15614,7 +17021,6 @@
         <w:pStyle w:val="REFERENCELIST"/>
       </w:pPr>
       <w:r>
-        <w:lastRenderedPageBreak/>
         <w:t>Naval Postgraduate School</w:t>
       </w:r>
       <w:r>
@@ -16253,7 +17659,7 @@
         <w:rStyle w:val="PageNumber"/>
         <w:noProof/>
       </w:rPr>
-      <w:t>28</w:t>
+      <w:t>10</w:t>
     </w:r>
     <w:r>
       <w:rPr>
@@ -24680,9 +26086,9 @@
   <w:font w:name="Calibri Light">
     <w:panose1 w:val="020F0302020204030204"/>
     <w:charset w:val="00"/>
-    <w:family w:val="swiss"/>
+    <w:family w:val="auto"/>
     <w:pitch w:val="variable"/>
-    <w:sig w:usb0="A00002EF" w:usb1="4000207B" w:usb2="00000000" w:usb3="00000000" w:csb0="0000009F" w:csb1="00000000"/>
+    <w:sig w:usb0="A00002EF" w:usb1="4000207B" w:usb2="00000000" w:usb3="00000000" w:csb0="0000019F" w:csb1="00000000"/>
   </w:font>
 </w:fonts>
 </file>
@@ -25559,6 +26965,123 @@
     <b:Issue>4</b:Issue>
     <b:RefOrder>2</b:RefOrder>
   </b:Source>
+  <b:Source>
+    <b:Tag>AX25</b:Tag>
+    <b:SourceType>ElectronicSource</b:SourceType>
+    <b:Guid>{101DF26B-F07E-4A2C-9F02-1E0E7DCD380A}</b:Guid>
+    <b:Title>AX.25 link access protocol for amateur packet radio version 2.2</b:Title>
+    <b:Year>1997</b:Year>
+    <b:Publisher>Tucson Amateru Packet Radio Corpoeration</b:Publisher>
+    <b:Author>
+      <b:Author>
+        <b:NameList>
+          <b:Person>
+            <b:Last>Beech</b:Last>
+            <b:First>William</b:First>
+            <b:Middle>A.</b:Middle>
+          </b:Person>
+          <b:Person>
+            <b:Last>Nielsen</b:Last>
+            <b:First>Douglas</b:First>
+            <b:Middle>E.</b:Middle>
+          </b:Person>
+          <b:Person>
+            <b:Last>Taylor</b:Last>
+            <b:First>Jack</b:First>
+          </b:Person>
+        </b:NameList>
+      </b:Author>
+      <b:Editor>
+        <b:NameList>
+          <b:Person>
+            <b:Last>Knoper</b:Last>
+            <b:First>Lee</b:First>
+          </b:Person>
+        </b:NameList>
+      </b:Editor>
+    </b:Author>
+    <b:YearAccessed>2017</b:YearAccessed>
+    <b:MonthAccessed>7</b:MonthAccessed>
+    <b:DayAccessed>3</b:DayAccessed>
+    <b:URL>https://www.tapr.org/pdf/AX25.2.2.pdf</b:URL>
+    <b:RefOrder>3</b:RefOrder>
+  </b:Source>
+  <b:Source>
+    <b:Tag>Challa</b:Tag>
+    <b:SourceType>ConferenceProceedings</b:SourceType>
+    <b:Guid>{0D9EBBE1-F0C8-43CB-BBC9-691DD45CC8A6}</b:Guid>
+    <b:Title>CubeSec and GndSec: a lightweight security solution for CubeSat communications</b:Title>
+    <b:Year>2012</b:Year>
+    <b:Author>
+      <b:Author>
+        <b:NameList>
+          <b:Person>
+            <b:Last>Challa</b:Last>
+            <b:First>Obulapathi</b:First>
+            <b:Middle>N.</b:Middle>
+          </b:Person>
+          <b:Person>
+            <b:Last>Bhat</b:Last>
+            <b:First>Gokul</b:First>
+          </b:Person>
+          <b:Person>
+            <b:Last>McNair</b:Last>
+            <b:First>Janise</b:First>
+          </b:Person>
+        </b:NameList>
+      </b:Author>
+    </b:Author>
+    <b:ConferenceName>26th Annual AIAA/USU Conference on Small Satellites</b:ConferenceName>
+    <b:RefOrder>4</b:RefOrder>
+  </b:Source>
+  <b:Source>
+    <b:Tag>Cub08</b:Tag>
+    <b:SourceType>InternetSite</b:SourceType>
+    <b:Guid>{91C0BDB0-CDE0-4242-82FF-67869CB5F64C}</b:Guid>
+    <b:Title>CubeSat Space Protocol: A small network-layer delivery protocol designed for CubeSats</b:Title>
+    <b:Year>2008</b:Year>
+    <b:ProductionCompany>Aalborg University</b:ProductionCompany>
+    <b:YearAccessed>2017</b:YearAccessed>
+    <b:MonthAccessed>July</b:MonthAccessed>
+    <b:DayAccessed>3</b:DayAccessed>
+    <b:URL>https://github.com/libcsp/libcsp</b:URL>
+    <b:RefOrder>5</b:RefOrder>
+  </b:Source>
+  <b:Source>
+    <b:Tag>Rad02</b:Tag>
+    <b:SourceType>Report</b:SourceType>
+    <b:Guid>{EFCB1D41-3141-457E-BABE-3D9280151468}</b:Guid>
+    <b:Title>IEEE standard for letter designations for radar-frequency bands</b:Title>
+    <b:Year>2002</b:Year>
+    <b:Author>
+      <b:Author>
+        <b:Corporate>Radar Systems Panel of the IEEE Aerospace &amp; Elctronic Systems Society</b:Corporate>
+      </b:Author>
+    </b:Author>
+    <b:Publisher>The Institute of Electrical and Electronics Engineers</b:Publisher>
+    <b:City>New York</b:City>
+    <b:RefOrder>6</b:RefOrder>
+  </b:Source>
+  <b:Source>
+    <b:Tag>Bry14</b:Tag>
+    <b:SourceType>ConferenceProceedings</b:SourceType>
+    <b:Guid>{5D834F69-1193-405A-B5C3-574B1F7114DE}</b:Guid>
+    <b:Title>CubeSat radios: from kilobits to megabits</b:Title>
+    <b:Year>2014</b:Year>
+    <b:City>Los Angeles</b:City>
+    <b:Author>
+      <b:Author>
+        <b:NameList>
+          <b:Person>
+            <b:Last>Kolfas</b:Last>
+            <b:First>Bryan</b:First>
+          </b:Person>
+        </b:NameList>
+      </b:Author>
+    </b:Author>
+    <b:ConferenceName>Ground System Architectures Workshop</b:ConferenceName>
+    <b:RefOrder>7</b:RefOrder>
+  </b:Source>
 </b:Sources>
 </file>
 
@@ -25579,7 +27102,7 @@
 </file>
 
 <file path=customXml/itemProps3.xml><?xml version="1.0" encoding="utf-8"?>
-<ds:datastoreItem xmlns:ds="http://schemas.openxmlformats.org/officeDocument/2006/customXml" ds:itemID="{B4FFB1BE-56ED-418D-97FF-4D312B9C1FE4}">
+<ds:datastoreItem xmlns:ds="http://schemas.openxmlformats.org/officeDocument/2006/customXml" ds:itemID="{6F5DC03D-57F1-4A90-BEFF-D27B415D1F4C}">
   <ds:schemaRefs>
     <ds:schemaRef ds:uri="http://schemas.openxmlformats.org/officeDocument/2006/bibliography"/>
   </ds:schemaRefs>

</xml_diff>

<commit_message>
finished ch2.b, started on 2.c added FIN to sat.py when ground station wants to terminate early
</commit_message>
<xml_diff>
--- a/writing/ThesisBanuelos.docx
+++ b/writing/ThesisBanuelos.docx
@@ -4821,7 +4821,7 @@
         <w:tab/>
       </w:r>
       <w:r>
-        <w:t>Heading Levels and Their Associated Styles. Adapted from Hawks (2015).</w:t>
+        <w:t>TCP time diagram for transmission of 8 packets with retransmission of packet 4.</w:t>
       </w:r>
       <w:r>
         <w:tab/>
@@ -4830,13 +4830,13 @@
         <w:fldChar w:fldCharType="begin"/>
       </w:r>
       <w:r>
-        <w:instrText xml:space="preserve"> PAGEREF _Toc486835523 \h </w:instrText>
+        <w:instrText xml:space="preserve"> PAGEREF _Toc489921664 \h </w:instrText>
       </w:r>
       <w:r>
         <w:fldChar w:fldCharType="separate"/>
       </w:r>
       <w:r>
-        <w:t>2</w:t>
+        <w:t>12</w:t>
       </w:r>
       <w:r>
         <w:fldChar w:fldCharType="end"/>
@@ -4852,9 +4852,6 @@
         </w:rPr>
       </w:pPr>
       <w:r>
-        <w:rPr>
-          <w:lang w:eastAsia="ko-KR"/>
-        </w:rPr>
         <w:t>Figure 2.</w:t>
       </w:r>
       <w:r>
@@ -4866,10 +4863,7 @@
         <w:tab/>
       </w:r>
       <w:r>
-        <w:rPr>
-          <w:lang w:eastAsia="ko-KR"/>
-        </w:rPr>
-        <w:t>A Basic Figure</w:t>
+        <w:t>Heading Levels and Their Associated Styles. Adapted from Hawks (2015).</w:t>
       </w:r>
       <w:r>
         <w:tab/>
@@ -4878,13 +4872,13 @@
         <w:fldChar w:fldCharType="begin"/>
       </w:r>
       <w:r>
-        <w:instrText xml:space="preserve"> PAGEREF _Toc486835524 \h </w:instrText>
+        <w:instrText xml:space="preserve"> PAGEREF _Toc489921665 \h </w:instrText>
       </w:r>
       <w:r>
         <w:fldChar w:fldCharType="separate"/>
       </w:r>
       <w:r>
-        <w:t>3</w:t>
+        <w:t>17</w:t>
       </w:r>
       <w:r>
         <w:fldChar w:fldCharType="end"/>
@@ -4900,6 +4894,9 @@
         </w:rPr>
       </w:pPr>
       <w:r>
+        <w:rPr>
+          <w:lang w:eastAsia="ko-KR"/>
+        </w:rPr>
         <w:t>Figure 3.</w:t>
       </w:r>
       <w:r>
@@ -4911,10 +4908,10 @@
         <w:tab/>
       </w:r>
       <w:r>
-        <w:t xml:space="preserve">A Figure with a Title and a Citation in APA Style. </w:t>
-      </w:r>
-      <w:r>
-        <w:t>Source: Doe (2017).</w:t>
+        <w:rPr>
+          <w:lang w:eastAsia="ko-KR"/>
+        </w:rPr>
+        <w:t>A Basic Figure</w:t>
       </w:r>
       <w:r>
         <w:tab/>
@@ -4923,13 +4920,13 @@
         <w:fldChar w:fldCharType="begin"/>
       </w:r>
       <w:r>
-        <w:instrText xml:space="preserve"> PAGEREF _Toc486835525 \h </w:instrText>
+        <w:instrText xml:space="preserve"> PAGEREF _Toc489921666 \h </w:instrText>
       </w:r>
       <w:r>
         <w:fldChar w:fldCharType="separate"/>
       </w:r>
       <w:r>
-        <w:t>5</w:t>
+        <w:t>18</w:t>
       </w:r>
       <w:r>
         <w:fldChar w:fldCharType="end"/>
@@ -4945,9 +4942,6 @@
         </w:rPr>
       </w:pPr>
       <w:r>
-        <w:rPr>
-          <w:color w:val="000000" w:themeColor="text1"/>
-        </w:rPr>
         <w:t>Figure 4.</w:t>
       </w:r>
       <w:r>
@@ -4959,10 +4953,13 @@
         <w:tab/>
       </w:r>
       <w:r>
-        <w:rPr>
-          <w:color w:val="000000" w:themeColor="text1"/>
-        </w:rPr>
-        <w:t>Placement of Optional Secondary Captions in Figure Title</w:t>
+        <w:t xml:space="preserve">A Figure with a Title and a Citation in APA Style. </w:t>
+      </w:r>
+      <w:r>
+        <w:rPr>
+          <w:highlight w:val="yellow"/>
+        </w:rPr>
+        <w:t>Source: Doe (2017).</w:t>
       </w:r>
       <w:r>
         <w:tab/>
@@ -4971,13 +4968,13 @@
         <w:fldChar w:fldCharType="begin"/>
       </w:r>
       <w:r>
-        <w:instrText xml:space="preserve"> PAGEREF _Toc486835526 \h </w:instrText>
+        <w:instrText xml:space="preserve"> PAGEREF _Toc489921667 \h </w:instrText>
       </w:r>
       <w:r>
         <w:fldChar w:fldCharType="separate"/>
       </w:r>
       <w:r>
-        <w:t>6</w:t>
+        <w:t>20</w:t>
       </w:r>
       <w:r>
         <w:fldChar w:fldCharType="end"/>
@@ -4994,7 +4991,7 @@
       </w:pPr>
       <w:r>
         <w:rPr>
-          <w:specVanish/>
+          <w:color w:val="000000" w:themeColor="text1"/>
         </w:rPr>
         <w:t>Figure 5.</w:t>
       </w:r>
@@ -5007,7 +5004,10 @@
         <w:tab/>
       </w:r>
       <w:r>
-        <w:t>Variation—Multi-Line Figure Title, with First Sentence Only in List of Figures. Adapted from Doe (2017).</w:t>
+        <w:rPr>
+          <w:color w:val="000000" w:themeColor="text1"/>
+        </w:rPr>
+        <w:t>Placement of Optional Secondary Captions in Figure Title</w:t>
       </w:r>
       <w:r>
         <w:tab/>
@@ -5016,13 +5016,13 @@
         <w:fldChar w:fldCharType="begin"/>
       </w:r>
       <w:r>
-        <w:instrText xml:space="preserve"> PAGEREF _Toc486835527 \h </w:instrText>
+        <w:instrText xml:space="preserve"> PAGEREF _Toc489921668 \h </w:instrText>
       </w:r>
       <w:r>
         <w:fldChar w:fldCharType="separate"/>
       </w:r>
       <w:r>
-        <w:t>7</w:t>
+        <w:t>21</w:t>
       </w:r>
       <w:r>
         <w:fldChar w:fldCharType="end"/>
@@ -5038,6 +5038,9 @@
         </w:rPr>
       </w:pPr>
       <w:r>
+        <w:rPr>
+          <w:specVanish/>
+        </w:rPr>
         <w:t>Figure 6.</w:t>
       </w:r>
       <w:r>
@@ -5049,6 +5052,48 @@
         <w:tab/>
       </w:r>
       <w:r>
+        <w:t>Variation—Multi-Line Figure Title, with First Sentence Only in List of Figures. Adapted from Doe (2017).</w:t>
+      </w:r>
+      <w:r>
+        <w:tab/>
+      </w:r>
+      <w:r>
+        <w:fldChar w:fldCharType="begin"/>
+      </w:r>
+      <w:r>
+        <w:instrText xml:space="preserve"> PAGEREF _Toc489921669 \h </w:instrText>
+      </w:r>
+      <w:r>
+        <w:fldChar w:fldCharType="separate"/>
+      </w:r>
+      <w:r>
+        <w:t>22</w:t>
+      </w:r>
+      <w:r>
+        <w:fldChar w:fldCharType="end"/>
+      </w:r>
+    </w:p>
+    <w:p>
+      <w:pPr>
+        <w:pStyle w:val="TableofFigures"/>
+        <w:rPr>
+          <w:rFonts w:asciiTheme="minorHAnsi" w:eastAsiaTheme="minorEastAsia" w:hAnsiTheme="minorHAnsi" w:cstheme="minorBidi"/>
+          <w:sz w:val="22"/>
+          <w:szCs w:val="22"/>
+        </w:rPr>
+      </w:pPr>
+      <w:r>
+        <w:t>Figure 7.</w:t>
+      </w:r>
+      <w:r>
+        <w:rPr>
+          <w:rFonts w:asciiTheme="minorHAnsi" w:eastAsiaTheme="minorEastAsia" w:hAnsiTheme="minorHAnsi" w:cstheme="minorBidi"/>
+          <w:sz w:val="22"/>
+          <w:szCs w:val="22"/>
+        </w:rPr>
+        <w:tab/>
+      </w:r>
+      <w:r>
         <w:t xml:space="preserve">Variation—Figure Title </w:t>
       </w:r>
       <w:r>
@@ -5067,13 +5112,13 @@
         <w:fldChar w:fldCharType="begin"/>
       </w:r>
       <w:r>
-        <w:instrText xml:space="preserve"> PAGEREF _Toc486835528 \h </w:instrText>
+        <w:instrText xml:space="preserve"> PAGEREF _Toc489921670 \h </w:instrText>
       </w:r>
       <w:r>
         <w:fldChar w:fldCharType="separate"/>
       </w:r>
       <w:r>
-        <w:t>8</w:t>
+        <w:t>23</w:t>
       </w:r>
       <w:r>
         <w:fldChar w:fldCharType="end"/>
@@ -5736,6 +5781,64 @@
     </w:p>
     <w:p>
       <w:pPr>
+        <w:tabs>
+          <w:tab w:val="left" w:pos="2160"/>
+        </w:tabs>
+        <w:spacing w:after="120"/>
+        <w:ind w:left="2160" w:hanging="2160"/>
+        <w:jc w:val="left"/>
+        <w:rPr>
+          <w:color w:val="943634" w:themeColor="accent2" w:themeShade="BF"/>
+        </w:rPr>
+      </w:pPr>
+      <w:r>
+        <w:rPr>
+          <w:color w:val="943634" w:themeColor="accent2" w:themeShade="BF"/>
+        </w:rPr>
+        <w:t>CRC32</w:t>
+      </w:r>
+      <w:r>
+        <w:rPr>
+          <w:color w:val="943634" w:themeColor="accent2" w:themeShade="BF"/>
+        </w:rPr>
+        <w:t>/CRC</w:t>
+      </w:r>
+      <w:r>
+        <w:rPr>
+          <w:color w:val="943634" w:themeColor="accent2" w:themeShade="BF"/>
+        </w:rPr>
+        <w:tab/>
+        <w:t>32-bit cyclic redundancy check</w:t>
+      </w:r>
+    </w:p>
+    <w:p>
+      <w:pPr>
+        <w:tabs>
+          <w:tab w:val="left" w:pos="2160"/>
+        </w:tabs>
+        <w:spacing w:after="120"/>
+        <w:ind w:left="2160" w:hanging="2160"/>
+        <w:jc w:val="left"/>
+        <w:rPr>
+          <w:color w:val="943634" w:themeColor="accent2" w:themeShade="BF"/>
+        </w:rPr>
+      </w:pPr>
+      <w:r>
+        <w:rPr>
+          <w:color w:val="943634" w:themeColor="accent2" w:themeShade="BF"/>
+        </w:rPr>
+        <w:t>HMAC</w:t>
+      </w:r>
+      <w:r>
+        <w:rPr>
+          <w:color w:val="943634" w:themeColor="accent2" w:themeShade="BF"/>
+        </w:rPr>
+        <w:tab/>
+        <w:t>keyed-hash message authentication code</w:t>
+      </w:r>
+    </w:p>
+    <w:p>
+      <w:pPr>
         <w:jc w:val="left"/>
         <w:rPr>
           <w:color w:val="943634" w:themeColor="accent2" w:themeShade="BF"/>
@@ -7837,9 +7940,11 @@
       <w:pPr>
         <w:pStyle w:val="FIGURETITLE"/>
       </w:pPr>
+      <w:bookmarkStart w:id="13" w:name="_Toc489921664"/>
       <w:r>
         <w:t>TCP time diagram for transmission of 8 packets with retransmission of packet 4.</w:t>
       </w:r>
+      <w:bookmarkEnd w:id="13"/>
     </w:p>
     <w:p>
       <w:pPr>
@@ -7970,26 +8075,311 @@
       <w:r>
         <w:t>s, but may be excessive for use in nanosatellites. A protocol with a reduced number of ports would reduce the overhead in headers at little to no cost in functionality.</w:t>
       </w:r>
-      <w:bookmarkStart w:id="13" w:name="_GoBack"/>
-      <w:bookmarkEnd w:id="13"/>
     </w:p>
     <w:p>
       <w:pPr>
         <w:pStyle w:val="3rdOrderPara"/>
       </w:pPr>
       <w:r>
+        <w:t>CSP, as described earlier, is a protocol designed specifically to be used with nanosatellites and CubeSats. This protocol provides support for integrity checks through a 32 bit cyclic redundancy check (CRC32 or CRC)</w:t>
+      </w:r>
+      <w:r>
+        <w:t xml:space="preserve"> and keyed-hash message authentication codes (HMAC)</w:t>
+      </w:r>
+      <w:r>
+        <w:t>, flags to signal if packets are encrypted, and 12 bits</w:t>
+      </w:r>
+      <w:r>
         <w:t xml:space="preserve"> </w:t>
       </w:r>
+      <w:r>
+        <w:t>for destination and source port assignments</w:t>
+      </w:r>
+      <w:r>
+        <w:t xml:space="preserve"> </w:t>
+      </w:r>
+      <w:r>
+        <w:t>(2</w:t>
+      </w:r>
+      <w:r>
+        <w:rPr>
+          <w:vertAlign w:val="superscript"/>
+        </w:rPr>
+        <w:t xml:space="preserve">6 </w:t>
+      </w:r>
+      <w:r>
+        <w:t xml:space="preserve">= 64 possible ports) </w:t>
+      </w:r>
+      <w:r>
+        <w:t xml:space="preserve"> </w:t>
+      </w:r>
+      <w:sdt>
+        <w:sdtPr>
+          <w:id w:val="-248661126"/>
+          <w:citation/>
+        </w:sdtPr>
+        <w:sdtContent>
+          <w:r>
+            <w:fldChar w:fldCharType="begin"/>
+          </w:r>
+          <w:r>
+            <w:instrText xml:space="preserve"> CITATION Cub08 \l 1033 </w:instrText>
+          </w:r>
+          <w:r>
+            <w:fldChar w:fldCharType="separate"/>
+          </w:r>
+          <w:r>
+            <w:rPr>
+              <w:noProof/>
+            </w:rPr>
+            <w:t>[5]</w:t>
+          </w:r>
+          <w:r>
+            <w:fldChar w:fldCharType="end"/>
+          </w:r>
+        </w:sdtContent>
+      </w:sdt>
+      <w:r>
+        <w:t>. This functionality is all outlined in the protocol header which is only 4 bytes, 32 bits, long. CSP provides retransmission functionality and encryption support, and can be used independently from an IP layer. This reduces a header of 40 bytes of IP/TCP by 90% to only 4 bytes.</w:t>
+      </w:r>
+      <w:r>
+        <w:t xml:space="preserve"> </w:t>
+      </w:r>
     </w:p>
     <w:p>
       <w:pPr>
         <w:pStyle w:val="3rdOrderPara"/>
       </w:pPr>
+      <w:r>
+        <w:lastRenderedPageBreak/>
+        <w:t>Looking closer at the mechanisms of CSP, it becomes evident that the 4-byte header is a misleading statement. The header itself only contains a single bit flag denoting if the packet is encrypted</w:t>
+      </w:r>
+      <w:r>
+        <w:t>,</w:t>
+      </w:r>
+      <w:r>
+        <w:t xml:space="preserve"> if a CRC is included in the payload, or if the packets have an HMAC, without in fact </w:t>
+      </w:r>
+      <w:r>
+        <w:t xml:space="preserve">containing any of these checks within the header itself </w:t>
+      </w:r>
+      <w:sdt>
+        <w:sdtPr>
+          <w:id w:val="-1856948256"/>
+          <w:citation/>
+        </w:sdtPr>
+        <w:sdtContent>
+          <w:r>
+            <w:fldChar w:fldCharType="begin"/>
+          </w:r>
+          <w:r>
+            <w:instrText xml:space="preserve"> CITATION Cub08 \l 1033 </w:instrText>
+          </w:r>
+          <w:r>
+            <w:fldChar w:fldCharType="separate"/>
+          </w:r>
+          <w:r>
+            <w:rPr>
+              <w:noProof/>
+            </w:rPr>
+            <w:t>[5]</w:t>
+          </w:r>
+          <w:r>
+            <w:fldChar w:fldCharType="end"/>
+          </w:r>
+        </w:sdtContent>
+      </w:sdt>
+      <w:r>
+        <w:t>. If a pa</w:t>
+      </w:r>
+      <w:r>
+        <w:t>cket is designated with a CRC32</w:t>
+      </w:r>
+      <w:r>
+        <w:t xml:space="preserve"> then the payload data will include 4 addition</w:t>
+      </w:r>
+      <w:r>
+        <w:t xml:space="preserve">al bytes of information doubling this “non-payload” overhead; similarly if a packet is flagged to contain an HMAC, this will add 2 bytes of data to the overhead potentially increasing the header from 4 bytes to 10 </w:t>
+      </w:r>
+      <w:sdt>
+        <w:sdtPr>
+          <w:id w:val="-1972352187"/>
+          <w:citation/>
+        </w:sdtPr>
+        <w:sdtContent>
+          <w:r>
+            <w:fldChar w:fldCharType="begin"/>
+          </w:r>
+          <w:r>
+            <w:instrText xml:space="preserve"> CITATION Cub08 \l 1033 </w:instrText>
+          </w:r>
+          <w:r>
+            <w:fldChar w:fldCharType="separate"/>
+          </w:r>
+          <w:r>
+            <w:rPr>
+              <w:noProof/>
+            </w:rPr>
+            <w:t>[5]</w:t>
+          </w:r>
+          <w:r>
+            <w:fldChar w:fldCharType="end"/>
+          </w:r>
+        </w:sdtContent>
+      </w:sdt>
+      <w:r>
+        <w:t>. Additionally, the documentation of CSP is unclear how much overhead the retransmission infrastructure would add to the total overhead</w:t>
+      </w:r>
     </w:p>
     <w:p>
       <w:pPr>
         <w:pStyle w:val="3rdOrderPara"/>
       </w:pPr>
+      <w:r>
+        <w:t xml:space="preserve">Data overhead is important in these situations where the baud rate is limited to a noisy and error prone 9600. While land based communications can reliably use TCP and UDP for IP based communication, the overhead accrued with them is too high for a limited connection. These protocols also provide unused functionality in point-to-point connections that results in additional space that could be better utilized by the protocol. Other protocols like CSP promise small headers and increased functionality, but upon closer inspection fail to disclose the structure and variable “non-payload” data accrued in their functions. This data overhead in turn, while still lighter than IP-based protocols, still leaves room for improvement in reducing the overhead. </w:t>
+      </w:r>
+    </w:p>
+    <w:p>
+      <w:pPr>
+        <w:pStyle w:val="Heading3"/>
+      </w:pPr>
+      <w:r>
+        <w:t>Connection issues</w:t>
+      </w:r>
+    </w:p>
+    <w:p>
+      <w:pPr>
+        <w:pStyle w:val="3rdOrderPara"/>
+      </w:pPr>
+      <w:r>
+        <w:t xml:space="preserve">While all protocols discussed do suffer from connection issues such as error rates and packet loss, the delay in packet transmission and acknowledgement of receipt in TCP creates a specific problem that is exacerbated by the potential delays in transmission of packets. Due to the distance, fleeting window for transmission, and the delays in change of state in the radio hardware, there is a possibility that the TCP connection times out from inactivity or failure to receive the proper acknowledgement. Figure 1 demonstrates the state dependency of TCP, which can have a negative impact on the performance of the system. </w:t>
+      </w:r>
+    </w:p>
+    <w:p>
+      <w:pPr>
+        <w:pStyle w:val="3rdOrderPara"/>
+      </w:pPr>
+      <w:r>
+        <w:lastRenderedPageBreak/>
+        <w:t>While TCP timeouts can be set by th</w:t>
+      </w:r>
+      <w:r>
+        <w:t xml:space="preserve">e user to extend or shorten the time “transmitted data may remain unacknowledged before a connection is forcefully closed” </w:t>
+      </w:r>
+      <w:sdt>
+        <w:sdtPr>
+          <w:id w:val="-430662528"/>
+          <w:citation/>
+        </w:sdtPr>
+        <w:sdtContent>
+          <w:r>
+            <w:fldChar w:fldCharType="begin"/>
+          </w:r>
+          <w:r>
+            <w:instrText xml:space="preserve"> CITATION Lar09 \l 1033 </w:instrText>
+          </w:r>
+          <w:r>
+            <w:fldChar w:fldCharType="separate"/>
+          </w:r>
+          <w:r>
+            <w:rPr>
+              <w:noProof/>
+            </w:rPr>
+            <w:t>[12]</w:t>
+          </w:r>
+          <w:r>
+            <w:fldChar w:fldCharType="end"/>
+          </w:r>
+        </w:sdtContent>
+      </w:sdt>
+      <w:r>
+        <w:t>, these values are user defined and can vary from application to application. Nanosatellite designers could decide to implement the IP/TCP model on the AX.25, as described above, with a long TCP timeout wait to ensure the connections aren’t dropped. This creates the problem of resource allocation and the state dependency of TCP. If a connection is kept alive for too long, there is the possibility of resource exhaustion since all of the resources will have to be allocated and maintained. The constant change of TCP between packets and acknowledgements can also create a resource allocation problem where power consumption and time are excessively consumed. C</w:t>
+      </w:r>
+      <w:r>
+        <w:t xml:space="preserve">onversely, if the TCP timeout is set too short, there is the possibility of connection timeout any time the nanosatellite loses connection with the ground station or the connection is poor. If a connection times out, the connection must be reestablished through a three-way handshake, and the file download must be restarted. These increase the data overhead, and detract from the useful windows of the nanosatellite. </w:t>
+      </w:r>
+    </w:p>
+    <w:p>
+      <w:pPr>
+        <w:pStyle w:val="3rdOrderPara"/>
+      </w:pPr>
+      <w:r>
+        <w:t xml:space="preserve">UDP does not suffer from this problem of timeout and reliance on persistent network connectivity nor does it rely on the state of the transmitter and receiver, but again does not have any higher functionality. The documentation is unclear on whether or not CSP employs a connection timeout, nor does it divulge how communications are initialized in comparison to the TCP three-way handshake. Regardless, a protocol designed to take into account the state </w:t>
+      </w:r>
+      <w:r>
+        <w:t xml:space="preserve">of the transmitter and receiver, carefully weigh the limitations and benefits of a connection timeout, and provide an infrastructure for state recovery would be beneficial for nanosatellite communications. </w:t>
+      </w:r>
+    </w:p>
+    <w:p>
+      <w:pPr>
+        <w:pStyle w:val="Heading2"/>
+      </w:pPr>
+      <w:r>
+        <w:t>The need for cybersecruity in nanosatellites</w:t>
+      </w:r>
+    </w:p>
+    <w:p>
+      <w:pPr>
+        <w:pStyle w:val="3rdOrderPara"/>
+      </w:pPr>
+      <w:r>
+        <w:t xml:space="preserve">Bandwidth limitations and unreliable connections are not conducive to a strong cybersecurity posture that ensures data confidentiality, integrity, and assurance. The </w:t>
+      </w:r>
+      <w:r>
+        <w:t>approach</w:t>
+      </w:r>
+      <w:r>
+        <w:t>, “any data is better than no data” reduces the applicability of compression, encry</w:t>
+      </w:r>
+      <w:r>
+        <w:t xml:space="preserve">ption, and integrity checks on data being transmitted and received. The application of a stronger security posture is not new to nanosatellites, as evidenced by the integration </w:t>
+      </w:r>
+      <w:r>
+        <w:lastRenderedPageBreak/>
+        <w:t xml:space="preserve">of XTEA encryption in CSP, but few cases exist of other cybersecurity methods to safeguard the data being transmitted. The few cases surveyed demonstrate a preference to hardware and radio solutions instead of software solutions. A software solution that provides the functionality and infrastructure for a stronger cybersecurity posture would be a welcome paradigm shift in approaching communication schemes of nanosatellites. </w:t>
+      </w:r>
+      <w:bookmarkStart w:id="14" w:name="_GoBack"/>
+      <w:bookmarkEnd w:id="14"/>
+    </w:p>
+    <w:p>
+      <w:pPr>
+        <w:pStyle w:val="3rdOrderPara"/>
+      </w:pPr>
+    </w:p>
+    <w:p>
+      <w:pPr>
+        <w:pStyle w:val="3rdOrderPara"/>
+      </w:pPr>
+    </w:p>
+    <w:p>
+      <w:pPr>
+        <w:pStyle w:val="3rdOrderPara"/>
+      </w:pPr>
+    </w:p>
+    <w:p>
+      <w:pPr>
+        <w:pStyle w:val="3rdOrderPara"/>
+      </w:pPr>
+    </w:p>
+    <w:p>
+      <w:pPr>
+        <w:pStyle w:val="3rdOrderPara"/>
+      </w:pPr>
+    </w:p>
+    <w:p>
+      <w:pPr>
+        <w:pStyle w:val="3rdOrderPara"/>
+      </w:pPr>
+    </w:p>
+    <w:p>
+      <w:pPr>
+        <w:pStyle w:val="3rdOrderPara"/>
+      </w:pPr>
+    </w:p>
+    <w:p>
+      <w:pPr>
+        <w:pStyle w:val="3rdOrderPara"/>
+      </w:pPr>
     </w:p>
     <w:p>
       <w:pPr>
@@ -8050,11 +8440,7 @@
         <w:t xml:space="preserve"> 5</w:t>
       </w:r>
       <w:r>
-        <w:t xml:space="preserve">) that corresponds to its level in your outline (see Figure 1). When you apply each heading style, the proper letter or number will automatically appear, and formatting will be applied. Figure 1 shows how the heading styles display your thesis outline in the Table of </w:t>
-      </w:r>
-      <w:r>
-        <w:lastRenderedPageBreak/>
-        <w:t xml:space="preserve">Contents, once they are applied to thesis text. Use headings only to introduce a new section of thesis text. </w:t>
+        <w:t xml:space="preserve">) that corresponds to its level in your outline (see Figure 1). When you apply each heading style, the proper letter or number will automatically appear, and formatting will be applied. Figure 1 shows how the heading styles display your thesis outline in the Table of Contents, once they are applied to thesis text. Use headings only to introduce a new section of thesis text. </w:t>
       </w:r>
       <w:r>
         <w:rPr>
@@ -8255,8 +8641,8 @@
       <w:pPr>
         <w:pStyle w:val="FIGURETITLE"/>
       </w:pPr>
-      <w:bookmarkStart w:id="14" w:name="_Toc486585401"/>
-      <w:bookmarkStart w:id="15" w:name="_Toc486835523"/>
+      <w:bookmarkStart w:id="15" w:name="_Toc486585401"/>
+      <w:bookmarkStart w:id="16" w:name="_Toc489921665"/>
       <w:r>
         <w:t>Heading Levels and Their Associated Styles. Adapted from</w:t>
       </w:r>
@@ -8264,26 +8650,25 @@
         <w:br/>
         <w:t>Hawks (2015).</w:t>
       </w:r>
-      <w:bookmarkEnd w:id="14"/>
       <w:bookmarkEnd w:id="15"/>
+      <w:bookmarkEnd w:id="16"/>
     </w:p>
     <w:p>
       <w:pPr>
         <w:pStyle w:val="Heading2"/>
         <w:spacing w:before="360"/>
       </w:pPr>
-      <w:bookmarkStart w:id="16" w:name="_Toc408401044"/>
-      <w:bookmarkStart w:id="17" w:name="_Toc422821067"/>
-      <w:bookmarkStart w:id="18" w:name="_Toc486494037"/>
-      <w:bookmarkStart w:id="19" w:name="_Toc488268799"/>
-      <w:r>
-        <w:lastRenderedPageBreak/>
+      <w:bookmarkStart w:id="17" w:name="_Toc408401044"/>
+      <w:bookmarkStart w:id="18" w:name="_Toc422821067"/>
+      <w:bookmarkStart w:id="19" w:name="_Toc486494037"/>
+      <w:bookmarkStart w:id="20" w:name="_Toc488268799"/>
+      <w:r>
         <w:t>BODY TEXT STYLES</w:t>
       </w:r>
-      <w:bookmarkEnd w:id="16"/>
       <w:bookmarkEnd w:id="17"/>
       <w:bookmarkEnd w:id="18"/>
       <w:bookmarkEnd w:id="19"/>
+      <w:bookmarkEnd w:id="20"/>
     </w:p>
     <w:p>
       <w:pPr>
@@ -8334,15 +8719,15 @@
         <w:pStyle w:val="Heading3"/>
         <w:ind w:left="720"/>
       </w:pPr>
-      <w:bookmarkStart w:id="20" w:name="_Toc486494038"/>
-      <w:bookmarkStart w:id="21" w:name="_Toc488268800"/>
-      <w:bookmarkStart w:id="22" w:name="_Toc408401045"/>
-      <w:bookmarkStart w:id="23" w:name="_Toc422821068"/>
+      <w:bookmarkStart w:id="21" w:name="_Toc486494038"/>
+      <w:bookmarkStart w:id="22" w:name="_Toc488268800"/>
+      <w:bookmarkStart w:id="23" w:name="_Toc408401045"/>
+      <w:bookmarkStart w:id="24" w:name="_Toc422821068"/>
       <w:r>
         <w:t>Figures</w:t>
       </w:r>
-      <w:bookmarkEnd w:id="20"/>
       <w:bookmarkEnd w:id="21"/>
+      <w:bookmarkEnd w:id="22"/>
       <w:r>
         <w:t xml:space="preserve"> </w:t>
       </w:r>
@@ -8416,6 +8801,7 @@
         <w:ind w:left="1440" w:hanging="720"/>
       </w:pPr>
       <w:r>
+        <w:lastRenderedPageBreak/>
         <w:t xml:space="preserve">Do </w:t>
       </w:r>
       <w:r>
@@ -8484,8 +8870,8 @@
         <w:t xml:space="preserve"> end of your horizontally aligned information and changing the page orientation to “landscape.” Section breaks are available in Word’s “Page Layout” tab.</w:t>
       </w:r>
     </w:p>
-    <w:bookmarkEnd w:id="22"/>
     <w:bookmarkEnd w:id="23"/>
+    <w:bookmarkEnd w:id="24"/>
     <w:p>
       <w:pPr>
         <w:pStyle w:val="ListBullet"/>
@@ -8558,7 +8944,6 @@
         <w:ind w:left="1440" w:hanging="720"/>
       </w:pPr>
       <w:r>
-        <w:lastRenderedPageBreak/>
         <w:t xml:space="preserve">In your text, </w:t>
       </w:r>
       <w:r>
@@ -9011,16 +9396,16 @@
           <w:lang w:eastAsia="ko-KR"/>
         </w:rPr>
       </w:pPr>
-      <w:bookmarkStart w:id="24" w:name="_Toc486585402"/>
-      <w:bookmarkStart w:id="25" w:name="_Toc486835524"/>
+      <w:bookmarkStart w:id="25" w:name="_Toc486585402"/>
+      <w:bookmarkStart w:id="26" w:name="_Toc489921666"/>
       <w:r>
         <w:rPr>
           <w:lang w:eastAsia="ko-KR"/>
         </w:rPr>
         <w:t>A Basic Figure</w:t>
       </w:r>
-      <w:bookmarkEnd w:id="24"/>
       <w:bookmarkEnd w:id="25"/>
+      <w:bookmarkEnd w:id="26"/>
       <w:r>
         <w:rPr>
           <w:lang w:eastAsia="ko-KR"/>
@@ -9214,11 +9599,7 @@
         <w:t>except</w:t>
       </w:r>
       <w:r>
-        <w:t xml:space="preserve"> prepositions, </w:t>
-      </w:r>
-      <w:r>
-        <w:lastRenderedPageBreak/>
-        <w:t xml:space="preserve">articles, and conjunctions. </w:t>
+        <w:t xml:space="preserve"> prepositions, articles, and conjunctions. </w:t>
       </w:r>
       <w:r>
         <w:t>If you use sentence case, capitalize the first word, any proper nouns, and any word after a colon.</w:t>
@@ -9340,6 +9721,7 @@
         <w:pStyle w:val="ALLPARAGRAPH"/>
       </w:pPr>
       <w:r>
+        <w:lastRenderedPageBreak/>
         <w:t>For any figure</w:t>
       </w:r>
       <w:r>
@@ -9502,7 +9884,6 @@
         <w:rPr>
           <w:lang w:eastAsia="en-US"/>
         </w:rPr>
-        <w:lastRenderedPageBreak/>
         <mc:AlternateContent>
           <mc:Choice Requires="wps">
             <w:drawing>
@@ -9856,8 +10237,8 @@
         <w:pStyle w:val="FIGURETITLE"/>
         <w:spacing w:before="120"/>
       </w:pPr>
-      <w:bookmarkStart w:id="26" w:name="_Toc486585403"/>
-      <w:bookmarkStart w:id="27" w:name="_Toc486835525"/>
+      <w:bookmarkStart w:id="27" w:name="_Toc486585403"/>
+      <w:bookmarkStart w:id="28" w:name="_Toc489921667"/>
       <w:r>
         <w:t xml:space="preserve">A Figure with a Title and a Citation in APA Style. </w:t>
       </w:r>
@@ -9874,8 +10255,8 @@
         <w:br/>
         <w:t>Doe (2017).</w:t>
       </w:r>
-      <w:bookmarkEnd w:id="26"/>
       <w:bookmarkEnd w:id="27"/>
+      <w:bookmarkEnd w:id="28"/>
     </w:p>
     <w:p>
       <w:pPr>
@@ -9928,6 +10309,7 @@
         <w:pStyle w:val="ALLPARAGRAPH"/>
       </w:pPr>
       <w:r>
+        <w:lastRenderedPageBreak/>
         <w:t>You have several options when incorporating another person’s copyrighted work into your document: 1) obtain permission from the copyright owner, 2) follow item-specific licensing rights and restrictions, or 3) determine fair use, an exemption provided in U.S. copyright law for education and research. </w:t>
       </w:r>
       <w:r>
@@ -10058,7 +10440,6 @@
         <w:rPr>
           <w:lang w:eastAsia="en-US"/>
         </w:rPr>
-        <w:lastRenderedPageBreak/>
         <mc:AlternateContent>
           <mc:Choice Requires="wps">
             <w:drawing>
@@ -10397,16 +10778,16 @@
           <w:color w:val="000000" w:themeColor="text1"/>
         </w:rPr>
       </w:pPr>
-      <w:bookmarkStart w:id="28" w:name="_Toc486585404"/>
-      <w:bookmarkStart w:id="29" w:name="_Toc486835526"/>
+      <w:bookmarkStart w:id="29" w:name="_Toc486585404"/>
+      <w:bookmarkStart w:id="30" w:name="_Toc489921668"/>
       <w:r>
         <w:rPr>
           <w:color w:val="000000" w:themeColor="text1"/>
         </w:rPr>
         <w:t>Placement of Optional Secondary Captions in Figure Title</w:t>
       </w:r>
-      <w:bookmarkEnd w:id="28"/>
       <w:bookmarkEnd w:id="29"/>
+      <w:bookmarkEnd w:id="30"/>
     </w:p>
     <w:p>
       <w:pPr>
@@ -10474,6 +10855,7 @@
         <w:ind w:left="1440" w:hanging="720"/>
       </w:pPr>
       <w:r>
+        <w:lastRenderedPageBreak/>
         <w:t>Use sentence case</w:t>
       </w:r>
       <w:r>
@@ -10591,7 +10973,6 @@
         <w:ind w:left="1440" w:hanging="720"/>
       </w:pPr>
       <w:r>
-        <w:lastRenderedPageBreak/>
         <w:t xml:space="preserve">If you are adding source information, place a period and space after the first sentence and then </w:t>
       </w:r>
       <w:r>
@@ -10706,7 +11087,7 @@
       </w:r>
     </w:p>
     <w:p>
-      <w:bookmarkStart w:id="30" w:name="_Ref431889327"/>
+      <w:bookmarkStart w:id="31" w:name="_Ref431889327"/>
       <w:r>
         <w:rPr>
           <w:noProof/>
@@ -10922,7 +11303,7 @@
           </mc:Fallback>
         </mc:AlternateContent>
       </w:r>
-      <w:bookmarkEnd w:id="30"/>
+      <w:bookmarkEnd w:id="31"/>
     </w:p>
     <w:p/>
     <w:p>
@@ -10933,6 +11314,7 @@
         <w:rPr>
           <w:lang w:eastAsia="en-US"/>
         </w:rPr>
+        <w:lastRenderedPageBreak/>
         <w:drawing>
           <wp:inline distT="0" distB="0" distL="0" distR="0" wp14:anchorId="3D207853" wp14:editId="4F21D6F6">
             <wp:extent cx="3356385" cy="1111080"/>
@@ -10978,8 +11360,8 @@
           <w:specVanish/>
         </w:rPr>
       </w:pPr>
-      <w:bookmarkStart w:id="31" w:name="_Toc486585405"/>
-      <w:bookmarkStart w:id="32" w:name="_Toc486835527"/>
+      <w:bookmarkStart w:id="32" w:name="_Toc486585405"/>
+      <w:bookmarkStart w:id="33" w:name="_Toc489921669"/>
       <w:r>
         <w:t xml:space="preserve">Variation—Multi-Line Figure Title, </w:t>
       </w:r>
@@ -10989,9 +11371,9 @@
       <w:r>
         <w:t>First Sentence Only in List of Figures. Adapted from Doe (2017).</w:t>
       </w:r>
-      <w:bookmarkStart w:id="33" w:name="_Toc486585406"/>
-      <w:bookmarkEnd w:id="31"/>
+      <w:bookmarkStart w:id="34" w:name="_Toc486585406"/>
       <w:bookmarkEnd w:id="32"/>
+      <w:bookmarkEnd w:id="33"/>
     </w:p>
     <w:p>
       <w:pPr>
@@ -11007,7 +11389,7 @@
       <w:r>
         <w:t>Use sentence case in secondary text.</w:t>
       </w:r>
-      <w:bookmarkEnd w:id="33"/>
+      <w:bookmarkEnd w:id="34"/>
     </w:p>
     <w:p>
       <w:pPr>
@@ -11166,7 +11548,6 @@
         <w:ind w:left="1440" w:hanging="720"/>
       </w:pPr>
       <w:r>
-        <w:lastRenderedPageBreak/>
         <w:t xml:space="preserve">Your thesis processor will adjust your </w:t>
       </w:r>
       <w:r>
@@ -11234,8 +11615,8 @@
         <w:pStyle w:val="FIGURETITLE"/>
         <w:spacing w:before="480" w:after="120"/>
       </w:pPr>
-      <w:bookmarkStart w:id="34" w:name="_Toc486585407"/>
-      <w:bookmarkStart w:id="35" w:name="_Toc486835528"/>
+      <w:bookmarkStart w:id="35" w:name="_Toc486585407"/>
+      <w:bookmarkStart w:id="36" w:name="_Toc489921670"/>
       <w:r>
         <w:t xml:space="preserve">Variation—Figure </w:t>
       </w:r>
@@ -11251,8 +11632,8 @@
       <w:r>
         <w:t xml:space="preserve"> Figure</w:t>
       </w:r>
-      <w:bookmarkEnd w:id="34"/>
       <w:bookmarkEnd w:id="35"/>
+      <w:bookmarkEnd w:id="36"/>
     </w:p>
     <w:p>
       <w:pPr>
@@ -11262,6 +11643,7 @@
         <w:rPr>
           <w:noProof/>
         </w:rPr>
+        <w:lastRenderedPageBreak/>
         <mc:AlternateContent>
           <mc:Choice Requires="wps">
             <w:drawing>
@@ -11681,16 +12063,16 @@
           <w:color w:val="000000" w:themeColor="text1"/>
         </w:rPr>
       </w:pPr>
-      <w:bookmarkStart w:id="36" w:name="_Toc486494039"/>
-      <w:bookmarkStart w:id="37" w:name="_Toc488268801"/>
+      <w:bookmarkStart w:id="37" w:name="_Toc486494039"/>
+      <w:bookmarkStart w:id="38" w:name="_Toc488268801"/>
       <w:r>
         <w:rPr>
           <w:color w:val="000000" w:themeColor="text1"/>
         </w:rPr>
         <w:t>Tables</w:t>
       </w:r>
-      <w:bookmarkEnd w:id="36"/>
       <w:bookmarkEnd w:id="37"/>
+      <w:bookmarkEnd w:id="38"/>
     </w:p>
     <w:p>
       <w:pPr>
@@ -11796,7 +12178,6 @@
         <w:t xml:space="preserve"> the table. </w:t>
       </w:r>
       <w:r>
-        <w:lastRenderedPageBreak/>
         <w:t xml:space="preserve">Apply </w:t>
       </w:r>
       <w:r>
@@ -11867,6 +12248,7 @@
         <w:ind w:left="1440" w:hanging="720"/>
       </w:pPr>
       <w:r>
+        <w:lastRenderedPageBreak/>
         <w:t xml:space="preserve">Place </w:t>
       </w:r>
       <w:r>
@@ -12276,18 +12658,18 @@
           <w:color w:val="000000" w:themeColor="text1"/>
         </w:rPr>
       </w:pPr>
-      <w:bookmarkStart w:id="38" w:name="_Toc392177335"/>
-      <w:bookmarkStart w:id="39" w:name="_Toc392200811"/>
-      <w:bookmarkStart w:id="40" w:name="_Toc476037039"/>
+      <w:bookmarkStart w:id="39" w:name="_Toc392177335"/>
+      <w:bookmarkStart w:id="40" w:name="_Toc392200811"/>
+      <w:bookmarkStart w:id="41" w:name="_Toc476037039"/>
       <w:r>
         <w:rPr>
           <w:color w:val="000000" w:themeColor="text1"/>
         </w:rPr>
         <w:t>Styles to Use and Element Placement for Figures and Tables</w:t>
       </w:r>
-      <w:bookmarkEnd w:id="38"/>
       <w:bookmarkEnd w:id="39"/>
       <w:bookmarkEnd w:id="40"/>
+      <w:bookmarkEnd w:id="41"/>
       <w:r>
         <w:rPr>
           <w:color w:val="000000" w:themeColor="text1"/>
@@ -12658,7 +13040,6 @@
                 <w:sz w:val="20"/>
                 <w:szCs w:val="22"/>
               </w:rPr>
-              <w:lastRenderedPageBreak/>
               <w:t xml:space="preserve">FIGURE </w:t>
             </w:r>
           </w:p>
@@ -13154,6 +13535,7 @@
                 <w:sz w:val="20"/>
                 <w:szCs w:val="22"/>
               </w:rPr>
+              <w:lastRenderedPageBreak/>
               <w:t xml:space="preserve">FIGURE </w:t>
             </w:r>
           </w:p>
@@ -13579,8 +13961,8 @@
       <w:pPr>
         <w:pStyle w:val="TABLENOTE"/>
       </w:pPr>
-      <w:bookmarkStart w:id="41" w:name="_Toc408401046"/>
-      <w:bookmarkStart w:id="42" w:name="_Toc422821069"/>
+      <w:bookmarkStart w:id="42" w:name="_Toc408401046"/>
+      <w:bookmarkStart w:id="43" w:name="_Toc422821069"/>
       <w:r>
         <w:t>You many include notes or a legend underneath a table. Align them with the left side of the table.</w:t>
       </w:r>
@@ -14142,16 +14524,16 @@
       <w:pPr>
         <w:pStyle w:val="Heading3"/>
       </w:pPr>
-      <w:bookmarkStart w:id="43" w:name="_Toc488268802"/>
-      <w:bookmarkEnd w:id="41"/>
+      <w:bookmarkStart w:id="44" w:name="_Toc488268802"/>
       <w:bookmarkEnd w:id="42"/>
+      <w:bookmarkEnd w:id="43"/>
       <w:r>
         <w:t>Bulleted and Numbered Lists</w:t>
       </w:r>
       <w:bookmarkEnd w:id="3"/>
       <w:bookmarkEnd w:id="4"/>
       <w:bookmarkEnd w:id="5"/>
-      <w:bookmarkEnd w:id="43"/>
+      <w:bookmarkEnd w:id="44"/>
     </w:p>
     <w:p>
       <w:pPr>
@@ -14233,7 +14615,6 @@
         <w:ind w:left="1440" w:hanging="720"/>
       </w:pPr>
       <w:r>
-        <w:lastRenderedPageBreak/>
         <w:t>Avoid using a mixture of bullets, numbers, or dashes, for different lists in your thesis.</w:t>
       </w:r>
     </w:p>
@@ -14264,25 +14645,26 @@
       <w:pPr>
         <w:pStyle w:val="Heading3"/>
       </w:pPr>
-      <w:bookmarkStart w:id="44" w:name="_Toc408401050"/>
-      <w:bookmarkStart w:id="45" w:name="_Toc422821073"/>
-      <w:bookmarkStart w:id="46" w:name="_Toc488268803"/>
-      <w:r>
+      <w:bookmarkStart w:id="45" w:name="_Toc408401050"/>
+      <w:bookmarkStart w:id="46" w:name="_Toc422821073"/>
+      <w:bookmarkStart w:id="47" w:name="_Toc488268803"/>
+      <w:r>
+        <w:lastRenderedPageBreak/>
         <w:t xml:space="preserve">Block </w:t>
       </w:r>
       <w:r>
         <w:t>Quotes</w:t>
       </w:r>
-      <w:bookmarkEnd w:id="44"/>
       <w:bookmarkEnd w:id="45"/>
       <w:bookmarkEnd w:id="46"/>
+      <w:bookmarkEnd w:id="47"/>
     </w:p>
     <w:p>
       <w:pPr>
         <w:pStyle w:val="ALLPARAGRAPH"/>
       </w:pPr>
-      <w:bookmarkStart w:id="47" w:name="_Toc330465427"/>
-      <w:bookmarkStart w:id="48" w:name="_Toc330471038"/>
+      <w:bookmarkStart w:id="48" w:name="_Toc330465427"/>
+      <w:bookmarkStart w:id="49" w:name="_Toc330471038"/>
       <w:r>
         <w:rPr>
           <w:noProof/>
@@ -14548,21 +14930,21 @@
       <w:pPr>
         <w:pStyle w:val="Heading2"/>
       </w:pPr>
-      <w:bookmarkStart w:id="49" w:name="_Toc408401051"/>
-      <w:bookmarkStart w:id="50" w:name="_Toc422821074"/>
-      <w:bookmarkStart w:id="51" w:name="_Toc488268804"/>
-      <w:bookmarkStart w:id="52" w:name="_Toc519588792"/>
+      <w:bookmarkStart w:id="50" w:name="_Toc408401051"/>
+      <w:bookmarkStart w:id="51" w:name="_Toc422821074"/>
+      <w:bookmarkStart w:id="52" w:name="_Toc488268804"/>
+      <w:bookmarkStart w:id="53" w:name="_Toc519588792"/>
       <w:bookmarkEnd w:id="6"/>
       <w:bookmarkEnd w:id="7"/>
       <w:bookmarkEnd w:id="8"/>
-      <w:bookmarkEnd w:id="47"/>
       <w:bookmarkEnd w:id="48"/>
+      <w:bookmarkEnd w:id="49"/>
       <w:r>
         <w:t>Table of contents</w:t>
       </w:r>
-      <w:bookmarkEnd w:id="49"/>
       <w:bookmarkEnd w:id="50"/>
       <w:bookmarkEnd w:id="51"/>
+      <w:bookmarkEnd w:id="52"/>
     </w:p>
     <w:p>
       <w:pPr>
@@ -14583,7 +14965,6 @@
         <w:pStyle w:val="Heading5"/>
       </w:pPr>
       <w:r>
-        <w:lastRenderedPageBreak/>
         <w:t>Select Update Field</w:t>
       </w:r>
     </w:p>
@@ -14789,6 +15170,7 @@
         <w:pStyle w:val="Heading5"/>
       </w:pPr>
       <w:r>
+        <w:lastRenderedPageBreak/>
         <w:t>T</w:t>
       </w:r>
       <w:r>
@@ -14892,13 +15274,12 @@
       <w:pPr>
         <w:pStyle w:val="Heading2"/>
       </w:pPr>
-      <w:bookmarkStart w:id="53" w:name="_Toc354747052"/>
-      <w:bookmarkStart w:id="54" w:name="_Toc408401052"/>
-      <w:bookmarkStart w:id="55" w:name="_Toc422821075"/>
-      <w:bookmarkStart w:id="56" w:name="_Toc488268805"/>
-      <w:bookmarkEnd w:id="52"/>
-      <w:r>
-        <w:lastRenderedPageBreak/>
+      <w:bookmarkStart w:id="54" w:name="_Toc354747052"/>
+      <w:bookmarkStart w:id="55" w:name="_Toc408401052"/>
+      <w:bookmarkStart w:id="56" w:name="_Toc422821075"/>
+      <w:bookmarkStart w:id="57" w:name="_Toc488268805"/>
+      <w:bookmarkEnd w:id="53"/>
+      <w:r>
         <w:t>zotero</w:t>
       </w:r>
       <w:r>
@@ -14910,10 +15291,10 @@
       <w:r>
         <w:t>and the like</w:t>
       </w:r>
-      <w:bookmarkEnd w:id="53"/>
       <w:bookmarkEnd w:id="54"/>
       <w:bookmarkEnd w:id="55"/>
       <w:bookmarkEnd w:id="56"/>
+      <w:bookmarkEnd w:id="57"/>
     </w:p>
     <w:p>
       <w:pPr>
@@ -15035,6 +15416,7 @@
         <w:pStyle w:val="ALLPARAGRAPH"/>
       </w:pPr>
       <w:r>
+        <w:lastRenderedPageBreak/>
         <w:t>Also, RefWorks users must abandon the check-in/check-out feature of SharePoint. Instead, download the thesis from Shar</w:t>
       </w:r>
       <w:r>
@@ -15070,17 +15452,17 @@
       <w:pPr>
         <w:pStyle w:val="Heading2"/>
       </w:pPr>
-      <w:bookmarkStart w:id="57" w:name="_Toc354747053"/>
-      <w:bookmarkStart w:id="58" w:name="_Toc408401053"/>
-      <w:bookmarkStart w:id="59" w:name="_Toc422821076"/>
-      <w:bookmarkStart w:id="60" w:name="_Toc488268806"/>
+      <w:bookmarkStart w:id="58" w:name="_Toc354747053"/>
+      <w:bookmarkStart w:id="59" w:name="_Toc408401053"/>
+      <w:bookmarkStart w:id="60" w:name="_Toc422821076"/>
+      <w:bookmarkStart w:id="61" w:name="_Toc488268806"/>
       <w:r>
         <w:t>blank pages</w:t>
       </w:r>
-      <w:bookmarkEnd w:id="57"/>
       <w:bookmarkEnd w:id="58"/>
       <w:bookmarkEnd w:id="59"/>
       <w:bookmarkEnd w:id="60"/>
+      <w:bookmarkEnd w:id="61"/>
     </w:p>
     <w:p>
       <w:pPr>
@@ -15123,14 +15505,13 @@
       <w:pPr>
         <w:pStyle w:val="Heading2"/>
       </w:pPr>
-      <w:bookmarkStart w:id="61" w:name="_Toc408401054"/>
-      <w:bookmarkStart w:id="62" w:name="_Toc422821077"/>
-      <w:bookmarkStart w:id="63" w:name="_Toc488268807"/>
+      <w:bookmarkStart w:id="62" w:name="_Toc408401054"/>
+      <w:bookmarkStart w:id="63" w:name="_Toc422821077"/>
+      <w:bookmarkStart w:id="64" w:name="_Toc488268807"/>
       <w:r>
         <w:rPr>
           <w:noProof/>
         </w:rPr>
-        <w:lastRenderedPageBreak/>
         <mc:AlternateContent>
           <mc:Choice Requires="wps">
             <w:drawing>
@@ -15253,9 +15634,9 @@
       <w:r>
         <w:t>Cross referencing</w:t>
       </w:r>
-      <w:bookmarkEnd w:id="61"/>
       <w:bookmarkEnd w:id="62"/>
       <w:bookmarkEnd w:id="63"/>
+      <w:bookmarkEnd w:id="64"/>
     </w:p>
     <w:p>
       <w:pPr>
@@ -15461,6 +15842,7 @@
         </w:numPr>
       </w:pPr>
       <w:r>
+        <w:lastRenderedPageBreak/>
         <w:t xml:space="preserve">Next, when you are sure all figures and tables are in their permanent positions, highlight all </w:t>
       </w:r>
       <w:r>
@@ -15549,18 +15931,18 @@
       <w:pPr>
         <w:pStyle w:val="Heading2"/>
       </w:pPr>
-      <w:bookmarkStart w:id="64" w:name="_Toc355877289"/>
-      <w:bookmarkStart w:id="65" w:name="_Toc408401055"/>
-      <w:bookmarkStart w:id="66" w:name="_Toc422821078"/>
-      <w:bookmarkStart w:id="67" w:name="_Toc488268808"/>
-      <w:bookmarkStart w:id="68" w:name="_Toc354747054"/>
+      <w:bookmarkStart w:id="65" w:name="_Toc355877289"/>
+      <w:bookmarkStart w:id="66" w:name="_Toc408401055"/>
+      <w:bookmarkStart w:id="67" w:name="_Toc422821078"/>
+      <w:bookmarkStart w:id="68" w:name="_Toc488268808"/>
+      <w:bookmarkStart w:id="69" w:name="_Toc354747054"/>
       <w:r>
         <w:t>equations</w:t>
       </w:r>
-      <w:bookmarkEnd w:id="64"/>
       <w:bookmarkEnd w:id="65"/>
       <w:bookmarkEnd w:id="66"/>
       <w:bookmarkEnd w:id="67"/>
+      <w:bookmarkEnd w:id="68"/>
     </w:p>
     <w:p>
       <w:pPr>
@@ -15714,6 +16096,7 @@
         <w:pStyle w:val="ListNumber"/>
       </w:pPr>
       <w:r>
+        <w:lastRenderedPageBreak/>
         <w:t xml:space="preserve">Now click </w:t>
       </w:r>
       <w:r>
@@ -15734,7 +16117,7 @@
       <w:r>
         <w:t xml:space="preserve">). Or, you can manually number your equations. </w:t>
       </w:r>
-      <w:bookmarkEnd w:id="68"/>
+      <w:bookmarkEnd w:id="69"/>
     </w:p>
     <w:p>
       <w:pPr>
@@ -15757,12 +16140,12 @@
       <w:pPr>
         <w:pStyle w:val="Heading1"/>
       </w:pPr>
-      <w:bookmarkStart w:id="69" w:name="_Toc408401056"/>
-      <w:bookmarkStart w:id="70" w:name="_Toc422821079"/>
-      <w:bookmarkStart w:id="71" w:name="_Toc488268809"/>
-      <w:bookmarkStart w:id="72" w:name="_Toc358192311"/>
-      <w:bookmarkStart w:id="73" w:name="_Toc158527412"/>
-      <w:bookmarkStart w:id="74" w:name="_Toc158527850"/>
+      <w:bookmarkStart w:id="70" w:name="_Toc408401056"/>
+      <w:bookmarkStart w:id="71" w:name="_Toc422821079"/>
+      <w:bookmarkStart w:id="72" w:name="_Toc488268809"/>
+      <w:bookmarkStart w:id="73" w:name="_Toc358192311"/>
+      <w:bookmarkStart w:id="74" w:name="_Toc158527412"/>
+      <w:bookmarkStart w:id="75" w:name="_Toc158527850"/>
       <w:bookmarkEnd w:id="9"/>
       <w:bookmarkEnd w:id="10"/>
       <w:r>
@@ -15909,9 +16292,9 @@
       <w:r>
         <w:t>AMPLE CHAPTER</w:t>
       </w:r>
-      <w:bookmarkEnd w:id="69"/>
       <w:bookmarkEnd w:id="70"/>
       <w:bookmarkEnd w:id="71"/>
+      <w:bookmarkEnd w:id="72"/>
     </w:p>
     <w:p>
       <w:pPr>
@@ -16062,15 +16445,15 @@
       <w:pPr>
         <w:pStyle w:val="Heading2"/>
       </w:pPr>
-      <w:bookmarkStart w:id="75" w:name="_Toc408401057"/>
-      <w:bookmarkStart w:id="76" w:name="_Toc422821080"/>
-      <w:bookmarkStart w:id="77" w:name="_Toc488268810"/>
+      <w:bookmarkStart w:id="76" w:name="_Toc408401057"/>
+      <w:bookmarkStart w:id="77" w:name="_Toc422821080"/>
+      <w:bookmarkStart w:id="78" w:name="_Toc488268810"/>
       <w:r>
         <w:t>THIS IS A HEADING 2</w:t>
       </w:r>
-      <w:bookmarkEnd w:id="75"/>
       <w:bookmarkEnd w:id="76"/>
       <w:bookmarkEnd w:id="77"/>
+      <w:bookmarkEnd w:id="78"/>
     </w:p>
     <w:p>
       <w:pPr>
@@ -16106,15 +16489,15 @@
       <w:pPr>
         <w:pStyle w:val="Heading3"/>
       </w:pPr>
-      <w:bookmarkStart w:id="78" w:name="_Toc408401058"/>
-      <w:bookmarkStart w:id="79" w:name="_Toc422821081"/>
-      <w:bookmarkStart w:id="80" w:name="_Toc488268811"/>
+      <w:bookmarkStart w:id="79" w:name="_Toc408401058"/>
+      <w:bookmarkStart w:id="80" w:name="_Toc422821081"/>
+      <w:bookmarkStart w:id="81" w:name="_Toc488268811"/>
       <w:r>
         <w:t>Heading 3</w:t>
       </w:r>
-      <w:bookmarkEnd w:id="78"/>
       <w:bookmarkEnd w:id="79"/>
       <w:bookmarkEnd w:id="80"/>
+      <w:bookmarkEnd w:id="81"/>
     </w:p>
     <w:p>
       <w:pPr>
@@ -16140,13 +16523,13 @@
       <w:pPr>
         <w:pStyle w:val="Heading4"/>
       </w:pPr>
-      <w:bookmarkStart w:id="81" w:name="_Toc408401059"/>
-      <w:bookmarkStart w:id="82" w:name="_Toc422821082"/>
+      <w:bookmarkStart w:id="82" w:name="_Toc408401059"/>
+      <w:bookmarkStart w:id="83" w:name="_Toc422821082"/>
       <w:r>
         <w:t>Heading 4</w:t>
       </w:r>
-      <w:bookmarkEnd w:id="81"/>
       <w:bookmarkEnd w:id="82"/>
+      <w:bookmarkEnd w:id="83"/>
     </w:p>
     <w:p>
       <w:pPr>
@@ -16232,13 +16615,13 @@
       <w:pPr>
         <w:pStyle w:val="Heading4"/>
       </w:pPr>
-      <w:bookmarkStart w:id="83" w:name="_Toc408401060"/>
-      <w:bookmarkStart w:id="84" w:name="_Toc422821083"/>
+      <w:bookmarkStart w:id="84" w:name="_Toc408401060"/>
+      <w:bookmarkStart w:id="85" w:name="_Toc422821083"/>
       <w:r>
         <w:t>Heading 4</w:t>
       </w:r>
-      <w:bookmarkEnd w:id="83"/>
       <w:bookmarkEnd w:id="84"/>
+      <w:bookmarkEnd w:id="85"/>
     </w:p>
     <w:p>
       <w:pPr>
@@ -16275,15 +16658,15 @@
       <w:pPr>
         <w:pStyle w:val="Heading3"/>
       </w:pPr>
-      <w:bookmarkStart w:id="85" w:name="_Toc408401061"/>
-      <w:bookmarkStart w:id="86" w:name="_Toc422821084"/>
-      <w:bookmarkStart w:id="87" w:name="_Toc488268812"/>
+      <w:bookmarkStart w:id="86" w:name="_Toc408401061"/>
+      <w:bookmarkStart w:id="87" w:name="_Toc422821084"/>
+      <w:bookmarkStart w:id="88" w:name="_Toc488268812"/>
       <w:r>
         <w:t>Heading 3</w:t>
       </w:r>
-      <w:bookmarkEnd w:id="85"/>
       <w:bookmarkEnd w:id="86"/>
       <w:bookmarkEnd w:id="87"/>
+      <w:bookmarkEnd w:id="88"/>
     </w:p>
     <w:p>
       <w:pPr>
@@ -16355,15 +16738,15 @@
       <w:pPr>
         <w:pStyle w:val="Heading2"/>
       </w:pPr>
-      <w:bookmarkStart w:id="88" w:name="_Toc408401062"/>
-      <w:bookmarkStart w:id="89" w:name="_Toc422821085"/>
-      <w:bookmarkStart w:id="90" w:name="_Toc488268813"/>
+      <w:bookmarkStart w:id="89" w:name="_Toc408401062"/>
+      <w:bookmarkStart w:id="90" w:name="_Toc422821085"/>
+      <w:bookmarkStart w:id="91" w:name="_Toc488268813"/>
       <w:r>
         <w:t>This is a heading 2</w:t>
       </w:r>
-      <w:bookmarkEnd w:id="88"/>
       <w:bookmarkEnd w:id="89"/>
       <w:bookmarkEnd w:id="90"/>
+      <w:bookmarkEnd w:id="91"/>
     </w:p>
     <w:p>
       <w:pPr>
@@ -16634,23 +17017,23 @@
           <w:numId w:val="0"/>
         </w:numPr>
       </w:pPr>
-      <w:bookmarkStart w:id="91" w:name="_Toc408401063"/>
-      <w:bookmarkStart w:id="92" w:name="_Toc422821086"/>
-      <w:bookmarkStart w:id="93" w:name="_Toc488268814"/>
+      <w:bookmarkStart w:id="92" w:name="_Toc408401063"/>
+      <w:bookmarkStart w:id="93" w:name="_Toc422821086"/>
+      <w:bookmarkStart w:id="94" w:name="_Toc488268814"/>
       <w:r>
         <w:lastRenderedPageBreak/>
         <w:t>appendi</w:t>
       </w:r>
-      <w:bookmarkEnd w:id="72"/>
+      <w:bookmarkEnd w:id="73"/>
       <w:r>
         <w:t>x</w:t>
       </w:r>
-      <w:bookmarkEnd w:id="91"/>
       <w:bookmarkEnd w:id="92"/>
+      <w:bookmarkEnd w:id="93"/>
       <w:r>
         <w:t>.  Optional</w:t>
       </w:r>
-      <w:bookmarkEnd w:id="93"/>
+      <w:bookmarkEnd w:id="94"/>
     </w:p>
     <w:p>
       <w:pPr>
@@ -16861,9 +17244,9 @@
           <w:numId w:val="0"/>
         </w:numPr>
       </w:pPr>
-      <w:bookmarkStart w:id="94" w:name="_Toc408401064"/>
-      <w:bookmarkStart w:id="95" w:name="_Toc422821087"/>
-      <w:bookmarkStart w:id="96" w:name="_Toc488268815"/>
+      <w:bookmarkStart w:id="95" w:name="_Toc408401064"/>
+      <w:bookmarkStart w:id="96" w:name="_Toc422821087"/>
+      <w:bookmarkStart w:id="97" w:name="_Toc488268815"/>
       <w:r>
         <w:lastRenderedPageBreak/>
         <w:t>L</w:t>
@@ -16874,11 +17257,11 @@
       <w:r>
         <w:t>ferences</w:t>
       </w:r>
-      <w:bookmarkEnd w:id="73"/>
       <w:bookmarkEnd w:id="74"/>
-      <w:bookmarkEnd w:id="94"/>
+      <w:bookmarkEnd w:id="75"/>
       <w:bookmarkEnd w:id="95"/>
       <w:bookmarkEnd w:id="96"/>
+      <w:bookmarkEnd w:id="97"/>
     </w:p>
     <w:p>
       <w:pPr>
@@ -16911,12 +17294,12 @@
         <w:tblLook w:val="04A0" w:firstRow="1" w:lastRow="0" w:firstColumn="1" w:lastColumn="0" w:noHBand="0" w:noVBand="1"/>
       </w:tblPr>
       <w:tblGrid>
-        <w:gridCol w:w="355"/>
-        <w:gridCol w:w="8375"/>
+        <w:gridCol w:w="475"/>
+        <w:gridCol w:w="8255"/>
       </w:tblGrid>
       <w:tr>
         <w:trPr>
-          <w:divId w:val="1880362271"/>
+          <w:divId w:val="551817729"/>
           <w:tblCellSpacing w:w="15" w:type="dxa"/>
         </w:trPr>
         <w:tc>
@@ -16976,7 +17359,7 @@
       </w:tr>
       <w:tr>
         <w:trPr>
-          <w:divId w:val="1880362271"/>
+          <w:divId w:val="551817729"/>
           <w:tblCellSpacing w:w="15" w:type="dxa"/>
         </w:trPr>
         <w:tc>
@@ -17036,7 +17419,7 @@
       </w:tr>
       <w:tr>
         <w:trPr>
-          <w:divId w:val="1880362271"/>
+          <w:divId w:val="551817729"/>
           <w:tblCellSpacing w:w="15" w:type="dxa"/>
         </w:trPr>
         <w:tc>
@@ -17082,7 +17465,7 @@
       </w:tr>
       <w:tr>
         <w:trPr>
-          <w:divId w:val="1880362271"/>
+          <w:divId w:val="551817729"/>
           <w:tblCellSpacing w:w="15" w:type="dxa"/>
         </w:trPr>
         <w:tc>
@@ -17142,7 +17525,7 @@
       </w:tr>
       <w:tr>
         <w:trPr>
-          <w:divId w:val="1880362271"/>
+          <w:divId w:val="551817729"/>
           <w:tblCellSpacing w:w="15" w:type="dxa"/>
         </w:trPr>
         <w:tc>
@@ -17188,7 +17571,7 @@
       </w:tr>
       <w:tr>
         <w:trPr>
-          <w:divId w:val="1880362271"/>
+          <w:divId w:val="551817729"/>
           <w:tblCellSpacing w:w="15" w:type="dxa"/>
         </w:trPr>
         <w:tc>
@@ -17234,7 +17617,7 @@
       </w:tr>
       <w:tr>
         <w:trPr>
-          <w:divId w:val="1880362271"/>
+          <w:divId w:val="551817729"/>
           <w:tblCellSpacing w:w="15" w:type="dxa"/>
         </w:trPr>
         <w:tc>
@@ -17294,7 +17677,7 @@
       </w:tr>
       <w:tr>
         <w:trPr>
-          <w:divId w:val="1880362271"/>
+          <w:divId w:val="551817729"/>
           <w:tblCellSpacing w:w="15" w:type="dxa"/>
         </w:trPr>
         <w:tc>
@@ -17354,7 +17737,7 @@
       </w:tr>
       <w:tr>
         <w:trPr>
-          <w:divId w:val="1880362271"/>
+          <w:divId w:val="551817729"/>
           <w:tblCellSpacing w:w="15" w:type="dxa"/>
         </w:trPr>
         <w:tc>
@@ -17393,7 +17776,99 @@
               <w:rPr>
                 <w:noProof/>
               </w:rPr>
-              <w:t>Information Sciences Institute, University of Southern California, "Internet Protocol: DARPA Internet Program Protocol Specification," Defense Advanced Research Projects Agency, Arlington, Virginia, 1981.</w:t>
+              <w:t>Information Sciences Institute, University of Southern California, "RFC 791 Internet Protocol: DARPA Internet Program Protocol Specification," Defense Advanced Research Projects Agency, Arlington, Virginia, 1981.</w:t>
+            </w:r>
+          </w:p>
+        </w:tc>
+      </w:tr>
+      <w:tr>
+        <w:trPr>
+          <w:divId w:val="551817729"/>
+          <w:tblCellSpacing w:w="15" w:type="dxa"/>
+        </w:trPr>
+        <w:tc>
+          <w:tcPr>
+            <w:tcW w:w="50" w:type="pct"/>
+            <w:hideMark/>
+          </w:tcPr>
+          <w:p>
+            <w:pPr>
+              <w:pStyle w:val="Bibliography"/>
+              <w:rPr>
+                <w:noProof/>
+              </w:rPr>
+            </w:pPr>
+            <w:r>
+              <w:rPr>
+                <w:noProof/>
+              </w:rPr>
+              <w:t xml:space="preserve">[10] </w:t>
+            </w:r>
+          </w:p>
+        </w:tc>
+        <w:tc>
+          <w:tcPr>
+            <w:tcW w:w="0" w:type="auto"/>
+            <w:hideMark/>
+          </w:tcPr>
+          <w:p>
+            <w:pPr>
+              <w:pStyle w:val="Bibliography"/>
+              <w:rPr>
+                <w:noProof/>
+              </w:rPr>
+            </w:pPr>
+            <w:r>
+              <w:rPr>
+                <w:noProof/>
+              </w:rPr>
+              <w:t>Information Sciences Institute, University of Southern California, "RFC 793 Transmission Control Protocol: DARPA Internet Program Protocol Specification," Defense Advanced Research Projects Agency, Arlington, Virginia, 1981.</w:t>
+            </w:r>
+          </w:p>
+        </w:tc>
+      </w:tr>
+      <w:tr>
+        <w:trPr>
+          <w:divId w:val="551817729"/>
+          <w:tblCellSpacing w:w="15" w:type="dxa"/>
+        </w:trPr>
+        <w:tc>
+          <w:tcPr>
+            <w:tcW w:w="50" w:type="pct"/>
+            <w:hideMark/>
+          </w:tcPr>
+          <w:p>
+            <w:pPr>
+              <w:pStyle w:val="Bibliography"/>
+              <w:rPr>
+                <w:noProof/>
+              </w:rPr>
+            </w:pPr>
+            <w:r>
+              <w:rPr>
+                <w:noProof/>
+              </w:rPr>
+              <w:t xml:space="preserve">[11] </w:t>
+            </w:r>
+          </w:p>
+        </w:tc>
+        <w:tc>
+          <w:tcPr>
+            <w:tcW w:w="0" w:type="auto"/>
+            <w:hideMark/>
+          </w:tcPr>
+          <w:p>
+            <w:pPr>
+              <w:pStyle w:val="Bibliography"/>
+              <w:rPr>
+                <w:noProof/>
+              </w:rPr>
+            </w:pPr>
+            <w:r>
+              <w:rPr>
+                <w:noProof/>
+              </w:rPr>
+              <w:t>J. Postel, "RFC 768 User Datagram Protocol Internet Standard," Defense Advanced Research Projects Agency, Arlington, Virginia, 1980.</w:t>
             </w:r>
           </w:p>
         </w:tc>
@@ -17401,7 +17876,7 @@
     </w:tbl>
     <w:p>
       <w:pPr>
-        <w:divId w:val="1880362271"/>
+        <w:divId w:val="551817729"/>
         <w:rPr>
           <w:noProof/>
         </w:rPr>
@@ -17455,6 +17930,7 @@
         <w:pStyle w:val="REFERENCELIST"/>
       </w:pPr>
       <w:r>
+        <w:lastRenderedPageBreak/>
         <w:t>All in-text citations must have a matching entry in the list of references, with few exceptions; consult your citation style guide.</w:t>
       </w:r>
     </w:p>
@@ -17463,7 +17939,6 @@
         <w:pStyle w:val="REFERENCELIST"/>
       </w:pPr>
       <w:r>
-        <w:lastRenderedPageBreak/>
         <w:t xml:space="preserve">Use </w:t>
       </w:r>
       <w:r>
@@ -17837,9 +18312,9 @@
           <w:numId w:val="0"/>
         </w:numPr>
       </w:pPr>
-      <w:bookmarkStart w:id="97" w:name="_Toc408401065"/>
-      <w:bookmarkStart w:id="98" w:name="_Toc422821088"/>
-      <w:bookmarkStart w:id="99" w:name="_Toc488268816"/>
+      <w:bookmarkStart w:id="98" w:name="_Toc408401065"/>
+      <w:bookmarkStart w:id="99" w:name="_Toc422821088"/>
+      <w:bookmarkStart w:id="100" w:name="_Toc488268816"/>
       <w:r>
         <w:rPr>
           <w:noProof/>
@@ -18087,9 +18562,9 @@
       <w:r>
         <w:t>initial distribution list</w:t>
       </w:r>
-      <w:bookmarkEnd w:id="97"/>
       <w:bookmarkEnd w:id="98"/>
       <w:bookmarkEnd w:id="99"/>
+      <w:bookmarkEnd w:id="100"/>
     </w:p>
     <w:p>
       <w:r>
@@ -18369,7 +18844,7 @@
         <w:rStyle w:val="PageNumber"/>
         <w:noProof/>
       </w:rPr>
-      <w:t>14</w:t>
+      <w:t>17</w:t>
     </w:r>
     <w:r>
       <w:rPr>
@@ -27868,6 +28343,30 @@
     <b:City>Arlington, Virginia</b:City>
     <b:RefOrder>11</b:RefOrder>
   </b:Source>
+  <b:Source>
+    <b:Tag>Lar09</b:Tag>
+    <b:SourceType>Report</b:SourceType>
+    <b:Guid>{1D5B8111-B814-4636-AEFC-1DAFFC3F4D92}</b:Guid>
+    <b:Author>
+      <b:Author>
+        <b:NameList>
+          <b:Person>
+            <b:Last>Eggert</b:Last>
+            <b:First>Lars</b:First>
+          </b:Person>
+          <b:Person>
+            <b:Last>Gont</b:Last>
+            <b:First>Fernando</b:First>
+          </b:Person>
+        </b:NameList>
+      </b:Author>
+    </b:Author>
+    <b:Title>RFC 5482 TCP user timeout option</b:Title>
+    <b:Year>2009</b:Year>
+    <b:Publisher>Internet Engeering Task Force</b:Publisher>
+    <b:City>Fremont, California</b:City>
+    <b:RefOrder>12</b:RefOrder>
+  </b:Source>
 </b:Sources>
 </file>
 
@@ -27888,7 +28387,7 @@
 </file>
 
 <file path=customXml/itemProps3.xml><?xml version="1.0" encoding="utf-8"?>
-<ds:datastoreItem xmlns:ds="http://schemas.openxmlformats.org/officeDocument/2006/customXml" ds:itemID="{77F8DBA9-16C5-4EC7-83E7-F79B2793C7E1}">
+<ds:datastoreItem xmlns:ds="http://schemas.openxmlformats.org/officeDocument/2006/customXml" ds:itemID="{B203C06E-99B0-4A7A-9B83-9ECBDD491A99}">
   <ds:schemaRefs>
     <ds:schemaRef ds:uri="http://schemas.openxmlformats.org/officeDocument/2006/bibliography"/>
   </ds:schemaRefs>

</xml_diff>

<commit_message>
Ver. 0.1.1 Thesis writing continued, Devon and Alexis bugs still last fix on code
</commit_message>
<xml_diff>
--- a/writing/ThesisBanuelos.docx
+++ b/writing/ThesisBanuelos.docx
@@ -6862,7 +6862,7 @@
     </w:p>
     <w:p>
       <w:pPr>
-        <w:pStyle w:val="Heading5"/>
+        <w:pStyle w:val="ListNumber"/>
       </w:pPr>
       <w:r>
         <w:t>What are the processing, data overhead, and encryption costs of current communication protocols?</w:t>
@@ -6870,7 +6870,7 @@
     </w:p>
     <w:p>
       <w:pPr>
-        <w:pStyle w:val="Heading5"/>
+        <w:pStyle w:val="ListNumber"/>
       </w:pPr>
       <w:r>
         <w:t>What are the processing and storage costs associated with using a one-time pad for encryption in nanosatellite communications, and how do they compare to CSP and XTEA?</w:t>
@@ -6878,7 +6878,7 @@
     </w:p>
     <w:p>
       <w:pPr>
-        <w:pStyle w:val="Heading5"/>
+        <w:pStyle w:val="ListNumber"/>
       </w:pPr>
       <w:r>
         <w:t>Does the NERDP</w:t>
@@ -6915,7 +6915,11 @@
         <w:t xml:space="preserve"> Development will target a software solution tha</w:t>
       </w:r>
       <w:r>
-        <w:t xml:space="preserve">t can be run on COTS components, measure the performance of the OTP encryption, add integrity checks for the data transmitted, and add reliability to the data transmissions while maintaining hardware limitations in mind. </w:t>
+        <w:t xml:space="preserve">t can be run on COTS components, measure the performance of the OTP encryption, add integrity checks for the data </w:t>
+      </w:r>
+      <w:r>
+        <w:lastRenderedPageBreak/>
+        <w:t xml:space="preserve">transmitted, and add reliability to the data transmissions while maintaining hardware limitations in mind. </w:t>
       </w:r>
     </w:p>
     <w:p>
@@ -6923,8 +6927,98 @@
         <w:pStyle w:val="Heading2"/>
       </w:pPr>
       <w:r>
+        <w:t>Approach</w:t>
+      </w:r>
+    </w:p>
+    <w:p>
+      <w:pPr>
+        <w:pStyle w:val="ALLPARAGRAPH"/>
+      </w:pPr>
+      <w:r>
+        <w:t>The process used for this investigation determined the curre</w:t>
+      </w:r>
+      <w:r>
+        <w:t>nt limitations in the transfer of data from nanosatellites deployed by the Naval Postgraduate School Space Systems Academic Group, and a survey of protocols used and the challenges encountered. This focused primarily on the application of TCP and UDP as the main protocols for data transfer, as none of these satellites support encryption. The</w:t>
+      </w:r>
+      <w:r>
+        <w:t xml:space="preserve"> NERDP</w:t>
+      </w:r>
+      <w:r>
+        <w:t xml:space="preserve"> prototype developed then focused on demonstrating TCP-like functionality in data packet reliability and retransmission at a lower cost in data and performance in UHF and VHF. This prototype was developed to operate as a proof of concept in a virtual network with limited applications, but with a modular approach that and support the addition of increased functionality depending on </w:t>
+      </w:r>
+      <w:r>
+        <w:t>mission requirements. NERDP</w:t>
+      </w:r>
+      <w:r>
+        <w:t xml:space="preserve"> was designed to operate strictly in OSI Layer 3 and higher, leaving the Data Link Layer to the hardware specifications. For the information assurance component of the prototype, and independent module using OTP encryption was developed and its performance was measured. This was done independently of the overall protocol as the protocol can support it and other types of encryption, but does not necessarily require it. The conclusions and performance assessments can be found in Chapters VI and VII.</w:t>
+      </w:r>
+    </w:p>
+    <w:p>
+      <w:pPr>
+        <w:pStyle w:val="Heading2"/>
+      </w:pPr>
+      <w:r>
+        <w:t>Thesis Structure</w:t>
+      </w:r>
+    </w:p>
+    <w:p>
+      <w:pPr>
+        <w:pStyle w:val="ALLPARAGRAPH"/>
+      </w:pPr>
+      <w:r>
+        <w:t>The remainder of this thesis is structured as follows:</w:t>
+      </w:r>
+    </w:p>
+    <w:p>
+      <w:pPr>
+        <w:pStyle w:val="ALLPARAGRAPH"/>
+      </w:pPr>
+      <w:r>
+        <w:t>Chapter II continues the discussion of bandwidth in UHF and VHF bands further outlining the problem space, includes a brief survey of current communication schemes and notable nanosatellites and CubeSats relevant to this thesis, discusses the need for cybersecurity in nanosatellites and outlines the status quo, and discusses the different methods of encryption with a particular focus on OTP.</w:t>
+      </w:r>
+    </w:p>
+    <w:p>
+      <w:pPr>
+        <w:pStyle w:val="ALLPARAGRAPH"/>
+      </w:pPr>
+      <w:r>
+        <w:t xml:space="preserve">Chapter III discusses </w:t>
+      </w:r>
+      <w:r>
+        <w:t xml:space="preserve">the methodology for development, </w:t>
+      </w:r>
+      <w:r>
+        <w:t xml:space="preserve">goals, </w:t>
+      </w:r>
+      <w:r>
+        <w:t xml:space="preserve">and </w:t>
+      </w:r>
+      <w:r>
+        <w:t>robustness of the OTP encryption algorithm designed for this thesis.</w:t>
+      </w:r>
+    </w:p>
+    <w:p>
+      <w:pPr>
+        <w:pStyle w:val="ALLPARAGRAPH"/>
+      </w:pPr>
+      <w:r>
         <w:lastRenderedPageBreak/>
-        <w:t>Approach</w:t>
+        <w:t xml:space="preserve">Chapter IV discusses the </w:t>
+      </w:r>
+      <w:r>
+        <w:t xml:space="preserve">methodology of the development of the NERDP, </w:t>
+      </w:r>
+      <w:r>
+        <w:t>the structure, reliability mechanisms, and the data overhead reduction of the Network Layer software based protocol proposed in this thesis</w:t>
+      </w:r>
+      <w:r>
+        <w:t>, NERDP</w:t>
+      </w:r>
+      <w:r>
+        <w:t>, and includes a comparison to other IP protocols</w:t>
+      </w:r>
+      <w:r>
+        <w:t>.</w:t>
       </w:r>
     </w:p>
     <w:p>
@@ -6932,107 +7026,7 @@
         <w:pStyle w:val="ALLPARAGRAPH"/>
       </w:pPr>
       <w:r>
-        <w:t>The process used for this investigation determined the curre</w:t>
-      </w:r>
-      <w:r>
-        <w:t>nt limitations in the transfer of data from nanosatellites deployed by the Naval Postgraduate School Space Systems Academic Group, and a survey of protocols used and the challenges encountered. This focused primarily on the application of TCP and UDP as the main protocols for data transfer, as none of these satellites support encryption. The</w:t>
-      </w:r>
-      <w:r>
-        <w:t xml:space="preserve"> NERDP</w:t>
-      </w:r>
-      <w:r>
-        <w:t xml:space="preserve"> prototype developed then focused on demonstrating TCP-like functionality in data packet reliability and retransmission at a lower cost in data and performance in UHF and VHF. This prototype was developed to operate as a proof of concept in a virtual network with limited applications, but with a modular approach that and support the addition of increased functionality depending on </w:t>
-      </w:r>
-      <w:r>
-        <w:t>mission requirements. NERDP</w:t>
-      </w:r>
-      <w:r>
-        <w:t xml:space="preserve"> was designed to operate strictly in OSI Layer 3 and higher, leaving the Data Link Layer to the hardware specifications. For the information assurance component of the prototype, and independent module using OTP encryption was developed and its performance was measured. This was done independently of the overall protocol as the protocol can support it and other types of encryption, but does not necessarily require it. The conclusions and performance assessments can be found in Chapters VI and VII.</w:t>
-      </w:r>
-    </w:p>
-    <w:p>
-      <w:pPr>
-        <w:pStyle w:val="Heading2"/>
-      </w:pPr>
-      <w:r>
-        <w:t>Thesis Structure</w:t>
-      </w:r>
-    </w:p>
-    <w:p>
-      <w:pPr>
-        <w:pStyle w:val="ALLPARAGRAPH"/>
-      </w:pPr>
-      <w:r>
-        <w:t>The remainder of this thesis is structured as follows:</w:t>
-      </w:r>
-    </w:p>
-    <w:p>
-      <w:pPr>
-        <w:pStyle w:val="ALLPARAGRAPH"/>
-      </w:pPr>
-      <w:r>
-        <w:t>Chapter II continues the discussion of bandwidth in UHF and VHF bands further outlining the problem space, includes a brief survey of current communication schemes and notable nanosatellites and CubeSats relevant to this thesis, discusses the need for cybersecurity in nanosatellites and outlines the status quo, and discusses the different methods of encryption with a particular focus on OTP.</w:t>
-      </w:r>
-    </w:p>
-    <w:p>
-      <w:pPr>
-        <w:pStyle w:val="ALLPARAGRAPH"/>
-      </w:pPr>
-      <w:r>
-        <w:t xml:space="preserve">Chapter III discusses </w:t>
-      </w:r>
-      <w:r>
-        <w:t>the methodology</w:t>
-      </w:r>
-      <w:r>
-        <w:t xml:space="preserve"> for development, </w:t>
-      </w:r>
-      <w:r>
-        <w:t xml:space="preserve">goals, </w:t>
-      </w:r>
-      <w:r>
-        <w:t xml:space="preserve">and </w:t>
-      </w:r>
-      <w:r>
-        <w:t>robustness of the OTP encryption algorithm designed for this thesis.</w:t>
-      </w:r>
-    </w:p>
-    <w:p>
-      <w:pPr>
-        <w:pStyle w:val="ALLPARAGRAPH"/>
-      </w:pPr>
-      <w:r>
-        <w:t xml:space="preserve">Chapter IV discusses the </w:t>
-      </w:r>
-      <w:r>
-        <w:t xml:space="preserve">methodology of the development of the NERDP, </w:t>
-      </w:r>
-      <w:r>
-        <w:t xml:space="preserve">the structure, reliability mechanisms, and the data overhead reduction of the Network Layer </w:t>
-      </w:r>
-      <w:r>
-        <w:lastRenderedPageBreak/>
-        <w:t>software based protocol proposed in this thesis</w:t>
-      </w:r>
-      <w:r>
-        <w:t>, NERDP</w:t>
-      </w:r>
-      <w:r>
-        <w:t>, and includes a comparison to other IP protocols</w:t>
-      </w:r>
-      <w:r>
-        <w:t>.</w:t>
-      </w:r>
-    </w:p>
-    <w:p>
-      <w:pPr>
-        <w:pStyle w:val="ALLPARAGRAPH"/>
-      </w:pPr>
-      <w:r>
-        <w:t xml:space="preserve">Chapter V discusses </w:t>
-      </w:r>
-      <w:r>
-        <w:t>the data analysis of the error propagation simulated in the encryption algorithm, and the data collected in the FM band testing.</w:t>
+        <w:t>Chapter V discusses the data analysis of the error propagation simulated in the encryption algorithm, and the data collected in the FM band testing.</w:t>
       </w:r>
     </w:p>
     <w:p>
@@ -7772,7 +7766,10 @@
         <w:pStyle w:val="Heading3"/>
       </w:pPr>
       <w:r>
-        <w:t>Data Overhead</w:t>
+        <w:t>Data o</w:t>
+      </w:r>
+      <w:r>
+        <w:t>verhead</w:t>
       </w:r>
     </w:p>
     <w:p>
@@ -7899,6 +7896,9 @@
         <w:pStyle w:val="IMAGE"/>
       </w:pPr>
       <w:r>
+        <w:rPr>
+          <w:lang w:eastAsia="en-US"/>
+        </w:rPr>
         <w:drawing>
           <wp:inline distT="0" distB="0" distL="0" distR="0" wp14:anchorId="21BC78B0" wp14:editId="67F476A0">
             <wp:extent cx="5486400" cy="3187065"/>
@@ -8096,10 +8096,7 @@
         <w:t>for destination and source port assignments</w:t>
       </w:r>
       <w:r>
-        <w:t xml:space="preserve"> </w:t>
-      </w:r>
-      <w:r>
-        <w:t>(2</w:t>
+        <w:t xml:space="preserve"> (2</w:t>
       </w:r>
       <w:r>
         <w:rPr>
@@ -8338,6 +8335,258 @@
         <w:lastRenderedPageBreak/>
         <w:t xml:space="preserve">of XTEA encryption in CSP, but few cases exist of other cybersecurity methods to safeguard the data being transmitted. The few cases surveyed demonstrate a preference to hardware and radio solutions instead of software solutions. A software solution that provides the functionality and infrastructure for a stronger cybersecurity posture would be a welcome paradigm shift in approaching communication schemes of nanosatellites. </w:t>
       </w:r>
+    </w:p>
+    <w:p>
+      <w:pPr>
+        <w:pStyle w:val="Heading3"/>
+      </w:pPr>
+      <w:r>
+        <w:t>Data usage in nanosatellites</w:t>
+      </w:r>
+    </w:p>
+    <w:p>
+      <w:pPr>
+        <w:pStyle w:val="ALLPARAGRAPH"/>
+      </w:pPr>
+      <w:r>
+        <w:t>The amount of data transmitted by a nanosatellite is largely governed by its baud rate, lifetime, and orbit. These conditions can vary dramatically from mission to mission and design specifications of the na</w:t>
+      </w:r>
+      <w:r>
+        <w:t>nosatellite. L</w:t>
+      </w:r>
+      <w:r>
+        <w:t xml:space="preserve">ooking at the first one hundred CubeSats in 2013, Michael Swartwout determined that the average lifetime of nanosatellites is typically less than 200 days </w:t>
+      </w:r>
+      <w:sdt>
+        <w:sdtPr>
+          <w:id w:val="745999951"/>
+          <w:citation/>
+        </w:sdtPr>
+        <w:sdtContent>
+          <w:r>
+            <w:fldChar w:fldCharType="begin"/>
+          </w:r>
+          <w:r>
+            <w:instrText xml:space="preserve"> CITATION 100CubeSats \l 1033 </w:instrText>
+          </w:r>
+          <w:r>
+            <w:fldChar w:fldCharType="separate"/>
+          </w:r>
+          <w:r>
+            <w:rPr>
+              <w:noProof/>
+            </w:rPr>
+            <w:t>[13]</w:t>
+          </w:r>
+          <w:r>
+            <w:fldChar w:fldCharType="end"/>
+          </w:r>
+        </w:sdtContent>
+      </w:sdt>
+      <w:r>
+        <w:t xml:space="preserve">. Additionally, Selva and Krejci assume an average access window of 5 minutes </w:t>
+      </w:r>
+      <w:sdt>
+        <w:sdtPr>
+          <w:id w:val="546494031"/>
+          <w:citation/>
+        </w:sdtPr>
+        <w:sdtContent>
+          <w:r>
+            <w:fldChar w:fldCharType="begin"/>
+          </w:r>
+          <w:r>
+            <w:instrText xml:space="preserve"> CITATION Dan12 \l 1033 </w:instrText>
+          </w:r>
+          <w:r>
+            <w:fldChar w:fldCharType="separate"/>
+          </w:r>
+          <w:r>
+            <w:rPr>
+              <w:noProof/>
+            </w:rPr>
+            <w:t>[8]</w:t>
+          </w:r>
+          <w:r>
+            <w:fldChar w:fldCharType="end"/>
+          </w:r>
+        </w:sdtContent>
+      </w:sdt>
+      <w:r>
+        <w:t xml:space="preserve">. Assuming that there are 9 passes total per day on an orbit, the total window of a nanosatellite can be estimated. </w:t>
+      </w:r>
+    </w:p>
+    <w:p>
+      <w:pPr>
+        <w:pStyle w:val="ALLPARAGRAPH"/>
+      </w:pPr>
+      <w:r>
+        <w:t>Extending the duration of the orb</w:t>
+      </w:r>
+      <w:r>
+        <w:t>it to a calendar year, 365 days and assuming</w:t>
+      </w:r>
+      <w:r>
+        <w:t xml:space="preserve"> 45 minutes of </w:t>
+      </w:r>
+      <w:r>
+        <w:t xml:space="preserve">access per day at a baud </w:t>
+      </w:r>
+      <w:r>
+        <w:t>rate of 9600 the total data transferred in bits can be estimate</w:t>
+      </w:r>
+      <w:r>
+        <w:t>d for a single year to 1.183 gigabytes</w:t>
+      </w:r>
+      <w:r>
+        <w:t>.</w:t>
+      </w:r>
+      <w:r>
+        <w:t xml:space="preserve"> This is the total data t</w:t>
+      </w:r>
+      <w:r>
+        <w:t xml:space="preserve">ransmitted by the satellite including the headers of protocols. Assuming that the actual payload of the data is encapsulated by AX.25, and protocols like IP/TCP, then the actual useable data is less than these 1.183 gigabytes. </w:t>
+      </w:r>
+    </w:p>
+    <w:p>
+      <w:pPr>
+        <w:pStyle w:val="Heading3"/>
+      </w:pPr>
+      <w:r>
+        <w:t xml:space="preserve">Nanosatellite communication information security </w:t>
+      </w:r>
+      <w:r>
+        <w:t>standards</w:t>
+      </w:r>
+    </w:p>
+    <w:p>
+      <w:pPr>
+        <w:pStyle w:val="3rdOrderPara"/>
+      </w:pPr>
+      <w:r>
+        <w:t>Currently there is no clear standard for information security in the transmission of data from nanosatellites and CubeSats to ground stations. This lack of standard impedes a clear and thorough assessment into their shortcomings and methods on which to improve those shortcoming</w:t>
+      </w:r>
+      <w:r>
+        <w:t>s. A survey into the security protocols of CubeSats shows a preference towards hardware base implementations of security in the data transmitted.</w:t>
+      </w:r>
+    </w:p>
+    <w:p>
+      <w:pPr>
+        <w:pStyle w:val="3rdOrderPara"/>
+      </w:pPr>
+      <w:r>
+        <w:t>Information security consists of three components:</w:t>
+      </w:r>
+    </w:p>
+    <w:p>
+      <w:pPr>
+        <w:pStyle w:val="ListNumber"/>
+        <w:numPr>
+          <w:ilvl w:val="0"/>
+          <w:numId w:val="43"/>
+        </w:numPr>
+      </w:pPr>
+      <w:r>
+        <w:t>Confidentiality</w:t>
+      </w:r>
+    </w:p>
+    <w:p>
+      <w:pPr>
+        <w:pStyle w:val="ListNumber"/>
+        <w:numPr>
+          <w:ilvl w:val="0"/>
+          <w:numId w:val="43"/>
+        </w:numPr>
+      </w:pPr>
+      <w:r>
+        <w:t>Integrity</w:t>
+      </w:r>
+    </w:p>
+    <w:p>
+      <w:pPr>
+        <w:pStyle w:val="ListNumber"/>
+        <w:numPr>
+          <w:ilvl w:val="0"/>
+          <w:numId w:val="43"/>
+        </w:numPr>
+      </w:pPr>
+      <w:r>
+        <w:lastRenderedPageBreak/>
+        <w:t>Availability</w:t>
+      </w:r>
+    </w:p>
+    <w:p>
+      <w:pPr>
+        <w:pStyle w:val="ALLPARAGRAPH"/>
+      </w:pPr>
+      <w:r>
+        <w:t xml:space="preserve">Confidentiality refers to the property of the system to only allow authorized users or parties to access the data. For data to be considered confidential and secure, this property must be maintained at all times even if the data is transmitted across a network or between nanosatellites and ground stations. A common method to ensure the confidentiality of </w:t>
+      </w:r>
+      <w:r>
+        <w:t xml:space="preserve">data transmitted is through encryption. Encryption ensures confidentiality through hard-to-solve mathematical cryptograms, by making the solutions to the cryptograms too complex for an adversary to solve in a reasonable amount of time, but allowing the intended and authorized parties with the correct keys to access the information. </w:t>
+      </w:r>
+    </w:p>
+    <w:p>
+      <w:pPr>
+        <w:pStyle w:val="3rdOrderPara"/>
+      </w:pPr>
+      <w:r>
+        <w:t xml:space="preserve">Data integrity is the property of the system that ensures the data is not tampered with in transit, storage, or at any other time by unauthorized users or environmental noise. In the case of nanosatellites, integrity allows verification that the data transmitted and the data received between nanosatellites and ground stations is equivalent to the transmitted data. A common mechanism to integrate this property into systems is the inclusion of a CRC on each packet of data transmitted. This checksum allows the receiver too verify if the data was altered at any time between transmission and receipt. </w:t>
+      </w:r>
+    </w:p>
+    <w:p>
+      <w:pPr>
+        <w:pStyle w:val="3rdOrderPara"/>
+      </w:pPr>
+      <w:r>
+        <w:t xml:space="preserve"> Availability is the property of the system that ensures data is available when requested. Consuming an excessive amount of system resources can create a denial of service situation where authorized users cannot access the information. Exhaustion of memory, bandwidth, processing power, </w:t>
+      </w:r>
+      <w:r>
+        <w:t>and signal interference</w:t>
+      </w:r>
+      <w:r>
+        <w:t xml:space="preserve"> are all mechanisms that can be used to affect the availability of </w:t>
+      </w:r>
+      <w:r>
+        <w:t xml:space="preserve">information between nanosatellites and ground stations. </w:t>
+      </w:r>
+    </w:p>
+    <w:p>
+      <w:pPr>
+        <w:pStyle w:val="3rdOrderPara"/>
+      </w:pPr>
+      <w:r>
+        <w:t xml:space="preserve">Information security in nanosatellites largely focuses on the confidentiality properties of the communication system. Integrity is easily achieved in the datastream by including a CRC on each packet transmitted, while availability impacted through FM interference is a subject field all on its own. To this end, information security is reduced to confidentiality, specifically the impact encryption has on the ease of transmission. It should be noted that confidentiality does in fact play a small role in the integrity and </w:t>
+      </w:r>
+      <w:r>
+        <w:lastRenderedPageBreak/>
+        <w:t>availability of data transmitted. If a large object is encrypted successfully, but takes a long time to transmit, while the integrity of each transmitted and received packet may be easily verified, neither integrity or validity of the data within the object can be verified until the whole object is received and decrypted. This could lead to a situation where the bandwidth is exhausted by the data transmission only to result in poor or useless data and a waste of limited resources. In another scenario, if the encrypted data is only partially received and the nanosatellite window ends, while each packet can be checked for integrity there is no way to ascertain the validity of the data being received until all of the object is received. Because of these limitations, a protocol that encrypts a stream of independent bytes, rather than the object as a whole would be preferable. Such a protocol would allow the constant decryption of data as it is being received and allow for data</w:t>
+      </w:r>
+      <w:r>
+        <w:t xml:space="preserve"> checks to be carried out on partial and incomplete data. </w:t>
+      </w:r>
+    </w:p>
+    <w:p>
+      <w:pPr>
+        <w:pStyle w:val="Heading3"/>
+      </w:pPr>
+      <w:r>
+        <w:t xml:space="preserve">Nanosatellite communication information security </w:t>
+      </w:r>
+      <w:r>
+        <w:t>assessment</w:t>
+      </w:r>
+    </w:p>
+    <w:p>
+      <w:pPr>
+        <w:pStyle w:val="3rdOrderPara"/>
+      </w:pPr>
+      <w:r>
+        <w:t xml:space="preserve">A survey of information security systems in nanosatellites and CubeSats is inconsistent and unfeasible due to the various protocols carried out by the hundreds of satellites, and due to the small sample size of actual documented implementations of information security protocols. As described above, integrity and availability mechanisms can be easily surveyed in protocols like TCP and CSP, as they all account for packet repeatability and support checksums, but their approach to confidentiality through encryption is not as clear cut. The approach to confidentiality is further complicated through the addition of hardware based confidentiality instead of software based mechanisms. A survey into CSP, CubeSec and GndSec, and the MEROPE CubeSat system </w:t>
+      </w:r>
+      <w:r>
+        <w:t xml:space="preserve">illustrates the challenges of implementing confidentiality mechanisms into nanosatellites and provides a measure with which to evaluate the performance of other protocols and mechanisms. </w:t>
+      </w:r>
       <w:bookmarkStart w:id="14" w:name="_GoBack"/>
       <w:bookmarkEnd w:id="14"/>
     </w:p>
@@ -8363,26 +8612,6 @@
     </w:p>
     <w:p>
       <w:pPr>
-        <w:pStyle w:val="3rdOrderPara"/>
-      </w:pPr>
-    </w:p>
-    <w:p>
-      <w:pPr>
-        <w:pStyle w:val="3rdOrderPara"/>
-      </w:pPr>
-    </w:p>
-    <w:p>
-      <w:pPr>
-        <w:pStyle w:val="3rdOrderPara"/>
-      </w:pPr>
-    </w:p>
-    <w:p>
-      <w:pPr>
-        <w:pStyle w:val="3rdOrderPara"/>
-      </w:pPr>
-    </w:p>
-    <w:p>
-      <w:pPr>
         <w:pStyle w:val="ALLPARAGRAPH"/>
       </w:pPr>
       <w:r>
@@ -8572,6 +8801,7 @@
           <w:color w:val="auto"/>
           <w:lang w:eastAsia="en-US"/>
         </w:rPr>
+        <w:lastRenderedPageBreak/>
         <w:drawing>
           <wp:inline distT="0" distB="0" distL="0" distR="0" wp14:anchorId="29C6E018" wp14:editId="4D8FCC1D">
             <wp:extent cx="5486400" cy="2388198"/>
@@ -8801,7 +9031,6 @@
         <w:ind w:left="1440" w:hanging="720"/>
       </w:pPr>
       <w:r>
-        <w:lastRenderedPageBreak/>
         <w:t xml:space="preserve">Do </w:t>
       </w:r>
       <w:r>
@@ -8858,6 +9087,7 @@
         <w:ind w:left="1440" w:hanging="720"/>
       </w:pPr>
       <w:r>
+        <w:lastRenderedPageBreak/>
         <w:t xml:space="preserve">All figures should be readable if the words in them are meant to be read. You may need to re-create images when the source text is too fuzzy to read. Or, you may need to enlarge the image and place it on a horizontal page. Do this by inserting a “Continuous Section Break” at the start </w:t>
       </w:r>
       <w:r>
@@ -9425,6 +9655,7 @@
         <w:pStyle w:val="Heading4"/>
       </w:pPr>
       <w:r>
+        <w:lastRenderedPageBreak/>
         <w:t xml:space="preserve">Figure Titles </w:t>
       </w:r>
     </w:p>
@@ -9721,7 +9952,6 @@
         <w:pStyle w:val="ALLPARAGRAPH"/>
       </w:pPr>
       <w:r>
-        <w:lastRenderedPageBreak/>
         <w:t>For any figure</w:t>
       </w:r>
       <w:r>
@@ -9754,6 +9984,7 @@
         <w:ind w:left="1440" w:hanging="720"/>
       </w:pPr>
       <w:r>
+        <w:lastRenderedPageBreak/>
         <w:t>P</w:t>
       </w:r>
       <w:r>
@@ -10309,14 +10540,20 @@
         <w:pStyle w:val="ALLPARAGRAPH"/>
       </w:pPr>
       <w:r>
+        <w:t>You have several options when incorporating another person’s copyrighted work into your document: 1) obtain permission from the copyright owner, 2) follow item-specific licensing rights and restrictions, or 3) determine fair use, an exemption provided in U.S. copyright law for education and research. </w:t>
+      </w:r>
+      <w:r>
+        <w:rPr>
+          <w:lang w:val="en"/>
+        </w:rPr>
+        <w:t xml:space="preserve">A determination of fair use must be </w:t>
+      </w:r>
+      <w:r>
+        <w:rPr>
+          <w:lang w:val="en"/>
+        </w:rPr>
         <w:lastRenderedPageBreak/>
-        <w:t>You have several options when incorporating another person’s copyrighted work into your document: 1) obtain permission from the copyright owner, 2) follow item-specific licensing rights and restrictions, or 3) determine fair use, an exemption provided in U.S. copyright law for education and research. </w:t>
-      </w:r>
-      <w:r>
-        <w:rPr>
-          <w:lang w:val="en"/>
-        </w:rPr>
-        <w:t xml:space="preserve">A determination of fair use must be made on an image-by-image basis, using a </w:t>
+        <w:t xml:space="preserve">made on an image-by-image basis, using a </w:t>
       </w:r>
       <w:hyperlink r:id="rId23" w:history="1">
         <w:r>
@@ -10855,7 +11092,6 @@
         <w:ind w:left="1440" w:hanging="720"/>
       </w:pPr>
       <w:r>
-        <w:lastRenderedPageBreak/>
         <w:t>Use sentence case</w:t>
       </w:r>
       <w:r>
@@ -10902,6 +11138,7 @@
         <w:pStyle w:val="Heading4"/>
       </w:pPr>
       <w:r>
+        <w:lastRenderedPageBreak/>
         <w:t xml:space="preserve">Optional Figure Format: </w:t>
       </w:r>
       <w:r>
@@ -11314,7 +11551,6 @@
         <w:rPr>
           <w:lang w:eastAsia="en-US"/>
         </w:rPr>
-        <w:lastRenderedPageBreak/>
         <w:drawing>
           <wp:inline distT="0" distB="0" distL="0" distR="0" wp14:anchorId="3D207853" wp14:editId="4F21D6F6">
             <wp:extent cx="3356385" cy="1111080"/>
@@ -11396,6 +11632,7 @@
         <w:pStyle w:val="Heading4"/>
       </w:pPr>
       <w:r>
+        <w:lastRenderedPageBreak/>
         <w:t xml:space="preserve">Optional Figure Format: Figure Title </w:t>
       </w:r>
       <w:r>
@@ -11643,7 +11880,6 @@
         <w:rPr>
           <w:noProof/>
         </w:rPr>
-        <w:lastRenderedPageBreak/>
         <mc:AlternateContent>
           <mc:Choice Requires="wps">
             <w:drawing>
@@ -12069,6 +12305,7 @@
         <w:rPr>
           <w:color w:val="000000" w:themeColor="text1"/>
         </w:rPr>
+        <w:lastRenderedPageBreak/>
         <w:t>Tables</w:t>
       </w:r>
       <w:bookmarkEnd w:id="37"/>
@@ -12248,7 +12485,6 @@
         <w:ind w:left="1440" w:hanging="720"/>
       </w:pPr>
       <w:r>
-        <w:lastRenderedPageBreak/>
         <w:t xml:space="preserve">Place </w:t>
       </w:r>
       <w:r>
@@ -13535,7 +13771,6 @@
                 <w:sz w:val="20"/>
                 <w:szCs w:val="22"/>
               </w:rPr>
-              <w:lastRenderedPageBreak/>
               <w:t xml:space="preserve">FIGURE </w:t>
             </w:r>
           </w:p>
@@ -14649,7 +14884,6 @@
       <w:bookmarkStart w:id="46" w:name="_Toc422821073"/>
       <w:bookmarkStart w:id="47" w:name="_Toc488268803"/>
       <w:r>
-        <w:lastRenderedPageBreak/>
         <w:t xml:space="preserve">Block </w:t>
       </w:r>
       <w:r>
@@ -14940,6 +15174,7 @@
       <w:bookmarkEnd w:id="48"/>
       <w:bookmarkEnd w:id="49"/>
       <w:r>
+        <w:lastRenderedPageBreak/>
         <w:t>Table of contents</w:t>
       </w:r>
       <w:bookmarkEnd w:id="50"/>
@@ -15170,7 +15405,6 @@
         <w:pStyle w:val="Heading5"/>
       </w:pPr>
       <w:r>
-        <w:lastRenderedPageBreak/>
         <w:t>T</w:t>
       </w:r>
       <w:r>
@@ -15261,7 +15495,11 @@
         <w:t xml:space="preserve"> down the reader with detailed information.</w:t>
       </w:r>
       <w:r>
-        <w:t xml:space="preserve"> Word will also update the Lists of Figures and </w:t>
+        <w:t xml:space="preserve"> </w:t>
+      </w:r>
+      <w:r>
+        <w:lastRenderedPageBreak/>
+        <w:t xml:space="preserve">Word will also update the Lists of Figures and </w:t>
       </w:r>
       <w:r>
         <w:t xml:space="preserve">List of </w:t>
@@ -15416,7 +15654,6 @@
         <w:pStyle w:val="ALLPARAGRAPH"/>
       </w:pPr>
       <w:r>
-        <w:lastRenderedPageBreak/>
         <w:t>Also, RefWorks users must abandon the check-in/check-out feature of SharePoint. Instead, download the thesis from Shar</w:t>
       </w:r>
       <w:r>
@@ -15512,6 +15749,7 @@
         <w:rPr>
           <w:noProof/>
         </w:rPr>
+        <w:lastRenderedPageBreak/>
         <mc:AlternateContent>
           <mc:Choice Requires="wps">
             <w:drawing>
@@ -15842,7 +16080,6 @@
         </w:numPr>
       </w:pPr>
       <w:r>
-        <w:lastRenderedPageBreak/>
         <w:t xml:space="preserve">Next, when you are sure all figures and tables are in their permanent positions, highlight all </w:t>
       </w:r>
       <w:r>
@@ -16096,7 +16333,6 @@
         <w:pStyle w:val="ListNumber"/>
       </w:pPr>
       <w:r>
-        <w:lastRenderedPageBreak/>
         <w:t xml:space="preserve">Now click </w:t>
       </w:r>
       <w:r>
@@ -18844,7 +19080,7 @@
         <w:rStyle w:val="PageNumber"/>
         <w:noProof/>
       </w:rPr>
-      <w:t>17</w:t>
+      <w:t>18</w:t>
     </w:r>
     <w:r>
       <w:rPr>
@@ -19500,7 +19736,7 @@
   <w:abstractNum w:abstractNumId="13" w15:restartNumberingAfterBreak="0">
     <w:nsid w:val="28440057"/>
     <w:multiLevelType w:val="multilevel"/>
-    <w:tmpl w:val="DB3AF50A"/>
+    <w:tmpl w:val="995A94D4"/>
     <w:lvl w:ilvl="0">
       <w:start w:val="1"/>
       <w:numFmt w:val="decimal"/>
@@ -21406,6 +21642,36 @@
   </w:num>
   <w:num w:numId="42">
     <w:abstractNumId w:val="10"/>
+  </w:num>
+  <w:num w:numId="43">
+    <w:abstractNumId w:val="13"/>
+    <w:lvlOverride w:ilvl="0">
+      <w:startOverride w:val="1"/>
+    </w:lvlOverride>
+    <w:lvlOverride w:ilvl="1">
+      <w:startOverride w:val="1"/>
+    </w:lvlOverride>
+    <w:lvlOverride w:ilvl="2">
+      <w:startOverride w:val="1"/>
+    </w:lvlOverride>
+    <w:lvlOverride w:ilvl="3">
+      <w:startOverride w:val="1"/>
+    </w:lvlOverride>
+    <w:lvlOverride w:ilvl="4">
+      <w:startOverride w:val="1"/>
+    </w:lvlOverride>
+    <w:lvlOverride w:ilvl="5">
+      <w:startOverride w:val="1"/>
+    </w:lvlOverride>
+    <w:lvlOverride w:ilvl="6">
+      <w:startOverride w:val="1"/>
+    </w:lvlOverride>
+    <w:lvlOverride w:ilvl="7">
+      <w:startOverride w:val="1"/>
+    </w:lvlOverride>
+    <w:lvlOverride w:ilvl="8">
+      <w:startOverride w:val="1"/>
+    </w:lvlOverride>
   </w:num>
   <w:numIdMacAtCleanup w:val="16"/>
 </w:numbering>
@@ -22236,7 +22502,7 @@
     <w:name w:val="List Number"/>
     <w:basedOn w:val="Normal"/>
     <w:autoRedefine/>
-    <w:rsid w:val="006C2704"/>
+    <w:rsid w:val="007B1116"/>
     <w:pPr>
       <w:numPr>
         <w:numId w:val="32"/>
@@ -27296,9 +27562,11 @@
     <w:rsid w:val="000323B7"/>
     <w:rsid w:val="00114E94"/>
     <w:rsid w:val="00392724"/>
+    <w:rsid w:val="00531097"/>
     <w:rsid w:val="006135F0"/>
     <w:rsid w:val="00624A51"/>
     <w:rsid w:val="007B1979"/>
+    <w:rsid w:val="007F362E"/>
     <w:rsid w:val="0091021A"/>
     <w:rsid w:val="009413EF"/>
     <w:rsid w:val="00945C15"/>
@@ -27306,6 +27574,8 @@
     <w:rsid w:val="00A0348D"/>
     <w:rsid w:val="00AC0260"/>
     <w:rsid w:val="00C24279"/>
+    <w:rsid w:val="00D529A5"/>
+    <w:rsid w:val="00E54721"/>
     <w:rsid w:val="00F078A9"/>
   </w:rsids>
   <m:mathPr>
@@ -28367,6 +28637,28 @@
     <b:City>Fremont, California</b:City>
     <b:RefOrder>12</b:RefOrder>
   </b:Source>
+  <b:Source>
+    <b:Tag>100CubeSats</b:Tag>
+    <b:SourceType>JournalArticle</b:SourceType>
+    <b:Guid>{05895238-E6F2-4AEE-9AE9-655C6BC4715F}</b:Guid>
+    <b:Title>The first one hundred CubeSats: a statistical look</b:Title>
+    <b:Year>2013</b:Year>
+    <b:Author>
+      <b:Author>
+        <b:NameList>
+          <b:Person>
+            <b:Last>Swartout</b:Last>
+            <b:First>Michael</b:First>
+          </b:Person>
+        </b:NameList>
+      </b:Author>
+    </b:Author>
+    <b:JournalName>Journal of Small Satellites</b:JournalName>
+    <b:Pages>213-233</b:Pages>
+    <b:Volume>2</b:Volume>
+    <b:Issue>2</b:Issue>
+    <b:RefOrder>13</b:RefOrder>
+  </b:Source>
 </b:Sources>
 </file>
 
@@ -28387,7 +28679,7 @@
 </file>
 
 <file path=customXml/itemProps3.xml><?xml version="1.0" encoding="utf-8"?>
-<ds:datastoreItem xmlns:ds="http://schemas.openxmlformats.org/officeDocument/2006/customXml" ds:itemID="{B203C06E-99B0-4A7A-9B83-9ECBDD491A99}">
+<ds:datastoreItem xmlns:ds="http://schemas.openxmlformats.org/officeDocument/2006/customXml" ds:itemID="{27A196C8-FF02-4900-ACBD-F0BFF8FA89B9}">
   <ds:schemaRefs>
     <ds:schemaRef ds:uri="http://schemas.openxmlformats.org/officeDocument/2006/bibliography"/>
   </ds:schemaRefs>

</xml_diff>

<commit_message>
update on thesis writing
</commit_message>
<xml_diff>
--- a/writing/ThesisBanuelos.docx
+++ b/writing/ThesisBanuelos.docx
@@ -209,7 +209,7 @@
         <mc:AlternateContent>
           <mc:Choice Requires="wps">
             <w:drawing>
-              <wp:anchor distT="0" distB="0" distL="114300" distR="114300" simplePos="0" relativeHeight="251648000" behindDoc="0" locked="0" layoutInCell="1" allowOverlap="1" wp14:anchorId="12E59EFE" wp14:editId="636C516D">
+              <wp:anchor distT="0" distB="0" distL="114300" distR="114300" simplePos="0" relativeHeight="251642368" behindDoc="0" locked="0" layoutInCell="1" allowOverlap="1" wp14:anchorId="12E59EFE" wp14:editId="636C516D">
                 <wp:simplePos x="0" y="0"/>
                 <wp:positionH relativeFrom="column">
                   <wp:posOffset>678815</wp:posOffset>
@@ -414,7 +414,7 @@
                 <v:stroke joinstyle="miter"/>
                 <v:path gradientshapeok="t" o:connecttype="rect"/>
               </v:shapetype>
-              <v:shape id="Text Box 36" o:spid="_x0000_s1026" type="#_x0000_t202" style="position:absolute;left:0;text-align:left;margin-left:53.45pt;margin-top:20.4pt;width:327.8pt;height:158.2pt;z-index:251648000;visibility:visible;mso-wrap-style:square;mso-width-percent:0;mso-height-percent:0;mso-wrap-distance-left:9pt;mso-wrap-distance-top:0;mso-wrap-distance-right:9pt;mso-wrap-distance-bottom:0;mso-position-horizontal:absolute;mso-position-horizontal-relative:text;mso-position-vertical:absolute;mso-position-vertical-relative:text;mso-width-percent:0;mso-height-percent:0;mso-width-relative:page;mso-height-relative:page;v-text-anchor:top" o:gfxdata="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" filled="f" strokecolor="windowText" strokeweight="1pt">
+              <v:shape id="Text Box 36" o:spid="_x0000_s1026" type="#_x0000_t202" style="position:absolute;left:0;text-align:left;margin-left:53.45pt;margin-top:20.4pt;width:327.8pt;height:158.2pt;z-index:251642368;visibility:visible;mso-wrap-style:square;mso-width-percent:0;mso-height-percent:0;mso-wrap-distance-left:9pt;mso-wrap-distance-top:0;mso-wrap-distance-right:9pt;mso-wrap-distance-bottom:0;mso-position-horizontal:absolute;mso-position-horizontal-relative:text;mso-position-vertical:absolute;mso-position-vertical-relative:text;mso-width-percent:0;mso-height-percent:0;mso-width-relative:page;mso-height-relative:page;v-text-anchor:top" o:gfxdata="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" filled="f" strokecolor="windowText" strokeweight="1pt">
                 <v:textbox style="mso-fit-shape-to-text:t">
                   <w:txbxContent>
                     <w:sdt>
@@ -3545,7 +3545,7 @@
         <w:fldChar w:fldCharType="begin"/>
       </w:r>
       <w:r>
-        <w:instrText xml:space="preserve"> PAGEREF _Toc488268796 \h </w:instrText>
+        <w:instrText xml:space="preserve"> PAGEREF _Toc491038580 \h </w:instrText>
       </w:r>
       <w:r>
         <w:fldChar w:fldCharType="separate"/>
@@ -3591,7 +3591,7 @@
         <w:fldChar w:fldCharType="begin"/>
       </w:r>
       <w:r>
-        <w:instrText xml:space="preserve"> PAGEREF _Toc488268797 \h </w:instrText>
+        <w:instrText xml:space="preserve"> PAGEREF _Toc491038581 \h </w:instrText>
       </w:r>
       <w:r>
         <w:fldChar w:fldCharType="separate"/>
@@ -3637,7 +3637,7 @@
         <w:fldChar w:fldCharType="begin"/>
       </w:r>
       <w:r>
-        <w:instrText xml:space="preserve"> PAGEREF _Toc488268798 \h </w:instrText>
+        <w:instrText xml:space="preserve"> PAGEREF _Toc491038582 \h </w:instrText>
       </w:r>
       <w:r>
         <w:fldChar w:fldCharType="separate"/>
@@ -3674,7 +3674,7 @@
         <w:tab/>
       </w:r>
       <w:r>
-        <w:t>BODY TEXT STYLES</w:t>
+        <w:t>Research Questions</w:t>
       </w:r>
       <w:r>
         <w:tab/>
@@ -3683,195 +3683,13 @@
         <w:fldChar w:fldCharType="begin"/>
       </w:r>
       <w:r>
-        <w:instrText xml:space="preserve"> PAGEREF _Toc488268799 \h </w:instrText>
+        <w:instrText xml:space="preserve"> PAGEREF _Toc491038583 \h </w:instrText>
       </w:r>
       <w:r>
         <w:fldChar w:fldCharType="separate"/>
       </w:r>
       <w:r>
-        <w:t>3</w:t>
-      </w:r>
-      <w:r>
-        <w:fldChar w:fldCharType="end"/>
-      </w:r>
-    </w:p>
-    <w:p>
-      <w:pPr>
-        <w:pStyle w:val="TOC3"/>
-        <w:rPr>
-          <w:rFonts w:asciiTheme="minorHAnsi" w:eastAsiaTheme="minorEastAsia" w:hAnsiTheme="minorHAnsi" w:cstheme="minorBidi"/>
-          <w:b w:val="0"/>
-          <w:sz w:val="22"/>
-          <w:szCs w:val="22"/>
-        </w:rPr>
-      </w:pPr>
-      <w:r>
-        <w:t>1.</w:t>
-      </w:r>
-      <w:r>
-        <w:rPr>
-          <w:rFonts w:asciiTheme="minorHAnsi" w:eastAsiaTheme="minorEastAsia" w:hAnsiTheme="minorHAnsi" w:cstheme="minorBidi"/>
-          <w:b w:val="0"/>
-          <w:sz w:val="22"/>
-          <w:szCs w:val="22"/>
-        </w:rPr>
-        <w:tab/>
-      </w:r>
-      <w:r>
-        <w:t>Figures</w:t>
-      </w:r>
-      <w:r>
-        <w:tab/>
-      </w:r>
-      <w:r>
-        <w:fldChar w:fldCharType="begin"/>
-      </w:r>
-      <w:r>
-        <w:instrText xml:space="preserve"> PAGEREF _Toc488268800 \h </w:instrText>
-      </w:r>
-      <w:r>
-        <w:fldChar w:fldCharType="separate"/>
-      </w:r>
-      <w:r>
-        <w:t>4</w:t>
-      </w:r>
-      <w:r>
-        <w:fldChar w:fldCharType="end"/>
-      </w:r>
-    </w:p>
-    <w:p>
-      <w:pPr>
-        <w:pStyle w:val="TOC3"/>
-        <w:rPr>
-          <w:rFonts w:asciiTheme="minorHAnsi" w:eastAsiaTheme="minorEastAsia" w:hAnsiTheme="minorHAnsi" w:cstheme="minorBidi"/>
-          <w:b w:val="0"/>
-          <w:sz w:val="22"/>
-          <w:szCs w:val="22"/>
-        </w:rPr>
-      </w:pPr>
-      <w:r>
-        <w:rPr>
-          <w:color w:val="000000" w:themeColor="text1"/>
-        </w:rPr>
-        <w:t>2.</w:t>
-      </w:r>
-      <w:r>
-        <w:rPr>
-          <w:rFonts w:asciiTheme="minorHAnsi" w:eastAsiaTheme="minorEastAsia" w:hAnsiTheme="minorHAnsi" w:cstheme="minorBidi"/>
-          <w:b w:val="0"/>
-          <w:sz w:val="22"/>
-          <w:szCs w:val="22"/>
-        </w:rPr>
-        <w:tab/>
-      </w:r>
-      <w:r>
-        <w:rPr>
-          <w:color w:val="000000" w:themeColor="text1"/>
-        </w:rPr>
-        <w:t>Tables</w:t>
-      </w:r>
-      <w:r>
-        <w:tab/>
-      </w:r>
-      <w:r>
-        <w:fldChar w:fldCharType="begin"/>
-      </w:r>
-      <w:r>
-        <w:instrText xml:space="preserve"> PAGEREF _Toc488268801 \h </w:instrText>
-      </w:r>
-      <w:r>
-        <w:fldChar w:fldCharType="separate"/>
-      </w:r>
-      <w:r>
-        <w:t>10</w:t>
-      </w:r>
-      <w:r>
-        <w:fldChar w:fldCharType="end"/>
-      </w:r>
-    </w:p>
-    <w:p>
-      <w:pPr>
-        <w:pStyle w:val="TOC3"/>
-        <w:rPr>
-          <w:rFonts w:asciiTheme="minorHAnsi" w:eastAsiaTheme="minorEastAsia" w:hAnsiTheme="minorHAnsi" w:cstheme="minorBidi"/>
-          <w:b w:val="0"/>
-          <w:sz w:val="22"/>
-          <w:szCs w:val="22"/>
-        </w:rPr>
-      </w:pPr>
-      <w:r>
-        <w:t>3.</w:t>
-      </w:r>
-      <w:r>
-        <w:rPr>
-          <w:rFonts w:asciiTheme="minorHAnsi" w:eastAsiaTheme="minorEastAsia" w:hAnsiTheme="minorHAnsi" w:cstheme="minorBidi"/>
-          <w:b w:val="0"/>
-          <w:sz w:val="22"/>
-          <w:szCs w:val="22"/>
-        </w:rPr>
-        <w:tab/>
-      </w:r>
-      <w:r>
-        <w:t>Bulleted and Numbered Lists</w:t>
-      </w:r>
-      <w:r>
-        <w:tab/>
-      </w:r>
-      <w:r>
-        <w:fldChar w:fldCharType="begin"/>
-      </w:r>
-      <w:r>
-        <w:instrText xml:space="preserve"> PAGEREF _Toc488268802 \h </w:instrText>
-      </w:r>
-      <w:r>
-        <w:fldChar w:fldCharType="separate"/>
-      </w:r>
-      <w:r>
-        <w:t>12</w:t>
-      </w:r>
-      <w:r>
-        <w:fldChar w:fldCharType="end"/>
-      </w:r>
-    </w:p>
-    <w:p>
-      <w:pPr>
-        <w:pStyle w:val="TOC3"/>
-        <w:rPr>
-          <w:rFonts w:asciiTheme="minorHAnsi" w:eastAsiaTheme="minorEastAsia" w:hAnsiTheme="minorHAnsi" w:cstheme="minorBidi"/>
-          <w:b w:val="0"/>
-          <w:sz w:val="22"/>
-          <w:szCs w:val="22"/>
-        </w:rPr>
-      </w:pPr>
-      <w:r>
-        <w:t>4.</w:t>
-      </w:r>
-      <w:r>
-        <w:rPr>
-          <w:rFonts w:asciiTheme="minorHAnsi" w:eastAsiaTheme="minorEastAsia" w:hAnsiTheme="minorHAnsi" w:cstheme="minorBidi"/>
-          <w:b w:val="0"/>
-          <w:sz w:val="22"/>
-          <w:szCs w:val="22"/>
-        </w:rPr>
-        <w:tab/>
-      </w:r>
-      <w:r>
-        <w:t>Block Quotes</w:t>
-      </w:r>
-      <w:r>
-        <w:tab/>
-      </w:r>
-      <w:r>
-        <w:fldChar w:fldCharType="begin"/>
-      </w:r>
-      <w:r>
-        <w:instrText xml:space="preserve"> PAGEREF _Toc488268803 \h </w:instrText>
-      </w:r>
-      <w:r>
-        <w:fldChar w:fldCharType="separate"/>
-      </w:r>
-      <w:r>
-        <w:t>13</w:t>
+        <w:t>5</w:t>
       </w:r>
       <w:r>
         <w:fldChar w:fldCharType="end"/>
@@ -3902,7 +3720,7 @@
         <w:tab/>
       </w:r>
       <w:r>
-        <w:t>Table of contents</w:t>
+        <w:t>scope</w:t>
       </w:r>
       <w:r>
         <w:tab/>
@@ -3911,13 +3729,13 @@
         <w:fldChar w:fldCharType="begin"/>
       </w:r>
       <w:r>
-        <w:instrText xml:space="preserve"> PAGEREF _Toc488268804 \h </w:instrText>
+        <w:instrText xml:space="preserve"> PAGEREF _Toc491038584 \h </w:instrText>
       </w:r>
       <w:r>
         <w:fldChar w:fldCharType="separate"/>
       </w:r>
       <w:r>
-        <w:t>13</w:t>
+        <w:t>5</w:t>
       </w:r>
       <w:r>
         <w:fldChar w:fldCharType="end"/>
@@ -3948,7 +3766,7 @@
         <w:tab/>
       </w:r>
       <w:r>
-        <w:t>zotero, refworks and the like</w:t>
+        <w:t>Approach</w:t>
       </w:r>
       <w:r>
         <w:tab/>
@@ -3957,13 +3775,13 @@
         <w:fldChar w:fldCharType="begin"/>
       </w:r>
       <w:r>
-        <w:instrText xml:space="preserve"> PAGEREF _Toc488268805 \h </w:instrText>
+        <w:instrText xml:space="preserve"> PAGEREF _Toc491038585 \h </w:instrText>
       </w:r>
       <w:r>
         <w:fldChar w:fldCharType="separate"/>
       </w:r>
       <w:r>
-        <w:t>15</w:t>
+        <w:t>6</w:t>
       </w:r>
       <w:r>
         <w:fldChar w:fldCharType="end"/>
@@ -3994,7 +3812,7 @@
         <w:tab/>
       </w:r>
       <w:r>
-        <w:t>blank pages</w:t>
+        <w:t>Thesis Structure</w:t>
       </w:r>
       <w:r>
         <w:tab/>
@@ -4003,13 +3821,13 @@
         <w:fldChar w:fldCharType="begin"/>
       </w:r>
       <w:r>
-        <w:instrText xml:space="preserve"> PAGEREF _Toc488268806 \h </w:instrText>
+        <w:instrText xml:space="preserve"> PAGEREF _Toc491038586 \h </w:instrText>
       </w:r>
       <w:r>
         <w:fldChar w:fldCharType="separate"/>
       </w:r>
       <w:r>
-        <w:t>15</w:t>
+        <w:t>6</w:t>
       </w:r>
       <w:r>
         <w:fldChar w:fldCharType="end"/>
@@ -4017,7 +3835,7 @@
     </w:p>
     <w:p>
       <w:pPr>
-        <w:pStyle w:val="TOC2"/>
+        <w:pStyle w:val="TOC1"/>
         <w:rPr>
           <w:rFonts w:asciiTheme="minorHAnsi" w:eastAsiaTheme="minorEastAsia" w:hAnsiTheme="minorHAnsi" w:cstheme="minorBidi"/>
           <w:b w:val="0"/>
@@ -4027,7 +3845,7 @@
         </w:rPr>
       </w:pPr>
       <w:r>
-        <w:t>G.</w:t>
+        <w:t>II.</w:t>
       </w:r>
       <w:r>
         <w:rPr>
@@ -4040,7 +3858,7 @@
         <w:tab/>
       </w:r>
       <w:r>
-        <w:t>Cross referencing</w:t>
+        <w:t>Background</w:t>
       </w:r>
       <w:r>
         <w:tab/>
@@ -4049,13 +3867,13 @@
         <w:fldChar w:fldCharType="begin"/>
       </w:r>
       <w:r>
-        <w:instrText xml:space="preserve"> PAGEREF _Toc488268807 \h </w:instrText>
+        <w:instrText xml:space="preserve"> PAGEREF _Toc491038587 \h </w:instrText>
       </w:r>
       <w:r>
         <w:fldChar w:fldCharType="separate"/>
       </w:r>
       <w:r>
-        <w:t>16</w:t>
+        <w:t>8</w:t>
       </w:r>
       <w:r>
         <w:fldChar w:fldCharType="end"/>
@@ -4073,7 +3891,7 @@
         </w:rPr>
       </w:pPr>
       <w:r>
-        <w:t>H.</w:t>
+        <w:t>A.</w:t>
       </w:r>
       <w:r>
         <w:rPr>
@@ -4086,7 +3904,7 @@
         <w:tab/>
       </w:r>
       <w:r>
-        <w:t>equations</w:t>
+        <w:t>Problem Space: Low Bandidth in UHF and VHF bands</w:t>
       </w:r>
       <w:r>
         <w:tab/>
@@ -4095,13 +3913,13 @@
         <w:fldChar w:fldCharType="begin"/>
       </w:r>
       <w:r>
-        <w:instrText xml:space="preserve"> PAGEREF _Toc488268808 \h </w:instrText>
+        <w:instrText xml:space="preserve"> PAGEREF _Toc491038588 \h </w:instrText>
       </w:r>
       <w:r>
         <w:fldChar w:fldCharType="separate"/>
       </w:r>
       <w:r>
-        <w:t>16</w:t>
+        <w:t>8</w:t>
       </w:r>
       <w:r>
         <w:fldChar w:fldCharType="end"/>
@@ -4109,7 +3927,95 @@
     </w:p>
     <w:p>
       <w:pPr>
-        <w:pStyle w:val="TOC1"/>
+        <w:pStyle w:val="TOC3"/>
+        <w:rPr>
+          <w:rFonts w:asciiTheme="minorHAnsi" w:eastAsiaTheme="minorEastAsia" w:hAnsiTheme="minorHAnsi" w:cstheme="minorBidi"/>
+          <w:b w:val="0"/>
+          <w:sz w:val="22"/>
+          <w:szCs w:val="22"/>
+        </w:rPr>
+      </w:pPr>
+      <w:r>
+        <w:t>1.</w:t>
+      </w:r>
+      <w:r>
+        <w:rPr>
+          <w:rFonts w:asciiTheme="minorHAnsi" w:eastAsiaTheme="minorEastAsia" w:hAnsiTheme="minorHAnsi" w:cstheme="minorBidi"/>
+          <w:b w:val="0"/>
+          <w:sz w:val="22"/>
+          <w:szCs w:val="22"/>
+        </w:rPr>
+        <w:tab/>
+      </w:r>
+      <w:r>
+        <w:t>Common Nanosatellite Frequency and Bit Rate Ranges</w:t>
+      </w:r>
+      <w:r>
+        <w:tab/>
+      </w:r>
+      <w:r>
+        <w:fldChar w:fldCharType="begin"/>
+      </w:r>
+      <w:r>
+        <w:instrText xml:space="preserve"> PAGEREF _Toc491038589 \h </w:instrText>
+      </w:r>
+      <w:r>
+        <w:fldChar w:fldCharType="separate"/>
+      </w:r>
+      <w:r>
+        <w:t>8</w:t>
+      </w:r>
+      <w:r>
+        <w:fldChar w:fldCharType="end"/>
+      </w:r>
+    </w:p>
+    <w:p>
+      <w:pPr>
+        <w:pStyle w:val="TOC3"/>
+        <w:rPr>
+          <w:rFonts w:asciiTheme="minorHAnsi" w:eastAsiaTheme="minorEastAsia" w:hAnsiTheme="minorHAnsi" w:cstheme="minorBidi"/>
+          <w:b w:val="0"/>
+          <w:sz w:val="22"/>
+          <w:szCs w:val="22"/>
+        </w:rPr>
+      </w:pPr>
+      <w:r>
+        <w:t>2.</w:t>
+      </w:r>
+      <w:r>
+        <w:rPr>
+          <w:rFonts w:asciiTheme="minorHAnsi" w:eastAsiaTheme="minorEastAsia" w:hAnsiTheme="minorHAnsi" w:cstheme="minorBidi"/>
+          <w:b w:val="0"/>
+          <w:sz w:val="22"/>
+          <w:szCs w:val="22"/>
+        </w:rPr>
+        <w:tab/>
+      </w:r>
+      <w:r>
+        <w:t>Bit Error Rate and Packet Loss</w:t>
+      </w:r>
+      <w:r>
+        <w:tab/>
+      </w:r>
+      <w:r>
+        <w:fldChar w:fldCharType="begin"/>
+      </w:r>
+      <w:r>
+        <w:instrText xml:space="preserve"> PAGEREF _Toc491038590 \h </w:instrText>
+      </w:r>
+      <w:r>
+        <w:fldChar w:fldCharType="separate"/>
+      </w:r>
+      <w:r>
+        <w:t>10</w:t>
+      </w:r>
+      <w:r>
+        <w:fldChar w:fldCharType="end"/>
+      </w:r>
+    </w:p>
+    <w:p>
+      <w:pPr>
+        <w:pStyle w:val="TOC2"/>
         <w:rPr>
           <w:rFonts w:asciiTheme="minorHAnsi" w:eastAsiaTheme="minorEastAsia" w:hAnsiTheme="minorHAnsi" w:cstheme="minorBidi"/>
           <w:b w:val="0"/>
@@ -4119,7 +4025,7 @@
         </w:rPr>
       </w:pPr>
       <w:r>
-        <w:t>II.</w:t>
+        <w:t>B.</w:t>
       </w:r>
       <w:r>
         <w:rPr>
@@ -4132,7 +4038,7 @@
         <w:tab/>
       </w:r>
       <w:r>
-        <w:t>SAMPLE CHAPTER</w:t>
+        <w:t>Current nanosatellite communication standards</w:t>
       </w:r>
       <w:r>
         <w:tab/>
@@ -4141,13 +4047,101 @@
         <w:fldChar w:fldCharType="begin"/>
       </w:r>
       <w:r>
-        <w:instrText xml:space="preserve"> PAGEREF _Toc488268809 \h </w:instrText>
+        <w:instrText xml:space="preserve"> PAGEREF _Toc491038591 \h </w:instrText>
       </w:r>
       <w:r>
         <w:fldChar w:fldCharType="separate"/>
       </w:r>
       <w:r>
-        <w:t>19</w:t>
+        <w:t>11</w:t>
+      </w:r>
+      <w:r>
+        <w:fldChar w:fldCharType="end"/>
+      </w:r>
+    </w:p>
+    <w:p>
+      <w:pPr>
+        <w:pStyle w:val="TOC3"/>
+        <w:rPr>
+          <w:rFonts w:asciiTheme="minorHAnsi" w:eastAsiaTheme="minorEastAsia" w:hAnsiTheme="minorHAnsi" w:cstheme="minorBidi"/>
+          <w:b w:val="0"/>
+          <w:sz w:val="22"/>
+          <w:szCs w:val="22"/>
+        </w:rPr>
+      </w:pPr>
+      <w:r>
+        <w:t>1.</w:t>
+      </w:r>
+      <w:r>
+        <w:rPr>
+          <w:rFonts w:asciiTheme="minorHAnsi" w:eastAsiaTheme="minorEastAsia" w:hAnsiTheme="minorHAnsi" w:cstheme="minorBidi"/>
+          <w:b w:val="0"/>
+          <w:sz w:val="22"/>
+          <w:szCs w:val="22"/>
+        </w:rPr>
+        <w:tab/>
+      </w:r>
+      <w:r>
+        <w:t>Data overhead</w:t>
+      </w:r>
+      <w:r>
+        <w:tab/>
+      </w:r>
+      <w:r>
+        <w:fldChar w:fldCharType="begin"/>
+      </w:r>
+      <w:r>
+        <w:instrText xml:space="preserve"> PAGEREF _Toc491038592 \h </w:instrText>
+      </w:r>
+      <w:r>
+        <w:fldChar w:fldCharType="separate"/>
+      </w:r>
+      <w:r>
+        <w:t>11</w:t>
+      </w:r>
+      <w:r>
+        <w:fldChar w:fldCharType="end"/>
+      </w:r>
+    </w:p>
+    <w:p>
+      <w:pPr>
+        <w:pStyle w:val="TOC3"/>
+        <w:rPr>
+          <w:rFonts w:asciiTheme="minorHAnsi" w:eastAsiaTheme="minorEastAsia" w:hAnsiTheme="minorHAnsi" w:cstheme="minorBidi"/>
+          <w:b w:val="0"/>
+          <w:sz w:val="22"/>
+          <w:szCs w:val="22"/>
+        </w:rPr>
+      </w:pPr>
+      <w:r>
+        <w:t>2.</w:t>
+      </w:r>
+      <w:r>
+        <w:rPr>
+          <w:rFonts w:asciiTheme="minorHAnsi" w:eastAsiaTheme="minorEastAsia" w:hAnsiTheme="minorHAnsi" w:cstheme="minorBidi"/>
+          <w:b w:val="0"/>
+          <w:sz w:val="22"/>
+          <w:szCs w:val="22"/>
+        </w:rPr>
+        <w:tab/>
+      </w:r>
+      <w:r>
+        <w:t>Connection issues</w:t>
+      </w:r>
+      <w:r>
+        <w:tab/>
+      </w:r>
+      <w:r>
+        <w:fldChar w:fldCharType="begin"/>
+      </w:r>
+      <w:r>
+        <w:instrText xml:space="preserve"> PAGEREF _Toc491038593 \h </w:instrText>
+      </w:r>
+      <w:r>
+        <w:fldChar w:fldCharType="separate"/>
+      </w:r>
+      <w:r>
+        <w:t>14</w:t>
       </w:r>
       <w:r>
         <w:fldChar w:fldCharType="end"/>
@@ -4165,7 +4159,7 @@
         </w:rPr>
       </w:pPr>
       <w:r>
-        <w:t>A.</w:t>
+        <w:t>C.</w:t>
       </w:r>
       <w:r>
         <w:rPr>
@@ -4178,7 +4172,7 @@
         <w:tab/>
       </w:r>
       <w:r>
-        <w:t>THIS IS A HEADING 2</w:t>
+        <w:t>The need for cybersecruity in nanosatellites</w:t>
       </w:r>
       <w:r>
         <w:tab/>
@@ -4187,13 +4181,13 @@
         <w:fldChar w:fldCharType="begin"/>
       </w:r>
       <w:r>
-        <w:instrText xml:space="preserve"> PAGEREF _Toc488268810 \h </w:instrText>
+        <w:instrText xml:space="preserve"> PAGEREF _Toc491038594 \h </w:instrText>
       </w:r>
       <w:r>
         <w:fldChar w:fldCharType="separate"/>
       </w:r>
       <w:r>
-        <w:t>19</w:t>
+        <w:t>15</w:t>
       </w:r>
       <w:r>
         <w:fldChar w:fldCharType="end"/>
@@ -4222,7 +4216,7 @@
         <w:tab/>
       </w:r>
       <w:r>
-        <w:t>Heading 3</w:t>
+        <w:t>Data usage in nanosatellites</w:t>
       </w:r>
       <w:r>
         <w:tab/>
@@ -4231,13 +4225,13 @@
         <w:fldChar w:fldCharType="begin"/>
       </w:r>
       <w:r>
-        <w:instrText xml:space="preserve"> PAGEREF _Toc488268811 \h </w:instrText>
+        <w:instrText xml:space="preserve"> PAGEREF _Toc491038595 \h </w:instrText>
       </w:r>
       <w:r>
         <w:fldChar w:fldCharType="separate"/>
       </w:r>
       <w:r>
-        <w:t>19</w:t>
+        <w:t>16</w:t>
       </w:r>
       <w:r>
         <w:fldChar w:fldCharType="end"/>
@@ -4266,7 +4260,7 @@
         <w:tab/>
       </w:r>
       <w:r>
-        <w:t>Heading 3</w:t>
+        <w:t>Nanosatellite communications information security standards</w:t>
       </w:r>
       <w:r>
         <w:tab/>
@@ -4275,13 +4269,57 @@
         <w:fldChar w:fldCharType="begin"/>
       </w:r>
       <w:r>
-        <w:instrText xml:space="preserve"> PAGEREF _Toc488268812 \h </w:instrText>
+        <w:instrText xml:space="preserve"> PAGEREF _Toc491038596 \h </w:instrText>
       </w:r>
       <w:r>
         <w:fldChar w:fldCharType="separate"/>
       </w:r>
       <w:r>
-        <w:t>22</w:t>
+        <w:t>16</w:t>
+      </w:r>
+      <w:r>
+        <w:fldChar w:fldCharType="end"/>
+      </w:r>
+    </w:p>
+    <w:p>
+      <w:pPr>
+        <w:pStyle w:val="TOC3"/>
+        <w:rPr>
+          <w:rFonts w:asciiTheme="minorHAnsi" w:eastAsiaTheme="minorEastAsia" w:hAnsiTheme="minorHAnsi" w:cstheme="minorBidi"/>
+          <w:b w:val="0"/>
+          <w:sz w:val="22"/>
+          <w:szCs w:val="22"/>
+        </w:rPr>
+      </w:pPr>
+      <w:r>
+        <w:t>3.</w:t>
+      </w:r>
+      <w:r>
+        <w:rPr>
+          <w:rFonts w:asciiTheme="minorHAnsi" w:eastAsiaTheme="minorEastAsia" w:hAnsiTheme="minorHAnsi" w:cstheme="minorBidi"/>
+          <w:b w:val="0"/>
+          <w:sz w:val="22"/>
+          <w:szCs w:val="22"/>
+        </w:rPr>
+        <w:tab/>
+      </w:r>
+      <w:r>
+        <w:t>Nanosatellite communications information security assessment</w:t>
+      </w:r>
+      <w:r>
+        <w:tab/>
+      </w:r>
+      <w:r>
+        <w:fldChar w:fldCharType="begin"/>
+      </w:r>
+      <w:r>
+        <w:instrText xml:space="preserve"> PAGEREF _Toc491038597 \h </w:instrText>
+      </w:r>
+      <w:r>
+        <w:fldChar w:fldCharType="separate"/>
+      </w:r>
+      <w:r>
+        <w:t>18</w:t>
       </w:r>
       <w:r>
         <w:fldChar w:fldCharType="end"/>
@@ -4299,7 +4337,7 @@
         </w:rPr>
       </w:pPr>
       <w:r>
-        <w:t>B.</w:t>
+        <w:t>D.</w:t>
       </w:r>
       <w:r>
         <w:rPr>
@@ -4312,7 +4350,7 @@
         <w:tab/>
       </w:r>
       <w:r>
-        <w:t>This is a heading 2</w:t>
+        <w:t>BODY TEXT STYLES</w:t>
       </w:r>
       <w:r>
         <w:tab/>
@@ -4321,13 +4359,13 @@
         <w:fldChar w:fldCharType="begin"/>
       </w:r>
       <w:r>
-        <w:instrText xml:space="preserve"> PAGEREF _Toc488268813 \h </w:instrText>
+        <w:instrText xml:space="preserve"> PAGEREF _Toc491038598 \h </w:instrText>
       </w:r>
       <w:r>
         <w:fldChar w:fldCharType="separate"/>
       </w:r>
       <w:r>
-        <w:t>23</w:t>
+        <w:t>22</w:t>
       </w:r>
       <w:r>
         <w:fldChar w:fldCharType="end"/>
@@ -4335,7 +4373,189 @@
     </w:p>
     <w:p>
       <w:pPr>
-        <w:pStyle w:val="TOC1"/>
+        <w:pStyle w:val="TOC3"/>
+        <w:rPr>
+          <w:rFonts w:asciiTheme="minorHAnsi" w:eastAsiaTheme="minorEastAsia" w:hAnsiTheme="minorHAnsi" w:cstheme="minorBidi"/>
+          <w:b w:val="0"/>
+          <w:sz w:val="22"/>
+          <w:szCs w:val="22"/>
+        </w:rPr>
+      </w:pPr>
+      <w:r>
+        <w:t>1.</w:t>
+      </w:r>
+      <w:r>
+        <w:rPr>
+          <w:rFonts w:asciiTheme="minorHAnsi" w:eastAsiaTheme="minorEastAsia" w:hAnsiTheme="minorHAnsi" w:cstheme="minorBidi"/>
+          <w:b w:val="0"/>
+          <w:sz w:val="22"/>
+          <w:szCs w:val="22"/>
+        </w:rPr>
+        <w:tab/>
+      </w:r>
+      <w:r>
+        <w:t>Figures</w:t>
+      </w:r>
+      <w:r>
+        <w:tab/>
+      </w:r>
+      <w:r>
+        <w:fldChar w:fldCharType="begin"/>
+      </w:r>
+      <w:r>
+        <w:instrText xml:space="preserve"> PAGEREF _Toc491038599 \h </w:instrText>
+      </w:r>
+      <w:r>
+        <w:fldChar w:fldCharType="separate"/>
+      </w:r>
+      <w:r>
+        <w:t>22</w:t>
+      </w:r>
+      <w:r>
+        <w:fldChar w:fldCharType="end"/>
+      </w:r>
+    </w:p>
+    <w:p>
+      <w:pPr>
+        <w:pStyle w:val="TOC3"/>
+        <w:rPr>
+          <w:rFonts w:asciiTheme="minorHAnsi" w:eastAsiaTheme="minorEastAsia" w:hAnsiTheme="minorHAnsi" w:cstheme="minorBidi"/>
+          <w:b w:val="0"/>
+          <w:sz w:val="22"/>
+          <w:szCs w:val="22"/>
+        </w:rPr>
+      </w:pPr>
+      <w:r>
+        <w:rPr>
+          <w:color w:val="000000" w:themeColor="text1"/>
+        </w:rPr>
+        <w:t>2.</w:t>
+      </w:r>
+      <w:r>
+        <w:rPr>
+          <w:rFonts w:asciiTheme="minorHAnsi" w:eastAsiaTheme="minorEastAsia" w:hAnsiTheme="minorHAnsi" w:cstheme="minorBidi"/>
+          <w:b w:val="0"/>
+          <w:sz w:val="22"/>
+          <w:szCs w:val="22"/>
+        </w:rPr>
+        <w:tab/>
+      </w:r>
+      <w:r>
+        <w:rPr>
+          <w:color w:val="000000" w:themeColor="text1"/>
+        </w:rPr>
+        <w:t>Tables</w:t>
+      </w:r>
+      <w:r>
+        <w:tab/>
+      </w:r>
+      <w:r>
+        <w:fldChar w:fldCharType="begin"/>
+      </w:r>
+      <w:r>
+        <w:instrText xml:space="preserve"> PAGEREF _Toc491038600 \h </w:instrText>
+      </w:r>
+      <w:r>
+        <w:fldChar w:fldCharType="separate"/>
+      </w:r>
+      <w:r>
+        <w:t>29</w:t>
+      </w:r>
+      <w:r>
+        <w:fldChar w:fldCharType="end"/>
+      </w:r>
+    </w:p>
+    <w:p>
+      <w:pPr>
+        <w:pStyle w:val="TOC3"/>
+        <w:rPr>
+          <w:rFonts w:asciiTheme="minorHAnsi" w:eastAsiaTheme="minorEastAsia" w:hAnsiTheme="minorHAnsi" w:cstheme="minorBidi"/>
+          <w:b w:val="0"/>
+          <w:sz w:val="22"/>
+          <w:szCs w:val="22"/>
+        </w:rPr>
+      </w:pPr>
+      <w:r>
+        <w:t>3.</w:t>
+      </w:r>
+      <w:r>
+        <w:rPr>
+          <w:rFonts w:asciiTheme="minorHAnsi" w:eastAsiaTheme="minorEastAsia" w:hAnsiTheme="minorHAnsi" w:cstheme="minorBidi"/>
+          <w:b w:val="0"/>
+          <w:sz w:val="22"/>
+          <w:szCs w:val="22"/>
+        </w:rPr>
+        <w:tab/>
+      </w:r>
+      <w:r>
+        <w:t>Bulleted and Numbered Lists</w:t>
+      </w:r>
+      <w:r>
+        <w:tab/>
+      </w:r>
+      <w:r>
+        <w:fldChar w:fldCharType="begin"/>
+      </w:r>
+      <w:r>
+        <w:instrText xml:space="preserve"> PAGEREF _Toc491038601 \h </w:instrText>
+      </w:r>
+      <w:r>
+        <w:fldChar w:fldCharType="separate"/>
+      </w:r>
+      <w:r>
+        <w:t>31</w:t>
+      </w:r>
+      <w:r>
+        <w:fldChar w:fldCharType="end"/>
+      </w:r>
+    </w:p>
+    <w:p>
+      <w:pPr>
+        <w:pStyle w:val="TOC3"/>
+        <w:rPr>
+          <w:rFonts w:asciiTheme="minorHAnsi" w:eastAsiaTheme="minorEastAsia" w:hAnsiTheme="minorHAnsi" w:cstheme="minorBidi"/>
+          <w:b w:val="0"/>
+          <w:sz w:val="22"/>
+          <w:szCs w:val="22"/>
+        </w:rPr>
+      </w:pPr>
+      <w:r>
+        <w:t>4.</w:t>
+      </w:r>
+      <w:r>
+        <w:rPr>
+          <w:rFonts w:asciiTheme="minorHAnsi" w:eastAsiaTheme="minorEastAsia" w:hAnsiTheme="minorHAnsi" w:cstheme="minorBidi"/>
+          <w:b w:val="0"/>
+          <w:sz w:val="22"/>
+          <w:szCs w:val="22"/>
+        </w:rPr>
+        <w:tab/>
+      </w:r>
+      <w:r>
+        <w:t>Block Quotes</w:t>
+      </w:r>
+      <w:r>
+        <w:tab/>
+      </w:r>
+      <w:r>
+        <w:fldChar w:fldCharType="begin"/>
+      </w:r>
+      <w:r>
+        <w:instrText xml:space="preserve"> PAGEREF _Toc491038602 \h </w:instrText>
+      </w:r>
+      <w:r>
+        <w:fldChar w:fldCharType="separate"/>
+      </w:r>
+      <w:r>
+        <w:t>31</w:t>
+      </w:r>
+      <w:r>
+        <w:fldChar w:fldCharType="end"/>
+      </w:r>
+    </w:p>
+    <w:p>
+      <w:pPr>
+        <w:pStyle w:val="TOC2"/>
         <w:rPr>
           <w:rFonts w:asciiTheme="minorHAnsi" w:eastAsiaTheme="minorEastAsia" w:hAnsiTheme="minorHAnsi" w:cstheme="minorBidi"/>
           <w:b w:val="0"/>
@@ -4345,30 +4565,9 @@
         </w:rPr>
       </w:pPr>
       <w:r>
-        <w:t>appendix.  Optional</w:t>
-      </w:r>
-      <w:r>
-        <w:tab/>
-      </w:r>
-      <w:r>
-        <w:fldChar w:fldCharType="begin"/>
-      </w:r>
-      <w:r>
-        <w:instrText xml:space="preserve"> PAGEREF _Toc488268814 \h </w:instrText>
-      </w:r>
-      <w:r>
-        <w:fldChar w:fldCharType="separate"/>
-      </w:r>
-      <w:r>
-        <w:t>25</w:t>
-      </w:r>
-      <w:r>
-        <w:fldChar w:fldCharType="end"/>
-      </w:r>
-    </w:p>
-    <w:p>
-      <w:pPr>
-        <w:pStyle w:val="TOC1"/>
+        <w:t>E.</w:t>
+      </w:r>
+      <w:r>
         <w:rPr>
           <w:rFonts w:asciiTheme="minorHAnsi" w:eastAsiaTheme="minorEastAsia" w:hAnsiTheme="minorHAnsi" w:cstheme="minorBidi"/>
           <w:b w:val="0"/>
@@ -4376,24 +4575,25 @@
           <w:sz w:val="22"/>
           <w:szCs w:val="22"/>
         </w:rPr>
-      </w:pPr>
-      <w:r>
-        <w:t>List of References</w:t>
-      </w:r>
-      <w:r>
         <w:tab/>
       </w:r>
       <w:r>
+        <w:t>Table of contents</w:t>
+      </w:r>
+      <w:r>
+        <w:tab/>
+      </w:r>
+      <w:r>
         <w:fldChar w:fldCharType="begin"/>
       </w:r>
       <w:r>
-        <w:instrText xml:space="preserve"> PAGEREF _Toc488268815 \h </w:instrText>
+        <w:instrText xml:space="preserve"> PAGEREF _Toc491038603 \h </w:instrText>
       </w:r>
       <w:r>
         <w:fldChar w:fldCharType="separate"/>
       </w:r>
       <w:r>
-        <w:t>27</w:t>
+        <w:t>32</w:t>
       </w:r>
       <w:r>
         <w:fldChar w:fldCharType="end"/>
@@ -4401,7 +4601,7 @@
     </w:p>
     <w:p>
       <w:pPr>
-        <w:pStyle w:val="TOC1"/>
+        <w:pStyle w:val="TOC2"/>
         <w:rPr>
           <w:rFonts w:asciiTheme="minorHAnsi" w:eastAsiaTheme="minorEastAsia" w:hAnsiTheme="minorHAnsi" w:cstheme="minorBidi"/>
           <w:b w:val="0"/>
@@ -4411,6 +4611,483 @@
         </w:rPr>
       </w:pPr>
       <w:r>
+        <w:t>F.</w:t>
+      </w:r>
+      <w:r>
+        <w:rPr>
+          <w:rFonts w:asciiTheme="minorHAnsi" w:eastAsiaTheme="minorEastAsia" w:hAnsiTheme="minorHAnsi" w:cstheme="minorBidi"/>
+          <w:b w:val="0"/>
+          <w:caps w:val="0"/>
+          <w:sz w:val="22"/>
+          <w:szCs w:val="22"/>
+        </w:rPr>
+        <w:tab/>
+      </w:r>
+      <w:r>
+        <w:t>zotero, refworks and the like</w:t>
+      </w:r>
+      <w:r>
+        <w:tab/>
+      </w:r>
+      <w:r>
+        <w:fldChar w:fldCharType="begin"/>
+      </w:r>
+      <w:r>
+        <w:instrText xml:space="preserve"> PAGEREF _Toc491038604 \h </w:instrText>
+      </w:r>
+      <w:r>
+        <w:fldChar w:fldCharType="separate"/>
+      </w:r>
+      <w:r>
+        <w:t>33</w:t>
+      </w:r>
+      <w:r>
+        <w:fldChar w:fldCharType="end"/>
+      </w:r>
+    </w:p>
+    <w:p>
+      <w:pPr>
+        <w:pStyle w:val="TOC2"/>
+        <w:rPr>
+          <w:rFonts w:asciiTheme="minorHAnsi" w:eastAsiaTheme="minorEastAsia" w:hAnsiTheme="minorHAnsi" w:cstheme="minorBidi"/>
+          <w:b w:val="0"/>
+          <w:caps w:val="0"/>
+          <w:sz w:val="22"/>
+          <w:szCs w:val="22"/>
+        </w:rPr>
+      </w:pPr>
+      <w:r>
+        <w:t>G.</w:t>
+      </w:r>
+      <w:r>
+        <w:rPr>
+          <w:rFonts w:asciiTheme="minorHAnsi" w:eastAsiaTheme="minorEastAsia" w:hAnsiTheme="minorHAnsi" w:cstheme="minorBidi"/>
+          <w:b w:val="0"/>
+          <w:caps w:val="0"/>
+          <w:sz w:val="22"/>
+          <w:szCs w:val="22"/>
+        </w:rPr>
+        <w:tab/>
+      </w:r>
+      <w:r>
+        <w:t>blank pages</w:t>
+      </w:r>
+      <w:r>
+        <w:tab/>
+      </w:r>
+      <w:r>
+        <w:fldChar w:fldCharType="begin"/>
+      </w:r>
+      <w:r>
+        <w:instrText xml:space="preserve"> PAGEREF _Toc491038605 \h </w:instrText>
+      </w:r>
+      <w:r>
+        <w:fldChar w:fldCharType="separate"/>
+      </w:r>
+      <w:r>
+        <w:t>33</w:t>
+      </w:r>
+      <w:r>
+        <w:fldChar w:fldCharType="end"/>
+      </w:r>
+    </w:p>
+    <w:p>
+      <w:pPr>
+        <w:pStyle w:val="TOC2"/>
+        <w:rPr>
+          <w:rFonts w:asciiTheme="minorHAnsi" w:eastAsiaTheme="minorEastAsia" w:hAnsiTheme="minorHAnsi" w:cstheme="minorBidi"/>
+          <w:b w:val="0"/>
+          <w:caps w:val="0"/>
+          <w:sz w:val="22"/>
+          <w:szCs w:val="22"/>
+        </w:rPr>
+      </w:pPr>
+      <w:r>
+        <w:t>H.</w:t>
+      </w:r>
+      <w:r>
+        <w:rPr>
+          <w:rFonts w:asciiTheme="minorHAnsi" w:eastAsiaTheme="minorEastAsia" w:hAnsiTheme="minorHAnsi" w:cstheme="minorBidi"/>
+          <w:b w:val="0"/>
+          <w:caps w:val="0"/>
+          <w:sz w:val="22"/>
+          <w:szCs w:val="22"/>
+        </w:rPr>
+        <w:tab/>
+      </w:r>
+      <w:r>
+        <w:t>Cross referencing</w:t>
+      </w:r>
+      <w:r>
+        <w:tab/>
+      </w:r>
+      <w:r>
+        <w:fldChar w:fldCharType="begin"/>
+      </w:r>
+      <w:r>
+        <w:instrText xml:space="preserve"> PAGEREF _Toc491038606 \h </w:instrText>
+      </w:r>
+      <w:r>
+        <w:fldChar w:fldCharType="separate"/>
+      </w:r>
+      <w:r>
+        <w:t>34</w:t>
+      </w:r>
+      <w:r>
+        <w:fldChar w:fldCharType="end"/>
+      </w:r>
+    </w:p>
+    <w:p>
+      <w:pPr>
+        <w:pStyle w:val="TOC2"/>
+        <w:rPr>
+          <w:rFonts w:asciiTheme="minorHAnsi" w:eastAsiaTheme="minorEastAsia" w:hAnsiTheme="minorHAnsi" w:cstheme="minorBidi"/>
+          <w:b w:val="0"/>
+          <w:caps w:val="0"/>
+          <w:sz w:val="22"/>
+          <w:szCs w:val="22"/>
+        </w:rPr>
+      </w:pPr>
+      <w:r>
+        <w:t>I.</w:t>
+      </w:r>
+      <w:r>
+        <w:rPr>
+          <w:rFonts w:asciiTheme="minorHAnsi" w:eastAsiaTheme="minorEastAsia" w:hAnsiTheme="minorHAnsi" w:cstheme="minorBidi"/>
+          <w:b w:val="0"/>
+          <w:caps w:val="0"/>
+          <w:sz w:val="22"/>
+          <w:szCs w:val="22"/>
+        </w:rPr>
+        <w:tab/>
+      </w:r>
+      <w:r>
+        <w:t>equations</w:t>
+      </w:r>
+      <w:r>
+        <w:tab/>
+      </w:r>
+      <w:r>
+        <w:fldChar w:fldCharType="begin"/>
+      </w:r>
+      <w:r>
+        <w:instrText xml:space="preserve"> PAGEREF _Toc491038607 \h </w:instrText>
+      </w:r>
+      <w:r>
+        <w:fldChar w:fldCharType="separate"/>
+      </w:r>
+      <w:r>
+        <w:t>34</w:t>
+      </w:r>
+      <w:r>
+        <w:fldChar w:fldCharType="end"/>
+      </w:r>
+    </w:p>
+    <w:p>
+      <w:pPr>
+        <w:pStyle w:val="TOC1"/>
+        <w:rPr>
+          <w:rFonts w:asciiTheme="minorHAnsi" w:eastAsiaTheme="minorEastAsia" w:hAnsiTheme="minorHAnsi" w:cstheme="minorBidi"/>
+          <w:b w:val="0"/>
+          <w:caps w:val="0"/>
+          <w:sz w:val="22"/>
+          <w:szCs w:val="22"/>
+        </w:rPr>
+      </w:pPr>
+      <w:r>
+        <w:t>III.</w:t>
+      </w:r>
+      <w:r>
+        <w:rPr>
+          <w:rFonts w:asciiTheme="minorHAnsi" w:eastAsiaTheme="minorEastAsia" w:hAnsiTheme="minorHAnsi" w:cstheme="minorBidi"/>
+          <w:b w:val="0"/>
+          <w:caps w:val="0"/>
+          <w:sz w:val="22"/>
+          <w:szCs w:val="22"/>
+        </w:rPr>
+        <w:tab/>
+      </w:r>
+      <w:r>
+        <w:t>SAMPLE CHAPTER</w:t>
+      </w:r>
+      <w:r>
+        <w:tab/>
+      </w:r>
+      <w:r>
+        <w:fldChar w:fldCharType="begin"/>
+      </w:r>
+      <w:r>
+        <w:instrText xml:space="preserve"> PAGEREF _Toc491038608 \h </w:instrText>
+      </w:r>
+      <w:r>
+        <w:fldChar w:fldCharType="separate"/>
+      </w:r>
+      <w:r>
+        <w:t>37</w:t>
+      </w:r>
+      <w:r>
+        <w:fldChar w:fldCharType="end"/>
+      </w:r>
+    </w:p>
+    <w:p>
+      <w:pPr>
+        <w:pStyle w:val="TOC2"/>
+        <w:rPr>
+          <w:rFonts w:asciiTheme="minorHAnsi" w:eastAsiaTheme="minorEastAsia" w:hAnsiTheme="minorHAnsi" w:cstheme="minorBidi"/>
+          <w:b w:val="0"/>
+          <w:caps w:val="0"/>
+          <w:sz w:val="22"/>
+          <w:szCs w:val="22"/>
+        </w:rPr>
+      </w:pPr>
+      <w:r>
+        <w:t>A.</w:t>
+      </w:r>
+      <w:r>
+        <w:rPr>
+          <w:rFonts w:asciiTheme="minorHAnsi" w:eastAsiaTheme="minorEastAsia" w:hAnsiTheme="minorHAnsi" w:cstheme="minorBidi"/>
+          <w:b w:val="0"/>
+          <w:caps w:val="0"/>
+          <w:sz w:val="22"/>
+          <w:szCs w:val="22"/>
+        </w:rPr>
+        <w:tab/>
+      </w:r>
+      <w:r>
+        <w:t>THIS IS A HEADING 2</w:t>
+      </w:r>
+      <w:r>
+        <w:tab/>
+      </w:r>
+      <w:r>
+        <w:fldChar w:fldCharType="begin"/>
+      </w:r>
+      <w:r>
+        <w:instrText xml:space="preserve"> PAGEREF _Toc491038609 \h </w:instrText>
+      </w:r>
+      <w:r>
+        <w:fldChar w:fldCharType="separate"/>
+      </w:r>
+      <w:r>
+        <w:t>37</w:t>
+      </w:r>
+      <w:r>
+        <w:fldChar w:fldCharType="end"/>
+      </w:r>
+    </w:p>
+    <w:p>
+      <w:pPr>
+        <w:pStyle w:val="TOC3"/>
+        <w:rPr>
+          <w:rFonts w:asciiTheme="minorHAnsi" w:eastAsiaTheme="minorEastAsia" w:hAnsiTheme="minorHAnsi" w:cstheme="minorBidi"/>
+          <w:b w:val="0"/>
+          <w:sz w:val="22"/>
+          <w:szCs w:val="22"/>
+        </w:rPr>
+      </w:pPr>
+      <w:r>
+        <w:t>1.</w:t>
+      </w:r>
+      <w:r>
+        <w:rPr>
+          <w:rFonts w:asciiTheme="minorHAnsi" w:eastAsiaTheme="minorEastAsia" w:hAnsiTheme="minorHAnsi" w:cstheme="minorBidi"/>
+          <w:b w:val="0"/>
+          <w:sz w:val="22"/>
+          <w:szCs w:val="22"/>
+        </w:rPr>
+        <w:tab/>
+      </w:r>
+      <w:r>
+        <w:t>Heading 3</w:t>
+      </w:r>
+      <w:r>
+        <w:tab/>
+      </w:r>
+      <w:r>
+        <w:fldChar w:fldCharType="begin"/>
+      </w:r>
+      <w:r>
+        <w:instrText xml:space="preserve"> PAGEREF _Toc491038610 \h </w:instrText>
+      </w:r>
+      <w:r>
+        <w:fldChar w:fldCharType="separate"/>
+      </w:r>
+      <w:r>
+        <w:t>37</w:t>
+      </w:r>
+      <w:r>
+        <w:fldChar w:fldCharType="end"/>
+      </w:r>
+    </w:p>
+    <w:p>
+      <w:pPr>
+        <w:pStyle w:val="TOC3"/>
+        <w:rPr>
+          <w:rFonts w:asciiTheme="minorHAnsi" w:eastAsiaTheme="minorEastAsia" w:hAnsiTheme="minorHAnsi" w:cstheme="minorBidi"/>
+          <w:b w:val="0"/>
+          <w:sz w:val="22"/>
+          <w:szCs w:val="22"/>
+        </w:rPr>
+      </w:pPr>
+      <w:r>
+        <w:lastRenderedPageBreak/>
+        <w:t>2.</w:t>
+      </w:r>
+      <w:r>
+        <w:rPr>
+          <w:rFonts w:asciiTheme="minorHAnsi" w:eastAsiaTheme="minorEastAsia" w:hAnsiTheme="minorHAnsi" w:cstheme="minorBidi"/>
+          <w:b w:val="0"/>
+          <w:sz w:val="22"/>
+          <w:szCs w:val="22"/>
+        </w:rPr>
+        <w:tab/>
+      </w:r>
+      <w:r>
+        <w:t>Heading 3</w:t>
+      </w:r>
+      <w:r>
+        <w:tab/>
+      </w:r>
+      <w:r>
+        <w:fldChar w:fldCharType="begin"/>
+      </w:r>
+      <w:r>
+        <w:instrText xml:space="preserve"> PAGEREF _Toc491038611 \h </w:instrText>
+      </w:r>
+      <w:r>
+        <w:fldChar w:fldCharType="separate"/>
+      </w:r>
+      <w:r>
+        <w:t>40</w:t>
+      </w:r>
+      <w:r>
+        <w:fldChar w:fldCharType="end"/>
+      </w:r>
+    </w:p>
+    <w:p>
+      <w:pPr>
+        <w:pStyle w:val="TOC2"/>
+        <w:rPr>
+          <w:rFonts w:asciiTheme="minorHAnsi" w:eastAsiaTheme="minorEastAsia" w:hAnsiTheme="minorHAnsi" w:cstheme="minorBidi"/>
+          <w:b w:val="0"/>
+          <w:caps w:val="0"/>
+          <w:sz w:val="22"/>
+          <w:szCs w:val="22"/>
+        </w:rPr>
+      </w:pPr>
+      <w:r>
+        <w:t>B.</w:t>
+      </w:r>
+      <w:r>
+        <w:rPr>
+          <w:rFonts w:asciiTheme="minorHAnsi" w:eastAsiaTheme="minorEastAsia" w:hAnsiTheme="minorHAnsi" w:cstheme="minorBidi"/>
+          <w:b w:val="0"/>
+          <w:caps w:val="0"/>
+          <w:sz w:val="22"/>
+          <w:szCs w:val="22"/>
+        </w:rPr>
+        <w:tab/>
+      </w:r>
+      <w:r>
+        <w:t>This is a heading 2</w:t>
+      </w:r>
+      <w:r>
+        <w:tab/>
+      </w:r>
+      <w:r>
+        <w:fldChar w:fldCharType="begin"/>
+      </w:r>
+      <w:r>
+        <w:instrText xml:space="preserve"> PAGEREF _Toc491038612 \h </w:instrText>
+      </w:r>
+      <w:r>
+        <w:fldChar w:fldCharType="separate"/>
+      </w:r>
+      <w:r>
+        <w:t>41</w:t>
+      </w:r>
+      <w:r>
+        <w:fldChar w:fldCharType="end"/>
+      </w:r>
+    </w:p>
+    <w:p>
+      <w:pPr>
+        <w:pStyle w:val="TOC1"/>
+        <w:rPr>
+          <w:rFonts w:asciiTheme="minorHAnsi" w:eastAsiaTheme="minorEastAsia" w:hAnsiTheme="minorHAnsi" w:cstheme="minorBidi"/>
+          <w:b w:val="0"/>
+          <w:caps w:val="0"/>
+          <w:sz w:val="22"/>
+          <w:szCs w:val="22"/>
+        </w:rPr>
+      </w:pPr>
+      <w:r>
+        <w:t>appendix.  Optional</w:t>
+      </w:r>
+      <w:r>
+        <w:tab/>
+      </w:r>
+      <w:r>
+        <w:fldChar w:fldCharType="begin"/>
+      </w:r>
+      <w:r>
+        <w:instrText xml:space="preserve"> PAGEREF _Toc491038613 \h </w:instrText>
+      </w:r>
+      <w:r>
+        <w:fldChar w:fldCharType="separate"/>
+      </w:r>
+      <w:r>
+        <w:t>43</w:t>
+      </w:r>
+      <w:r>
+        <w:fldChar w:fldCharType="end"/>
+      </w:r>
+    </w:p>
+    <w:p>
+      <w:pPr>
+        <w:pStyle w:val="TOC1"/>
+        <w:rPr>
+          <w:rFonts w:asciiTheme="minorHAnsi" w:eastAsiaTheme="minorEastAsia" w:hAnsiTheme="minorHAnsi" w:cstheme="minorBidi"/>
+          <w:b w:val="0"/>
+          <w:caps w:val="0"/>
+          <w:sz w:val="22"/>
+          <w:szCs w:val="22"/>
+        </w:rPr>
+      </w:pPr>
+      <w:r>
+        <w:t>List of References</w:t>
+      </w:r>
+      <w:r>
+        <w:tab/>
+      </w:r>
+      <w:r>
+        <w:fldChar w:fldCharType="begin"/>
+      </w:r>
+      <w:r>
+        <w:instrText xml:space="preserve"> PAGEREF _Toc491038614 \h </w:instrText>
+      </w:r>
+      <w:r>
+        <w:fldChar w:fldCharType="separate"/>
+      </w:r>
+      <w:r>
+        <w:t>45</w:t>
+      </w:r>
+      <w:r>
+        <w:fldChar w:fldCharType="end"/>
+      </w:r>
+    </w:p>
+    <w:p>
+      <w:pPr>
+        <w:pStyle w:val="TOC1"/>
+        <w:rPr>
+          <w:rFonts w:asciiTheme="minorHAnsi" w:eastAsiaTheme="minorEastAsia" w:hAnsiTheme="minorHAnsi" w:cstheme="minorBidi"/>
+          <w:b w:val="0"/>
+          <w:caps w:val="0"/>
+          <w:sz w:val="22"/>
+          <w:szCs w:val="22"/>
+        </w:rPr>
+      </w:pPr>
+      <w:r>
         <w:t>initial distribution list</w:t>
       </w:r>
       <w:r>
@@ -4420,13 +5097,13 @@
         <w:fldChar w:fldCharType="begin"/>
       </w:r>
       <w:r>
-        <w:instrText xml:space="preserve"> PAGEREF _Toc488268816 \h </w:instrText>
+        <w:instrText xml:space="preserve"> PAGEREF _Toc491038615 \h </w:instrText>
       </w:r>
       <w:r>
         <w:fldChar w:fldCharType="separate"/>
       </w:r>
       <w:r>
-        <w:t>29</w:t>
+        <w:t>48</w:t>
       </w:r>
       <w:r>
         <w:fldChar w:fldCharType="end"/>
@@ -4455,7 +5132,7 @@
         <mc:AlternateContent>
           <mc:Choice Requires="wps">
             <w:drawing>
-              <wp:anchor distT="0" distB="0" distL="114300" distR="114300" simplePos="0" relativeHeight="251667456" behindDoc="0" locked="0" layoutInCell="1" allowOverlap="1" wp14:anchorId="2FFEE49C" wp14:editId="17FA74AD">
+              <wp:anchor distT="0" distB="0" distL="114300" distR="114300" simplePos="0" relativeHeight="251649536" behindDoc="0" locked="0" layoutInCell="1" allowOverlap="1" wp14:anchorId="2FFEE49C" wp14:editId="17FA74AD">
                 <wp:simplePos x="0" y="0"/>
                 <wp:positionH relativeFrom="column">
                   <wp:posOffset>4031239</wp:posOffset>
@@ -4559,7 +5236,7 @@
                 </v:handles>
                 <o:callout v:ext="edit" on="t"/>
               </v:shapetype>
-              <v:shape id="Line Callout 2 34" o:spid="_x0000_s1027" type="#_x0000_t48" style="position:absolute;margin-left:317.4pt;margin-top:16.95pt;width:176.2pt;height:64.35pt;z-index:251667456;visibility:visible;mso-wrap-style:square;mso-width-percent:0;mso-height-percent:0;mso-wrap-distance-left:9pt;mso-wrap-distance-top:0;mso-wrap-distance-right:9pt;mso-wrap-distance-bottom:0;mso-position-horizontal:absolute;mso-position-horizontal-relative:text;mso-position-vertical:absolute;mso-position-vertical-relative:text;mso-width-percent:0;mso-height-percent:0;mso-width-relative:margin;mso-height-relative:margin;v-text-anchor:middle" o:gfxdata="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" adj="-3864,-12981,-3037,-7267,-829" fillcolor="white [3201]" strokecolor="#c0504d [3205]" strokeweight="2pt">
+              <v:shape id="Line Callout 2 34" o:spid="_x0000_s1027" type="#_x0000_t48" style="position:absolute;margin-left:317.4pt;margin-top:16.95pt;width:176.2pt;height:64.35pt;z-index:251649536;visibility:visible;mso-wrap-style:square;mso-width-percent:0;mso-height-percent:0;mso-wrap-distance-left:9pt;mso-wrap-distance-top:0;mso-wrap-distance-right:9pt;mso-wrap-distance-bottom:0;mso-position-horizontal:absolute;mso-position-horizontal-relative:text;mso-position-vertical:absolute;mso-position-vertical-relative:text;mso-width-percent:0;mso-height-percent:0;mso-width-relative:margin;mso-height-relative:margin;v-text-anchor:middle" o:gfxdata="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" adj="-3864,-12981,-3037,-7267,-829" fillcolor="white [3201]" strokecolor="#c0504d [3205]" strokeweight="2pt">
                 <v:textbox>
                   <w:txbxContent>
                     <w:p>
@@ -4612,7 +5289,7 @@
         <mc:AlternateContent>
           <mc:Choice Requires="wps">
             <w:drawing>
-              <wp:anchor distT="0" distB="0" distL="114300" distR="114300" simplePos="0" relativeHeight="251655168" behindDoc="0" locked="0" layoutInCell="1" allowOverlap="1" wp14:anchorId="4E668B46" wp14:editId="3AAC93DF">
+              <wp:anchor distT="0" distB="0" distL="114300" distR="114300" simplePos="0" relativeHeight="251643392" behindDoc="0" locked="0" layoutInCell="1" allowOverlap="1" wp14:anchorId="4E668B46" wp14:editId="3AAC93DF">
                 <wp:simplePos x="0" y="0"/>
                 <wp:positionH relativeFrom="column">
                   <wp:posOffset>4137660</wp:posOffset>
@@ -4728,7 +5405,7 @@
           </mc:Choice>
           <mc:Fallback>
             <w:pict>
-              <v:shape w14:anchorId="4E668B46" id="Line Callout 2 17" o:spid="_x0000_s1028" type="#_x0000_t48" style="position:absolute;left:0;text-align:left;margin-left:325.8pt;margin-top:-39.6pt;width:162.6pt;height:80.1pt;z-index:251655168;visibility:visible;mso-wrap-style:square;mso-width-percent:0;mso-height-percent:0;mso-wrap-distance-left:9pt;mso-wrap-distance-top:0;mso-wrap-distance-right:9pt;mso-wrap-distance-bottom:0;mso-position-horizontal:absolute;mso-position-horizontal-relative:text;mso-position-vertical:absolute;mso-position-vertical-relative:text;mso-width-percent:0;mso-height-percent:0;mso-width-relative:margin;mso-height-relative:margin;v-text-anchor:middle" o:gfxdata="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" adj="-5925,10065,,,-829" fillcolor="white [3201]" strokecolor="#c0504d [3205]" strokeweight="2pt">
+              <v:shape w14:anchorId="4E668B46" id="Line Callout 2 17" o:spid="_x0000_s1028" type="#_x0000_t48" style="position:absolute;left:0;text-align:left;margin-left:325.8pt;margin-top:-39.6pt;width:162.6pt;height:80.1pt;z-index:251643392;visibility:visible;mso-wrap-style:square;mso-width-percent:0;mso-height-percent:0;mso-wrap-distance-left:9pt;mso-wrap-distance-top:0;mso-wrap-distance-right:9pt;mso-wrap-distance-bottom:0;mso-position-horizontal:absolute;mso-position-horizontal-relative:text;mso-position-vertical:absolute;mso-position-vertical-relative:text;mso-width-percent:0;mso-height-percent:0;mso-width-relative:margin;mso-height-relative:margin;v-text-anchor:middle" o:gfxdata="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" adj="-5925,10065,,,-829" fillcolor="white [3201]" strokecolor="#c0504d [3205]" strokeweight="2pt">
                 <v:textbox>
                   <w:txbxContent>
                     <w:p>
@@ -5159,7 +5836,7 @@
         <mc:AlternateContent>
           <mc:Choice Requires="wps">
             <w:drawing>
-              <wp:anchor distT="0" distB="0" distL="114300" distR="114300" simplePos="0" relativeHeight="251656192" behindDoc="0" locked="0" layoutInCell="1" allowOverlap="1" wp14:anchorId="62FF76D4" wp14:editId="09B19AC3">
+              <wp:anchor distT="0" distB="0" distL="114300" distR="114300" simplePos="0" relativeHeight="251644416" behindDoc="0" locked="0" layoutInCell="1" allowOverlap="1" wp14:anchorId="62FF76D4" wp14:editId="09B19AC3">
                 <wp:simplePos x="0" y="0"/>
                 <wp:positionH relativeFrom="column">
                   <wp:posOffset>4114800</wp:posOffset>
@@ -5275,7 +5952,7 @@
           </mc:Choice>
           <mc:Fallback>
             <w:pict>
-              <v:shape w14:anchorId="62FF76D4" id="Line Callout 2 18" o:spid="_x0000_s1029" type="#_x0000_t48" style="position:absolute;left:0;text-align:left;margin-left:324pt;margin-top:-41.4pt;width:172.8pt;height:80.1pt;z-index:251656192;visibility:visible;mso-wrap-style:square;mso-width-percent:0;mso-height-percent:0;mso-wrap-distance-left:9pt;mso-wrap-distance-top:0;mso-wrap-distance-right:9pt;mso-wrap-distance-bottom:0;mso-position-horizontal:absolute;mso-position-horizontal-relative:text;mso-position-vertical:absolute;mso-position-vertical-relative:text;mso-width-percent:0;mso-height-percent:0;mso-width-relative:margin;mso-height-relative:margin;v-text-anchor:middle" o:gfxdata="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" adj="-5925,10065,,,-829" fillcolor="white [3201]" strokecolor="#c0504d [3205]" strokeweight="2pt">
+              <v:shape w14:anchorId="62FF76D4" id="Line Callout 2 18" o:spid="_x0000_s1029" type="#_x0000_t48" style="position:absolute;left:0;text-align:left;margin-left:324pt;margin-top:-41.4pt;width:172.8pt;height:80.1pt;z-index:251644416;visibility:visible;mso-wrap-style:square;mso-width-percent:0;mso-height-percent:0;mso-wrap-distance-left:9pt;mso-wrap-distance-top:0;mso-wrap-distance-right:9pt;mso-wrap-distance-bottom:0;mso-position-horizontal:absolute;mso-position-horizontal-relative:text;mso-position-vertical:absolute;mso-position-vertical-relative:text;mso-width-percent:0;mso-height-percent:0;mso-width-relative:margin;mso-height-relative:margin;v-text-anchor:middle" o:gfxdata="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" adj="-5925,10065,,,-829" fillcolor="white [3201]" strokecolor="#c0504d [3205]" strokeweight="2pt">
                 <v:textbox>
                   <w:txbxContent>
                     <w:p>
@@ -5839,6 +6516,104 @@
     </w:p>
     <w:p>
       <w:pPr>
+        <w:tabs>
+          <w:tab w:val="left" w:pos="2160"/>
+        </w:tabs>
+        <w:spacing w:after="120"/>
+        <w:ind w:left="2160" w:hanging="2160"/>
+        <w:jc w:val="left"/>
+        <w:rPr>
+          <w:color w:val="943634" w:themeColor="accent2" w:themeShade="BF"/>
+        </w:rPr>
+      </w:pPr>
+      <w:r>
+        <w:rPr>
+          <w:color w:val="943634" w:themeColor="accent2" w:themeShade="BF"/>
+        </w:rPr>
+        <w:t>XOR</w:t>
+      </w:r>
+      <w:r>
+        <w:rPr>
+          <w:color w:val="943634" w:themeColor="accent2" w:themeShade="BF"/>
+        </w:rPr>
+        <w:tab/>
+        <w:t>exclusive or logical function</w:t>
+      </w:r>
+    </w:p>
+    <w:p>
+      <w:pPr>
+        <w:tabs>
+          <w:tab w:val="left" w:pos="2160"/>
+        </w:tabs>
+        <w:spacing w:after="120"/>
+        <w:ind w:left="2160" w:hanging="2160"/>
+        <w:jc w:val="left"/>
+        <w:rPr>
+          <w:color w:val="943634" w:themeColor="accent2" w:themeShade="BF"/>
+        </w:rPr>
+      </w:pPr>
+      <w:r>
+        <w:rPr>
+          <w:color w:val="943634" w:themeColor="accent2" w:themeShade="BF"/>
+        </w:rPr>
+        <w:t>AES</w:t>
+      </w:r>
+      <w:r>
+        <w:rPr>
+          <w:color w:val="943634" w:themeColor="accent2" w:themeShade="BF"/>
+        </w:rPr>
+        <w:tab/>
+        <w:t>128 bit Advanced Encryption Standard</w:t>
+      </w:r>
+    </w:p>
+    <w:p>
+      <w:pPr>
+        <w:tabs>
+          <w:tab w:val="left" w:pos="2160"/>
+        </w:tabs>
+        <w:spacing w:after="120"/>
+        <w:ind w:left="2160" w:hanging="2160"/>
+        <w:jc w:val="left"/>
+        <w:rPr>
+          <w:color w:val="943634" w:themeColor="accent2" w:themeShade="BF"/>
+        </w:rPr>
+      </w:pPr>
+      <w:r>
+        <w:rPr>
+          <w:color w:val="943634" w:themeColor="accent2" w:themeShade="BF"/>
+        </w:rPr>
+        <w:t>3DES</w:t>
+      </w:r>
+      <w:r>
+        <w:rPr>
+          <w:color w:val="943634" w:themeColor="accent2" w:themeShade="BF"/>
+        </w:rPr>
+        <w:tab/>
+        <w:t>Data Encryption Standard</w:t>
+      </w:r>
+    </w:p>
+    <w:p>
+      <w:pPr>
+        <w:tabs>
+          <w:tab w:val="left" w:pos="2160"/>
+        </w:tabs>
+        <w:spacing w:after="120"/>
+        <w:ind w:left="2160" w:hanging="2160"/>
+        <w:jc w:val="left"/>
+        <w:rPr>
+          <w:color w:val="943634" w:themeColor="accent2" w:themeShade="BF"/>
+        </w:rPr>
+      </w:pPr>
+      <w:r>
+        <w:t>MEROPE</w:t>
+      </w:r>
+      <w:r>
+        <w:tab/>
+        <w:t>Montana EaRth Orbiting Pico Explorer</w:t>
+      </w:r>
+    </w:p>
+    <w:p>
+      <w:pPr>
         <w:jc w:val="left"/>
         <w:rPr>
           <w:color w:val="943634" w:themeColor="accent2" w:themeShade="BF"/>
@@ -6182,29 +6957,29 @@
       <w:pPr>
         <w:pStyle w:val="Heading1"/>
       </w:pPr>
-      <w:bookmarkStart w:id="2" w:name="_Toc488268796"/>
-      <w:bookmarkStart w:id="3" w:name="_Toc330471036"/>
-      <w:bookmarkStart w:id="4" w:name="_Toc408401047"/>
-      <w:bookmarkStart w:id="5" w:name="_Toc422821070"/>
-      <w:bookmarkStart w:id="6" w:name="_Toc519588790"/>
-      <w:bookmarkStart w:id="7" w:name="_Toc330465425"/>
-      <w:bookmarkStart w:id="8" w:name="_Toc330471034"/>
-      <w:bookmarkStart w:id="9" w:name="_Toc519588785"/>
-      <w:bookmarkStart w:id="10" w:name="_Toc330465421"/>
+      <w:bookmarkStart w:id="2" w:name="_Toc330471036"/>
+      <w:bookmarkStart w:id="3" w:name="_Toc408401047"/>
+      <w:bookmarkStart w:id="4" w:name="_Toc422821070"/>
+      <w:bookmarkStart w:id="5" w:name="_Toc519588790"/>
+      <w:bookmarkStart w:id="6" w:name="_Toc330465425"/>
+      <w:bookmarkStart w:id="7" w:name="_Toc330471034"/>
+      <w:bookmarkStart w:id="8" w:name="_Toc519588785"/>
+      <w:bookmarkStart w:id="9" w:name="_Toc330465421"/>
+      <w:bookmarkStart w:id="10" w:name="_Toc491038580"/>
       <w:bookmarkEnd w:id="0"/>
       <w:bookmarkEnd w:id="1"/>
       <w:r>
         <w:lastRenderedPageBreak/>
         <w:t>INTRODUCTION</w:t>
       </w:r>
-      <w:bookmarkEnd w:id="2"/>
+      <w:bookmarkEnd w:id="10"/>
     </w:p>
     <w:p>
       <w:pPr>
         <w:pStyle w:val="Heading2"/>
         <w:spacing w:before="360"/>
       </w:pPr>
-      <w:bookmarkStart w:id="11" w:name="_Toc488268797"/>
+      <w:bookmarkStart w:id="11" w:name="_Toc491038581"/>
       <w:r>
         <w:t>rESEARCH DOMAIN</w:t>
       </w:r>
@@ -6315,7 +7090,7 @@
         <w:pStyle w:val="Heading2"/>
         <w:spacing w:before="360"/>
       </w:pPr>
-      <w:bookmarkStart w:id="12" w:name="_Toc488268798"/>
+      <w:bookmarkStart w:id="12" w:name="_Toc491038582"/>
       <w:r>
         <w:t>Research problem and Motivation</w:t>
       </w:r>
@@ -6848,9 +7623,11 @@
       <w:pPr>
         <w:pStyle w:val="Heading2"/>
       </w:pPr>
+      <w:bookmarkStart w:id="13" w:name="_Toc491038583"/>
       <w:r>
         <w:t>Research Questions</w:t>
       </w:r>
+      <w:bookmarkEnd w:id="13"/>
     </w:p>
     <w:p>
       <w:pPr>
@@ -6891,9 +7668,11 @@
       <w:pPr>
         <w:pStyle w:val="Heading2"/>
       </w:pPr>
+      <w:bookmarkStart w:id="14" w:name="_Toc491038584"/>
       <w:r>
         <w:t>scope</w:t>
       </w:r>
+      <w:bookmarkEnd w:id="14"/>
     </w:p>
     <w:p>
       <w:pPr>
@@ -6926,9 +7705,11 @@
       <w:pPr>
         <w:pStyle w:val="Heading2"/>
       </w:pPr>
+      <w:bookmarkStart w:id="15" w:name="_Toc491038585"/>
       <w:r>
         <w:t>Approach</w:t>
       </w:r>
+      <w:bookmarkEnd w:id="15"/>
     </w:p>
     <w:p>
       <w:pPr>
@@ -6957,9 +7738,11 @@
       <w:pPr>
         <w:pStyle w:val="Heading2"/>
       </w:pPr>
+      <w:bookmarkStart w:id="16" w:name="_Toc491038586"/>
       <w:r>
         <w:t>Thesis Structure</w:t>
       </w:r>
+      <w:bookmarkEnd w:id="16"/>
     </w:p>
     <w:p>
       <w:pPr>
@@ -7052,10 +7835,12 @@
       <w:pPr>
         <w:pStyle w:val="Heading1"/>
       </w:pPr>
+      <w:bookmarkStart w:id="17" w:name="_Toc491038587"/>
       <w:r>
         <w:lastRenderedPageBreak/>
         <w:t>Background</w:t>
       </w:r>
+      <w:bookmarkEnd w:id="17"/>
     </w:p>
     <w:p>
       <w:pPr>
@@ -7072,9 +7857,11 @@
       <w:pPr>
         <w:pStyle w:val="Heading2"/>
       </w:pPr>
+      <w:bookmarkStart w:id="18" w:name="_Toc491038588"/>
       <w:r>
         <w:t>Problem Space: Low Bandidth in UHF and VHF bands</w:t>
       </w:r>
+      <w:bookmarkEnd w:id="18"/>
     </w:p>
     <w:p>
       <w:pPr>
@@ -7155,6 +7942,7 @@
       <w:pPr>
         <w:pStyle w:val="Heading3"/>
       </w:pPr>
+      <w:bookmarkStart w:id="19" w:name="_Toc491038589"/>
       <w:r>
         <w:t>C</w:t>
       </w:r>
@@ -7188,6 +7976,7 @@
       <w:r>
         <w:t>anges</w:t>
       </w:r>
+      <w:bookmarkEnd w:id="19"/>
     </w:p>
     <w:p>
       <w:pPr>
@@ -7566,6 +8355,7 @@
       <w:pPr>
         <w:pStyle w:val="Heading3"/>
       </w:pPr>
+      <w:bookmarkStart w:id="20" w:name="_Toc491038590"/>
       <w:r>
         <w:lastRenderedPageBreak/>
         <w:t xml:space="preserve">Bit </w:t>
@@ -7594,6 +8384,7 @@
       <w:r>
         <w:t>oss</w:t>
       </w:r>
+      <w:bookmarkEnd w:id="20"/>
     </w:p>
     <w:p>
       <w:pPr>
@@ -7704,6 +8495,7 @@
       <w:pPr>
         <w:pStyle w:val="Heading2"/>
       </w:pPr>
+      <w:bookmarkStart w:id="21" w:name="_Toc491038591"/>
       <w:r>
         <w:t>Curren</w:t>
       </w:r>
@@ -7713,6 +8505,7 @@
       <w:r>
         <w:t xml:space="preserve"> nanosatellite communication standards</w:t>
       </w:r>
+      <w:bookmarkEnd w:id="21"/>
     </w:p>
     <w:p>
       <w:pPr>
@@ -7765,12 +8558,14 @@
       <w:pPr>
         <w:pStyle w:val="Heading3"/>
       </w:pPr>
+      <w:bookmarkStart w:id="22" w:name="_Toc491038592"/>
       <w:r>
         <w:t>Data o</w:t>
       </w:r>
       <w:r>
         <w:t>verhead</w:t>
       </w:r>
+      <w:bookmarkEnd w:id="22"/>
     </w:p>
     <w:p>
       <w:pPr>
@@ -7940,11 +8735,11 @@
       <w:pPr>
         <w:pStyle w:val="FIGURETITLE"/>
       </w:pPr>
-      <w:bookmarkStart w:id="13" w:name="_Toc489921664"/>
+      <w:bookmarkStart w:id="23" w:name="_Toc489921664"/>
       <w:r>
         <w:t>TCP time diagram for transmission of 8 packets with retransmission of packet 4.</w:t>
       </w:r>
-      <w:bookmarkEnd w:id="13"/>
+      <w:bookmarkEnd w:id="23"/>
     </w:p>
     <w:p>
       <w:pPr>
@@ -8240,9 +9035,11 @@
       <w:pPr>
         <w:pStyle w:val="Heading3"/>
       </w:pPr>
+      <w:bookmarkStart w:id="24" w:name="_Toc491038593"/>
       <w:r>
         <w:t>Connection issues</w:t>
       </w:r>
+      <w:bookmarkEnd w:id="24"/>
     </w:p>
     <w:p>
       <w:pPr>
@@ -8311,9 +9108,11 @@
       <w:pPr>
         <w:pStyle w:val="Heading2"/>
       </w:pPr>
+      <w:bookmarkStart w:id="25" w:name="_Toc491038594"/>
       <w:r>
         <w:t>The need for cybersecruity in nanosatellites</w:t>
       </w:r>
+      <w:bookmarkEnd w:id="25"/>
     </w:p>
     <w:p>
       <w:pPr>
@@ -8340,9 +9139,11 @@
       <w:pPr>
         <w:pStyle w:val="Heading3"/>
       </w:pPr>
+      <w:bookmarkStart w:id="26" w:name="_Toc491038595"/>
       <w:r>
         <w:t>Data usage in nanosatellites</w:t>
       </w:r>
+      <w:bookmarkEnd w:id="26"/>
     </w:p>
     <w:p>
       <w:pPr>
@@ -8452,19 +9253,59 @@
       <w:pPr>
         <w:pStyle w:val="Heading3"/>
       </w:pPr>
-      <w:r>
-        <w:t xml:space="preserve">Nanosatellite communication information security </w:t>
+      <w:bookmarkStart w:id="27" w:name="_Toc491038596"/>
+      <w:r>
+        <w:t>Nanosatellite communication</w:t>
+      </w:r>
+      <w:r>
+        <w:t>s</w:t>
+      </w:r>
+      <w:r>
+        <w:t xml:space="preserve"> information security </w:t>
       </w:r>
       <w:r>
         <w:t>standards</w:t>
       </w:r>
+      <w:bookmarkEnd w:id="27"/>
     </w:p>
     <w:p>
       <w:pPr>
         <w:pStyle w:val="3rdOrderPara"/>
       </w:pPr>
       <w:r>
-        <w:t>Currently there is no clear standard for information security in the transmission of data from nanosatellites and CubeSats to ground stations. This lack of standard impedes a clear and thorough assessment into their shortcomings and methods on which to improve those shortcoming</w:t>
+        <w:t>Currently there is no clear standard for information security in the transmission of data from nanosatellites and CubeSats to ground stations</w:t>
+      </w:r>
+      <w:r>
+        <w:t xml:space="preserve"> and the current methods offer few security features </w:t>
+      </w:r>
+      <w:sdt>
+        <w:sdtPr>
+          <w:id w:val="-330304316"/>
+          <w:citation/>
+        </w:sdtPr>
+        <w:sdtContent>
+          <w:r>
+            <w:fldChar w:fldCharType="begin"/>
+          </w:r>
+          <w:r>
+            <w:instrText xml:space="preserve"> CITATION Challa \l 1033 </w:instrText>
+          </w:r>
+          <w:r>
+            <w:fldChar w:fldCharType="separate"/>
+          </w:r>
+          <w:r>
+            <w:rPr>
+              <w:noProof/>
+            </w:rPr>
+            <w:t>[4]</w:t>
+          </w:r>
+          <w:r>
+            <w:fldChar w:fldCharType="end"/>
+          </w:r>
+        </w:sdtContent>
+      </w:sdt>
+      <w:r>
+        <w:t>. This lack of standard impedes a clear and thorough assessment into their shortcomings and methods on which to improve those shortcoming</w:t>
       </w:r>
       <w:r>
         <w:t>s. A survey into the security protocols of CubeSats shows a preference towards hardware base implementations of security in the data transmitted.</w:t>
@@ -8499,6 +9340,7 @@
         </w:numPr>
       </w:pPr>
       <w:r>
+        <w:lastRenderedPageBreak/>
         <w:t>Integrity</w:t>
       </w:r>
     </w:p>
@@ -8511,27 +9353,88 @@
         </w:numPr>
       </w:pPr>
       <w:r>
+        <w:t>Availability</w:t>
+      </w:r>
+    </w:p>
+    <w:p>
+      <w:pPr>
+        <w:pStyle w:val="ALLPARAGRAPH"/>
+      </w:pPr>
+      <w:r>
+        <w:t xml:space="preserve">Confidentiality refers to the property of the system to only allow authorized users or parties to access the data. For data to be considered confidential and secure, this property must be maintained at all times even if the data is transmitted across a network or between nanosatellites and ground stations. A common method to ensure the confidentiality of </w:t>
+      </w:r>
+      <w:r>
+        <w:t xml:space="preserve">data transmitted is through encryption. Encryption ensures confidentiality through hard-to-solve mathematical cryptograms, by making the solutions to the cryptograms too complex for an adversary to solve in a reasonable amount of time, but allowing the intended and authorized parties with the correct keys to access the information. </w:t>
+      </w:r>
+    </w:p>
+    <w:p>
+      <w:pPr>
+        <w:pStyle w:val="3rdOrderPara"/>
+      </w:pPr>
+      <w:r>
+        <w:t xml:space="preserve">Data integrity is the property of the system that ensures the data is not tampered with in transit, storage, or at any other time by unauthorized users or environmental noise. In the case of nanosatellites, integrity allows verification that the data transmitted and the data received between nanosatellites and ground stations is equivalent to the transmitted data. A common mechanism to integrate this property into systems is the inclusion of a CRC on each packet of data transmitted. This checksum allows the receiver too verify if the data was altered at any time between transmission and receipt. </w:t>
+      </w:r>
+    </w:p>
+    <w:p>
+      <w:pPr>
+        <w:pStyle w:val="3rdOrderPara"/>
+      </w:pPr>
+      <w:r>
+        <w:t xml:space="preserve"> Availability is the property of the system that ensures data is available when requested. Consuming an excessive amount of system resources can create a denial of service situation where authorized users cannot access the information. Exhaustion of memory, bandwidth, processing power, </w:t>
+      </w:r>
+      <w:r>
+        <w:t>and signal interference</w:t>
+      </w:r>
+      <w:r>
+        <w:t xml:space="preserve"> are all mechanisms that can be used to affect the availability of </w:t>
+      </w:r>
+      <w:r>
+        <w:t xml:space="preserve">information between nanosatellites and ground stations. </w:t>
+      </w:r>
+    </w:p>
+    <w:p>
+      <w:pPr>
+        <w:pStyle w:val="3rdOrderPara"/>
+      </w:pPr>
+      <w:r>
+        <w:t xml:space="preserve">Information security in nanosatellites largely focuses on the confidentiality properties of the communication system. Integrity is easily achieved in the datastream by including a CRC on each packet transmitted, while availability impacted through FM interference is a subject field all on its own. To this end, information security is reduced to confidentiality, specifically the impact encryption has on the ease of transmission. It </w:t>
+      </w:r>
+      <w:r>
         <w:lastRenderedPageBreak/>
-        <w:t>Availability</w:t>
-      </w:r>
-    </w:p>
-    <w:p>
-      <w:pPr>
-        <w:pStyle w:val="ALLPARAGRAPH"/>
-      </w:pPr>
-      <w:r>
-        <w:t xml:space="preserve">Confidentiality refers to the property of the system to only allow authorized users or parties to access the data. For data to be considered confidential and secure, this property must be maintained at all times even if the data is transmitted across a network or between nanosatellites and ground stations. A common method to ensure the confidentiality of </w:t>
-      </w:r>
-      <w:r>
-        <w:t xml:space="preserve">data transmitted is through encryption. Encryption ensures confidentiality through hard-to-solve mathematical cryptograms, by making the solutions to the cryptograms too complex for an adversary to solve in a reasonable amount of time, but allowing the intended and authorized parties with the correct keys to access the information. </w:t>
-      </w:r>
+        <w:t>should be noted that confidentiality does in fact play a small role in the integrity and availability of data transmitted. If a large object is encrypted successfully, but takes a long time to transmit, while the integrity of each transmitted and received packet may be easily verified, neither integrity or validity of the data within the object can be verified until the whole object is received and decrypted. This could lead to a situation where the bandwidth is exhausted by the data transmission only to result in poor or useless data and a waste of limited resources. In another scenario, if the encrypted data is only partially received and the nanosatellite window ends, while each packet can be checked for integrity there is no way to ascertain the validity of the data being received until all of the object is received. Because of these limitations, a protocol that encrypts a stream of independent bytes, rather than the object as a whole would be preferable. Such a protocol would allow the constant decryption of data as it is being received and allow for data</w:t>
+      </w:r>
+      <w:r>
+        <w:t xml:space="preserve"> checks to be carried out on partial and incomplete data. </w:t>
+      </w:r>
+    </w:p>
+    <w:p>
+      <w:pPr>
+        <w:pStyle w:val="Heading3"/>
+      </w:pPr>
+      <w:bookmarkStart w:id="28" w:name="_Toc491038597"/>
+      <w:r>
+        <w:t>Nanosatellite communication</w:t>
+      </w:r>
+      <w:r>
+        <w:t>s</w:t>
+      </w:r>
+      <w:r>
+        <w:t xml:space="preserve"> information security </w:t>
+      </w:r>
+      <w:r>
+        <w:t>assessment</w:t>
+      </w:r>
+      <w:bookmarkEnd w:id="28"/>
     </w:p>
     <w:p>
       <w:pPr>
         <w:pStyle w:val="3rdOrderPara"/>
       </w:pPr>
       <w:r>
-        <w:t xml:space="preserve">Data integrity is the property of the system that ensures the data is not tampered with in transit, storage, or at any other time by unauthorized users or environmental noise. In the case of nanosatellites, integrity allows verification that the data transmitted and the data received between nanosatellites and ground stations is equivalent to the transmitted data. A common mechanism to integrate this property into systems is the inclusion of a CRC on each packet of data transmitted. This checksum allows the receiver too verify if the data was altered at any time between transmission and receipt. </w:t>
+        <w:t xml:space="preserve">A survey of information security systems in nanosatellites and CubeSats is inconsistent and unfeasible due to the various protocols carried out by the hundreds of satellites, and due to the small sample size of actual documented implementations of information security protocols. As described above, integrity and availability mechanisms can be easily surveyed in protocols like TCP and CSP, as they all account for packet repeatability and support checksums, but their approach to confidentiality through encryption is not as clear cut. The approach to confidentiality is further complicated through the addition of hardware based confidentiality instead of software based mechanisms. A survey into CSP, CubeSec and GndSec, and the MEROPE CubeSat system </w:t>
+      </w:r>
+      <w:r>
+        <w:t xml:space="preserve">illustrates the challenges of implementing confidentiality mechanisms into nanosatellites and provides a measure with which to evaluate the performance of other protocols and mechanisms. </w:t>
       </w:r>
     </w:p>
     <w:p>
@@ -8539,16 +9442,280 @@
         <w:pStyle w:val="3rdOrderPara"/>
       </w:pPr>
       <w:r>
-        <w:t xml:space="preserve"> Availability is the property of the system that ensures data is available when requested. Consuming an excessive amount of system resources can create a denial of service situation where authorized users cannot access the information. Exhaustion of memory, bandwidth, processing power, </w:t>
-      </w:r>
-      <w:r>
-        <w:t>and signal interference</w:t>
-      </w:r>
-      <w:r>
-        <w:t xml:space="preserve"> are all mechanisms that can be used to affect the availability of </w:t>
-      </w:r>
-      <w:r>
-        <w:t xml:space="preserve">information between nanosatellites and ground stations. </w:t>
+        <w:t xml:space="preserve">CSP is designed to support the XTEA encryption algorithm. </w:t>
+      </w:r>
+      <w:r>
+        <w:t xml:space="preserve">XTEA was introduced by the TEA designers David Wheeler and Roger Needham as a solution to correct two weaknesses in TEA </w:t>
+      </w:r>
+      <w:sdt>
+        <w:sdtPr>
+          <w:id w:val="2102215675"/>
+          <w:citation/>
+        </w:sdtPr>
+        <w:sdtContent>
+          <w:r>
+            <w:fldChar w:fldCharType="begin"/>
+          </w:r>
+          <w:r>
+            <w:instrText xml:space="preserve"> CITATION XTEA \l 1033 </w:instrText>
+          </w:r>
+          <w:r>
+            <w:fldChar w:fldCharType="separate"/>
+          </w:r>
+          <w:r>
+            <w:rPr>
+              <w:noProof/>
+            </w:rPr>
+            <w:t>[14]</w:t>
+          </w:r>
+          <w:r>
+            <w:fldChar w:fldCharType="end"/>
+          </w:r>
+        </w:sdtContent>
+      </w:sdt>
+      <w:r>
+        <w:t xml:space="preserve">. Like its predecessor, XTEA is designed to be </w:t>
+      </w:r>
+      <w:r>
+        <w:lastRenderedPageBreak/>
+        <w:t>minimal while still providing a high level of confidentiali</w:t>
+      </w:r>
+      <w:r>
+        <w:t xml:space="preserve">ty on information. It is a symmetric block cipher with a block size of 64-bits and a key size of 128-bits </w:t>
+      </w:r>
+      <w:sdt>
+        <w:sdtPr>
+          <w:id w:val="851690619"/>
+          <w:citation/>
+        </w:sdtPr>
+        <w:sdtContent>
+          <w:r>
+            <w:fldChar w:fldCharType="begin"/>
+          </w:r>
+          <w:r>
+            <w:instrText xml:space="preserve"> CITATION XTEA \l 1033 </w:instrText>
+          </w:r>
+          <w:r>
+            <w:fldChar w:fldCharType="separate"/>
+          </w:r>
+          <w:r>
+            <w:rPr>
+              <w:noProof/>
+            </w:rPr>
+            <w:t>[14]</w:t>
+          </w:r>
+          <w:r>
+            <w:fldChar w:fldCharType="end"/>
+          </w:r>
+        </w:sdtContent>
+      </w:sdt>
+      <w:r>
+        <w:t>. In CSP the keys are shared before the launch of the system and can be updated by using the previous keys to exchange a new key. CSP headers have a flag signaling if the packets are encrypted, with no other cryptographic information being exchanged. This allows for data packets to be encrypted and secure within a strong key space, but several attacks are documented against XTEA that would break the confidentiality of the data</w:t>
+      </w:r>
+      <w:r>
+        <w:t xml:space="preserve"> </w:t>
+      </w:r>
+      <w:r>
+        <w:t>stream.</w:t>
+      </w:r>
+      <w:r>
+        <w:t xml:space="preserve"> XTEA encryption is based on the number of rounds used to encrypt the plaintext, increased </w:t>
+      </w:r>
+      <w:r>
+        <w:t xml:space="preserve">rounds provide stronger security but come at an increased computational cost. This computational cost makes XTEA deceivingly small the level of security is entirely dependent on the computational power as denoted by the number of rounds undertaken to produce the cipher text. Another detriment to XTEA is the size of the block. As a block cipher, it must use blocks of a predetermined size in its algorithm. At 64 bits, or 8 bytes, this is a large block, especially if the packet sizes of each data packet is small. In the event that a one byte segment of information needs to get encrypted, that means the block would have to be padded with 7 bytes of null information. The addition of these blocks could potentially increase the size of the data transmitted in an already limited </w:t>
+      </w:r>
+      <w:r>
+        <w:t xml:space="preserve">bandwidth environment. XTEA in CSP operates </w:t>
+      </w:r>
+      <w:r>
+        <w:t xml:space="preserve">as a cipher in counter mode </w:t>
+      </w:r>
+      <w:sdt>
+        <w:sdtPr>
+          <w:id w:val="-280036820"/>
+          <w:citation/>
+        </w:sdtPr>
+        <w:sdtContent>
+          <w:r>
+            <w:fldChar w:fldCharType="begin"/>
+          </w:r>
+          <w:r>
+            <w:instrText xml:space="preserve"> CITATION Cub08 \l 1033 </w:instrText>
+          </w:r>
+          <w:r>
+            <w:fldChar w:fldCharType="separate"/>
+          </w:r>
+          <w:r>
+            <w:rPr>
+              <w:noProof/>
+            </w:rPr>
+            <w:t>[5]</w:t>
+          </w:r>
+          <w:r>
+            <w:fldChar w:fldCharType="end"/>
+          </w:r>
+        </w:sdtContent>
+      </w:sdt>
+      <w:r>
+        <w:t xml:space="preserve">. In this mode each block is encrypted independent of one another through a series of exclusive logical or functions (XORs) and summation to keep a successive counter of blocks successfully encrypted. This allows for the parallelization of encryption for faster encryption schemes, but again it does come at a cost in system memory and processing power. In error propagation, if a cipher is run and the cipher text is downloaded without integrity check, XTEA in counter mode does guarantee that the error propagation ratio between cipher text and plain text is 1. This means for every </w:t>
+      </w:r>
+      <w:r>
+        <w:t>byte</w:t>
+      </w:r>
+      <w:r>
+        <w:t xml:space="preserve"> affected in the cipher text, only the corresponding byte in the plain text will be affected upon decryption </w:t>
+      </w:r>
+      <w:sdt>
+        <w:sdtPr>
+          <w:id w:val="-1595934729"/>
+          <w:citation/>
+        </w:sdtPr>
+        <w:sdtContent>
+          <w:r>
+            <w:fldChar w:fldCharType="begin"/>
+          </w:r>
+          <w:r>
+            <w:instrText xml:space="preserve"> CITATION Kar06 \l 1033 </w:instrText>
+          </w:r>
+          <w:r>
+            <w:fldChar w:fldCharType="separate"/>
+          </w:r>
+          <w:r>
+            <w:rPr>
+              <w:noProof/>
+            </w:rPr>
+            <w:t>[15]</w:t>
+          </w:r>
+          <w:r>
+            <w:fldChar w:fldCharType="end"/>
+          </w:r>
+        </w:sdtContent>
+      </w:sdt>
+      <w:r>
+        <w:t>. This is a valuable feature for an encryption scheme that has to operate under very noisy conditions, and give XTEA a preference over other encryption mechanisms that propagate the errors during encryption to two or more blocks</w:t>
+      </w:r>
+      <w:r>
+        <w:t xml:space="preserve"> </w:t>
+      </w:r>
+      <w:sdt>
+        <w:sdtPr>
+          <w:id w:val="-2083435477"/>
+          <w:citation/>
+        </w:sdtPr>
+        <w:sdtContent>
+          <w:r>
+            <w:fldChar w:fldCharType="begin"/>
+          </w:r>
+          <w:r>
+            <w:instrText xml:space="preserve"> CITATION Kar06 \l 1033 </w:instrText>
+          </w:r>
+          <w:r>
+            <w:fldChar w:fldCharType="separate"/>
+          </w:r>
+          <w:r>
+            <w:rPr>
+              <w:noProof/>
+            </w:rPr>
+            <w:t>[15]</w:t>
+          </w:r>
+          <w:r>
+            <w:fldChar w:fldCharType="end"/>
+          </w:r>
+        </w:sdtContent>
+      </w:sdt>
+      <w:r>
+        <w:t xml:space="preserve">. In 2004, Ko et al. published a vulnerability of XTEA that could lead to a complete compromise of XTEA in data that has undergone </w:t>
+      </w:r>
+      <w:r>
+        <w:lastRenderedPageBreak/>
+        <w:t xml:space="preserve">27 rounds of XTEA </w:t>
+      </w:r>
+      <w:sdt>
+        <w:sdtPr>
+          <w:id w:val="-602570956"/>
+          <w:citation/>
+        </w:sdtPr>
+        <w:sdtContent>
+          <w:r>
+            <w:fldChar w:fldCharType="begin"/>
+          </w:r>
+          <w:r>
+            <w:instrText xml:space="preserve"> CITATION KoY04 \l 1033 </w:instrText>
+          </w:r>
+          <w:r>
+            <w:fldChar w:fldCharType="separate"/>
+          </w:r>
+          <w:r>
+            <w:rPr>
+              <w:noProof/>
+            </w:rPr>
+            <w:t>[16]</w:t>
+          </w:r>
+          <w:r>
+            <w:fldChar w:fldCharType="end"/>
+          </w:r>
+        </w:sdtContent>
+      </w:sdt>
+      <w:r>
+        <w:t xml:space="preserve">. This vulnerability would allow the use of related keys and differential analysis of the encryption mechanism on 27 rounds of XTEA with a success rate of 96.9% </w:t>
+      </w:r>
+      <w:sdt>
+        <w:sdtPr>
+          <w:id w:val="-771242560"/>
+          <w:citation/>
+        </w:sdtPr>
+        <w:sdtContent>
+          <w:r>
+            <w:fldChar w:fldCharType="begin"/>
+          </w:r>
+          <w:r>
+            <w:instrText xml:space="preserve"> CITATION KoY04 \l 1033 </w:instrText>
+          </w:r>
+          <w:r>
+            <w:fldChar w:fldCharType="separate"/>
+          </w:r>
+          <w:r>
+            <w:rPr>
+              <w:noProof/>
+            </w:rPr>
+            <w:t>[16]</w:t>
+          </w:r>
+          <w:r>
+            <w:fldChar w:fldCharType="end"/>
+          </w:r>
+        </w:sdtContent>
+      </w:sdt>
+      <w:r>
+        <w:t xml:space="preserve">. To circumvent this vulnerability, XTEA would require more than 27 rounds, and thus significantly increase the associated processing cost of confidentiality. In 2009, Lu presented a related-key rectangle attack on 36 rounds of XTEA </w:t>
+      </w:r>
+      <w:sdt>
+        <w:sdtPr>
+          <w:id w:val="-256528424"/>
+          <w:citation/>
+        </w:sdtPr>
+        <w:sdtContent>
+          <w:r>
+            <w:fldChar w:fldCharType="begin"/>
+          </w:r>
+          <w:r>
+            <w:instrText xml:space="preserve"> CITATION Jiq09 \l 1033 </w:instrText>
+          </w:r>
+          <w:r>
+            <w:fldChar w:fldCharType="separate"/>
+          </w:r>
+          <w:r>
+            <w:rPr>
+              <w:noProof/>
+            </w:rPr>
+            <w:t>[17]</w:t>
+          </w:r>
+          <w:r>
+            <w:fldChar w:fldCharType="end"/>
+          </w:r>
+        </w:sdtContent>
+      </w:sdt>
+      <w:r>
+        <w:t xml:space="preserve">. This attack, much like Ko et al.’s attack, would require an increased number of rounds in XTEA to ensure confidentiality. This is a tremendous burden for a low power system onboard a nanosatellite that could leave transmitted data vulnerable. </w:t>
       </w:r>
     </w:p>
     <w:p>
@@ -8556,25 +9723,198 @@
         <w:pStyle w:val="3rdOrderPara"/>
       </w:pPr>
       <w:r>
-        <w:t xml:space="preserve">Information security in nanosatellites largely focuses on the confidentiality properties of the communication system. Integrity is easily achieved in the datastream by including a CRC on each packet transmitted, while availability impacted through FM interference is a subject field all on its own. To this end, information security is reduced to confidentiality, specifically the impact encryption has on the ease of transmission. It should be noted that confidentiality does in fact play a small role in the integrity and </w:t>
+        <w:t>Developed by Challa et al., the CubeSec and GndSec security solution is described by its developers as “very light-weight” and provides authentication, confidentiality, and integrity through the use of symmetric pre-shared keys</w:t>
+      </w:r>
+      <w:r>
+        <w:t xml:space="preserve"> </w:t>
+      </w:r>
+      <w:sdt>
+        <w:sdtPr>
+          <w:id w:val="1484742610"/>
+          <w:citation/>
+        </w:sdtPr>
+        <w:sdtContent>
+          <w:r>
+            <w:fldChar w:fldCharType="begin"/>
+          </w:r>
+          <w:r>
+            <w:instrText xml:space="preserve"> CITATION Challa \l 1033 </w:instrText>
+          </w:r>
+          <w:r>
+            <w:fldChar w:fldCharType="separate"/>
+          </w:r>
+          <w:r>
+            <w:rPr>
+              <w:noProof/>
+            </w:rPr>
+            <w:t>[4]</w:t>
+          </w:r>
+          <w:r>
+            <w:fldChar w:fldCharType="end"/>
+          </w:r>
+        </w:sdtContent>
+      </w:sdt>
+      <w:r>
+        <w:t>.</w:t>
+      </w:r>
+      <w:r>
+        <w:t>The proposed solution by the authors uses Advanced Encryption Standard (AES) and Data Encryption Standard (</w:t>
+      </w:r>
+      <w:r>
+        <w:t>3</w:t>
+      </w:r>
+      <w:r>
+        <w:t xml:space="preserve">DES) in Galois/Counter Mode (GCM) and is implemented through hardware </w:t>
+      </w:r>
+      <w:sdt>
+        <w:sdtPr>
+          <w:id w:val="-1096858413"/>
+          <w:citation/>
+        </w:sdtPr>
+        <w:sdtContent>
+          <w:r>
+            <w:fldChar w:fldCharType="begin"/>
+          </w:r>
+          <w:r>
+            <w:instrText xml:space="preserve"> CITATION Challa \l 1033 </w:instrText>
+          </w:r>
+          <w:r>
+            <w:fldChar w:fldCharType="separate"/>
+          </w:r>
+          <w:r>
+            <w:rPr>
+              <w:noProof/>
+            </w:rPr>
+            <w:t>[4]</w:t>
+          </w:r>
+          <w:r>
+            <w:fldChar w:fldCharType="end"/>
+          </w:r>
+        </w:sdtContent>
+      </w:sdt>
+      <w:r>
+        <w:t xml:space="preserve">. The reason for hardware implementation of these block ciphers is due to the high processing and time cost associated with AES and DES hardware, which the authors document in </w:t>
+      </w:r>
+      <w:sdt>
+        <w:sdtPr>
+          <w:id w:val="860097290"/>
+          <w:citation/>
+        </w:sdtPr>
+        <w:sdtContent>
+          <w:r>
+            <w:fldChar w:fldCharType="begin"/>
+          </w:r>
+          <w:r>
+            <w:instrText xml:space="preserve"> CITATION Challa \l 1033 </w:instrText>
+          </w:r>
+          <w:r>
+            <w:fldChar w:fldCharType="separate"/>
+          </w:r>
+          <w:r>
+            <w:rPr>
+              <w:noProof/>
+            </w:rPr>
+            <w:t>[4]</w:t>
+          </w:r>
+          <w:r>
+            <w:fldChar w:fldCharType="end"/>
+          </w:r>
+        </w:sdtContent>
+      </w:sdt>
+      <w:r>
+        <w:t xml:space="preserve">. Using microcontrollers to encrypt the data and spare the processor from computing power is a resource efficient approach, but still comes with some associated costs. While methods like XTEA are directly measured in computing resources, the CubeSec and GndSec mechanism’s cost is in weight and volume on the spacecraft. The authors </w:t>
+      </w:r>
+      <w:r>
+        <w:t xml:space="preserve">profile the encryption hardware with a footprint of approximately </w:t>
+      </w:r>
+      <w:r>
+        <w:t>5</w:t>
+      </w:r>
+      <w:r>
+        <w:t xml:space="preserve">cm by </w:t>
+      </w:r>
+      <w:r>
+        <w:t>5</w:t>
+      </w:r>
+      <w:r>
+        <w:t xml:space="preserve">cm and a total weight of approximately 9.6 grams </w:t>
+      </w:r>
+      <w:sdt>
+        <w:sdtPr>
+          <w:id w:val="-1443838610"/>
+          <w:citation/>
+        </w:sdtPr>
+        <w:sdtContent>
+          <w:r>
+            <w:fldChar w:fldCharType="begin"/>
+          </w:r>
+          <w:r>
+            <w:instrText xml:space="preserve"> CITATION Challa \l 1033 </w:instrText>
+          </w:r>
+          <w:r>
+            <w:fldChar w:fldCharType="separate"/>
+          </w:r>
+          <w:r>
+            <w:rPr>
+              <w:noProof/>
+            </w:rPr>
+            <w:t>[4]</w:t>
+          </w:r>
+          <w:r>
+            <w:fldChar w:fldCharType="end"/>
+          </w:r>
+        </w:sdtContent>
+      </w:sdt>
+      <w:r>
+        <w:t>. While this footprint may seem trivial in larger spacecraft, the authors also recommend a redundant backup system that effectively doubles this physical footprint</w:t>
+      </w:r>
+      <w:r>
+        <w:t xml:space="preserve"> and can be a serious detriment to nanosatellites</w:t>
+      </w:r>
+      <w:r>
+        <w:t xml:space="preserve"> </w:t>
+      </w:r>
+      <w:sdt>
+        <w:sdtPr>
+          <w:id w:val="-1105728842"/>
+          <w:citation/>
+        </w:sdtPr>
+        <w:sdtContent>
+          <w:r>
+            <w:fldChar w:fldCharType="begin"/>
+          </w:r>
+          <w:r>
+            <w:instrText xml:space="preserve"> CITATION Challa \l 1033 </w:instrText>
+          </w:r>
+          <w:r>
+            <w:fldChar w:fldCharType="separate"/>
+          </w:r>
+          <w:r>
+            <w:rPr>
+              <w:noProof/>
+            </w:rPr>
+            <w:t>[4]</w:t>
+          </w:r>
+          <w:r>
+            <w:fldChar w:fldCharType="end"/>
+          </w:r>
+        </w:sdtContent>
+      </w:sdt>
+      <w:r>
+        <w:t xml:space="preserve">. </w:t>
+      </w:r>
+      <w:r>
+        <w:t xml:space="preserve">Additionally, the authors do not discuss the financial costs of the additional hardware, which should be taken into consideration </w:t>
+      </w:r>
+      <w:r>
+        <w:t xml:space="preserve">given that the hardware is not recoverable after a mission. Some of the advantages offered by this system is the strong implementation of security through AES and 3DES operating at 128 bits. Additionally, much like XTEA in counter mode, GCM allows for parallelization of encryption, resulting in much higher encryption rates, while keeping the encryption costs within the hardware implementation and not severely impacting the power consumption </w:t>
       </w:r>
       <w:r>
         <w:lastRenderedPageBreak/>
-        <w:t>availability of data transmitted. If a large object is encrypted successfully, but takes a long time to transmit, while the integrity of each transmitted and received packet may be easily verified, neither integrity or validity of the data within the object can be verified until the whole object is received and decrypted. This could lead to a situation where the bandwidth is exhausted by the data transmission only to result in poor or useless data and a waste of limited resources. In another scenario, if the encrypted data is only partially received and the nanosatellite window ends, while each packet can be checked for integrity there is no way to ascertain the validity of the data being received until all of the object is received. Because of these limitations, a protocol that encrypts a stream of independent bytes, rather than the object as a whole would be preferable. Such a protocol would allow the constant decryption of data as it is being received and allow for data</w:t>
-      </w:r>
-      <w:r>
-        <w:t xml:space="preserve"> checks to be carried out on partial and incomplete data. </w:t>
-      </w:r>
-    </w:p>
-    <w:p>
-      <w:pPr>
-        <w:pStyle w:val="Heading3"/>
-      </w:pPr>
-      <w:r>
-        <w:t xml:space="preserve">Nanosatellite communication information security </w:t>
-      </w:r>
-      <w:r>
-        <w:t>assessment</w:t>
+        <w:t xml:space="preserve">of the spacecraft as a whole. </w:t>
+      </w:r>
+      <w:r>
+        <w:t>Overall the CubeSec and GndSec system provides a valuable solution to information security, but at a cost in space, weight, and system complexity that may keep it out of reach from institutions.</w:t>
       </w:r>
     </w:p>
     <w:p>
@@ -8582,18 +9922,97 @@
         <w:pStyle w:val="3rdOrderPara"/>
       </w:pPr>
       <w:r>
-        <w:t xml:space="preserve">A survey of information security systems in nanosatellites and CubeSats is inconsistent and unfeasible due to the various protocols carried out by the hundreds of satellites, and due to the small sample size of actual documented implementations of information security protocols. As described above, integrity and availability mechanisms can be easily surveyed in protocols like TCP and CSP, as they all account for packet repeatability and support checksums, but their approach to confidentiality through encryption is not as clear cut. The approach to confidentiality is further complicated through the addition of hardware based confidentiality instead of software based mechanisms. A survey into CSP, CubeSec and GndSec, and the MEROPE CubeSat system </w:t>
-      </w:r>
-      <w:r>
-        <w:t xml:space="preserve">illustrates the challenges of implementing confidentiality mechanisms into nanosatellites and provides a measure with which to evaluate the performance of other protocols and mechanisms. </w:t>
-      </w:r>
-      <w:bookmarkStart w:id="14" w:name="_GoBack"/>
-      <w:bookmarkEnd w:id="14"/>
+        <w:t xml:space="preserve">An interesting case is the Montana EaRth Orbiting Pico Explorer (MEROPE) CubeSat built by the Space Sicence and Engineering Laboratory at Montana State University </w:t>
+      </w:r>
+      <w:sdt>
+        <w:sdtPr>
+          <w:id w:val="-1479453236"/>
+          <w:citation/>
+        </w:sdtPr>
+        <w:sdtContent>
+          <w:r>
+            <w:fldChar w:fldCharType="begin"/>
+          </w:r>
+          <w:r>
+            <w:instrText xml:space="preserve"> CITATION Hun02 \l 1033 </w:instrText>
+          </w:r>
+          <w:r>
+            <w:fldChar w:fldCharType="separate"/>
+          </w:r>
+          <w:r>
+            <w:rPr>
+              <w:noProof/>
+            </w:rPr>
+            <w:t>[18]</w:t>
+          </w:r>
+          <w:r>
+            <w:fldChar w:fldCharType="end"/>
+          </w:r>
+        </w:sdtContent>
+      </w:sdt>
+      <w:r>
+        <w:t xml:space="preserve">. The journal article goes at great lengths to explain the need for COTS subsystem designs in CubeSats to mitigate the lack of expertise in CubeSat design teams. The communication subsystem design goal was to have a device with a low volume profile that communicates using the AX.25 protocol </w:t>
+      </w:r>
+      <w:sdt>
+        <w:sdtPr>
+          <w:id w:val="1684317194"/>
+          <w:citation/>
+        </w:sdtPr>
+        <w:sdtContent>
+          <w:r>
+            <w:fldChar w:fldCharType="begin"/>
+          </w:r>
+          <w:r>
+            <w:instrText xml:space="preserve"> CITATION Hun02 \l 1033 </w:instrText>
+          </w:r>
+          <w:r>
+            <w:fldChar w:fldCharType="separate"/>
+          </w:r>
+          <w:r>
+            <w:rPr>
+              <w:noProof/>
+            </w:rPr>
+            <w:t>[18]</w:t>
+          </w:r>
+          <w:r>
+            <w:fldChar w:fldCharType="end"/>
+          </w:r>
+        </w:sdtContent>
+      </w:sdt>
+      <w:r>
+        <w:t>.</w:t>
+      </w:r>
+      <w:r>
+        <w:t xml:space="preserve"> Analyzing the design and performance specifications described by the authors, it is clear that the MEROPE CubeSat did not have a mechanism to provide confidentiality to the data it was transmitting. The lack of such a protection and goal to make the MEROPE communication subsystem as COTS as possible, indicates a serious vulnerability in the design of the MEROPE and in other CubeSats: most teams lack a network design and information assurance specialist. While the MEROPE team was well versed in the design and application of AX.25 protocols and was able to build the communication subsystems, they do acknowledge their lack of technical expertise</w:t>
+      </w:r>
+      <w:r>
+        <w:t xml:space="preserve"> and the driving factor it was in the selection of their COTS communication subsystem. This assessment indicates the vulnerability of not only MEROPE, but also of other CubeSats. The community seems to lack a clear information security standard which could be explained by a lack of information security professionals actively involved in the development of the satellites.</w:t>
+      </w:r>
     </w:p>
     <w:p>
       <w:pPr>
         <w:pStyle w:val="3rdOrderPara"/>
       </w:pPr>
+      <w:r>
+        <w:t xml:space="preserve">Overall the survey of these systems indicates a serious need for information security standards that provides a high degree of confidentiality. While no system implementation comes without a cost, designing a protocol that minimizes the costs of current systems would be an asset to the community. Such a protocol would require the participation of information security professionals and nanosatellite designers to ensure a high degree of information assurance, keep within the operational parameters of designers, and maintain </w:t>
+      </w:r>
+      <w:r>
+        <w:t xml:space="preserve">the </w:t>
+      </w:r>
+      <w:r>
+        <w:t>functionality</w:t>
+      </w:r>
+      <w:r>
+        <w:t xml:space="preserve"> provided by other more data expensive protocols</w:t>
+      </w:r>
+      <w:r>
+        <w:t xml:space="preserve">. </w:t>
+      </w:r>
+      <w:r>
+        <w:t>Such a solution could provide an open source flexible standard that can be used by any design team regardless of technical expertise.</w:t>
+      </w:r>
+      <w:bookmarkStart w:id="29" w:name="_GoBack"/>
+      <w:bookmarkEnd w:id="29"/>
     </w:p>
     <w:p>
       <w:pPr>
@@ -8871,8 +10290,8 @@
       <w:pPr>
         <w:pStyle w:val="FIGURETITLE"/>
       </w:pPr>
-      <w:bookmarkStart w:id="15" w:name="_Toc486585401"/>
-      <w:bookmarkStart w:id="16" w:name="_Toc489921665"/>
+      <w:bookmarkStart w:id="30" w:name="_Toc486585401"/>
+      <w:bookmarkStart w:id="31" w:name="_Toc489921665"/>
       <w:r>
         <w:t>Heading Levels and Their Associated Styles. Adapted from</w:t>
       </w:r>
@@ -8880,25 +10299,25 @@
         <w:br/>
         <w:t>Hawks (2015).</w:t>
       </w:r>
-      <w:bookmarkEnd w:id="15"/>
-      <w:bookmarkEnd w:id="16"/>
+      <w:bookmarkEnd w:id="30"/>
+      <w:bookmarkEnd w:id="31"/>
     </w:p>
     <w:p>
       <w:pPr>
         <w:pStyle w:val="Heading2"/>
         <w:spacing w:before="360"/>
       </w:pPr>
-      <w:bookmarkStart w:id="17" w:name="_Toc408401044"/>
-      <w:bookmarkStart w:id="18" w:name="_Toc422821067"/>
-      <w:bookmarkStart w:id="19" w:name="_Toc486494037"/>
-      <w:bookmarkStart w:id="20" w:name="_Toc488268799"/>
+      <w:bookmarkStart w:id="32" w:name="_Toc408401044"/>
+      <w:bookmarkStart w:id="33" w:name="_Toc422821067"/>
+      <w:bookmarkStart w:id="34" w:name="_Toc486494037"/>
+      <w:bookmarkStart w:id="35" w:name="_Toc491038598"/>
       <w:r>
         <w:t>BODY TEXT STYLES</w:t>
       </w:r>
-      <w:bookmarkEnd w:id="17"/>
-      <w:bookmarkEnd w:id="18"/>
-      <w:bookmarkEnd w:id="19"/>
-      <w:bookmarkEnd w:id="20"/>
+      <w:bookmarkEnd w:id="32"/>
+      <w:bookmarkEnd w:id="33"/>
+      <w:bookmarkEnd w:id="34"/>
+      <w:bookmarkEnd w:id="35"/>
     </w:p>
     <w:p>
       <w:pPr>
@@ -8949,15 +10368,15 @@
         <w:pStyle w:val="Heading3"/>
         <w:ind w:left="720"/>
       </w:pPr>
-      <w:bookmarkStart w:id="21" w:name="_Toc486494038"/>
-      <w:bookmarkStart w:id="22" w:name="_Toc488268800"/>
-      <w:bookmarkStart w:id="23" w:name="_Toc408401045"/>
-      <w:bookmarkStart w:id="24" w:name="_Toc422821068"/>
+      <w:bookmarkStart w:id="36" w:name="_Toc486494038"/>
+      <w:bookmarkStart w:id="37" w:name="_Toc408401045"/>
+      <w:bookmarkStart w:id="38" w:name="_Toc422821068"/>
+      <w:bookmarkStart w:id="39" w:name="_Toc491038599"/>
       <w:r>
         <w:t>Figures</w:t>
       </w:r>
-      <w:bookmarkEnd w:id="21"/>
-      <w:bookmarkEnd w:id="22"/>
+      <w:bookmarkEnd w:id="36"/>
+      <w:bookmarkEnd w:id="39"/>
       <w:r>
         <w:t xml:space="preserve"> </w:t>
       </w:r>
@@ -9100,8 +10519,8 @@
         <w:t xml:space="preserve"> end of your horizontally aligned information and changing the page orientation to “landscape.” Section breaks are available in Word’s “Page Layout” tab.</w:t>
       </w:r>
     </w:p>
-    <w:bookmarkEnd w:id="23"/>
-    <w:bookmarkEnd w:id="24"/>
+    <w:bookmarkEnd w:id="37"/>
+    <w:bookmarkEnd w:id="38"/>
     <w:p>
       <w:pPr>
         <w:pStyle w:val="ListBullet"/>
@@ -9202,7 +10621,7 @@
         <mc:AlternateContent>
           <mc:Choice Requires="wps">
             <w:drawing>
-              <wp:anchor distT="0" distB="0" distL="114300" distR="114300" simplePos="0" relativeHeight="251686912" behindDoc="0" locked="0" layoutInCell="1" allowOverlap="1" wp14:anchorId="209654BF" wp14:editId="423DDF8E">
+              <wp:anchor distT="0" distB="0" distL="114300" distR="114300" simplePos="0" relativeHeight="251662848" behindDoc="0" locked="0" layoutInCell="1" allowOverlap="1" wp14:anchorId="209654BF" wp14:editId="423DDF8E">
                 <wp:simplePos x="0" y="0"/>
                 <wp:positionH relativeFrom="column">
                   <wp:posOffset>-734060</wp:posOffset>
@@ -9312,7 +10731,7 @@
           </mc:Choice>
           <mc:Fallback>
             <w:pict>
-              <v:shape w14:anchorId="209654BF" id="Line Callout 2 30" o:spid="_x0000_s1030" type="#_x0000_t48" style="position:absolute;left:0;text-align:left;margin-left:-57.8pt;margin-top:1.2pt;width:134.05pt;height:56.45pt;z-index:251686912;visibility:visible;mso-wrap-style:square;mso-width-percent:0;mso-height-percent:0;mso-wrap-distance-left:9pt;mso-wrap-distance-top:0;mso-wrap-distance-right:9pt;mso-wrap-distance-bottom:0;mso-position-horizontal:absolute;mso-position-horizontal-relative:text;mso-position-vertical:absolute;mso-position-vertical-relative:text;mso-width-percent:0;mso-height-percent:0;mso-width-relative:margin;mso-height-relative:margin;v-text-anchor:middle" o:gfxdata="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" adj="26571,16730,25431,15330,22397,10985" fillcolor="white [3201]" strokecolor="#c0504d [3205]" strokeweight="2pt">
+              <v:shape w14:anchorId="209654BF" id="Line Callout 2 30" o:spid="_x0000_s1030" type="#_x0000_t48" style="position:absolute;left:0;text-align:left;margin-left:-57.8pt;margin-top:1.2pt;width:134.05pt;height:56.45pt;z-index:251662848;visibility:visible;mso-wrap-style:square;mso-width-percent:0;mso-height-percent:0;mso-wrap-distance-left:9pt;mso-wrap-distance-top:0;mso-wrap-distance-right:9pt;mso-wrap-distance-bottom:0;mso-position-horizontal:absolute;mso-position-horizontal-relative:text;mso-position-vertical:absolute;mso-position-vertical-relative:text;mso-width-percent:0;mso-height-percent:0;mso-width-relative:margin;mso-height-relative:margin;v-text-anchor:middle" o:gfxdata="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" adj="26571,16730,25431,15330,22397,10985" fillcolor="white [3201]" strokecolor="#c0504d [3205]" strokeweight="2pt">
                 <v:textbox>
                   <w:txbxContent>
                     <w:p>
@@ -9369,7 +10788,7 @@
         <mc:AlternateContent>
           <mc:Choice Requires="wps">
             <w:drawing>
-              <wp:anchor distT="0" distB="0" distL="114300" distR="114300" simplePos="0" relativeHeight="251687936" behindDoc="0" locked="0" layoutInCell="1" allowOverlap="1" wp14:anchorId="5AB61EF4" wp14:editId="17CE64B7">
+              <wp:anchor distT="0" distB="0" distL="114300" distR="114300" simplePos="0" relativeHeight="251664896" behindDoc="0" locked="0" layoutInCell="1" allowOverlap="1" wp14:anchorId="5AB61EF4" wp14:editId="17CE64B7">
                 <wp:simplePos x="0" y="0"/>
                 <wp:positionH relativeFrom="column">
                   <wp:posOffset>4267237</wp:posOffset>
@@ -9503,7 +10922,7 @@
           </mc:Choice>
           <mc:Fallback>
             <w:pict>
-              <v:shape w14:anchorId="5AB61EF4" id="Line Callout 2 7" o:spid="_x0000_s1031" type="#_x0000_t48" style="position:absolute;left:0;text-align:left;margin-left:336pt;margin-top:157.05pt;width:145.65pt;height:62.65pt;z-index:251687936;visibility:visible;mso-wrap-style:square;mso-width-percent:0;mso-height-percent:0;mso-wrap-distance-left:9pt;mso-wrap-distance-top:0;mso-wrap-distance-right:9pt;mso-wrap-distance-bottom:0;mso-position-horizontal:absolute;mso-position-horizontal-relative:text;mso-position-vertical:absolute;mso-position-vertical-relative:text;mso-width-percent:0;mso-height-percent:0;mso-width-relative:margin;mso-height-relative:margin;v-text-anchor:middle" o:gfxdata="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" adj="-8698,10483,-6187,10400,-12,10369" fillcolor="white [3201]" strokecolor="#c0504d [3205]" strokeweight="2pt">
+              <v:shape w14:anchorId="5AB61EF4" id="Line Callout 2 7" o:spid="_x0000_s1031" type="#_x0000_t48" style="position:absolute;left:0;text-align:left;margin-left:336pt;margin-top:157.05pt;width:145.65pt;height:62.65pt;z-index:251664896;visibility:visible;mso-wrap-style:square;mso-width-percent:0;mso-height-percent:0;mso-wrap-distance-left:9pt;mso-wrap-distance-top:0;mso-wrap-distance-right:9pt;mso-wrap-distance-bottom:0;mso-position-horizontal:absolute;mso-position-horizontal-relative:text;mso-position-vertical:absolute;mso-position-vertical-relative:text;mso-width-percent:0;mso-height-percent:0;mso-width-relative:margin;mso-height-relative:margin;v-text-anchor:middle" o:gfxdata="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" adj="-8698,10483,-6187,10400,-12,10369" fillcolor="white [3201]" strokecolor="#c0504d [3205]" strokeweight="2pt">
                 <v:textbox>
                   <w:txbxContent>
                     <w:p>
@@ -9626,16 +11045,16 @@
           <w:lang w:eastAsia="ko-KR"/>
         </w:rPr>
       </w:pPr>
-      <w:bookmarkStart w:id="25" w:name="_Toc486585402"/>
-      <w:bookmarkStart w:id="26" w:name="_Toc489921666"/>
+      <w:bookmarkStart w:id="40" w:name="_Toc486585402"/>
+      <w:bookmarkStart w:id="41" w:name="_Toc489921666"/>
       <w:r>
         <w:rPr>
           <w:lang w:eastAsia="ko-KR"/>
         </w:rPr>
         <w:t>A Basic Figure</w:t>
       </w:r>
-      <w:bookmarkEnd w:id="25"/>
-      <w:bookmarkEnd w:id="26"/>
+      <w:bookmarkEnd w:id="40"/>
+      <w:bookmarkEnd w:id="41"/>
       <w:r>
         <w:rPr>
           <w:lang w:eastAsia="ko-KR"/>
@@ -10118,7 +11537,7 @@
         <mc:AlternateContent>
           <mc:Choice Requires="wps">
             <w:drawing>
-              <wp:anchor distT="0" distB="0" distL="114300" distR="114300" simplePos="0" relativeHeight="251688960" behindDoc="0" locked="0" layoutInCell="1" allowOverlap="1" wp14:anchorId="0FF27CC1" wp14:editId="64A8A5BE">
+              <wp:anchor distT="0" distB="0" distL="114300" distR="114300" simplePos="0" relativeHeight="251666944" behindDoc="0" locked="0" layoutInCell="1" allowOverlap="1" wp14:anchorId="0FF27CC1" wp14:editId="64A8A5BE">
                 <wp:simplePos x="0" y="0"/>
                 <wp:positionH relativeFrom="column">
                   <wp:posOffset>4375673</wp:posOffset>
@@ -10300,7 +11719,7 @@
           </mc:Choice>
           <mc:Fallback>
             <w:pict>
-              <v:shape w14:anchorId="0FF27CC1" id="Line Callout 2 14" o:spid="_x0000_s1032" type="#_x0000_t48" style="position:absolute;left:0;text-align:left;margin-left:344.55pt;margin-top:23.5pt;width:166.85pt;height:142.3pt;z-index:251688960;visibility:visible;mso-wrap-style:square;mso-width-percent:0;mso-height-percent:0;mso-wrap-distance-left:9pt;mso-wrap-distance-top:0;mso-wrap-distance-right:9pt;mso-wrap-distance-bottom:0;mso-position-horizontal:absolute;mso-position-horizontal-relative:text;mso-position-vertical:absolute;mso-position-vertical-relative:text;mso-width-percent:0;mso-height-percent:0;mso-width-relative:margin;mso-height-relative:margin;v-text-anchor:middle" o:gfxdata="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" adj="2657,23620,3056,22721,3431,21820" fillcolor="white [3201]" strokecolor="#c0504d [3205]" strokeweight="2pt">
+              <v:shape w14:anchorId="0FF27CC1" id="Line Callout 2 14" o:spid="_x0000_s1032" type="#_x0000_t48" style="position:absolute;left:0;text-align:left;margin-left:344.55pt;margin-top:23.5pt;width:166.85pt;height:142.3pt;z-index:251666944;visibility:visible;mso-wrap-style:square;mso-width-percent:0;mso-height-percent:0;mso-wrap-distance-left:9pt;mso-wrap-distance-top:0;mso-wrap-distance-right:9pt;mso-wrap-distance-bottom:0;mso-position-horizontal:absolute;mso-position-horizontal-relative:text;mso-position-vertical:absolute;mso-position-vertical-relative:text;mso-width-percent:0;mso-height-percent:0;mso-width-relative:margin;mso-height-relative:margin;v-text-anchor:middle" o:gfxdata="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" adj="2657,23620,3056,22721,3431,21820" fillcolor="white [3201]" strokecolor="#c0504d [3205]" strokeweight="2pt">
                 <v:textbox>
                   <w:txbxContent>
                     <w:p>
@@ -10468,8 +11887,8 @@
         <w:pStyle w:val="FIGURETITLE"/>
         <w:spacing w:before="120"/>
       </w:pPr>
-      <w:bookmarkStart w:id="27" w:name="_Toc486585403"/>
-      <w:bookmarkStart w:id="28" w:name="_Toc489921667"/>
+      <w:bookmarkStart w:id="42" w:name="_Toc486585403"/>
+      <w:bookmarkStart w:id="43" w:name="_Toc489921667"/>
       <w:r>
         <w:t xml:space="preserve">A Figure with a Title and a Citation in APA Style. </w:t>
       </w:r>
@@ -10486,8 +11905,8 @@
         <w:br/>
         <w:t>Doe (2017).</w:t>
       </w:r>
-      <w:bookmarkEnd w:id="27"/>
-      <w:bookmarkEnd w:id="28"/>
+      <w:bookmarkEnd w:id="42"/>
+      <w:bookmarkEnd w:id="43"/>
     </w:p>
     <w:p>
       <w:pPr>
@@ -10680,7 +12099,7 @@
         <mc:AlternateContent>
           <mc:Choice Requires="wps">
             <w:drawing>
-              <wp:anchor distT="0" distB="0" distL="114300" distR="114300" simplePos="0" relativeHeight="251689984" behindDoc="0" locked="0" layoutInCell="1" allowOverlap="1" wp14:anchorId="13BB1DBD" wp14:editId="0C708732">
+              <wp:anchor distT="0" distB="0" distL="114300" distR="114300" simplePos="0" relativeHeight="251668992" behindDoc="0" locked="0" layoutInCell="1" allowOverlap="1" wp14:anchorId="13BB1DBD" wp14:editId="0C708732">
                 <wp:simplePos x="0" y="0"/>
                 <wp:positionH relativeFrom="column">
                   <wp:posOffset>4332642</wp:posOffset>
@@ -10828,7 +12247,7 @@
           </mc:Choice>
           <mc:Fallback>
             <w:pict>
-              <v:shape w14:anchorId="13BB1DBD" id="Line Callout 2 15" o:spid="_x0000_s1033" type="#_x0000_t48" style="position:absolute;left:0;text-align:left;margin-left:341.15pt;margin-top:79.5pt;width:158.15pt;height:63.45pt;z-index:251689984;visibility:visible;mso-wrap-style:square;mso-width-percent:0;mso-height-percent:0;mso-wrap-distance-left:9pt;mso-wrap-distance-top:0;mso-wrap-distance-right:9pt;mso-wrap-distance-bottom:0;mso-position-horizontal:absolute;mso-position-horizontal-relative:text;mso-position-vertical:absolute;mso-position-vertical-relative:text;mso-width-percent:0;mso-height-percent:0;mso-width-relative:margin;mso-height-relative:margin;v-text-anchor:middle" o:gfxdata="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" adj="5772,37035,7424,31235,9851,22425" fillcolor="white [3201]" strokecolor="#c0504d [3205]" strokeweight="2pt">
+              <v:shape w14:anchorId="13BB1DBD" id="Line Callout 2 15" o:spid="_x0000_s1033" type="#_x0000_t48" style="position:absolute;left:0;text-align:left;margin-left:341.15pt;margin-top:79.5pt;width:158.15pt;height:63.45pt;z-index:251668992;visibility:visible;mso-wrap-style:square;mso-width-percent:0;mso-height-percent:0;mso-wrap-distance-left:9pt;mso-wrap-distance-top:0;mso-wrap-distance-right:9pt;mso-wrap-distance-bottom:0;mso-position-horizontal:absolute;mso-position-horizontal-relative:text;mso-position-vertical:absolute;mso-position-vertical-relative:text;mso-width-percent:0;mso-height-percent:0;mso-width-relative:margin;mso-height-relative:margin;v-text-anchor:middle" o:gfxdata="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" adj="5772,37035,7424,31235,9851,22425" fillcolor="white [3201]" strokecolor="#c0504d [3205]" strokeweight="2pt">
                 <v:textbox>
                   <w:txbxContent>
                     <w:p>
@@ -11015,16 +12434,16 @@
           <w:color w:val="000000" w:themeColor="text1"/>
         </w:rPr>
       </w:pPr>
-      <w:bookmarkStart w:id="29" w:name="_Toc486585404"/>
-      <w:bookmarkStart w:id="30" w:name="_Toc489921668"/>
+      <w:bookmarkStart w:id="44" w:name="_Toc486585404"/>
+      <w:bookmarkStart w:id="45" w:name="_Toc489921668"/>
       <w:r>
         <w:rPr>
           <w:color w:val="000000" w:themeColor="text1"/>
         </w:rPr>
         <w:t>Placement of Optional Secondary Captions in Figure Title</w:t>
       </w:r>
-      <w:bookmarkEnd w:id="29"/>
-      <w:bookmarkEnd w:id="30"/>
+      <w:bookmarkEnd w:id="44"/>
+      <w:bookmarkEnd w:id="45"/>
     </w:p>
     <w:p>
       <w:pPr>
@@ -11324,7 +12743,7 @@
       </w:r>
     </w:p>
     <w:p>
-      <w:bookmarkStart w:id="31" w:name="_Ref431889327"/>
+      <w:bookmarkStart w:id="46" w:name="_Ref431889327"/>
       <w:r>
         <w:rPr>
           <w:noProof/>
@@ -11332,7 +12751,7 @@
         <mc:AlternateContent>
           <mc:Choice Requires="wps">
             <w:drawing>
-              <wp:anchor distT="0" distB="0" distL="114300" distR="114300" simplePos="0" relativeHeight="251685888" behindDoc="0" locked="0" layoutInCell="1" allowOverlap="1" wp14:anchorId="447329CA" wp14:editId="11171229">
+              <wp:anchor distT="0" distB="0" distL="114300" distR="114300" simplePos="0" relativeHeight="251660800" behindDoc="0" locked="0" layoutInCell="1" allowOverlap="1" wp14:anchorId="447329CA" wp14:editId="11171229">
                 <wp:simplePos x="0" y="0"/>
                 <wp:positionH relativeFrom="column">
                   <wp:posOffset>3568700</wp:posOffset>
@@ -11466,7 +12885,7 @@
           </mc:Choice>
           <mc:Fallback>
             <w:pict>
-              <v:shape w14:anchorId="447329CA" id="Line Callout 2 11" o:spid="_x0000_s1034" type="#_x0000_t48" style="position:absolute;left:0;text-align:left;margin-left:281pt;margin-top:9.7pt;width:221.1pt;height:83.95pt;z-index:251685888;visibility:visible;mso-wrap-style:square;mso-width-percent:0;mso-height-percent:0;mso-wrap-distance-left:9pt;mso-wrap-distance-top:0;mso-wrap-distance-right:9pt;mso-wrap-distance-bottom:0;mso-position-horizontal:absolute;mso-position-horizontal-relative:text;mso-position-vertical:absolute;mso-position-vertical-relative:text;mso-width-percent:0;mso-height-percent:0;mso-width-relative:margin;mso-height-relative:margin;v-text-anchor:middle" o:gfxdata="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" adj="10970,36703,11647,33071,13760,21674" fillcolor="white [3201]" strokecolor="#c0504d [3205]" strokeweight="2pt">
+              <v:shape w14:anchorId="447329CA" id="Line Callout 2 11" o:spid="_x0000_s1034" type="#_x0000_t48" style="position:absolute;left:0;text-align:left;margin-left:281pt;margin-top:9.7pt;width:221.1pt;height:83.95pt;z-index:251660800;visibility:visible;mso-wrap-style:square;mso-width-percent:0;mso-height-percent:0;mso-wrap-distance-left:9pt;mso-wrap-distance-top:0;mso-wrap-distance-right:9pt;mso-wrap-distance-bottom:0;mso-position-horizontal:absolute;mso-position-horizontal-relative:text;mso-position-vertical:absolute;mso-position-vertical-relative:text;mso-width-percent:0;mso-height-percent:0;mso-width-relative:margin;mso-height-relative:margin;v-text-anchor:middle" o:gfxdata="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" adj="10970,36703,11647,33071,13760,21674" fillcolor="white [3201]" strokecolor="#c0504d [3205]" strokeweight="2pt">
                 <v:textbox>
                   <w:txbxContent>
                     <w:p>
@@ -11540,7 +12959,7 @@
           </mc:Fallback>
         </mc:AlternateContent>
       </w:r>
-      <w:bookmarkEnd w:id="31"/>
+      <w:bookmarkEnd w:id="46"/>
     </w:p>
     <w:p/>
     <w:p>
@@ -11596,8 +13015,8 @@
           <w:specVanish/>
         </w:rPr>
       </w:pPr>
-      <w:bookmarkStart w:id="32" w:name="_Toc486585405"/>
-      <w:bookmarkStart w:id="33" w:name="_Toc489921669"/>
+      <w:bookmarkStart w:id="47" w:name="_Toc486585405"/>
+      <w:bookmarkStart w:id="48" w:name="_Toc489921669"/>
       <w:r>
         <w:t xml:space="preserve">Variation—Multi-Line Figure Title, </w:t>
       </w:r>
@@ -11607,9 +13026,9 @@
       <w:r>
         <w:t>First Sentence Only in List of Figures. Adapted from Doe (2017).</w:t>
       </w:r>
-      <w:bookmarkStart w:id="34" w:name="_Toc486585406"/>
-      <w:bookmarkEnd w:id="32"/>
-      <w:bookmarkEnd w:id="33"/>
+      <w:bookmarkStart w:id="49" w:name="_Toc486585406"/>
+      <w:bookmarkEnd w:id="47"/>
+      <w:bookmarkEnd w:id="48"/>
     </w:p>
     <w:p>
       <w:pPr>
@@ -11625,7 +13044,7 @@
       <w:r>
         <w:t>Use sentence case in secondary text.</w:t>
       </w:r>
-      <w:bookmarkEnd w:id="34"/>
+      <w:bookmarkEnd w:id="49"/>
     </w:p>
     <w:p>
       <w:pPr>
@@ -11852,8 +13271,8 @@
         <w:pStyle w:val="FIGURETITLE"/>
         <w:spacing w:before="480" w:after="120"/>
       </w:pPr>
-      <w:bookmarkStart w:id="35" w:name="_Toc486585407"/>
-      <w:bookmarkStart w:id="36" w:name="_Toc489921670"/>
+      <w:bookmarkStart w:id="50" w:name="_Toc486585407"/>
+      <w:bookmarkStart w:id="51" w:name="_Toc489921670"/>
       <w:r>
         <w:t xml:space="preserve">Variation—Figure </w:t>
       </w:r>
@@ -11869,8 +13288,8 @@
       <w:r>
         <w:t xml:space="preserve"> Figure</w:t>
       </w:r>
-      <w:bookmarkEnd w:id="35"/>
-      <w:bookmarkEnd w:id="36"/>
+      <w:bookmarkEnd w:id="50"/>
+      <w:bookmarkEnd w:id="51"/>
     </w:p>
     <w:p>
       <w:pPr>
@@ -11883,7 +13302,7 @@
         <mc:AlternateContent>
           <mc:Choice Requires="wps">
             <w:drawing>
-              <wp:anchor distT="0" distB="0" distL="114300" distR="114300" simplePos="0" relativeHeight="251691008" behindDoc="0" locked="0" layoutInCell="1" allowOverlap="1" wp14:anchorId="335A1E6E" wp14:editId="234E2ADE">
+              <wp:anchor distT="0" distB="0" distL="114300" distR="114300" simplePos="0" relativeHeight="251671040" behindDoc="0" locked="0" layoutInCell="1" allowOverlap="1" wp14:anchorId="335A1E6E" wp14:editId="234E2ADE">
                 <wp:simplePos x="0" y="0"/>
                 <wp:positionH relativeFrom="column">
                   <wp:posOffset>-239358</wp:posOffset>
@@ -12043,7 +13462,7 @@
           </mc:Choice>
           <mc:Fallback>
             <w:pict>
-              <v:shape w14:anchorId="335A1E6E" id="Line Callout 2 38" o:spid="_x0000_s1035" type="#_x0000_t48" style="position:absolute;left:0;text-align:left;margin-left:-18.85pt;margin-top:41.6pt;width:106.9pt;height:96.55pt;z-index:251691008;visibility:visible;mso-wrap-style:square;mso-width-percent:0;mso-height-percent:0;mso-wrap-distance-left:9pt;mso-wrap-distance-top:0;mso-wrap-distance-right:9pt;mso-wrap-distance-bottom:0;mso-position-horizontal:absolute;mso-position-horizontal-relative:text;mso-position-vertical:absolute;mso-position-vertical-relative:text;mso-width-percent:0;mso-height-percent:0;mso-width-relative:margin;mso-height-relative:margin;v-text-anchor:middle" o:gfxdata="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" adj="22551,-9780,17614,-4122,14385,-218" fillcolor="white [3201]" strokecolor="#c0504d [3205]" strokeweight="2pt">
+              <v:shape w14:anchorId="335A1E6E" id="Line Callout 2 38" o:spid="_x0000_s1035" type="#_x0000_t48" style="position:absolute;left:0;text-align:left;margin-left:-18.85pt;margin-top:41.6pt;width:106.9pt;height:96.55pt;z-index:251671040;visibility:visible;mso-wrap-style:square;mso-width-percent:0;mso-height-percent:0;mso-wrap-distance-left:9pt;mso-wrap-distance-top:0;mso-wrap-distance-right:9pt;mso-wrap-distance-bottom:0;mso-position-horizontal:absolute;mso-position-horizontal-relative:text;mso-position-vertical:absolute;mso-position-vertical-relative:text;mso-width-percent:0;mso-height-percent:0;mso-width-relative:margin;mso-height-relative:margin;v-text-anchor:middle" o:gfxdata="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" adj="22551,-9780,17614,-4122,14385,-218" fillcolor="white [3201]" strokecolor="#c0504d [3205]" strokeweight="2pt">
                 <v:textbox>
                   <w:txbxContent>
                     <w:p>
@@ -12299,8 +13718,8 @@
           <w:color w:val="000000" w:themeColor="text1"/>
         </w:rPr>
       </w:pPr>
-      <w:bookmarkStart w:id="37" w:name="_Toc486494039"/>
-      <w:bookmarkStart w:id="38" w:name="_Toc488268801"/>
+      <w:bookmarkStart w:id="52" w:name="_Toc486494039"/>
+      <w:bookmarkStart w:id="53" w:name="_Toc491038600"/>
       <w:r>
         <w:rPr>
           <w:color w:val="000000" w:themeColor="text1"/>
@@ -12308,8 +13727,8 @@
         <w:lastRenderedPageBreak/>
         <w:t>Tables</w:t>
       </w:r>
-      <w:bookmarkEnd w:id="37"/>
-      <w:bookmarkEnd w:id="38"/>
+      <w:bookmarkEnd w:id="52"/>
+      <w:bookmarkEnd w:id="53"/>
     </w:p>
     <w:p>
       <w:pPr>
@@ -12667,7 +14086,7 @@
         <mc:AlternateContent>
           <mc:Choice Requires="wps">
             <w:drawing>
-              <wp:anchor distT="0" distB="0" distL="114300" distR="114300" simplePos="0" relativeHeight="251680768" behindDoc="0" locked="0" layoutInCell="1" allowOverlap="1" wp14:anchorId="2204C0C8" wp14:editId="2B647AAB">
+              <wp:anchor distT="0" distB="0" distL="114300" distR="114300" simplePos="0" relativeHeight="251654656" behindDoc="0" locked="0" layoutInCell="1" allowOverlap="1" wp14:anchorId="2204C0C8" wp14:editId="2B647AAB">
                 <wp:simplePos x="0" y="0"/>
                 <wp:positionH relativeFrom="column">
                   <wp:posOffset>3084195</wp:posOffset>
@@ -12806,7 +14225,7 @@
           </mc:Choice>
           <mc:Fallback>
             <w:pict>
-              <v:shape w14:anchorId="2204C0C8" id="Line Callout 2 21" o:spid="_x0000_s1036" type="#_x0000_t48" style="position:absolute;left:0;text-align:left;margin-left:242.85pt;margin-top:-33.65pt;width:228pt;height:39.55pt;z-index:251680768;visibility:visible;mso-wrap-style:square;mso-width-percent:0;mso-height-percent:0;mso-wrap-distance-left:9pt;mso-wrap-distance-top:0;mso-wrap-distance-right:9pt;mso-wrap-distance-bottom:0;mso-position-horizontal:absolute;mso-position-horizontal-relative:text;mso-position-vertical:absolute;mso-position-vertical-relative:text;mso-width-percent:0;mso-height-percent:0;mso-width-relative:margin;mso-height-relative:margin;v-text-anchor:middle" o:gfxdata="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" adj="14663,49306,15154,35536,15543,23207" fillcolor="white [3201]" strokecolor="#c0504d [3205]" strokeweight="2pt">
+              <v:shape w14:anchorId="2204C0C8" id="Line Callout 2 21" o:spid="_x0000_s1036" type="#_x0000_t48" style="position:absolute;left:0;text-align:left;margin-left:242.85pt;margin-top:-33.65pt;width:228pt;height:39.55pt;z-index:251654656;visibility:visible;mso-wrap-style:square;mso-width-percent:0;mso-height-percent:0;mso-wrap-distance-left:9pt;mso-wrap-distance-top:0;mso-wrap-distance-right:9pt;mso-wrap-distance-bottom:0;mso-position-horizontal:absolute;mso-position-horizontal-relative:text;mso-position-vertical:absolute;mso-position-vertical-relative:text;mso-width-percent:0;mso-height-percent:0;mso-width-relative:margin;mso-height-relative:margin;v-text-anchor:middle" o:gfxdata="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" adj="14663,49306,15154,35536,15543,23207" fillcolor="white [3201]" strokecolor="#c0504d [3205]" strokeweight="2pt">
                 <v:textbox>
                   <w:txbxContent>
                     <w:p>
@@ -12894,18 +14313,18 @@
           <w:color w:val="000000" w:themeColor="text1"/>
         </w:rPr>
       </w:pPr>
-      <w:bookmarkStart w:id="39" w:name="_Toc392177335"/>
-      <w:bookmarkStart w:id="40" w:name="_Toc392200811"/>
-      <w:bookmarkStart w:id="41" w:name="_Toc476037039"/>
+      <w:bookmarkStart w:id="54" w:name="_Toc392177335"/>
+      <w:bookmarkStart w:id="55" w:name="_Toc392200811"/>
+      <w:bookmarkStart w:id="56" w:name="_Toc476037039"/>
       <w:r>
         <w:rPr>
           <w:color w:val="000000" w:themeColor="text1"/>
         </w:rPr>
         <w:t>Styles to Use and Element Placement for Figures and Tables</w:t>
       </w:r>
-      <w:bookmarkEnd w:id="39"/>
-      <w:bookmarkEnd w:id="40"/>
-      <w:bookmarkEnd w:id="41"/>
+      <w:bookmarkEnd w:id="54"/>
+      <w:bookmarkEnd w:id="55"/>
+      <w:bookmarkEnd w:id="56"/>
       <w:r>
         <w:rPr>
           <w:color w:val="000000" w:themeColor="text1"/>
@@ -14196,8 +15615,8 @@
       <w:pPr>
         <w:pStyle w:val="TABLENOTE"/>
       </w:pPr>
-      <w:bookmarkStart w:id="42" w:name="_Toc408401046"/>
-      <w:bookmarkStart w:id="43" w:name="_Toc422821069"/>
+      <w:bookmarkStart w:id="57" w:name="_Toc408401046"/>
+      <w:bookmarkStart w:id="58" w:name="_Toc422821069"/>
       <w:r>
         <w:t>You many include notes or a legend underneath a table. Align them with the left side of the table.</w:t>
       </w:r>
@@ -14249,7 +15668,7 @@
         <mc:AlternateContent>
           <mc:Choice Requires="wps">
             <w:drawing>
-              <wp:anchor distT="0" distB="0" distL="114300" distR="114300" simplePos="0" relativeHeight="251684864" behindDoc="0" locked="0" layoutInCell="1" allowOverlap="1" wp14:anchorId="48C2CCEF" wp14:editId="743CCC5B">
+              <wp:anchor distT="0" distB="0" distL="114300" distR="114300" simplePos="0" relativeHeight="251658752" behindDoc="0" locked="0" layoutInCell="1" allowOverlap="1" wp14:anchorId="48C2CCEF" wp14:editId="743CCC5B">
                 <wp:simplePos x="0" y="0"/>
                 <wp:positionH relativeFrom="column">
                   <wp:posOffset>-960120</wp:posOffset>
@@ -14347,7 +15766,7 @@
           </mc:Choice>
           <mc:Fallback>
             <w:pict>
-              <v:shape w14:anchorId="48C2CCEF" id="Line Callout 2 19" o:spid="_x0000_s1037" type="#_x0000_t48" style="position:absolute;left:0;text-align:left;margin-left:-75.6pt;margin-top:9.35pt;width:199.9pt;height:38.9pt;z-index:251684864;visibility:visible;mso-wrap-style:square;mso-width-percent:0;mso-height-percent:0;mso-wrap-distance-left:9pt;mso-wrap-distance-top:0;mso-wrap-distance-right:9pt;mso-wrap-distance-bottom:0;mso-position-horizontal:absolute;mso-position-horizontal-relative:text;mso-position-vertical:absolute;mso-position-vertical-relative:text;mso-width-percent:0;mso-height-percent:0;mso-width-relative:margin;mso-height-relative:margin;v-text-anchor:middle" o:gfxdata="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" adj="25516,-3510,24022,11914,22277,10950" fillcolor="white [3201]" strokecolor="#c0504d [3205]" strokeweight="2pt">
+              <v:shape w14:anchorId="48C2CCEF" id="Line Callout 2 19" o:spid="_x0000_s1037" type="#_x0000_t48" style="position:absolute;left:0;text-align:left;margin-left:-75.6pt;margin-top:9.35pt;width:199.9pt;height:38.9pt;z-index:251658752;visibility:visible;mso-wrap-style:square;mso-width-percent:0;mso-height-percent:0;mso-wrap-distance-left:9pt;mso-wrap-distance-top:0;mso-wrap-distance-right:9pt;mso-wrap-distance-bottom:0;mso-position-horizontal:absolute;mso-position-horizontal-relative:text;mso-position-vertical:absolute;mso-position-vertical-relative:text;mso-width-percent:0;mso-height-percent:0;mso-width-relative:margin;mso-height-relative:margin;v-text-anchor:middle" o:gfxdata="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" adj="25516,-3510,24022,11914,22277,10950" fillcolor="white [3201]" strokecolor="#c0504d [3205]" strokeweight="2pt">
                 <v:textbox>
                   <w:txbxContent>
                     <w:p>
@@ -14401,7 +15820,7 @@
         <mc:AlternateContent>
           <mc:Choice Requires="wps">
             <w:drawing>
-              <wp:anchor distT="0" distB="0" distL="114300" distR="114300" simplePos="0" relativeHeight="251683840" behindDoc="0" locked="0" layoutInCell="1" allowOverlap="1" wp14:anchorId="5B78AF99" wp14:editId="07445EA6">
+              <wp:anchor distT="0" distB="0" distL="114300" distR="114300" simplePos="0" relativeHeight="251656704" behindDoc="0" locked="0" layoutInCell="1" allowOverlap="1" wp14:anchorId="5B78AF99" wp14:editId="07445EA6">
                 <wp:simplePos x="0" y="0"/>
                 <wp:positionH relativeFrom="column">
                   <wp:posOffset>3504304</wp:posOffset>
@@ -14572,7 +15991,7 @@
           </mc:Choice>
           <mc:Fallback>
             <w:pict>
-              <v:shape w14:anchorId="5B78AF99" id="Line Callout 2 8" o:spid="_x0000_s1038" type="#_x0000_t48" style="position:absolute;left:0;text-align:left;margin-left:275.95pt;margin-top:1.65pt;width:210.95pt;height:87.05pt;z-index:251683840;visibility:visible;mso-wrap-style:square;mso-width-percent:0;mso-height-percent:0;mso-wrap-distance-left:9pt;mso-wrap-distance-top:0;mso-wrap-distance-right:9pt;mso-wrap-distance-bottom:0;mso-position-horizontal:absolute;mso-position-horizontal-relative:text;mso-position-vertical:absolute;mso-position-vertical-relative:text;mso-width-percent:0;mso-height-percent:0;mso-width-relative:margin;mso-height-relative:margin;v-text-anchor:middle" o:gfxdata="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" adj="-2283,-4099,-1051,431,-327,2473" fillcolor="white [3201]" strokecolor="#c0504d [3205]" strokeweight="2pt">
+              <v:shape w14:anchorId="5B78AF99" id="Line Callout 2 8" o:spid="_x0000_s1038" type="#_x0000_t48" style="position:absolute;left:0;text-align:left;margin-left:275.95pt;margin-top:1.65pt;width:210.95pt;height:87.05pt;z-index:251656704;visibility:visible;mso-wrap-style:square;mso-width-percent:0;mso-height-percent:0;mso-wrap-distance-left:9pt;mso-wrap-distance-top:0;mso-wrap-distance-right:9pt;mso-wrap-distance-bottom:0;mso-position-horizontal:absolute;mso-position-horizontal-relative:text;mso-position-vertical:absolute;mso-position-vertical-relative:text;mso-width-percent:0;mso-height-percent:0;mso-width-relative:margin;mso-height-relative:margin;v-text-anchor:middle" o:gfxdata="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" adj="-2283,-4099,-1051,431,-327,2473" fillcolor="white [3201]" strokecolor="#c0504d [3205]" strokeweight="2pt">
                 <v:textbox>
                   <w:txbxContent>
                     <w:p>
@@ -14759,16 +16178,16 @@
       <w:pPr>
         <w:pStyle w:val="Heading3"/>
       </w:pPr>
-      <w:bookmarkStart w:id="44" w:name="_Toc488268802"/>
-      <w:bookmarkEnd w:id="42"/>
-      <w:bookmarkEnd w:id="43"/>
+      <w:bookmarkStart w:id="59" w:name="_Toc491038601"/>
+      <w:bookmarkEnd w:id="57"/>
+      <w:bookmarkEnd w:id="58"/>
       <w:r>
         <w:t>Bulleted and Numbered Lists</w:t>
       </w:r>
+      <w:bookmarkEnd w:id="2"/>
       <w:bookmarkEnd w:id="3"/>
       <w:bookmarkEnd w:id="4"/>
-      <w:bookmarkEnd w:id="5"/>
-      <w:bookmarkEnd w:id="44"/>
+      <w:bookmarkEnd w:id="59"/>
     </w:p>
     <w:p>
       <w:pPr>
@@ -14880,25 +16299,25 @@
       <w:pPr>
         <w:pStyle w:val="Heading3"/>
       </w:pPr>
-      <w:bookmarkStart w:id="45" w:name="_Toc408401050"/>
-      <w:bookmarkStart w:id="46" w:name="_Toc422821073"/>
-      <w:bookmarkStart w:id="47" w:name="_Toc488268803"/>
+      <w:bookmarkStart w:id="60" w:name="_Toc408401050"/>
+      <w:bookmarkStart w:id="61" w:name="_Toc422821073"/>
+      <w:bookmarkStart w:id="62" w:name="_Toc491038602"/>
       <w:r>
         <w:t xml:space="preserve">Block </w:t>
       </w:r>
       <w:r>
         <w:t>Quotes</w:t>
       </w:r>
-      <w:bookmarkEnd w:id="45"/>
-      <w:bookmarkEnd w:id="46"/>
-      <w:bookmarkEnd w:id="47"/>
+      <w:bookmarkEnd w:id="60"/>
+      <w:bookmarkEnd w:id="61"/>
+      <w:bookmarkEnd w:id="62"/>
     </w:p>
     <w:p>
       <w:pPr>
         <w:pStyle w:val="ALLPARAGRAPH"/>
       </w:pPr>
-      <w:bookmarkStart w:id="48" w:name="_Toc330465427"/>
-      <w:bookmarkStart w:id="49" w:name="_Toc330471038"/>
+      <w:bookmarkStart w:id="63" w:name="_Toc330465427"/>
+      <w:bookmarkStart w:id="64" w:name="_Toc330471038"/>
       <w:r>
         <w:rPr>
           <w:noProof/>
@@ -14906,7 +16325,7 @@
         <mc:AlternateContent>
           <mc:Choice Requires="wps">
             <w:drawing>
-              <wp:anchor distT="0" distB="0" distL="114300" distR="114300" simplePos="0" relativeHeight="251693056" behindDoc="0" locked="0" layoutInCell="1" allowOverlap="1" wp14:anchorId="48FA41E9" wp14:editId="68C192A2">
+              <wp:anchor distT="0" distB="0" distL="114300" distR="114300" simplePos="0" relativeHeight="251673088" behindDoc="0" locked="0" layoutInCell="1" allowOverlap="1" wp14:anchorId="48FA41E9" wp14:editId="68C192A2">
                 <wp:simplePos x="0" y="0"/>
                 <wp:positionH relativeFrom="column">
                   <wp:posOffset>5236285</wp:posOffset>
@@ -15001,7 +16420,7 @@
           </mc:Choice>
           <mc:Fallback>
             <w:pict>
-              <v:shape w14:anchorId="48FA41E9" id="Line Callout 2 24" o:spid="_x0000_s1039" type="#_x0000_t48" style="position:absolute;left:0;text-align:left;margin-left:412.3pt;margin-top:65.8pt;width:80.25pt;height:78.75pt;z-index:251693056;visibility:visible;mso-wrap-style:square;mso-width-percent:0;mso-height-percent:0;mso-wrap-distance-left:9pt;mso-wrap-distance-top:0;mso-wrap-distance-right:9pt;mso-wrap-distance-bottom:0;mso-position-horizontal:absolute;mso-position-horizontal-relative:text;mso-position-vertical:absolute;mso-position-vertical-relative:text;mso-width-percent:0;mso-height-percent:0;mso-width-relative:margin;mso-height-relative:margin;v-text-anchor:middle" o:gfxdata="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" adj="-3632,26692,4557,26542,4504,21889" fillcolor="white [3201]" strokecolor="#c0504d [3205]" strokeweight="2pt">
+              <v:shape w14:anchorId="48FA41E9" id="Line Callout 2 24" o:spid="_x0000_s1039" type="#_x0000_t48" style="position:absolute;left:0;text-align:left;margin-left:412.3pt;margin-top:65.8pt;width:80.25pt;height:78.75pt;z-index:251673088;visibility:visible;mso-wrap-style:square;mso-width-percent:0;mso-height-percent:0;mso-wrap-distance-left:9pt;mso-wrap-distance-top:0;mso-wrap-distance-right:9pt;mso-wrap-distance-bottom:0;mso-position-horizontal:absolute;mso-position-horizontal-relative:text;mso-position-vertical:absolute;mso-position-vertical-relative:text;mso-width-percent:0;mso-height-percent:0;mso-width-relative:margin;mso-height-relative:margin;v-text-anchor:middle" o:gfxdata="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" adj="-3632,26692,4557,26542,4504,21889" fillcolor="white [3201]" strokecolor="#c0504d [3205]" strokeweight="2pt">
                 <v:textbox>
                   <w:txbxContent>
                     <w:p>
@@ -15164,22 +16583,22 @@
       <w:pPr>
         <w:pStyle w:val="Heading2"/>
       </w:pPr>
-      <w:bookmarkStart w:id="50" w:name="_Toc408401051"/>
-      <w:bookmarkStart w:id="51" w:name="_Toc422821074"/>
-      <w:bookmarkStart w:id="52" w:name="_Toc488268804"/>
-      <w:bookmarkStart w:id="53" w:name="_Toc519588792"/>
+      <w:bookmarkStart w:id="65" w:name="_Toc408401051"/>
+      <w:bookmarkStart w:id="66" w:name="_Toc422821074"/>
+      <w:bookmarkStart w:id="67" w:name="_Toc519588792"/>
+      <w:bookmarkStart w:id="68" w:name="_Toc491038603"/>
+      <w:bookmarkEnd w:id="5"/>
       <w:bookmarkEnd w:id="6"/>
       <w:bookmarkEnd w:id="7"/>
-      <w:bookmarkEnd w:id="8"/>
-      <w:bookmarkEnd w:id="48"/>
-      <w:bookmarkEnd w:id="49"/>
+      <w:bookmarkEnd w:id="63"/>
+      <w:bookmarkEnd w:id="64"/>
       <w:r>
         <w:lastRenderedPageBreak/>
         <w:t>Table of contents</w:t>
       </w:r>
-      <w:bookmarkEnd w:id="50"/>
-      <w:bookmarkEnd w:id="51"/>
-      <w:bookmarkEnd w:id="52"/>
+      <w:bookmarkEnd w:id="65"/>
+      <w:bookmarkEnd w:id="66"/>
+      <w:bookmarkEnd w:id="68"/>
     </w:p>
     <w:p>
       <w:pPr>
@@ -15214,7 +16633,7 @@
         <mc:AlternateContent>
           <mc:Choice Requires="wps">
             <w:drawing>
-              <wp:anchor distT="0" distB="0" distL="114300" distR="114300" simplePos="0" relativeHeight="251657216" behindDoc="0" locked="0" layoutInCell="1" allowOverlap="1" wp14:anchorId="7628E531" wp14:editId="318D1DF7">
+              <wp:anchor distT="0" distB="0" distL="114300" distR="114300" simplePos="0" relativeHeight="251646464" behindDoc="0" locked="0" layoutInCell="1" allowOverlap="1" wp14:anchorId="7628E531" wp14:editId="318D1DF7">
                 <wp:simplePos x="0" y="0"/>
                 <wp:positionH relativeFrom="column">
                   <wp:posOffset>3730214</wp:posOffset>
@@ -15317,7 +16736,7 @@
           </mc:Choice>
           <mc:Fallback>
             <w:pict>
-              <v:shape w14:anchorId="7628E531" id="Line Callout 2 23" o:spid="_x0000_s1040" type="#_x0000_t48" style="position:absolute;left:0;text-align:left;margin-left:293.7pt;margin-top:186.45pt;width:181.7pt;height:41.5pt;z-index:251657216;visibility:visible;mso-wrap-style:square;mso-width-percent:0;mso-height-percent:0;mso-wrap-distance-left:9pt;mso-wrap-distance-top:0;mso-wrap-distance-right:9pt;mso-wrap-distance-bottom:0;mso-position-horizontal:absolute;mso-position-horizontal-relative:text;mso-position-vertical:absolute;mso-position-vertical-relative:text;mso-width-percent:0;mso-height-percent:0;mso-width-relative:margin;mso-height-relative:margin;v-text-anchor:middle" o:gfxdata="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" adj="-2517,-21551,-427,-11381,1514,-359" fillcolor="white [3201]" strokecolor="#c0504d [3205]" strokeweight="2pt">
+              <v:shape w14:anchorId="7628E531" id="Line Callout 2 23" o:spid="_x0000_s1040" type="#_x0000_t48" style="position:absolute;left:0;text-align:left;margin-left:293.7pt;margin-top:186.45pt;width:181.7pt;height:41.5pt;z-index:251646464;visibility:visible;mso-wrap-style:square;mso-width-percent:0;mso-height-percent:0;mso-wrap-distance-left:9pt;mso-wrap-distance-top:0;mso-wrap-distance-right:9pt;mso-wrap-distance-bottom:0;mso-position-horizontal:absolute;mso-position-horizontal-relative:text;mso-position-vertical:absolute;mso-position-vertical-relative:text;mso-width-percent:0;mso-height-percent:0;mso-width-relative:margin;mso-height-relative:margin;v-text-anchor:middle" o:gfxdata="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" adj="-2517,-21551,-427,-11381,1514,-359" fillcolor="white [3201]" strokecolor="#c0504d [3205]" strokeweight="2pt">
                 <v:textbox>
                   <w:txbxContent>
                     <w:p>
@@ -15512,11 +16931,11 @@
       <w:pPr>
         <w:pStyle w:val="Heading2"/>
       </w:pPr>
-      <w:bookmarkStart w:id="54" w:name="_Toc354747052"/>
-      <w:bookmarkStart w:id="55" w:name="_Toc408401052"/>
-      <w:bookmarkStart w:id="56" w:name="_Toc422821075"/>
-      <w:bookmarkStart w:id="57" w:name="_Toc488268805"/>
-      <w:bookmarkEnd w:id="53"/>
+      <w:bookmarkStart w:id="69" w:name="_Toc354747052"/>
+      <w:bookmarkStart w:id="70" w:name="_Toc408401052"/>
+      <w:bookmarkStart w:id="71" w:name="_Toc422821075"/>
+      <w:bookmarkStart w:id="72" w:name="_Toc491038604"/>
+      <w:bookmarkEnd w:id="67"/>
       <w:r>
         <w:t>zotero</w:t>
       </w:r>
@@ -15529,10 +16948,10 @@
       <w:r>
         <w:t>and the like</w:t>
       </w:r>
-      <w:bookmarkEnd w:id="54"/>
-      <w:bookmarkEnd w:id="55"/>
-      <w:bookmarkEnd w:id="56"/>
-      <w:bookmarkEnd w:id="57"/>
+      <w:bookmarkEnd w:id="69"/>
+      <w:bookmarkEnd w:id="70"/>
+      <w:bookmarkEnd w:id="71"/>
+      <w:bookmarkEnd w:id="72"/>
     </w:p>
     <w:p>
       <w:pPr>
@@ -15689,17 +17108,17 @@
       <w:pPr>
         <w:pStyle w:val="Heading2"/>
       </w:pPr>
-      <w:bookmarkStart w:id="58" w:name="_Toc354747053"/>
-      <w:bookmarkStart w:id="59" w:name="_Toc408401053"/>
-      <w:bookmarkStart w:id="60" w:name="_Toc422821076"/>
-      <w:bookmarkStart w:id="61" w:name="_Toc488268806"/>
+      <w:bookmarkStart w:id="73" w:name="_Toc354747053"/>
+      <w:bookmarkStart w:id="74" w:name="_Toc408401053"/>
+      <w:bookmarkStart w:id="75" w:name="_Toc422821076"/>
+      <w:bookmarkStart w:id="76" w:name="_Toc491038605"/>
       <w:r>
         <w:t>blank pages</w:t>
       </w:r>
-      <w:bookmarkEnd w:id="58"/>
-      <w:bookmarkEnd w:id="59"/>
-      <w:bookmarkEnd w:id="60"/>
-      <w:bookmarkEnd w:id="61"/>
+      <w:bookmarkEnd w:id="73"/>
+      <w:bookmarkEnd w:id="74"/>
+      <w:bookmarkEnd w:id="75"/>
+      <w:bookmarkEnd w:id="76"/>
     </w:p>
     <w:p>
       <w:pPr>
@@ -15742,9 +17161,9 @@
       <w:pPr>
         <w:pStyle w:val="Heading2"/>
       </w:pPr>
-      <w:bookmarkStart w:id="62" w:name="_Toc408401054"/>
-      <w:bookmarkStart w:id="63" w:name="_Toc422821077"/>
-      <w:bookmarkStart w:id="64" w:name="_Toc488268807"/>
+      <w:bookmarkStart w:id="77" w:name="_Toc408401054"/>
+      <w:bookmarkStart w:id="78" w:name="_Toc422821077"/>
+      <w:bookmarkStart w:id="79" w:name="_Toc491038606"/>
       <w:r>
         <w:rPr>
           <w:noProof/>
@@ -15753,7 +17172,7 @@
         <mc:AlternateContent>
           <mc:Choice Requires="wps">
             <w:drawing>
-              <wp:anchor distT="0" distB="0" distL="114300" distR="114300" simplePos="0" relativeHeight="251672576" behindDoc="0" locked="0" layoutInCell="1" allowOverlap="1" wp14:anchorId="0004E5FD" wp14:editId="468C4866">
+              <wp:anchor distT="0" distB="0" distL="114300" distR="114300" simplePos="0" relativeHeight="251651584" behindDoc="0" locked="0" layoutInCell="1" allowOverlap="1" wp14:anchorId="0004E5FD" wp14:editId="468C4866">
                 <wp:simplePos x="0" y="0"/>
                 <wp:positionH relativeFrom="column">
                   <wp:posOffset>3083560</wp:posOffset>
@@ -15841,7 +17260,7 @@
           </mc:Choice>
           <mc:Fallback>
             <w:pict>
-              <v:shape w14:anchorId="0004E5FD" id="Line Callout 2 35" o:spid="_x0000_s1041" type="#_x0000_t48" style="position:absolute;left:0;text-align:left;margin-left:242.8pt;margin-top:-40pt;width:235.9pt;height:35.1pt;z-index:251672576;visibility:visible;mso-wrap-style:square;mso-width-percent:0;mso-height-percent:0;mso-wrap-distance-left:9pt;mso-wrap-distance-top:0;mso-wrap-distance-right:9pt;mso-wrap-distance-bottom:0;mso-position-horizontal:absolute;mso-position-horizontal-relative:text;mso-position-vertical:absolute;mso-position-vertical-relative:text;mso-width-percent:0;mso-height-percent:0;mso-width-relative:margin;mso-height-relative:margin;v-text-anchor:middle" o:gfxdata="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" adj="-6443,27888,-3295,19520,-436,11253" fillcolor="white [3201]" strokecolor="#c0504d [3205]" strokeweight="2pt">
+              <v:shape w14:anchorId="0004E5FD" id="Line Callout 2 35" o:spid="_x0000_s1041" type="#_x0000_t48" style="position:absolute;left:0;text-align:left;margin-left:242.8pt;margin-top:-40pt;width:235.9pt;height:35.1pt;z-index:251651584;visibility:visible;mso-wrap-style:square;mso-width-percent:0;mso-height-percent:0;mso-wrap-distance-left:9pt;mso-wrap-distance-top:0;mso-wrap-distance-right:9pt;mso-wrap-distance-bottom:0;mso-position-horizontal:absolute;mso-position-horizontal-relative:text;mso-position-vertical:absolute;mso-position-vertical-relative:text;mso-width-percent:0;mso-height-percent:0;mso-width-relative:margin;mso-height-relative:margin;v-text-anchor:middle" o:gfxdata="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" adj="-6443,27888,-3295,19520,-436,11253" fillcolor="white [3201]" strokecolor="#c0504d [3205]" strokeweight="2pt">
                 <v:textbox>
                   <w:txbxContent>
                     <w:p>
@@ -15872,9 +17291,9 @@
       <w:r>
         <w:t>Cross referencing</w:t>
       </w:r>
-      <w:bookmarkEnd w:id="62"/>
-      <w:bookmarkEnd w:id="63"/>
-      <w:bookmarkEnd w:id="64"/>
+      <w:bookmarkEnd w:id="77"/>
+      <w:bookmarkEnd w:id="78"/>
+      <w:bookmarkEnd w:id="79"/>
     </w:p>
     <w:p>
       <w:pPr>
@@ -16168,18 +17587,18 @@
       <w:pPr>
         <w:pStyle w:val="Heading2"/>
       </w:pPr>
-      <w:bookmarkStart w:id="65" w:name="_Toc355877289"/>
-      <w:bookmarkStart w:id="66" w:name="_Toc408401055"/>
-      <w:bookmarkStart w:id="67" w:name="_Toc422821078"/>
-      <w:bookmarkStart w:id="68" w:name="_Toc488268808"/>
-      <w:bookmarkStart w:id="69" w:name="_Toc354747054"/>
+      <w:bookmarkStart w:id="80" w:name="_Toc355877289"/>
+      <w:bookmarkStart w:id="81" w:name="_Toc408401055"/>
+      <w:bookmarkStart w:id="82" w:name="_Toc422821078"/>
+      <w:bookmarkStart w:id="83" w:name="_Toc354747054"/>
+      <w:bookmarkStart w:id="84" w:name="_Toc491038607"/>
       <w:r>
         <w:t>equations</w:t>
       </w:r>
-      <w:bookmarkEnd w:id="65"/>
-      <w:bookmarkEnd w:id="66"/>
-      <w:bookmarkEnd w:id="67"/>
-      <w:bookmarkEnd w:id="68"/>
+      <w:bookmarkEnd w:id="80"/>
+      <w:bookmarkEnd w:id="81"/>
+      <w:bookmarkEnd w:id="82"/>
+      <w:bookmarkEnd w:id="84"/>
     </w:p>
     <w:p>
       <w:pPr>
@@ -16353,7 +17772,7 @@
       <w:r>
         <w:t xml:space="preserve">). Or, you can manually number your equations. </w:t>
       </w:r>
-      <w:bookmarkEnd w:id="69"/>
+      <w:bookmarkEnd w:id="83"/>
     </w:p>
     <w:p>
       <w:pPr>
@@ -16376,14 +17795,14 @@
       <w:pPr>
         <w:pStyle w:val="Heading1"/>
       </w:pPr>
-      <w:bookmarkStart w:id="70" w:name="_Toc408401056"/>
-      <w:bookmarkStart w:id="71" w:name="_Toc422821079"/>
-      <w:bookmarkStart w:id="72" w:name="_Toc488268809"/>
-      <w:bookmarkStart w:id="73" w:name="_Toc358192311"/>
-      <w:bookmarkStart w:id="74" w:name="_Toc158527412"/>
-      <w:bookmarkStart w:id="75" w:name="_Toc158527850"/>
+      <w:bookmarkStart w:id="85" w:name="_Toc408401056"/>
+      <w:bookmarkStart w:id="86" w:name="_Toc422821079"/>
+      <w:bookmarkStart w:id="87" w:name="_Toc358192311"/>
+      <w:bookmarkStart w:id="88" w:name="_Toc158527412"/>
+      <w:bookmarkStart w:id="89" w:name="_Toc158527850"/>
+      <w:bookmarkStart w:id="90" w:name="_Toc491038608"/>
+      <w:bookmarkEnd w:id="8"/>
       <w:bookmarkEnd w:id="9"/>
-      <w:bookmarkEnd w:id="10"/>
       <w:r>
         <w:rPr>
           <w:noProof/>
@@ -16392,7 +17811,7 @@
         <mc:AlternateContent>
           <mc:Choice Requires="wps">
             <w:drawing>
-              <wp:anchor distT="0" distB="0" distL="114300" distR="114300" simplePos="0" relativeHeight="251674624" behindDoc="0" locked="0" layoutInCell="1" allowOverlap="1" wp14:anchorId="287DB1C8" wp14:editId="2F8571C8">
+              <wp:anchor distT="0" distB="0" distL="114300" distR="114300" simplePos="0" relativeHeight="251652608" behindDoc="0" locked="0" layoutInCell="1" allowOverlap="1" wp14:anchorId="287DB1C8" wp14:editId="2F8571C8">
                 <wp:simplePos x="0" y="0"/>
                 <wp:positionH relativeFrom="column">
                   <wp:posOffset>4095974</wp:posOffset>
@@ -16487,7 +17906,7 @@
           </mc:Choice>
           <mc:Fallback>
             <w:pict>
-              <v:shape w14:anchorId="287DB1C8" id="Line Callout 2 32" o:spid="_x0000_s1042" type="#_x0000_t48" style="position:absolute;left:0;text-align:left;margin-left:322.5pt;margin-top:-1.7pt;width:187.2pt;height:69.25pt;z-index:251674624;visibility:visible;mso-wrap-style:square;mso-width-percent:0;mso-height-percent:0;mso-wrap-distance-left:9pt;mso-wrap-distance-top:0;mso-wrap-distance-right:9pt;mso-wrap-distance-bottom:0;mso-position-horizontal:absolute;mso-position-horizontal-relative:text;mso-position-vertical:absolute;mso-position-vertical-relative:text;mso-width-percent:0;mso-height-percent:0;mso-width-relative:margin;mso-height-relative:margin;v-text-anchor:middle" o:gfxdata="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" adj="-366,11202,-1958,12159,-19727,16967" fillcolor="white [3201]" strokecolor="#c0504d [3205]" strokeweight="2pt">
+              <v:shape w14:anchorId="287DB1C8" id="Line Callout 2 32" o:spid="_x0000_s1042" type="#_x0000_t48" style="position:absolute;left:0;text-align:left;margin-left:322.5pt;margin-top:-1.7pt;width:187.2pt;height:69.25pt;z-index:251652608;visibility:visible;mso-wrap-style:square;mso-width-percent:0;mso-height-percent:0;mso-wrap-distance-left:9pt;mso-wrap-distance-top:0;mso-wrap-distance-right:9pt;mso-wrap-distance-bottom:0;mso-position-horizontal:absolute;mso-position-horizontal-relative:text;mso-position-vertical:absolute;mso-position-vertical-relative:text;mso-width-percent:0;mso-height-percent:0;mso-width-relative:margin;mso-height-relative:margin;v-text-anchor:middle" o:gfxdata="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" adj="-366,11202,-1958,12159,-19727,16967" fillcolor="white [3201]" strokecolor="#c0504d [3205]" strokeweight="2pt">
                 <v:textbox>
                   <w:txbxContent>
                     <w:p>
@@ -16528,9 +17947,9 @@
       <w:r>
         <w:t>AMPLE CHAPTER</w:t>
       </w:r>
-      <w:bookmarkEnd w:id="70"/>
-      <w:bookmarkEnd w:id="71"/>
-      <w:bookmarkEnd w:id="72"/>
+      <w:bookmarkEnd w:id="85"/>
+      <w:bookmarkEnd w:id="86"/>
+      <w:bookmarkEnd w:id="90"/>
     </w:p>
     <w:p>
       <w:pPr>
@@ -16681,15 +18100,15 @@
       <w:pPr>
         <w:pStyle w:val="Heading2"/>
       </w:pPr>
-      <w:bookmarkStart w:id="76" w:name="_Toc408401057"/>
-      <w:bookmarkStart w:id="77" w:name="_Toc422821080"/>
-      <w:bookmarkStart w:id="78" w:name="_Toc488268810"/>
+      <w:bookmarkStart w:id="91" w:name="_Toc408401057"/>
+      <w:bookmarkStart w:id="92" w:name="_Toc422821080"/>
+      <w:bookmarkStart w:id="93" w:name="_Toc491038609"/>
       <w:r>
         <w:t>THIS IS A HEADING 2</w:t>
       </w:r>
-      <w:bookmarkEnd w:id="76"/>
-      <w:bookmarkEnd w:id="77"/>
-      <w:bookmarkEnd w:id="78"/>
+      <w:bookmarkEnd w:id="91"/>
+      <w:bookmarkEnd w:id="92"/>
+      <w:bookmarkEnd w:id="93"/>
     </w:p>
     <w:p>
       <w:pPr>
@@ -16725,15 +18144,15 @@
       <w:pPr>
         <w:pStyle w:val="Heading3"/>
       </w:pPr>
-      <w:bookmarkStart w:id="79" w:name="_Toc408401058"/>
-      <w:bookmarkStart w:id="80" w:name="_Toc422821081"/>
-      <w:bookmarkStart w:id="81" w:name="_Toc488268811"/>
+      <w:bookmarkStart w:id="94" w:name="_Toc408401058"/>
+      <w:bookmarkStart w:id="95" w:name="_Toc422821081"/>
+      <w:bookmarkStart w:id="96" w:name="_Toc491038610"/>
       <w:r>
         <w:t>Heading 3</w:t>
       </w:r>
-      <w:bookmarkEnd w:id="79"/>
-      <w:bookmarkEnd w:id="80"/>
-      <w:bookmarkEnd w:id="81"/>
+      <w:bookmarkEnd w:id="94"/>
+      <w:bookmarkEnd w:id="95"/>
+      <w:bookmarkEnd w:id="96"/>
     </w:p>
     <w:p>
       <w:pPr>
@@ -16759,13 +18178,13 @@
       <w:pPr>
         <w:pStyle w:val="Heading4"/>
       </w:pPr>
-      <w:bookmarkStart w:id="82" w:name="_Toc408401059"/>
-      <w:bookmarkStart w:id="83" w:name="_Toc422821082"/>
+      <w:bookmarkStart w:id="97" w:name="_Toc408401059"/>
+      <w:bookmarkStart w:id="98" w:name="_Toc422821082"/>
       <w:r>
         <w:t>Heading 4</w:t>
       </w:r>
-      <w:bookmarkEnd w:id="82"/>
-      <w:bookmarkEnd w:id="83"/>
+      <w:bookmarkEnd w:id="97"/>
+      <w:bookmarkEnd w:id="98"/>
     </w:p>
     <w:p>
       <w:pPr>
@@ -16851,13 +18270,13 @@
       <w:pPr>
         <w:pStyle w:val="Heading4"/>
       </w:pPr>
-      <w:bookmarkStart w:id="84" w:name="_Toc408401060"/>
-      <w:bookmarkStart w:id="85" w:name="_Toc422821083"/>
+      <w:bookmarkStart w:id="99" w:name="_Toc408401060"/>
+      <w:bookmarkStart w:id="100" w:name="_Toc422821083"/>
       <w:r>
         <w:t>Heading 4</w:t>
       </w:r>
-      <w:bookmarkEnd w:id="84"/>
-      <w:bookmarkEnd w:id="85"/>
+      <w:bookmarkEnd w:id="99"/>
+      <w:bookmarkEnd w:id="100"/>
     </w:p>
     <w:p>
       <w:pPr>
@@ -16894,15 +18313,15 @@
       <w:pPr>
         <w:pStyle w:val="Heading3"/>
       </w:pPr>
-      <w:bookmarkStart w:id="86" w:name="_Toc408401061"/>
-      <w:bookmarkStart w:id="87" w:name="_Toc422821084"/>
-      <w:bookmarkStart w:id="88" w:name="_Toc488268812"/>
+      <w:bookmarkStart w:id="101" w:name="_Toc408401061"/>
+      <w:bookmarkStart w:id="102" w:name="_Toc422821084"/>
+      <w:bookmarkStart w:id="103" w:name="_Toc491038611"/>
       <w:r>
         <w:t>Heading 3</w:t>
       </w:r>
-      <w:bookmarkEnd w:id="86"/>
-      <w:bookmarkEnd w:id="87"/>
-      <w:bookmarkEnd w:id="88"/>
+      <w:bookmarkEnd w:id="101"/>
+      <w:bookmarkEnd w:id="102"/>
+      <w:bookmarkEnd w:id="103"/>
     </w:p>
     <w:p>
       <w:pPr>
@@ -16974,15 +18393,15 @@
       <w:pPr>
         <w:pStyle w:val="Heading2"/>
       </w:pPr>
-      <w:bookmarkStart w:id="89" w:name="_Toc408401062"/>
-      <w:bookmarkStart w:id="90" w:name="_Toc422821085"/>
-      <w:bookmarkStart w:id="91" w:name="_Toc488268813"/>
+      <w:bookmarkStart w:id="104" w:name="_Toc408401062"/>
+      <w:bookmarkStart w:id="105" w:name="_Toc422821085"/>
+      <w:bookmarkStart w:id="106" w:name="_Toc491038612"/>
       <w:r>
         <w:t>This is a heading 2</w:t>
       </w:r>
-      <w:bookmarkEnd w:id="89"/>
-      <w:bookmarkEnd w:id="90"/>
-      <w:bookmarkEnd w:id="91"/>
+      <w:bookmarkEnd w:id="104"/>
+      <w:bookmarkEnd w:id="105"/>
+      <w:bookmarkEnd w:id="106"/>
     </w:p>
     <w:p>
       <w:pPr>
@@ -16995,7 +18414,7 @@
         <mc:AlternateContent>
           <mc:Choice Requires="wps">
             <w:drawing>
-              <wp:anchor distT="0" distB="0" distL="114300" distR="114300" simplePos="0" relativeHeight="251665408" behindDoc="0" locked="0" layoutInCell="1" allowOverlap="1" wp14:anchorId="0F381C3F" wp14:editId="2E4FA873">
+              <wp:anchor distT="0" distB="0" distL="114300" distR="114300" simplePos="0" relativeHeight="251648512" behindDoc="0" locked="0" layoutInCell="1" allowOverlap="1" wp14:anchorId="0F381C3F" wp14:editId="2E4FA873">
                 <wp:simplePos x="0" y="0"/>
                 <wp:positionH relativeFrom="column">
                   <wp:posOffset>4354286</wp:posOffset>
@@ -17090,7 +18509,7 @@
           </mc:Choice>
           <mc:Fallback>
             <w:pict>
-              <v:shape w14:anchorId="0F381C3F" id="Line Callout 2 33" o:spid="_x0000_s1043" type="#_x0000_t48" style="position:absolute;left:0;text-align:left;margin-left:342.85pt;margin-top:180pt;width:167.15pt;height:55.7pt;z-index:251665408;visibility:visible;mso-wrap-style:square;mso-width-percent:0;mso-height-percent:0;mso-wrap-distance-left:9pt;mso-wrap-distance-top:0;mso-wrap-distance-right:9pt;mso-wrap-distance-bottom:0;mso-position-horizontal:absolute;mso-position-horizontal-relative:text;mso-position-vertical:absolute;mso-position-vertical-relative:text;mso-width-percent:0;mso-height-percent:0;mso-width-relative:margin;mso-height-relative:margin;v-text-anchor:middle" o:gfxdata="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" adj="-598,12187,-2064,14597,-4177,18116" fillcolor="white [3201]" strokecolor="#c0504d [3205]" strokeweight="2pt">
+              <v:shape w14:anchorId="0F381C3F" id="Line Callout 2 33" o:spid="_x0000_s1043" type="#_x0000_t48" style="position:absolute;left:0;text-align:left;margin-left:342.85pt;margin-top:180pt;width:167.15pt;height:55.7pt;z-index:251648512;visibility:visible;mso-wrap-style:square;mso-width-percent:0;mso-height-percent:0;mso-wrap-distance-left:9pt;mso-wrap-distance-top:0;mso-wrap-distance-right:9pt;mso-wrap-distance-bottom:0;mso-position-horizontal:absolute;mso-position-horizontal-relative:text;mso-position-vertical:absolute;mso-position-vertical-relative:text;mso-width-percent:0;mso-height-percent:0;mso-width-relative:margin;mso-height-relative:margin;v-text-anchor:middle" o:gfxdata="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" adj="-598,12187,-2064,14597,-4177,18116" fillcolor="white [3201]" strokecolor="#c0504d [3205]" strokeweight="2pt">
                 <v:textbox>
                   <w:txbxContent>
                     <w:p>
@@ -17253,23 +18672,23 @@
           <w:numId w:val="0"/>
         </w:numPr>
       </w:pPr>
-      <w:bookmarkStart w:id="92" w:name="_Toc408401063"/>
-      <w:bookmarkStart w:id="93" w:name="_Toc422821086"/>
-      <w:bookmarkStart w:id="94" w:name="_Toc488268814"/>
+      <w:bookmarkStart w:id="107" w:name="_Toc408401063"/>
+      <w:bookmarkStart w:id="108" w:name="_Toc422821086"/>
+      <w:bookmarkStart w:id="109" w:name="_Toc491038613"/>
       <w:r>
         <w:lastRenderedPageBreak/>
         <w:t>appendi</w:t>
       </w:r>
-      <w:bookmarkEnd w:id="73"/>
+      <w:bookmarkEnd w:id="87"/>
       <w:r>
         <w:t>x</w:t>
       </w:r>
-      <w:bookmarkEnd w:id="92"/>
-      <w:bookmarkEnd w:id="93"/>
+      <w:bookmarkEnd w:id="107"/>
+      <w:bookmarkEnd w:id="108"/>
       <w:r>
         <w:t>.  Optional</w:t>
       </w:r>
-      <w:bookmarkEnd w:id="94"/>
+      <w:bookmarkEnd w:id="109"/>
     </w:p>
     <w:p>
       <w:pPr>
@@ -17480,9 +18899,9 @@
           <w:numId w:val="0"/>
         </w:numPr>
       </w:pPr>
-      <w:bookmarkStart w:id="95" w:name="_Toc408401064"/>
-      <w:bookmarkStart w:id="96" w:name="_Toc422821087"/>
-      <w:bookmarkStart w:id="97" w:name="_Toc488268815"/>
+      <w:bookmarkStart w:id="110" w:name="_Toc408401064"/>
+      <w:bookmarkStart w:id="111" w:name="_Toc422821087"/>
+      <w:bookmarkStart w:id="112" w:name="_Toc491038614"/>
       <w:r>
         <w:lastRenderedPageBreak/>
         <w:t>L</w:t>
@@ -17493,11 +18912,11 @@
       <w:r>
         <w:t>ferences</w:t>
       </w:r>
-      <w:bookmarkEnd w:id="74"/>
-      <w:bookmarkEnd w:id="75"/>
-      <w:bookmarkEnd w:id="95"/>
-      <w:bookmarkEnd w:id="96"/>
-      <w:bookmarkEnd w:id="97"/>
+      <w:bookmarkEnd w:id="88"/>
+      <w:bookmarkEnd w:id="89"/>
+      <w:bookmarkEnd w:id="110"/>
+      <w:bookmarkEnd w:id="111"/>
+      <w:bookmarkEnd w:id="112"/>
     </w:p>
     <w:p>
       <w:pPr>
@@ -18548,9 +19967,9 @@
           <w:numId w:val="0"/>
         </w:numPr>
       </w:pPr>
-      <w:bookmarkStart w:id="98" w:name="_Toc408401065"/>
-      <w:bookmarkStart w:id="99" w:name="_Toc422821088"/>
-      <w:bookmarkStart w:id="100" w:name="_Toc488268816"/>
+      <w:bookmarkStart w:id="113" w:name="_Toc408401065"/>
+      <w:bookmarkStart w:id="114" w:name="_Toc422821088"/>
+      <w:bookmarkStart w:id="115" w:name="_Toc491038615"/>
       <w:r>
         <w:rPr>
           <w:noProof/>
@@ -18559,7 +19978,7 @@
         <mc:AlternateContent>
           <mc:Choice Requires="wps">
             <w:drawing>
-              <wp:anchor distT="0" distB="0" distL="114300" distR="114300" simplePos="0" relativeHeight="251660288" behindDoc="0" locked="0" layoutInCell="1" allowOverlap="1" wp14:anchorId="02CCC835" wp14:editId="40FE11A1">
+              <wp:anchor distT="0" distB="0" distL="114300" distR="114300" simplePos="0" relativeHeight="251647488" behindDoc="0" locked="0" layoutInCell="1" allowOverlap="1" wp14:anchorId="02CCC835" wp14:editId="40FE11A1">
                 <wp:simplePos x="0" y="0"/>
                 <wp:positionH relativeFrom="column">
                   <wp:posOffset>4286250</wp:posOffset>
@@ -18707,7 +20126,7 @@
           </mc:Choice>
           <mc:Fallback>
             <w:pict>
-              <v:shape w14:anchorId="02CCC835" id="Line Callout 2 31" o:spid="_x0000_s1044" type="#_x0000_t48" style="position:absolute;left:0;text-align:left;margin-left:337.5pt;margin-top:-52.2pt;width:162.6pt;height:136.8pt;z-index:251660288;visibility:visible;mso-wrap-style:square;mso-width-percent:0;mso-height-percent:0;mso-wrap-distance-left:9pt;mso-wrap-distance-top:0;mso-wrap-distance-right:9pt;mso-wrap-distance-bottom:0;mso-position-horizontal:absolute;mso-position-horizontal-relative:text;mso-position-vertical:absolute;mso-position-vertical-relative:text;mso-width-percent:0;mso-height-percent:0;mso-width-relative:margin;mso-height-relative:margin;v-text-anchor:middle" o:gfxdata="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" adj="-4251,7996,,,-829" fillcolor="white [3201]" strokecolor="#c0504d [3205]" strokeweight="2pt">
+              <v:shape w14:anchorId="02CCC835" id="Line Callout 2 31" o:spid="_x0000_s1044" type="#_x0000_t48" style="position:absolute;left:0;text-align:left;margin-left:337.5pt;margin-top:-52.2pt;width:162.6pt;height:136.8pt;z-index:251647488;visibility:visible;mso-wrap-style:square;mso-width-percent:0;mso-height-percent:0;mso-wrap-distance-left:9pt;mso-wrap-distance-top:0;mso-wrap-distance-right:9pt;mso-wrap-distance-bottom:0;mso-position-horizontal:absolute;mso-position-horizontal-relative:text;mso-position-vertical:absolute;mso-position-vertical-relative:text;mso-width-percent:0;mso-height-percent:0;mso-width-relative:margin;mso-height-relative:margin;v-text-anchor:middle" o:gfxdata="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" adj="-4251,7996,,,-829" fillcolor="white [3201]" strokecolor="#c0504d [3205]" strokeweight="2pt">
                 <v:textbox>
                   <w:txbxContent>
                     <w:p>
@@ -18798,9 +20217,9 @@
       <w:r>
         <w:t>initial distribution list</w:t>
       </w:r>
-      <w:bookmarkEnd w:id="98"/>
-      <w:bookmarkEnd w:id="99"/>
-      <w:bookmarkEnd w:id="100"/>
+      <w:bookmarkEnd w:id="113"/>
+      <w:bookmarkEnd w:id="114"/>
+      <w:bookmarkEnd w:id="115"/>
     </w:p>
     <w:p>
       <w:r>
@@ -19029,7 +20448,7 @@
         <w:rStyle w:val="PageNumber"/>
         <w:noProof/>
       </w:rPr>
-      <w:t>xviii</w:t>
+      <w:t>xix</w:t>
     </w:r>
     <w:r>
       <w:rPr>
@@ -19080,7 +20499,7 @@
         <w:rStyle w:val="PageNumber"/>
         <w:noProof/>
       </w:rPr>
-      <w:t>18</w:t>
+      <w:t>22</w:t>
     </w:r>
     <w:r>
       <w:rPr>
@@ -28659,6 +30078,146 @@
     <b:Issue>2</b:Issue>
     <b:RefOrder>13</b:RefOrder>
   </b:Source>
+  <b:Source>
+    <b:Tag>XTEA</b:Tag>
+    <b:SourceType>Report</b:SourceType>
+    <b:Guid>{539A0130-FB0B-40D2-BEC4-D26CA0C4E4A8}</b:Guid>
+    <b:Author>
+      <b:Author>
+        <b:NameList>
+          <b:Person>
+            <b:Last>Roger M. Needham</b:Last>
+            <b:First>David</b:First>
+            <b:Middle>J. Wheeler</b:Middle>
+          </b:Person>
+        </b:NameList>
+      </b:Author>
+    </b:Author>
+    <b:Title>Tea extensions</b:Title>
+    <b:Year>1997</b:Year>
+    <b:Publisher>Cambridge University</b:Publisher>
+    <b:City>Cambridge, UK</b:City>
+    <b:RefOrder>14</b:RefOrder>
+  </b:Source>
+  <b:Source>
+    <b:Tag>Kar06</b:Tag>
+    <b:SourceType>JournalArticle</b:SourceType>
+    <b:Guid>{5A184E49-D5D2-429C-95FF-F841728A4554}</b:Guid>
+    <b:Title>Error propagation in various cipher block modes</b:Title>
+    <b:Year>2006</b:Year>
+    <b:Author>
+      <b:Author>
+        <b:NameList>
+          <b:Person>
+            <b:Last>Burda</b:Last>
+            <b:First>Karel</b:First>
+          </b:Person>
+        </b:NameList>
+      </b:Author>
+    </b:Author>
+    <b:JournalName>International Journal of Computer Science and Network Security</b:JournalName>
+    <b:Pages>235-239</b:Pages>
+    <b:Volume>6</b:Volume>
+    <b:Issue>11</b:Issue>
+    <b:RefOrder>15</b:RefOrder>
+  </b:Source>
+  <b:Source>
+    <b:Tag>KoY04</b:Tag>
+    <b:SourceType>ConferenceProceedings</b:SourceType>
+    <b:Guid>{911FF3DF-E265-42AD-83B9-8A5172C0D0BF}</b:Guid>
+    <b:Title>Related key differential attacks on 27 rounds of XTEA and full-round GOST</b:Title>
+    <b:Year>2004</b:Year>
+    <b:ConferenceName>Fast Software Encryption, 11th International Workshop</b:ConferenceName>
+    <b:City>Delhi, India</b:City>
+    <b:Author>
+      <b:Author>
+        <b:NameList>
+          <b:Person>
+            <b:Last>Ko</b:Last>
+            <b:First>Youngdai</b:First>
+          </b:Person>
+          <b:Person>
+            <b:Last>Hong</b:Last>
+            <b:First>Seokhie</b:First>
+          </b:Person>
+          <b:Person>
+            <b:Last>Lee</b:Last>
+            <b:First>Wonil</b:First>
+          </b:Person>
+          <b:Person>
+            <b:Last>Lee</b:Last>
+            <b:First>Sangjin</b:First>
+          </b:Person>
+          <b:Person>
+            <b:Last>Kang</b:Last>
+            <b:First>Ju-Sung</b:First>
+          </b:Person>
+        </b:NameList>
+      </b:Author>
+    </b:Author>
+    <b:RefOrder>16</b:RefOrder>
+  </b:Source>
+  <b:Source>
+    <b:Tag>Jiq09</b:Tag>
+    <b:SourceType>JournalArticle</b:SourceType>
+    <b:Guid>{5ED85157-20CE-4A07-B639-53611CB0ACB9}</b:Guid>
+    <b:Title>Related-key rectangle attack on 36 rounds of the XTEA block cipher</b:Title>
+    <b:Year>2009</b:Year>
+    <b:Author>
+      <b:Author>
+        <b:NameList>
+          <b:Person>
+            <b:Last>Lu</b:Last>
+            <b:First>Jiqiang</b:First>
+          </b:Person>
+        </b:NameList>
+      </b:Author>
+    </b:Author>
+    <b:JournalName>International Journal of Information Security</b:JournalName>
+    <b:Pages>1-11</b:Pages>
+    <b:Volume>8</b:Volume>
+    <b:Issue>1</b:Issue>
+    <b:RefOrder>17</b:RefOrder>
+  </b:Source>
+  <b:Source>
+    <b:Tag>Hun02</b:Tag>
+    <b:SourceType>JournalArticle</b:SourceType>
+    <b:Guid>{0180CEBB-701C-4ADB-B2BB-CC7271098421}</b:Guid>
+    <b:Author>
+      <b:Author>
+        <b:NameList>
+          <b:Person>
+            <b:Last>Hunyadi</b:Last>
+            <b:First>George</b:First>
+          </b:Person>
+          <b:Person>
+            <b:Last>Kumpar</b:Last>
+            <b:First>David</b:First>
+            <b:Middle>M.</b:Middle>
+          </b:Person>
+          <b:Person>
+            <b:Last>Jepsen</b:Last>
+            <b:First>Steve</b:First>
+          </b:Person>
+          <b:Person>
+            <b:Last>Larsen</b:Last>
+            <b:First>Brian</b:First>
+          </b:Person>
+          <b:Person>
+            <b:Last>Obland</b:Last>
+            <b:First>Michael</b:First>
+          </b:Person>
+        </b:NameList>
+      </b:Author>
+    </b:Author>
+    <b:Title>A commercial off the shelf (COTS) packet communications subsystem for the Montana EaRth Orbiting Pico-Explorer (MEROPE) CubeSat</b:Title>
+    <b:Year>2002</b:Year>
+    <b:ConferenceName>Aerospace Conference Proceedings IEEE</b:ConferenceName>
+    <b:JournalName>Aerospace Conference Proceedings IEEE</b:JournalName>
+    <b:Pages>1-1</b:Pages>
+    <b:Volume>1</b:Volume>
+    <b:RefOrder>18</b:RefOrder>
+  </b:Source>
 </b:Sources>
 </file>
 
@@ -28679,7 +30238,7 @@
 </file>
 
 <file path=customXml/itemProps3.xml><?xml version="1.0" encoding="utf-8"?>
-<ds:datastoreItem xmlns:ds="http://schemas.openxmlformats.org/officeDocument/2006/customXml" ds:itemID="{27A196C8-FF02-4900-ACBD-F0BFF8FA89B9}">
+<ds:datastoreItem xmlns:ds="http://schemas.openxmlformats.org/officeDocument/2006/customXml" ds:itemID="{2DA1CB46-01F2-4AFA-A6AA-0EB62FE88DFE}">
   <ds:schemaRefs>
     <ds:schemaRef ds:uri="http://schemas.openxmlformats.org/officeDocument/2006/bibliography"/>
   </ds:schemaRefs>

</xml_diff>